<commit_message>
Problem analysis - face detection methods, description of haar cascades
</commit_message>
<xml_diff>
--- a/wojciech-mazur-engineer-thesis.docx
+++ b/wojciech-mazur-engineer-thesis.docx
@@ -581,41 +581,33 @@
       <w:pPr>
         <w:overflowPunct/>
         <w:textAlignment w:val="auto"/>
-        <w:rPr>
-          <w:lang w:val="en-US"/>
-        </w:rPr>
       </w:pPr>
       <w:r>
         <w:rPr>
           <w:sz w:val="20"/>
-          <w:lang w:val="en-US"/>
-        </w:rPr>
-        <w:t>…………….……….</w:t>
-      </w:r>
-      <w:r>
-        <w:rPr>
-          <w:lang w:val="en-US"/>
-        </w:rPr>
-        <w:t xml:space="preserve">, </w:t>
-      </w:r>
-      <w:proofErr w:type="spellStart"/>
-      <w:r>
-        <w:rPr>
-          <w:lang w:val="en-US"/>
-        </w:rPr>
-        <w:t>dnia</w:t>
-      </w:r>
-      <w:proofErr w:type="spellEnd"/>
-      <w:r>
-        <w:rPr>
-          <w:lang w:val="en-US"/>
-        </w:rPr>
-        <w:t xml:space="preserve"> </w:t>
-      </w:r>
+        </w:rPr>
+        <w:t>………</w:t>
+      </w:r>
+      <w:proofErr w:type="gramStart"/>
       <w:r>
         <w:rPr>
           <w:sz w:val="20"/>
-          <w:lang w:val="en-US"/>
+        </w:rPr>
+        <w:t>…….</w:t>
+      </w:r>
+      <w:proofErr w:type="gramEnd"/>
+      <w:r>
+        <w:rPr>
+          <w:sz w:val="20"/>
+        </w:rPr>
+        <w:t>……….</w:t>
+      </w:r>
+      <w:r>
+        <w:t xml:space="preserve">, dnia </w:t>
+      </w:r>
+      <w:r>
+        <w:rPr>
+          <w:sz w:val="20"/>
         </w:rPr>
         <w:t>…………………………</w:t>
       </w:r>
@@ -624,54 +616,36 @@
       <w:pPr>
         <w:overflowPunct/>
         <w:textAlignment w:val="auto"/>
-        <w:rPr>
-          <w:lang w:val="en-US"/>
-        </w:rPr>
       </w:pPr>
     </w:p>
     <w:p>
       <w:pPr>
         <w:overflowPunct/>
         <w:textAlignment w:val="auto"/>
-        <w:rPr>
-          <w:lang w:val="en-US"/>
-        </w:rPr>
       </w:pPr>
     </w:p>
     <w:p>
       <w:pPr>
         <w:overflowPunct/>
         <w:textAlignment w:val="auto"/>
-        <w:rPr>
-          <w:lang w:val="en-US"/>
-        </w:rPr>
       </w:pPr>
     </w:p>
     <w:p>
       <w:pPr>
         <w:overflowPunct/>
         <w:textAlignment w:val="auto"/>
-        <w:rPr>
-          <w:lang w:val="en-US"/>
-        </w:rPr>
       </w:pPr>
     </w:p>
     <w:p>
       <w:pPr>
         <w:overflowPunct/>
         <w:textAlignment w:val="auto"/>
-        <w:rPr>
-          <w:lang w:val="en-US"/>
-        </w:rPr>
       </w:pPr>
     </w:p>
     <w:p>
       <w:pPr>
         <w:overflowPunct/>
         <w:textAlignment w:val="auto"/>
-        <w:rPr>
-          <w:lang w:val="en-US"/>
-        </w:rPr>
       </w:pPr>
     </w:p>
     <w:p>
@@ -681,13 +655,11 @@
         <w:textAlignment w:val="auto"/>
         <w:rPr>
           <w:sz w:val="20"/>
-          <w:lang w:val="en-US"/>
         </w:rPr>
       </w:pPr>
       <w:r>
         <w:rPr>
           <w:sz w:val="20"/>
-          <w:lang w:val="en-US"/>
         </w:rPr>
         <w:t>……………………………………..……………….……</w:t>
       </w:r>
@@ -701,70 +673,38 @@
         <w:rPr>
           <w:i/>
           <w:sz w:val="20"/>
-          <w:lang w:val="en-US"/>
         </w:rPr>
       </w:pPr>
       <w:r>
         <w:rPr>
           <w:i/>
           <w:sz w:val="20"/>
-          <w:lang w:val="en-US"/>
-        </w:rPr>
-        <w:t>(</w:t>
-      </w:r>
-      <w:proofErr w:type="spellStart"/>
-      <w:r>
-        <w:rPr>
-          <w:i/>
-          <w:sz w:val="20"/>
-          <w:lang w:val="en-US"/>
-        </w:rPr>
-        <w:t>podpis</w:t>
-      </w:r>
-      <w:proofErr w:type="spellEnd"/>
-      <w:r>
-        <w:rPr>
-          <w:i/>
-          <w:sz w:val="20"/>
-          <w:lang w:val="en-US"/>
-        </w:rPr>
-        <w:t>)</w:t>
+        </w:rPr>
+        <w:t>(podpis)</w:t>
       </w:r>
     </w:p>
     <w:p>
       <w:pPr>
         <w:overflowPunct/>
         <w:textAlignment w:val="auto"/>
-        <w:rPr>
-          <w:lang w:val="en-US"/>
-        </w:rPr>
       </w:pPr>
     </w:p>
     <w:p>
       <w:pPr>
         <w:overflowPunct/>
         <w:textAlignment w:val="auto"/>
-        <w:rPr>
-          <w:lang w:val="en-US"/>
-        </w:rPr>
       </w:pPr>
     </w:p>
     <w:p>
       <w:pPr>
         <w:overflowPunct/>
         <w:textAlignment w:val="auto"/>
-        <w:rPr>
-          <w:lang w:val="en-US"/>
-        </w:rPr>
       </w:pPr>
     </w:p>
     <w:p>
       <w:pPr>
         <w:overflowPunct/>
         <w:textAlignment w:val="auto"/>
-        <w:rPr>
-          <w:lang w:val="en-US"/>
-        </w:rPr>
       </w:pPr>
     </w:p>
     <w:p>
@@ -774,13 +714,11 @@
         <w:textAlignment w:val="auto"/>
         <w:rPr>
           <w:sz w:val="20"/>
-          <w:lang w:val="en-US"/>
         </w:rPr>
       </w:pPr>
       <w:r>
         <w:rPr>
           <w:sz w:val="20"/>
-          <w:lang w:val="en-US"/>
         </w:rPr>
         <w:t>……………………………………………………………</w:t>
       </w:r>
@@ -1043,90 +981,60 @@
       <w:pPr>
         <w:overflowPunct/>
         <w:textAlignment w:val="auto"/>
-        <w:rPr>
-          <w:lang w:val="en-US"/>
-        </w:rPr>
       </w:pPr>
     </w:p>
     <w:p>
       <w:pPr>
         <w:overflowPunct/>
         <w:textAlignment w:val="auto"/>
-        <w:rPr>
-          <w:lang w:val="en-US"/>
-        </w:rPr>
       </w:pPr>
     </w:p>
     <w:p>
       <w:pPr>
         <w:overflowPunct/>
         <w:textAlignment w:val="auto"/>
-        <w:rPr>
-          <w:lang w:val="en-US"/>
-        </w:rPr>
       </w:pPr>
     </w:p>
     <w:p>
       <w:pPr>
         <w:overflowPunct/>
         <w:textAlignment w:val="auto"/>
-        <w:rPr>
-          <w:lang w:val="en-US"/>
-        </w:rPr>
       </w:pPr>
     </w:p>
     <w:p>
       <w:pPr>
         <w:overflowPunct/>
         <w:textAlignment w:val="auto"/>
-        <w:rPr>
-          <w:lang w:val="en-US"/>
-        </w:rPr>
       </w:pPr>
     </w:p>
     <w:p>
       <w:pPr>
         <w:overflowPunct/>
         <w:textAlignment w:val="auto"/>
-        <w:rPr>
-          <w:lang w:val="en-US"/>
-        </w:rPr>
       </w:pPr>
     </w:p>
     <w:p>
       <w:pPr>
         <w:overflowPunct/>
         <w:textAlignment w:val="auto"/>
-        <w:rPr>
-          <w:lang w:val="en-US"/>
-        </w:rPr>
       </w:pPr>
     </w:p>
     <w:p>
       <w:pPr>
         <w:overflowPunct/>
         <w:textAlignment w:val="auto"/>
-        <w:rPr>
-          <w:lang w:val="en-US"/>
-        </w:rPr>
       </w:pPr>
     </w:p>
     <w:p>
       <w:pPr>
         <w:overflowPunct/>
         <w:textAlignment w:val="auto"/>
-        <w:rPr>
-          <w:lang w:val="en-US"/>
-        </w:rPr>
       </w:pPr>
     </w:p>
     <w:p>
       <w:pPr>
         <w:overflowPunct/>
         <w:textAlignment w:val="auto"/>
-        <w:rPr>
-          <w:lang w:val="en-US"/>
-        </w:rPr>
       </w:pPr>
     </w:p>
     <w:tbl>
@@ -2792,14 +2700,14 @@
         <w:rPr>
           <w:lang w:val="en-US"/>
         </w:rPr>
-        <w:t xml:space="preserve">. We have developed ways to recognize people by other features like iris, or even from a face in general, </w:t>
+        <w:t xml:space="preserve">. We have developed ways </w:t>
       </w:r>
       <w:r>
         <w:rPr>
           <w:lang w:val="en-US"/>
         </w:rPr>
         <w:lastRenderedPageBreak/>
-        <w:t>using different kinds of sensors</w:t>
+        <w:t>to recognize people by other features like iris, or even from a face in general, using different kinds of sensors</w:t>
       </w:r>
       <w:r>
         <w:rPr>
@@ -2942,79 +2850,19 @@
           <w:lang w:val="en-US"/>
         </w:rPr>
       </w:pPr>
-      <w:r>
-        <w:rPr>
-          <w:lang w:val="en-US"/>
-        </w:rPr>
-        <w:t xml:space="preserve">Main </w:t>
-      </w:r>
-      <w:r>
-        <w:rPr>
-          <w:lang w:val="en-US"/>
-        </w:rPr>
-        <w:t>goal</w:t>
-      </w:r>
-      <w:r>
-        <w:rPr>
-          <w:lang w:val="en-US"/>
-        </w:rPr>
-        <w:t xml:space="preserve"> of this thesis is to implement face detection algorithms, both with the face recognition</w:t>
-      </w:r>
-      <w:r>
-        <w:rPr>
-          <w:lang w:val="en-US"/>
-        </w:rPr>
-        <w:t xml:space="preserve">. This could provide us with useful tools to analyze and examine, for example video footages that are collected every day on thousands of city cameras around the globe. We can use that existing architecture, not only to </w:t>
-      </w:r>
-      <w:r>
-        <w:rPr>
-          <w:lang w:val="en-US"/>
-        </w:rPr>
-        <w:t>look for people that have already broke the law, but also to prevent crime.</w:t>
-      </w:r>
-      <w:r>
-        <w:rPr>
-          <w:lang w:val="en-US"/>
-        </w:rPr>
-        <w:t xml:space="preserve"> Simple camera system </w:t>
-      </w:r>
-      <w:r>
-        <w:rPr>
-          <w:lang w:val="en-US"/>
-        </w:rPr>
-        <w:t xml:space="preserve">doesn’t provide us with the possibility of detecting the face. We would need to do that manually which is a complicated and tedious work, that not every person is able to do. </w:t>
-      </w:r>
-      <w:r>
-        <w:rPr>
-          <w:lang w:val="en-US"/>
-        </w:rPr>
-        <w:t xml:space="preserve"> </w:t>
-      </w:r>
-      <w:r>
-        <w:rPr>
-          <w:lang w:val="en-US"/>
-        </w:rPr>
-        <w:t xml:space="preserve">The </w:t>
-      </w:r>
-      <w:proofErr w:type="gramStart"/>
-      <w:r>
-        <w:rPr>
-          <w:lang w:val="en-US"/>
-        </w:rPr>
-        <w:t>main focus</w:t>
-      </w:r>
-      <w:proofErr w:type="gramEnd"/>
-      <w:r>
-        <w:rPr>
-          <w:lang w:val="en-US"/>
-        </w:rPr>
-        <w:t xml:space="preserve"> is to </w:t>
-      </w:r>
-      <w:r>
-        <w:rPr>
-          <w:lang w:val="en-US"/>
-        </w:rPr>
-        <w:t>accomplish filtering dangerous, or at least for some reason crucial for safety people, implementing algorithms that detect and recognize their faces.</w:t>
+    </w:p>
+    <w:p>
+      <w:pPr>
+        <w:pStyle w:val="Heading2"/>
+        <w:rPr>
+          <w:lang w:val="en-US"/>
+        </w:rPr>
+      </w:pPr>
+      <w:r>
+        <w:rPr>
+          <w:lang w:val="en-US"/>
+        </w:rPr>
+        <w:t>Goal of the thesis</w:t>
       </w:r>
     </w:p>
     <w:p>
@@ -3025,57 +2873,93 @@
           <w:lang w:val="en-US"/>
         </w:rPr>
       </w:pPr>
-    </w:p>
-    <w:p>
-      <w:pPr>
-        <w:overflowPunct/>
-        <w:autoSpaceDE/>
-        <w:autoSpaceDN/>
-        <w:adjustRightInd/>
-        <w:textAlignment w:val="auto"/>
-        <w:rPr>
-          <w:b/>
-          <w:kern w:val="28"/>
-          <w:sz w:val="29"/>
-          <w:lang w:val="en-US"/>
-        </w:rPr>
-      </w:pPr>
-      <w:r>
-        <w:rPr>
-          <w:b/>
-          <w:kern w:val="28"/>
-          <w:sz w:val="29"/>
-          <w:lang w:val="en-US"/>
-        </w:rPr>
-        <w:br w:type="page"/>
-      </w:r>
-    </w:p>
-    <w:p>
-      <w:pPr>
-        <w:overflowPunct/>
-        <w:autoSpaceDE/>
-        <w:autoSpaceDN/>
-        <w:adjustRightInd/>
-        <w:textAlignment w:val="auto"/>
-        <w:rPr>
-          <w:b/>
-          <w:kern w:val="28"/>
-          <w:sz w:val="29"/>
-          <w:lang w:val="en-US"/>
-        </w:rPr>
-      </w:pPr>
-    </w:p>
-    <w:p>
-      <w:pPr>
-        <w:overflowPunct/>
-        <w:autoSpaceDE/>
-        <w:autoSpaceDN/>
-        <w:adjustRightInd/>
-        <w:textAlignment w:val="auto"/>
-        <w:rPr>
-          <w:b/>
-          <w:kern w:val="28"/>
-          <w:sz w:val="29"/>
+      <w:r>
+        <w:rPr>
+          <w:lang w:val="en-US"/>
+        </w:rPr>
+        <w:t xml:space="preserve">Main goal of this thesis is to implement face detection algorithms, both with the face recognition. This could provide us with useful tools to analyze and examine, for example video footages that are collected every day on thousands of city cameras around the globe. We can use that existing architecture, not only to look for people that have already broke the law, but also to prevent crime. Simple camera system doesn’t provide us with the possibility of detecting the face. We would need to do that manually which is a complicated and tedious work, that not every person is able to do.  The </w:t>
+      </w:r>
+      <w:proofErr w:type="gramStart"/>
+      <w:r>
+        <w:rPr>
+          <w:lang w:val="en-US"/>
+        </w:rPr>
+        <w:t>main focus</w:t>
+      </w:r>
+      <w:proofErr w:type="gramEnd"/>
+      <w:r>
+        <w:rPr>
+          <w:lang w:val="en-US"/>
+        </w:rPr>
+        <w:t xml:space="preserve"> is to accomplish filtering dangerous, or at least for some reason </w:t>
+      </w:r>
+      <w:r>
+        <w:rPr>
+          <w:lang w:val="en-US"/>
+        </w:rPr>
+        <w:lastRenderedPageBreak/>
+        <w:t>crucial for safety people, implementing algorithms that detect and recognize their faces.</w:t>
+      </w:r>
+    </w:p>
+    <w:p>
+      <w:pPr>
+        <w:pStyle w:val="Heading2"/>
+        <w:rPr>
+          <w:lang w:val="en-US"/>
+        </w:rPr>
+      </w:pPr>
+      <w:r>
+        <w:rPr>
+          <w:lang w:val="en-US"/>
+        </w:rPr>
+        <w:t>Scope of work</w:t>
+      </w:r>
+    </w:p>
+    <w:p>
+      <w:pPr>
+        <w:pStyle w:val="Tekstpods"/>
+        <w:ind w:left="357"/>
+        <w:rPr>
+          <w:lang w:val="en-US"/>
+        </w:rPr>
+      </w:pPr>
+      <w:r>
+        <w:rPr>
+          <w:lang w:val="en-US"/>
+        </w:rPr>
+        <w:t xml:space="preserve">Main scope of the work contains a few elements that needed to be combined to give full spectrum of the problem. </w:t>
+      </w:r>
+      <w:proofErr w:type="gramStart"/>
+      <w:r>
+        <w:rPr>
+          <w:lang w:val="en-US"/>
+        </w:rPr>
+        <w:t>First of all</w:t>
+      </w:r>
+      <w:proofErr w:type="gramEnd"/>
+      <w:r>
+        <w:rPr>
+          <w:lang w:val="en-US"/>
+        </w:rPr>
+        <w:t xml:space="preserve">, I needed to choose </w:t>
+      </w:r>
+      <w:r>
+        <w:rPr>
+          <w:lang w:val="en-US"/>
+        </w:rPr>
+        <w:t xml:space="preserve">programming language, that would be easy to use, yet contain all the elements needed to process images, like easily accessible and usable libraries that would greatly accelerate the progress of work. Then, analysis of current solutions, and choice of a few algorithms that comply with what this thesis is trying to achieve and comparison of their effectiveness. </w:t>
+      </w:r>
+      <w:r>
+        <w:rPr>
+          <w:lang w:val="en-US"/>
+        </w:rPr>
+        <w:t>Next thing was the actual implementation of the solution in the programming language of choice, but also processing the testing material consisting of video sequences that were analyzed and graphically modified that the human can easily observe effects of the detection and recognition in real time.</w:t>
+      </w:r>
+    </w:p>
+    <w:p>
+      <w:pPr>
+        <w:pStyle w:val="Tekstpods"/>
+        <w:rPr>
           <w:lang w:val="en-US"/>
         </w:rPr>
       </w:pPr>
@@ -3182,6 +3066,7 @@
           <w:szCs w:val="24"/>
           <w:lang w:val="en-US"/>
         </w:rPr>
+        <w:lastRenderedPageBreak/>
         <w:t>literature research (all sources in the thesis have to be referenced [1, 2, 4, 3]),</w:t>
       </w:r>
     </w:p>
@@ -3192,7 +3077,12 @@
           <w:ilvl w:val="0"/>
           <w:numId w:val="34"/>
         </w:numPr>
+        <w:overflowPunct/>
+        <w:autoSpaceDE/>
+        <w:autoSpaceDN/>
+        <w:adjustRightInd/>
         <w:ind w:left="709" w:hanging="357"/>
+        <w:textAlignment w:val="auto"/>
         <w:rPr>
           <w:lang w:val="en-US"/>
         </w:rPr>
@@ -3223,22 +3113,6 @@
     <w:p>
       <w:pPr>
         <w:pStyle w:val="Tekstpods"/>
-        <w:rPr>
-          <w:lang w:val="en-US"/>
-        </w:rPr>
-      </w:pPr>
-    </w:p>
-    <w:p>
-      <w:pPr>
-        <w:pStyle w:val="Tekstpods"/>
-        <w:ind w:left="346"/>
-        <w:rPr>
-          <w:lang w:val="en-US"/>
-        </w:rPr>
-      </w:pPr>
-    </w:p>
-    <w:p>
-      <w:pPr>
         <w:overflowPunct/>
         <w:autoSpaceDE/>
         <w:autoSpaceDN/>
@@ -3247,8 +3121,1102 @@
         <w:rPr>
           <w:lang w:val="en-US"/>
         </w:rPr>
+      </w:pPr>
+    </w:p>
+    <w:p>
+      <w:pPr>
+        <w:pStyle w:val="Heading2"/>
+        <w:rPr>
+          <w:lang w:val="en-US"/>
+        </w:rPr>
+      </w:pPr>
+      <w:r>
+        <w:rPr>
+          <w:lang w:val="en-US"/>
+        </w:rPr>
+        <w:t>Face detection methods</w:t>
+      </w:r>
+    </w:p>
+    <w:p>
+      <w:pPr>
+        <w:pStyle w:val="Tekstpods"/>
+        <w:overflowPunct/>
+        <w:autoSpaceDE/>
+        <w:autoSpaceDN/>
+        <w:adjustRightInd/>
+        <w:textAlignment w:val="auto"/>
+        <w:rPr>
+          <w:lang w:val="en-US"/>
+        </w:rPr>
+      </w:pPr>
+      <w:r>
+        <w:rPr>
+          <w:lang w:val="en-US"/>
+        </w:rPr>
+        <w:t xml:space="preserve">There are a lot of ways to detect given features, including face features, that would allow us </w:t>
+      </w:r>
+      <w:r>
+        <w:rPr>
+          <w:lang w:val="en-US"/>
+        </w:rPr>
+        <w:t>to recognize</w:t>
+      </w:r>
+      <w:r>
+        <w:rPr>
+          <w:lang w:val="en-US"/>
+        </w:rPr>
+        <w:t xml:space="preserve"> position of the face on a given media sample. </w:t>
+      </w:r>
+      <w:r>
+        <w:rPr>
+          <w:lang w:val="en-US"/>
+        </w:rPr>
+        <w:t xml:space="preserve">Although </w:t>
+      </w:r>
+      <w:r>
+        <w:rPr>
+          <w:lang w:val="en-US"/>
+        </w:rPr>
+        <w:t>one that got very popular since its release is based on machine learning approach, from the work o</w:t>
+      </w:r>
+      <w:r>
+        <w:rPr>
+          <w:lang w:val="en-US"/>
+        </w:rPr>
+        <w:t>f</w:t>
+      </w:r>
+      <w:r>
+        <w:rPr>
+          <w:lang w:val="en-US"/>
+        </w:rPr>
+        <w:t xml:space="preserve"> P. Viola and M. Jones </w:t>
+      </w:r>
+      <w:sdt>
+        <w:sdtPr>
+          <w:rPr>
+            <w:lang w:val="en-US"/>
+          </w:rPr>
+          <w:id w:val="716251199"/>
+          <w:citation/>
+        </w:sdtPr>
+        <w:sdtContent>
+          <w:r>
+            <w:rPr>
+              <w:lang w:val="en-US"/>
+            </w:rPr>
+            <w:fldChar w:fldCharType="begin"/>
+          </w:r>
+          <w:r>
+            <w:rPr>
+              <w:lang w:val="en-US"/>
+            </w:rPr>
+            <w:instrText xml:space="preserve">CITATION PVi01 \l 1033 </w:instrText>
+          </w:r>
+          <w:r>
+            <w:rPr>
+              <w:lang w:val="en-US"/>
+            </w:rPr>
+            <w:fldChar w:fldCharType="separate"/>
+          </w:r>
+          <w:r>
+            <w:rPr>
+              <w:noProof/>
+              <w:lang w:val="en-US"/>
+            </w:rPr>
+            <w:t>[1]</w:t>
+          </w:r>
+          <w:r>
+            <w:rPr>
+              <w:lang w:val="en-US"/>
+            </w:rPr>
+            <w:fldChar w:fldCharType="end"/>
+          </w:r>
+        </w:sdtContent>
+      </w:sdt>
+      <w:sdt>
+        <w:sdtPr>
+          <w:rPr>
+            <w:lang w:val="en-US"/>
+          </w:rPr>
+          <w:id w:val="507486305"/>
+          <w:citation/>
+        </w:sdtPr>
+        <w:sdtContent>
+          <w:r>
+            <w:rPr>
+              <w:lang w:val="en-US"/>
+            </w:rPr>
+            <w:fldChar w:fldCharType="begin"/>
+          </w:r>
+          <w:r>
+            <w:rPr>
+              <w:lang w:val="en-US"/>
+            </w:rPr>
+            <w:instrText xml:space="preserve">CITATION Vio04 \l 1033 </w:instrText>
+          </w:r>
+          <w:r>
+            <w:rPr>
+              <w:lang w:val="en-US"/>
+            </w:rPr>
+            <w:fldChar w:fldCharType="separate"/>
+          </w:r>
+          <w:r>
+            <w:rPr>
+              <w:noProof/>
+              <w:lang w:val="en-US"/>
+            </w:rPr>
+            <w:t xml:space="preserve"> </w:t>
+          </w:r>
+          <w:r>
+            <w:rPr>
+              <w:noProof/>
+              <w:lang w:val="en-US"/>
+            </w:rPr>
+            <w:t>[2]</w:t>
+          </w:r>
+          <w:r>
+            <w:rPr>
+              <w:lang w:val="en-US"/>
+            </w:rPr>
+            <w:fldChar w:fldCharType="end"/>
+          </w:r>
+        </w:sdtContent>
+      </w:sdt>
+      <w:r>
+        <w:rPr>
+          <w:lang w:val="en-US"/>
+        </w:rPr>
+        <w:t>. Their work is described as extremely rapid</w:t>
+      </w:r>
+      <w:r>
+        <w:rPr>
+          <w:lang w:val="en-US"/>
+        </w:rPr>
+        <w:t xml:space="preserve"> in terms of effectiveness</w:t>
+      </w:r>
+      <w:r>
+        <w:rPr>
+          <w:lang w:val="en-US"/>
+        </w:rPr>
+        <w:t xml:space="preserve">, and this is something that is crucial for </w:t>
+      </w:r>
+      <w:r>
+        <w:rPr>
+          <w:lang w:val="en-US"/>
+        </w:rPr>
+        <w:t xml:space="preserve">effective and real time face recognition. </w:t>
+      </w:r>
+      <w:r>
+        <w:rPr>
+          <w:lang w:val="en-US"/>
+        </w:rPr>
+        <w:t xml:space="preserve">The original study was performed on Intel Pentium III clocked on 700MHz, which </w:t>
+      </w:r>
+      <w:r>
+        <w:rPr>
+          <w:lang w:val="en-US"/>
+        </w:rPr>
+        <w:t>is a rather old processing unit considering performance of newest units.</w:t>
+      </w:r>
+      <w:r>
+        <w:rPr>
+          <w:lang w:val="en-US"/>
+        </w:rPr>
+        <w:t xml:space="preserve"> This would give over 15fps on 384x288 pixel images. </w:t>
+      </w:r>
+      <w:r>
+        <w:rPr>
+          <w:lang w:val="en-US"/>
+        </w:rPr>
+        <w:t xml:space="preserve">We can compare similar CPUs using tool </w:t>
+      </w:r>
+      <w:proofErr w:type="spellStart"/>
+      <w:r>
+        <w:rPr>
+          <w:lang w:val="en-US"/>
+        </w:rPr>
+        <w:t>UserBenchmark</w:t>
+      </w:r>
+      <w:proofErr w:type="spellEnd"/>
+      <w:r>
+        <w:rPr>
+          <w:lang w:val="en-US"/>
+        </w:rPr>
+        <w:t xml:space="preserve"> </w:t>
+      </w:r>
+      <w:sdt>
+        <w:sdtPr>
+          <w:rPr>
+            <w:lang w:val="en-US"/>
+          </w:rPr>
+          <w:id w:val="-494264172"/>
+          <w:citation/>
+        </w:sdtPr>
+        <w:sdtContent>
+          <w:r>
+            <w:rPr>
+              <w:lang w:val="en-US"/>
+            </w:rPr>
+            <w:fldChar w:fldCharType="begin"/>
+          </w:r>
+          <w:r>
+            <w:rPr>
+              <w:lang w:val="en-US"/>
+            </w:rPr>
+            <w:instrText xml:space="preserve"> CITATION use18 \l 1033 </w:instrText>
+          </w:r>
+          <w:r>
+            <w:rPr>
+              <w:lang w:val="en-US"/>
+            </w:rPr>
+            <w:fldChar w:fldCharType="separate"/>
+          </w:r>
+          <w:r>
+            <w:rPr>
+              <w:noProof/>
+              <w:lang w:val="en-US"/>
+            </w:rPr>
+            <w:t>[2]</w:t>
+          </w:r>
+          <w:r>
+            <w:rPr>
+              <w:lang w:val="en-US"/>
+            </w:rPr>
+            <w:fldChar w:fldCharType="end"/>
+          </w:r>
+        </w:sdtContent>
+      </w:sdt>
+      <w:r>
+        <w:rPr>
+          <w:lang w:val="en-US"/>
+        </w:rPr>
+        <w:t>. Comparing closest processor that this tool provides us, which is a successor to Pentium III</w:t>
+      </w:r>
+      <w:r>
+        <w:rPr>
+          <w:lang w:val="en-US"/>
+        </w:rPr>
+        <w:t>,</w:t>
+      </w:r>
+      <w:r>
+        <w:rPr>
+          <w:lang w:val="en-US"/>
+        </w:rPr>
+        <w:t xml:space="preserve"> Pentium 4.</w:t>
+      </w:r>
+      <w:r>
+        <w:rPr>
+          <w:lang w:val="en-US"/>
+        </w:rPr>
+        <w:t xml:space="preserve"> </w:t>
+      </w:r>
+      <w:r>
+        <w:rPr>
+          <w:lang w:val="en-US"/>
+        </w:rPr>
+        <w:t>Its</w:t>
+      </w:r>
+      <w:r>
+        <w:rPr>
+          <w:lang w:val="en-US"/>
+        </w:rPr>
+        <w:t xml:space="preserve"> performance </w:t>
+      </w:r>
+      <w:r>
+        <w:rPr>
+          <w:lang w:val="en-US"/>
+        </w:rPr>
+        <w:t>can be taken as</w:t>
+      </w:r>
+      <w:r>
+        <w:rPr>
+          <w:lang w:val="en-US"/>
+        </w:rPr>
+        <w:t xml:space="preserve"> comparable</w:t>
+      </w:r>
+      <w:r>
+        <w:rPr>
+          <w:lang w:val="en-US"/>
+        </w:rPr>
+        <w:t>, especially in units that were on similar clock speeds</w:t>
+      </w:r>
+      <w:sdt>
+        <w:sdtPr>
+          <w:rPr>
+            <w:lang w:val="en-US"/>
+          </w:rPr>
+          <w:id w:val="-1545286940"/>
+          <w:citation/>
+        </w:sdtPr>
+        <w:sdtContent>
+          <w:r>
+            <w:rPr>
+              <w:lang w:val="en-US"/>
+            </w:rPr>
+            <w:fldChar w:fldCharType="begin"/>
+          </w:r>
+          <w:r>
+            <w:rPr>
+              <w:lang w:val="en-US"/>
+            </w:rPr>
+            <w:instrText xml:space="preserve"> CITATION jus18 \l 1033 </w:instrText>
+          </w:r>
+          <w:r>
+            <w:rPr>
+              <w:lang w:val="en-US"/>
+            </w:rPr>
+            <w:fldChar w:fldCharType="separate"/>
+          </w:r>
+          <w:r>
+            <w:rPr>
+              <w:noProof/>
+              <w:lang w:val="en-US"/>
+            </w:rPr>
+            <w:t xml:space="preserve"> </w:t>
+          </w:r>
+          <w:r>
+            <w:rPr>
+              <w:noProof/>
+              <w:lang w:val="en-US"/>
+            </w:rPr>
+            <w:t>[3]</w:t>
+          </w:r>
+          <w:r>
+            <w:rPr>
+              <w:lang w:val="en-US"/>
+            </w:rPr>
+            <w:fldChar w:fldCharType="end"/>
+          </w:r>
+        </w:sdtContent>
+      </w:sdt>
+      <w:r>
+        <w:rPr>
+          <w:lang w:val="en-US"/>
+        </w:rPr>
+        <w:t>.</w:t>
+      </w:r>
+      <w:r>
+        <w:rPr>
+          <w:lang w:val="en-US"/>
+        </w:rPr>
+        <w:t xml:space="preserve"> Unit that was used</w:t>
+      </w:r>
+      <w:r>
+        <w:rPr>
+          <w:lang w:val="en-US"/>
+        </w:rPr>
+        <w:t xml:space="preserve"> for calculations</w:t>
+      </w:r>
+      <w:r>
+        <w:rPr>
+          <w:lang w:val="en-US"/>
+        </w:rPr>
+        <w:t xml:space="preserve"> in this thesis was</w:t>
+      </w:r>
+      <w:r>
+        <w:rPr>
+          <w:lang w:val="en-US"/>
+        </w:rPr>
+        <w:t xml:space="preserve"> Intel Core</w:t>
+      </w:r>
+      <w:r>
+        <w:rPr>
+          <w:lang w:val="en-US"/>
+        </w:rPr>
+        <w:t xml:space="preserve"> i5 4690k, which is according to </w:t>
+      </w:r>
+      <w:proofErr w:type="spellStart"/>
+      <w:r>
+        <w:rPr>
+          <w:lang w:val="en-US"/>
+        </w:rPr>
+        <w:t>UserBenchmark</w:t>
+      </w:r>
+      <w:proofErr w:type="spellEnd"/>
+      <w:r>
+        <w:rPr>
+          <w:lang w:val="en-US"/>
+        </w:rPr>
+        <w:t xml:space="preserve">, </w:t>
+      </w:r>
+      <w:r>
+        <w:rPr>
+          <w:lang w:val="en-US"/>
+        </w:rPr>
+        <w:t>over ten times faster on average, often going up to twenty times faster and above</w:t>
+      </w:r>
+      <w:sdt>
+        <w:sdtPr>
+          <w:rPr>
+            <w:lang w:val="en-US"/>
+          </w:rPr>
+          <w:id w:val="1386451710"/>
+          <w:citation/>
+        </w:sdtPr>
+        <w:sdtContent>
+          <w:r>
+            <w:rPr>
+              <w:lang w:val="en-US"/>
+            </w:rPr>
+            <w:fldChar w:fldCharType="begin"/>
+          </w:r>
+          <w:r>
+            <w:rPr>
+              <w:lang w:val="en-US"/>
+            </w:rPr>
+            <w:instrText xml:space="preserve"> CITATION use18 \l 1033 </w:instrText>
+          </w:r>
+          <w:r>
+            <w:rPr>
+              <w:lang w:val="en-US"/>
+            </w:rPr>
+            <w:fldChar w:fldCharType="separate"/>
+          </w:r>
+          <w:r>
+            <w:rPr>
+              <w:noProof/>
+              <w:lang w:val="en-US"/>
+            </w:rPr>
+            <w:t xml:space="preserve"> </w:t>
+          </w:r>
+          <w:r>
+            <w:rPr>
+              <w:noProof/>
+              <w:lang w:val="en-US"/>
+            </w:rPr>
+            <w:t>[2]</w:t>
+          </w:r>
+          <w:r>
+            <w:rPr>
+              <w:lang w:val="en-US"/>
+            </w:rPr>
+            <w:fldChar w:fldCharType="end"/>
+          </w:r>
+        </w:sdtContent>
+      </w:sdt>
+      <w:r>
+        <w:rPr>
+          <w:lang w:val="en-US"/>
+        </w:rPr>
+        <w:t xml:space="preserve">. </w:t>
+      </w:r>
+      <w:r>
+        <w:rPr>
+          <w:lang w:val="en-US"/>
+        </w:rPr>
+        <w:t xml:space="preserve">This gives us the opportunity to take higher resolution of video samples and photos, and still achieve a very satisfying frames per second rate. </w:t>
+      </w:r>
+    </w:p>
+    <w:p>
+      <w:pPr>
+        <w:pStyle w:val="Tekstpods"/>
+        <w:overflowPunct/>
+        <w:autoSpaceDE/>
+        <w:autoSpaceDN/>
+        <w:adjustRightInd/>
+        <w:textAlignment w:val="auto"/>
+        <w:rPr>
+          <w:lang w:val="en-US"/>
+        </w:rPr>
+      </w:pPr>
+      <w:r>
+        <w:rPr>
+          <w:lang w:val="en-US"/>
+        </w:rPr>
+        <w:t xml:space="preserve">Idea is that if given element, item or other object has a unique shape, we can assume, that it also has unique properties when it comes to light that is projected onto that object. This gives us a tool to check whether </w:t>
+      </w:r>
+      <w:r>
+        <w:rPr>
+          <w:lang w:val="en-US"/>
+        </w:rPr>
+        <w:t xml:space="preserve">chosen parts </w:t>
+      </w:r>
+      <w:r>
+        <w:rPr>
+          <w:lang w:val="en-US"/>
+        </w:rPr>
+        <w:lastRenderedPageBreak/>
+        <w:t xml:space="preserve">of an image </w:t>
+      </w:r>
+      <w:r>
+        <w:rPr>
+          <w:lang w:val="en-US"/>
+        </w:rPr>
+        <w:t>have</w:t>
+      </w:r>
+      <w:r>
+        <w:rPr>
+          <w:lang w:val="en-US"/>
+        </w:rPr>
+        <w:t xml:space="preserve"> lighting that is changing in a way that was previously seen and is recognize for example as a face. </w:t>
+      </w:r>
+    </w:p>
+    <w:p>
+      <w:pPr>
+        <w:pStyle w:val="Tekstpods"/>
+        <w:keepNext/>
+        <w:overflowPunct/>
+        <w:autoSpaceDE/>
+        <w:autoSpaceDN/>
+        <w:adjustRightInd/>
+        <w:jc w:val="center"/>
+        <w:textAlignment w:val="auto"/>
+      </w:pPr>
+      <w:r>
+        <w:drawing>
+          <wp:inline distT="0" distB="0" distL="0" distR="0" wp14:anchorId="679BD389" wp14:editId="3DC481F5">
+            <wp:extent cx="4788535" cy="975360"/>
+            <wp:effectExtent l="0" t="0" r="0" b="0"/>
+            <wp:docPr id="6" name="Picture 6"/>
+            <wp:cNvGraphicFramePr>
+              <a:graphicFrameLocks xmlns:a="http://schemas.openxmlformats.org/drawingml/2006/main" noChangeAspect="1"/>
+            </wp:cNvGraphicFramePr>
+            <a:graphic xmlns:a="http://schemas.openxmlformats.org/drawingml/2006/main">
+              <a:graphicData uri="http://schemas.openxmlformats.org/drawingml/2006/picture">
+                <pic:pic xmlns:pic="http://schemas.openxmlformats.org/drawingml/2006/picture">
+                  <pic:nvPicPr>
+                    <pic:cNvPr id="1" name=""/>
+                    <pic:cNvPicPr/>
+                  </pic:nvPicPr>
+                  <pic:blipFill>
+                    <a:blip r:embed="rId14"/>
+                    <a:stretch>
+                      <a:fillRect/>
+                    </a:stretch>
+                  </pic:blipFill>
+                  <pic:spPr>
+                    <a:xfrm>
+                      <a:off x="0" y="0"/>
+                      <a:ext cx="4788535" cy="975360"/>
+                    </a:xfrm>
+                    <a:prstGeom prst="rect">
+                      <a:avLst/>
+                    </a:prstGeom>
+                  </pic:spPr>
+                </pic:pic>
+              </a:graphicData>
+            </a:graphic>
+          </wp:inline>
+        </w:drawing>
+      </w:r>
+    </w:p>
+    <w:p>
+      <w:pPr>
+        <w:pStyle w:val="Caption"/>
+        <w:jc w:val="center"/>
+        <w:rPr>
+          <w:lang w:val="en-US"/>
+        </w:rPr>
+      </w:pPr>
+      <w:bookmarkStart w:id="3" w:name="_Ref533875366"/>
+      <w:bookmarkStart w:id="4" w:name="_Ref533875397"/>
+      <w:r>
+        <w:rPr>
+          <w:lang w:val="en-US"/>
+        </w:rPr>
+        <w:t xml:space="preserve">Figure </w:t>
+      </w:r>
+      <w:r>
+        <w:fldChar w:fldCharType="begin"/>
+      </w:r>
+      <w:r>
+        <w:rPr>
+          <w:lang w:val="en-US"/>
+        </w:rPr>
+        <w:instrText xml:space="preserve"> SEQ Figure \* ARABIC </w:instrText>
+      </w:r>
+      <w:r>
+        <w:fldChar w:fldCharType="separate"/>
+      </w:r>
+      <w:r>
+        <w:rPr>
+          <w:noProof/>
+          <w:lang w:val="en-US"/>
+        </w:rPr>
+        <w:t>1</w:t>
+      </w:r>
+      <w:r>
+        <w:fldChar w:fldCharType="end"/>
+      </w:r>
+      <w:bookmarkEnd w:id="4"/>
+      <w:r>
+        <w:rPr>
+          <w:lang w:val="en-US"/>
+        </w:rPr>
+        <w:t xml:space="preserve">Basic </w:t>
+      </w:r>
+      <w:proofErr w:type="spellStart"/>
+      <w:r>
+        <w:rPr>
+          <w:lang w:val="en-US"/>
+        </w:rPr>
+        <w:t>Haar</w:t>
+      </w:r>
+      <w:proofErr w:type="spellEnd"/>
+      <w:r>
+        <w:rPr>
+          <w:lang w:val="en-US"/>
+        </w:rPr>
+        <w:t>-like features</w:t>
+      </w:r>
+      <w:r>
+        <w:rPr>
+          <w:lang w:val="en-US"/>
+        </w:rPr>
+        <w:t xml:space="preserve"> </w:t>
+      </w:r>
+      <w:sdt>
+        <w:sdtPr>
+          <w:rPr>
+            <w:lang w:val="en-US"/>
+          </w:rPr>
+          <w:id w:val="1274437585"/>
+          <w:citation/>
+        </w:sdtPr>
+        <w:sdtContent>
+          <w:r>
+            <w:rPr>
+              <w:lang w:val="en-US"/>
+            </w:rPr>
+            <w:fldChar w:fldCharType="begin"/>
+          </w:r>
+          <w:r>
+            <w:rPr>
+              <w:lang w:val="en-US"/>
+            </w:rPr>
+            <w:instrText xml:space="preserve"> CITATION PVi01 \l 1033 </w:instrText>
+          </w:r>
+          <w:r>
+            <w:rPr>
+              <w:lang w:val="en-US"/>
+            </w:rPr>
+            <w:fldChar w:fldCharType="separate"/>
+          </w:r>
+          <w:r>
+            <w:rPr>
+              <w:noProof/>
+              <w:lang w:val="en-US"/>
+            </w:rPr>
+            <w:t>[1]</w:t>
+          </w:r>
+          <w:r>
+            <w:rPr>
+              <w:lang w:val="en-US"/>
+            </w:rPr>
+            <w:fldChar w:fldCharType="end"/>
+          </w:r>
+        </w:sdtContent>
+      </w:sdt>
+      <w:bookmarkEnd w:id="3"/>
+    </w:p>
+    <w:p>
+      <w:pPr>
+        <w:rPr>
+          <w:lang w:val="en-US"/>
+        </w:rPr>
+      </w:pPr>
+    </w:p>
+    <w:p>
+      <w:pPr>
+        <w:rPr>
+          <w:lang w:val="en-US"/>
+        </w:rPr>
+      </w:pPr>
+      <w:r>
+        <w:rPr>
+          <w:lang w:val="en-US"/>
+        </w:rPr>
+        <w:t xml:space="preserve">On the </w:t>
+      </w:r>
+      <w:r>
+        <w:rPr>
+          <w:lang w:val="en-US"/>
+        </w:rPr>
+        <w:fldChar w:fldCharType="begin"/>
+      </w:r>
+      <w:r>
+        <w:rPr>
+          <w:lang w:val="en-US"/>
+        </w:rPr>
+        <w:instrText xml:space="preserve"> REF _Ref533875397 \h </w:instrText>
+      </w:r>
+      <w:r>
+        <w:rPr>
+          <w:lang w:val="en-US"/>
+        </w:rPr>
+      </w:r>
+      <w:r>
+        <w:rPr>
+          <w:lang w:val="en-US"/>
+        </w:rPr>
+        <w:fldChar w:fldCharType="separate"/>
+      </w:r>
+      <w:r>
+        <w:rPr>
+          <w:lang w:val="en-US"/>
+        </w:rPr>
+        <w:t xml:space="preserve">Figure </w:t>
+      </w:r>
+      <w:r>
+        <w:rPr>
+          <w:noProof/>
+          <w:lang w:val="en-US"/>
+        </w:rPr>
+        <w:t>1</w:t>
+      </w:r>
+      <w:r>
+        <w:rPr>
+          <w:lang w:val="en-US"/>
+        </w:rPr>
+        <w:fldChar w:fldCharType="end"/>
+      </w:r>
+      <w:r>
+        <w:rPr>
+          <w:lang w:val="en-US"/>
+        </w:rPr>
+        <w:t xml:space="preserve"> </w:t>
+      </w:r>
+      <w:r>
+        <w:rPr>
+          <w:lang w:val="en-US"/>
+        </w:rPr>
+        <w:t xml:space="preserve">we can see what features are used to distinguish between light and dark spots on a picture. Although this can be misleading, what we really want to see if we want to understand is to see the image in a way shown </w:t>
+      </w:r>
+      <w:r>
+        <w:rPr>
+          <w:lang w:val="en-US"/>
+        </w:rPr>
+        <w:t xml:space="preserve">in </w:t>
+      </w:r>
+      <w:r>
+        <w:rPr>
+          <w:lang w:val="en-US"/>
+        </w:rPr>
+        <w:fldChar w:fldCharType="begin"/>
+      </w:r>
+      <w:r>
+        <w:rPr>
+          <w:lang w:val="en-US"/>
+        </w:rPr>
+        <w:instrText xml:space="preserve"> REF _Ref533875707 \h </w:instrText>
+      </w:r>
+      <w:r>
+        <w:rPr>
+          <w:lang w:val="en-US"/>
+        </w:rPr>
+      </w:r>
+      <w:r>
+        <w:rPr>
+          <w:lang w:val="en-US"/>
+        </w:rPr>
+        <w:fldChar w:fldCharType="separate"/>
+      </w:r>
+      <w:r>
+        <w:rPr>
+          <w:lang w:val="en-US"/>
+        </w:rPr>
+        <w:t xml:space="preserve">Figure </w:t>
+      </w:r>
+      <w:r>
+        <w:rPr>
+          <w:noProof/>
+          <w:lang w:val="en-US"/>
+        </w:rPr>
+        <w:t>2</w:t>
+      </w:r>
+      <w:r>
+        <w:rPr>
+          <w:lang w:val="en-US"/>
+        </w:rPr>
+        <w:fldChar w:fldCharType="end"/>
+      </w:r>
+      <w:r>
+        <w:rPr>
+          <w:lang w:val="en-US"/>
+        </w:rPr>
+        <w:t>.</w:t>
+      </w:r>
+    </w:p>
+    <w:p>
+      <w:pPr>
+        <w:rPr>
+          <w:lang w:val="en-US"/>
+        </w:rPr>
+      </w:pPr>
+    </w:p>
+    <w:p>
+      <w:pPr>
+        <w:rPr>
+          <w:lang w:val="en-US"/>
+        </w:rPr>
+      </w:pPr>
+    </w:p>
+    <w:p>
+      <w:pPr>
+        <w:keepNext/>
+        <w:jc w:val="center"/>
+      </w:pPr>
+      <w:r>
+        <w:rPr>
+          <w:noProof/>
+        </w:rPr>
+        <w:drawing>
+          <wp:inline distT="0" distB="0" distL="0" distR="0" wp14:anchorId="78F493D8" wp14:editId="571926FB">
+            <wp:extent cx="1933575" cy="2581275"/>
+            <wp:effectExtent l="0" t="0" r="9525" b="9525"/>
+            <wp:docPr id="7" name="Picture 7" descr="https://4.bp.blogspot.com/-bnLjamBCFxo/W8VhoCS2ryI/AAAAAAAAByA/raSrnduCbwog3mHq0cYslpZMoQyhTVkqACLcBGAs/s1600/Screenshot%2Bfrom%2B2018-10-16%2B09-27-00.png"/>
+            <wp:cNvGraphicFramePr>
+              <a:graphicFrameLocks xmlns:a="http://schemas.openxmlformats.org/drawingml/2006/main" noChangeAspect="1"/>
+            </wp:cNvGraphicFramePr>
+            <a:graphic xmlns:a="http://schemas.openxmlformats.org/drawingml/2006/main">
+              <a:graphicData uri="http://schemas.openxmlformats.org/drawingml/2006/picture">
+                <pic:pic xmlns:pic="http://schemas.openxmlformats.org/drawingml/2006/picture">
+                  <pic:nvPicPr>
+                    <pic:cNvPr id="0" name="Picture 34" descr="https://4.bp.blogspot.com/-bnLjamBCFxo/W8VhoCS2ryI/AAAAAAAAByA/raSrnduCbwog3mHq0cYslpZMoQyhTVkqACLcBGAs/s1600/Screenshot%2Bfrom%2B2018-10-16%2B09-27-00.png"/>
+                    <pic:cNvPicPr>
+                      <a:picLocks noChangeAspect="1" noChangeArrowheads="1"/>
+                    </pic:cNvPicPr>
+                  </pic:nvPicPr>
+                  <pic:blipFill>
+                    <a:blip r:embed="rId15">
+                      <a:extLst>
+                        <a:ext uri="{28A0092B-C50C-407E-A947-70E740481C1C}">
+                          <a14:useLocalDpi xmlns:a14="http://schemas.microsoft.com/office/drawing/2010/main" val="0"/>
+                        </a:ext>
+                      </a:extLst>
+                    </a:blip>
+                    <a:srcRect/>
+                    <a:stretch>
+                      <a:fillRect/>
+                    </a:stretch>
+                  </pic:blipFill>
+                  <pic:spPr bwMode="auto">
+                    <a:xfrm>
+                      <a:off x="0" y="0"/>
+                      <a:ext cx="1933575" cy="2581275"/>
+                    </a:xfrm>
+                    <a:prstGeom prst="rect">
+                      <a:avLst/>
+                    </a:prstGeom>
+                    <a:noFill/>
+                    <a:ln>
+                      <a:noFill/>
+                    </a:ln>
+                  </pic:spPr>
+                </pic:pic>
+              </a:graphicData>
+            </a:graphic>
+          </wp:inline>
+        </w:drawing>
+      </w:r>
+    </w:p>
+    <w:p>
+      <w:pPr>
+        <w:pStyle w:val="Caption"/>
+        <w:jc w:val="center"/>
+        <w:rPr>
+          <w:lang w:val="en-US"/>
+        </w:rPr>
+      </w:pPr>
+      <w:bookmarkStart w:id="5" w:name="_Ref533875707"/>
+      <w:r>
+        <w:rPr>
+          <w:lang w:val="en-US"/>
+        </w:rPr>
+        <w:t xml:space="preserve">Figure </w:t>
+      </w:r>
+      <w:r>
+        <w:fldChar w:fldCharType="begin"/>
+      </w:r>
+      <w:r>
+        <w:rPr>
+          <w:lang w:val="en-US"/>
+        </w:rPr>
+        <w:instrText xml:space="preserve"> SEQ Figure \* ARABIC </w:instrText>
+      </w:r>
+      <w:r>
+        <w:fldChar w:fldCharType="separate"/>
+      </w:r>
+      <w:r>
+        <w:rPr>
+          <w:noProof/>
+          <w:lang w:val="en-US"/>
+        </w:rPr>
+        <w:t>2</w:t>
+      </w:r>
+      <w:r>
+        <w:fldChar w:fldCharType="end"/>
+      </w:r>
+      <w:bookmarkEnd w:id="5"/>
+      <w:proofErr w:type="spellStart"/>
+      <w:r>
+        <w:rPr>
+          <w:lang w:val="en-US"/>
+        </w:rPr>
+        <w:t>Haar</w:t>
+      </w:r>
+      <w:proofErr w:type="spellEnd"/>
+      <w:r>
+        <w:rPr>
+          <w:lang w:val="en-US"/>
+        </w:rPr>
+        <w:t xml:space="preserve">-like feature on face </w:t>
+      </w:r>
+      <w:sdt>
+        <w:sdtPr>
+          <w:rPr>
+            <w:lang w:val="en-US"/>
+          </w:rPr>
+          <w:id w:val="-20017365"/>
+          <w:citation/>
+        </w:sdtPr>
+        <w:sdtContent>
+          <w:r>
+            <w:rPr>
+              <w:lang w:val="en-US"/>
+            </w:rPr>
+            <w:fldChar w:fldCharType="begin"/>
+          </w:r>
+          <w:r>
+            <w:rPr>
+              <w:lang w:val="en-US"/>
+            </w:rPr>
+            <w:instrText xml:space="preserve"> CITATION Ipe18 \l 1033 </w:instrText>
+          </w:r>
+          <w:r>
+            <w:rPr>
+              <w:lang w:val="en-US"/>
+            </w:rPr>
+            <w:fldChar w:fldCharType="separate"/>
+          </w:r>
+          <w:r>
+            <w:rPr>
+              <w:noProof/>
+              <w:lang w:val="en-US"/>
+            </w:rPr>
+            <w:t>[5]</w:t>
+          </w:r>
+          <w:r>
+            <w:rPr>
+              <w:lang w:val="en-US"/>
+            </w:rPr>
+            <w:fldChar w:fldCharType="end"/>
+          </w:r>
+        </w:sdtContent>
+      </w:sdt>
+    </w:p>
+    <w:p>
+      <w:pPr>
+        <w:rPr>
+          <w:lang w:val="en-US"/>
+        </w:rPr>
+      </w:pPr>
+    </w:p>
+    <w:p>
+      <w:pPr>
+        <w:rPr>
+          <w:lang w:val="en-US"/>
+        </w:rPr>
+      </w:pPr>
+      <w:r>
+        <w:rPr>
+          <w:lang w:val="en-US"/>
+        </w:rPr>
+        <w:t>So, the colors itself are not important,</w:t>
+      </w:r>
+      <w:r>
+        <w:rPr>
+          <w:lang w:val="en-US"/>
+        </w:rPr>
+        <w:t xml:space="preserve"> but</w:t>
+      </w:r>
+      <w:r>
+        <w:rPr>
+          <w:lang w:val="en-US"/>
+        </w:rPr>
+        <w:t xml:space="preserve"> the pixel values within. For example, if we want to find a face, we can safely assume, that forehead pixels will be on average brighter than pixels that are within eyes region, due to the shadow dropping from the eyebrows.</w:t>
+      </w:r>
+      <w:r>
+        <w:rPr>
+          <w:lang w:val="en-US"/>
+        </w:rPr>
+        <w:t xml:space="preserve"> The same goes mostly for things like nose, where we can assume either vertical line, that is bright and has darker surroundings due to the shadows. But this is also something that we need to be careful with, due to the changing light conditions. We can compensate for that looking for w line that has a darker region only on one side.</w:t>
+      </w:r>
+      <w:bookmarkStart w:id="6" w:name="_GoBack"/>
+      <w:bookmarkEnd w:id="6"/>
+    </w:p>
+    <w:p>
+      <w:pPr>
+        <w:pStyle w:val="Tekstpods"/>
+        <w:keepNext/>
+        <w:overflowPunct/>
+        <w:autoSpaceDE/>
+        <w:autoSpaceDN/>
+        <w:adjustRightInd/>
+        <w:jc w:val="center"/>
+        <w:textAlignment w:val="auto"/>
+        <w:rPr>
+          <w:lang w:val="en-US"/>
+        </w:rPr>
+      </w:pPr>
+    </w:p>
+    <w:p>
+      <w:pPr>
+        <w:pStyle w:val="Tekstpods"/>
+        <w:keepNext/>
+        <w:overflowPunct/>
+        <w:autoSpaceDE/>
+        <w:autoSpaceDN/>
+        <w:adjustRightInd/>
+        <w:ind w:firstLine="0"/>
+        <w:textAlignment w:val="auto"/>
+        <w:rPr>
+          <w:lang w:val="en-US"/>
+        </w:rPr>
+      </w:pPr>
+    </w:p>
+    <w:p>
+      <w:pPr>
+        <w:pStyle w:val="Tekstpods"/>
+        <w:keepNext/>
+        <w:overflowPunct/>
+        <w:autoSpaceDE/>
+        <w:autoSpaceDN/>
+        <w:adjustRightInd/>
+        <w:ind w:firstLine="0"/>
+        <w:textAlignment w:val="auto"/>
+        <w:rPr>
+          <w:lang w:val="en-US"/>
+        </w:rPr>
+      </w:pPr>
+      <w:r>
+        <w:rPr>
+          <w:lang w:val="en-US"/>
+        </w:rPr>
+        <w:br w:type="page"/>
+      </w:r>
+      <w:r>
+        <w:rPr>
+          <w:lang w:val="en-US"/>
+        </w:rPr>
+        <w:lastRenderedPageBreak/>
+        <w:br w:type="page"/>
+      </w:r>
+    </w:p>
+    <w:p>
+      <w:pPr>
+        <w:overflowPunct/>
+        <w:autoSpaceDE/>
+        <w:autoSpaceDN/>
+        <w:adjustRightInd/>
+        <w:textAlignment w:val="auto"/>
+        <w:rPr>
+          <w:lang w:val="en-US"/>
+        </w:rPr>
         <w:sectPr>
-          <w:headerReference w:type="default" r:id="rId14"/>
+          <w:headerReference w:type="even" r:id="rId16"/>
+          <w:headerReference w:type="default" r:id="rId17"/>
+          <w:footerReference w:type="default" r:id="rId18"/>
           <w:footnotePr>
             <w:numRestart w:val="eachPage"/>
           </w:footnotePr>
@@ -3262,10 +4230,9 @@
         <w:rPr>
           <w:lang w:val="en-US"/>
         </w:rPr>
+        <w:lastRenderedPageBreak/>
         <w:br w:type="page"/>
       </w:r>
-      <w:bookmarkStart w:id="3" w:name="_GoBack"/>
-      <w:bookmarkEnd w:id="3"/>
     </w:p>
     <w:p>
       <w:pPr>
@@ -3281,74 +4248,6 @@
     </w:p>
     <w:p>
       <w:pPr>
-        <w:overflowPunct/>
-        <w:autoSpaceDE/>
-        <w:autoSpaceDN/>
-        <w:adjustRightInd/>
-        <w:textAlignment w:val="auto"/>
-        <w:rPr>
-          <w:lang w:val="en-US"/>
-        </w:rPr>
-      </w:pPr>
-      <w:r>
-        <w:rPr>
-          <w:lang w:val="en-US"/>
-        </w:rPr>
-        <w:br w:type="page"/>
-      </w:r>
-      <w:r>
-        <w:rPr>
-          <w:lang w:val="en-US"/>
-        </w:rPr>
-        <w:lastRenderedPageBreak/>
-        <w:br w:type="page"/>
-      </w:r>
-    </w:p>
-    <w:p>
-      <w:pPr>
-        <w:overflowPunct/>
-        <w:autoSpaceDE/>
-        <w:autoSpaceDN/>
-        <w:adjustRightInd/>
-        <w:textAlignment w:val="auto"/>
-        <w:rPr>
-          <w:lang w:val="en-US"/>
-        </w:rPr>
-        <w:sectPr>
-          <w:headerReference w:type="even" r:id="rId15"/>
-          <w:headerReference w:type="default" r:id="rId16"/>
-          <w:footerReference w:type="default" r:id="rId17"/>
-          <w:footnotePr>
-            <w:numRestart w:val="eachPage"/>
-          </w:footnotePr>
-          <w:pgSz w:w="11907" w:h="16840" w:code="9"/>
-          <w:pgMar w:top="2155" w:right="2665" w:bottom="2778" w:left="1701" w:header="1814" w:footer="1814" w:gutter="0"/>
-          <w:cols w:space="708"/>
-          <w:docGrid w:linePitch="326"/>
-        </w:sectPr>
-      </w:pPr>
-      <w:r>
-        <w:rPr>
-          <w:lang w:val="en-US"/>
-        </w:rPr>
-        <w:lastRenderedPageBreak/>
-        <w:br w:type="page"/>
-      </w:r>
-    </w:p>
-    <w:p>
-      <w:pPr>
-        <w:overflowPunct/>
-        <w:autoSpaceDE/>
-        <w:autoSpaceDN/>
-        <w:adjustRightInd/>
-        <w:textAlignment w:val="auto"/>
-        <w:rPr>
-          <w:lang w:val="en-US"/>
-        </w:rPr>
-      </w:pPr>
-    </w:p>
-    <w:p>
-      <w:pPr>
         <w:pStyle w:val="Tekstpods"/>
         <w:rPr>
           <w:lang w:val="en-US"/>
@@ -3362,14 +4261,14 @@
           <w:lang w:val="en-US"/>
         </w:rPr>
       </w:pPr>
-      <w:bookmarkStart w:id="4" w:name="_Toc526891484"/>
+      <w:bookmarkStart w:id="7" w:name="_Toc526891484"/>
       <w:r>
         <w:rPr>
           <w:lang w:val="en-US"/>
         </w:rPr>
         <w:t>Requirements and tools</w:t>
       </w:r>
-      <w:bookmarkEnd w:id="4"/>
+      <w:bookmarkEnd w:id="7"/>
       <w:r>
         <w:rPr>
           <w:lang w:val="en-US"/>
@@ -3514,43 +4413,7 @@
           <w:lang w:val="en-US"/>
         </w:rPr>
         <w:sectPr>
-          <w:headerReference w:type="even" r:id="rId18"/>
-          <w:headerReference w:type="default" r:id="rId19"/>
-          <w:footnotePr>
-            <w:numRestart w:val="eachPage"/>
-          </w:footnotePr>
-          <w:pgSz w:w="11907" w:h="16840" w:code="9"/>
-          <w:pgMar w:top="2155" w:right="2665" w:bottom="2778" w:left="1701" w:header="1814" w:footer="1814" w:gutter="0"/>
-          <w:cols w:space="708"/>
-          <w:docGrid w:linePitch="326"/>
-        </w:sectPr>
-      </w:pPr>
-      <w:r>
-        <w:rPr>
-          <w:lang w:val="en-US"/>
-        </w:rPr>
-        <w:t>.</w:t>
-      </w:r>
-    </w:p>
-    <w:p>
-      <w:pPr>
-        <w:pStyle w:val="Tekstpods"/>
-        <w:rPr>
-          <w:lang w:val="en-US"/>
-        </w:rPr>
-      </w:pPr>
-    </w:p>
-    <w:p>
-      <w:pPr>
-        <w:overflowPunct/>
-        <w:autoSpaceDE/>
-        <w:autoSpaceDN/>
-        <w:adjustRightInd/>
-        <w:textAlignment w:val="auto"/>
-        <w:rPr>
-          <w:lang w:val="en-US"/>
-        </w:rPr>
-        <w:sectPr>
+          <w:headerReference w:type="even" r:id="rId19"/>
           <w:headerReference w:type="default" r:id="rId20"/>
           <w:footnotePr>
             <w:numRestart w:val="eachPage"/>
@@ -3561,6 +4424,20 @@
           <w:docGrid w:linePitch="326"/>
         </w:sectPr>
       </w:pPr>
+      <w:r>
+        <w:rPr>
+          <w:lang w:val="en-US"/>
+        </w:rPr>
+        <w:t>.</w:t>
+      </w:r>
+    </w:p>
+    <w:p>
+      <w:pPr>
+        <w:pStyle w:val="Tekstpods"/>
+        <w:rPr>
+          <w:lang w:val="en-US"/>
+        </w:rPr>
+      </w:pPr>
     </w:p>
     <w:p>
       <w:pPr>
@@ -3573,8 +4450,7 @@
           <w:lang w:val="en-US"/>
         </w:rPr>
         <w:sectPr>
-          <w:headerReference w:type="even" r:id="rId21"/>
-          <w:headerReference w:type="default" r:id="rId22"/>
+          <w:headerReference w:type="default" r:id="rId21"/>
           <w:footnotePr>
             <w:numRestart w:val="eachPage"/>
           </w:footnotePr>
@@ -3595,6 +4471,29 @@
         <w:rPr>
           <w:lang w:val="en-US"/>
         </w:rPr>
+        <w:sectPr>
+          <w:headerReference w:type="even" r:id="rId22"/>
+          <w:headerReference w:type="default" r:id="rId23"/>
+          <w:footnotePr>
+            <w:numRestart w:val="eachPage"/>
+          </w:footnotePr>
+          <w:pgSz w:w="11907" w:h="16840" w:code="9"/>
+          <w:pgMar w:top="2155" w:right="2665" w:bottom="2778" w:left="1701" w:header="1814" w:footer="1814" w:gutter="0"/>
+          <w:cols w:space="708"/>
+          <w:docGrid w:linePitch="326"/>
+        </w:sectPr>
+      </w:pPr>
+    </w:p>
+    <w:p>
+      <w:pPr>
+        <w:overflowPunct/>
+        <w:autoSpaceDE/>
+        <w:autoSpaceDN/>
+        <w:adjustRightInd/>
+        <w:textAlignment w:val="auto"/>
+        <w:rPr>
+          <w:lang w:val="en-US"/>
+        </w:rPr>
       </w:pPr>
     </w:p>
     <w:p>
@@ -3612,14 +4511,14 @@
           <w:lang w:val="en-US"/>
         </w:rPr>
       </w:pPr>
-      <w:bookmarkStart w:id="5" w:name="_Toc526891485"/>
+      <w:bookmarkStart w:id="8" w:name="_Toc526891485"/>
       <w:r>
         <w:rPr>
           <w:lang w:val="en-US"/>
         </w:rPr>
         <w:t>External specification</w:t>
       </w:r>
-      <w:bookmarkEnd w:id="5"/>
+      <w:bookmarkEnd w:id="8"/>
       <w:r>
         <w:rPr>
           <w:lang w:val="en-US"/>
@@ -3885,8 +4784,8 @@
           <w:lang w:val="en-US"/>
         </w:rPr>
         <w:sectPr>
-          <w:headerReference w:type="even" r:id="rId23"/>
-          <w:headerReference w:type="default" r:id="rId24"/>
+          <w:headerReference w:type="even" r:id="rId24"/>
+          <w:headerReference w:type="default" r:id="rId25"/>
           <w:footnotePr>
             <w:numRestart w:val="eachPage"/>
           </w:footnotePr>
@@ -4022,7 +4921,7 @@
                           <pic:cNvPicPr/>
                         </pic:nvPicPr>
                         <pic:blipFill>
-                          <a:blip r:embed="rId25"/>
+                          <a:blip r:embed="rId26"/>
                           <a:stretch>
                             <a:fillRect/>
                           </a:stretch>
@@ -4151,8 +5050,8 @@
           <w:lang w:val="en-US"/>
         </w:rPr>
         <w:sectPr>
-          <w:headerReference w:type="even" r:id="rId26"/>
-          <w:headerReference w:type="default" r:id="rId27"/>
+          <w:headerReference w:type="even" r:id="rId27"/>
+          <w:headerReference w:type="default" r:id="rId28"/>
           <w:footnotePr>
             <w:numRestart w:val="eachPage"/>
           </w:footnotePr>
@@ -4197,14 +5096,14 @@
           <w:lang w:val="en-US"/>
         </w:rPr>
       </w:pPr>
-      <w:bookmarkStart w:id="6" w:name="_Toc526891486"/>
+      <w:bookmarkStart w:id="9" w:name="_Toc526891486"/>
       <w:r>
         <w:rPr>
           <w:lang w:val="en-US"/>
         </w:rPr>
         <w:t>Internal specification</w:t>
       </w:r>
-      <w:bookmarkEnd w:id="6"/>
+      <w:bookmarkEnd w:id="9"/>
     </w:p>
     <w:p>
       <w:pPr>
@@ -4568,7 +5467,7 @@
         <w:pStyle w:val="Caption"/>
         <w:rPr>
           <w:rFonts w:ascii="Courier" w:hAnsi="Courier"/>
-          <w:i/>
+          <w:i w:val="0"/>
           <w:sz w:val="22"/>
           <w:szCs w:val="22"/>
           <w:lang w:val="en-US"/>
@@ -4576,35 +5475,32 @@
       </w:pPr>
       <w:r>
         <w:rPr>
-          <w:i/>
           <w:lang w:val="en-US"/>
         </w:rPr>
         <w:t xml:space="preserve">Listing </w:t>
       </w:r>
       <w:r>
         <w:rPr>
-          <w:i/>
+          <w:i w:val="0"/>
           <w:lang w:val="en-US"/>
         </w:rPr>
         <w:fldChar w:fldCharType="begin"/>
       </w:r>
       <w:r>
         <w:rPr>
-          <w:i/>
           <w:lang w:val="en-US"/>
         </w:rPr>
         <w:instrText xml:space="preserve"> SEQ Przykład \* ARABIC </w:instrText>
       </w:r>
       <w:r>
         <w:rPr>
-          <w:i/>
+          <w:i w:val="0"/>
           <w:lang w:val="en-US"/>
         </w:rPr>
         <w:fldChar w:fldCharType="separate"/>
       </w:r>
       <w:r>
         <w:rPr>
-          <w:i/>
           <w:noProof/>
           <w:lang w:val="en-US"/>
         </w:rPr>
@@ -4612,21 +5508,19 @@
       </w:r>
       <w:r>
         <w:rPr>
-          <w:i/>
+          <w:i w:val="0"/>
           <w:lang w:val="en-US"/>
         </w:rPr>
         <w:fldChar w:fldCharType="end"/>
       </w:r>
       <w:r>
         <w:rPr>
-          <w:i/>
           <w:lang w:val="en-US"/>
         </w:rPr>
         <w:t>. Gener</w:t>
       </w:r>
       <w:r>
         <w:rPr>
-          <w:i/>
           <w:lang w:val="en-US"/>
         </w:rPr>
         <w:t>ating random numbers</w:t>
@@ -5794,8 +6688,8 @@
           <w:lang w:val="en-US"/>
         </w:rPr>
         <w:sectPr>
-          <w:headerReference w:type="even" r:id="rId28"/>
-          <w:headerReference w:type="default" r:id="rId29"/>
+          <w:headerReference w:type="even" r:id="rId29"/>
+          <w:headerReference w:type="default" r:id="rId30"/>
           <w:footnotePr>
             <w:numRestart w:val="eachPage"/>
           </w:footnotePr>
@@ -5831,8 +6725,8 @@
           <w:lang w:val="en-US"/>
         </w:rPr>
         <w:sectPr>
-          <w:headerReference w:type="even" r:id="rId30"/>
-          <w:headerReference w:type="default" r:id="rId31"/>
+          <w:headerReference w:type="even" r:id="rId31"/>
+          <w:headerReference w:type="default" r:id="rId32"/>
           <w:footnotePr>
             <w:numRestart w:val="eachPage"/>
           </w:footnotePr>
@@ -5857,14 +6751,14 @@
           <w:lang w:val="en-US"/>
         </w:rPr>
       </w:pPr>
-      <w:bookmarkStart w:id="7" w:name="_Toc526891487"/>
+      <w:bookmarkStart w:id="10" w:name="_Toc526891487"/>
       <w:r>
         <w:rPr>
           <w:lang w:val="en-US"/>
         </w:rPr>
         <w:t>Verification and validation</w:t>
       </w:r>
-      <w:bookmarkEnd w:id="7"/>
+      <w:bookmarkEnd w:id="10"/>
     </w:p>
     <w:p>
       <w:pPr>
@@ -6038,7 +6932,7 @@
           <w:lang w:val="en-US"/>
         </w:rPr>
         <w:sectPr>
-          <w:headerReference w:type="first" r:id="rId32"/>
+          <w:headerReference w:type="first" r:id="rId33"/>
           <w:footnotePr>
             <w:numRestart w:val="eachPage"/>
           </w:footnotePr>
@@ -6061,7 +6955,7 @@
           <w:lang w:val="en-US"/>
         </w:rPr>
         <w:sectPr>
-          <w:headerReference w:type="even" r:id="rId33"/>
+          <w:headerReference w:type="even" r:id="rId34"/>
           <w:footnotePr>
             <w:numRestart w:val="eachPage"/>
           </w:footnotePr>
@@ -6103,14 +6997,14 @@
           <w:lang w:val="en-US"/>
         </w:rPr>
       </w:pPr>
-      <w:bookmarkStart w:id="8" w:name="_Toc526891488"/>
+      <w:bookmarkStart w:id="11" w:name="_Toc526891488"/>
       <w:r>
         <w:rPr>
           <w:lang w:val="en-US"/>
         </w:rPr>
         <w:t>Conclusions</w:t>
       </w:r>
-      <w:bookmarkEnd w:id="8"/>
+      <w:bookmarkEnd w:id="11"/>
     </w:p>
     <w:p>
       <w:pPr>
@@ -6294,8 +7188,8 @@
           <w:lang w:val="en-US"/>
         </w:rPr>
         <w:sectPr>
-          <w:headerReference w:type="even" r:id="rId34"/>
-          <w:headerReference w:type="default" r:id="rId35"/>
+          <w:headerReference w:type="even" r:id="rId35"/>
+          <w:headerReference w:type="default" r:id="rId36"/>
           <w:footnotePr>
             <w:numRestart w:val="eachPage"/>
           </w:footnotePr>
@@ -6318,8 +7212,8 @@
           <w:lang w:val="en-US"/>
         </w:rPr>
         <w:sectPr>
-          <w:headerReference w:type="even" r:id="rId36"/>
-          <w:headerReference w:type="default" r:id="rId37"/>
+          <w:headerReference w:type="even" r:id="rId37"/>
+          <w:headerReference w:type="default" r:id="rId38"/>
           <w:footnotePr>
             <w:numRestart w:val="eachPage"/>
           </w:footnotePr>
@@ -6355,16 +7249,16 @@
           <w:lang w:val="en-US"/>
         </w:rPr>
       </w:pPr>
-      <w:bookmarkStart w:id="9" w:name="_Toc508009220"/>
-      <w:bookmarkStart w:id="10" w:name="_Toc526891489"/>
+      <w:bookmarkStart w:id="12" w:name="_Toc508009220"/>
+      <w:bookmarkStart w:id="13" w:name="_Toc526891489"/>
       <w:r>
         <w:rPr>
           <w:lang w:val="en-US"/>
         </w:rPr>
         <w:t>Bibliography</w:t>
       </w:r>
-      <w:bookmarkEnd w:id="9"/>
-      <w:bookmarkEnd w:id="10"/>
+      <w:bookmarkEnd w:id="12"/>
+      <w:bookmarkEnd w:id="13"/>
     </w:p>
     <w:tbl>
       <w:tblPr>
@@ -6849,16 +7743,16 @@
           <w:lang w:val="en-US"/>
         </w:rPr>
       </w:pPr>
-      <w:bookmarkStart w:id="11" w:name="_Toc508009221"/>
-      <w:bookmarkStart w:id="12" w:name="_Toc526891490"/>
+      <w:bookmarkStart w:id="14" w:name="_Toc508009221"/>
+      <w:bookmarkStart w:id="15" w:name="_Toc526891490"/>
       <w:r>
         <w:rPr>
           <w:lang w:val="en-US"/>
         </w:rPr>
         <w:t>List of abbreviations and symbols</w:t>
       </w:r>
-      <w:bookmarkEnd w:id="11"/>
-      <w:bookmarkEnd w:id="12"/>
+      <w:bookmarkEnd w:id="14"/>
+      <w:bookmarkEnd w:id="15"/>
     </w:p>
     <w:tbl>
       <w:tblPr>
@@ -7102,14 +7996,14 @@
           <w:lang w:val="en-US"/>
         </w:rPr>
       </w:pPr>
-      <w:bookmarkStart w:id="13" w:name="_Toc526891491"/>
+      <w:bookmarkStart w:id="16" w:name="_Toc526891491"/>
       <w:r>
         <w:rPr>
           <w:lang w:val="en-US"/>
         </w:rPr>
         <w:t>Contents of attached CD-ROM</w:t>
       </w:r>
-      <w:bookmarkEnd w:id="13"/>
+      <w:bookmarkEnd w:id="16"/>
     </w:p>
     <w:p>
       <w:pPr>
@@ -7202,14 +8096,14 @@
           <w:lang w:val="en-US"/>
         </w:rPr>
       </w:pPr>
-      <w:bookmarkStart w:id="14" w:name="_Toc526891492"/>
+      <w:bookmarkStart w:id="17" w:name="_Toc526891492"/>
       <w:r>
         <w:rPr>
           <w:lang w:val="en-US"/>
         </w:rPr>
         <w:t>List of Figures</w:t>
       </w:r>
-      <w:bookmarkEnd w:id="14"/>
+      <w:bookmarkEnd w:id="17"/>
     </w:p>
     <w:p>
       <w:pPr>
@@ -7249,14 +8143,14 @@
           <w:lang w:val="en-US"/>
         </w:rPr>
       </w:pPr>
-      <w:bookmarkStart w:id="15" w:name="_Toc526891493"/>
+      <w:bookmarkStart w:id="18" w:name="_Toc526891493"/>
       <w:r>
         <w:rPr>
           <w:lang w:val="en-US"/>
         </w:rPr>
         <w:t>List of Tables</w:t>
       </w:r>
-      <w:bookmarkEnd w:id="15"/>
+      <w:bookmarkEnd w:id="18"/>
     </w:p>
     <w:p>
       <w:pPr>
@@ -7348,12 +8242,6 @@
 
 <file path=word/header10.xml><?xml version="1.0" encoding="utf-8"?>
 <w:hdr xmlns:wpc="http://schemas.microsoft.com/office/word/2010/wordprocessingCanvas" xmlns:cx="http://schemas.microsoft.com/office/drawing/2014/chartex" xmlns:cx1="http://schemas.microsoft.com/office/drawing/2015/9/8/chartex" xmlns:cx2="http://schemas.microsoft.com/office/drawing/2015/10/21/chartex" xmlns:cx3="http://schemas.microsoft.com/office/drawing/2016/5/9/chartex" xmlns:cx4="http://schemas.microsoft.com/office/drawing/2016/5/10/chartex" xmlns:cx5="http://schemas.microsoft.com/office/drawing/2016/5/11/chartex" xmlns:cx6="http://schemas.microsoft.com/office/drawing/2016/5/12/chartex" xmlns:cx7="http://schemas.microsoft.com/office/drawing/2016/5/13/chartex" xmlns:cx8="http://schemas.microsoft.com/office/drawing/2016/5/14/chartex" xmlns:mc="http://schemas.openxmlformats.org/markup-compatibility/2006" xmlns:aink="http://schemas.microsoft.com/office/drawing/2016/ink" xmlns:am3d="http://schemas.microsoft.com/office/drawing/2017/model3d" xmlns:o="urn:schemas-microsoft-com:office:office" xmlns:r="http://schemas.openxmlformats.org/officeDocument/2006/relationships" xmlns:m="http://schemas.openxmlformats.org/officeDocument/2006/math" xmlns:v="urn:schemas-microsoft-com:vml" xmlns:wp14="http://schemas.microsoft.com/office/word/2010/wordprocessingDrawing" xmlns:wp="http://schemas.openxmlformats.org/drawingml/2006/wordprocessingDrawing" xmlns:w10="urn:schemas-microsoft-com:office:word" xmlns:w="http://schemas.openxmlformats.org/wordprocessingml/2006/main" xmlns:w14="http://schemas.microsoft.com/office/word/2010/wordml" xmlns:w15="http://schemas.microsoft.com/office/word/2012/wordml" xmlns:w16cid="http://schemas.microsoft.com/office/word/2016/wordml/cid" xmlns:w16se="http://schemas.microsoft.com/office/word/2015/wordml/symex" xmlns:wpg="http://schemas.microsoft.com/office/word/2010/wordprocessingGroup" xmlns:wpi="http://schemas.microsoft.com/office/word/2010/wordprocessingInk" xmlns:wne="http://schemas.microsoft.com/office/word/2006/wordml" xmlns:wps="http://schemas.microsoft.com/office/word/2010/wordprocessingShape" mc:Ignorable="w14 w15 w16se w16cid wp14">
-  <w:p/>
-</w:hdr>
-</file>
-
-<file path=word/header11.xml><?xml version="1.0" encoding="utf-8"?>
-<w:hdr xmlns:wpc="http://schemas.microsoft.com/office/word/2010/wordprocessingCanvas" xmlns:cx="http://schemas.microsoft.com/office/drawing/2014/chartex" xmlns:cx1="http://schemas.microsoft.com/office/drawing/2015/9/8/chartex" xmlns:cx2="http://schemas.microsoft.com/office/drawing/2015/10/21/chartex" xmlns:cx3="http://schemas.microsoft.com/office/drawing/2016/5/9/chartex" xmlns:cx4="http://schemas.microsoft.com/office/drawing/2016/5/10/chartex" xmlns:cx5="http://schemas.microsoft.com/office/drawing/2016/5/11/chartex" xmlns:cx6="http://schemas.microsoft.com/office/drawing/2016/5/12/chartex" xmlns:cx7="http://schemas.microsoft.com/office/drawing/2016/5/13/chartex" xmlns:cx8="http://schemas.microsoft.com/office/drawing/2016/5/14/chartex" xmlns:mc="http://schemas.openxmlformats.org/markup-compatibility/2006" xmlns:aink="http://schemas.microsoft.com/office/drawing/2016/ink" xmlns:am3d="http://schemas.microsoft.com/office/drawing/2017/model3d" xmlns:o="urn:schemas-microsoft-com:office:office" xmlns:r="http://schemas.openxmlformats.org/officeDocument/2006/relationships" xmlns:m="http://schemas.openxmlformats.org/officeDocument/2006/math" xmlns:v="urn:schemas-microsoft-com:vml" xmlns:wp14="http://schemas.microsoft.com/office/word/2010/wordprocessingDrawing" xmlns:wp="http://schemas.openxmlformats.org/drawingml/2006/wordprocessingDrawing" xmlns:w10="urn:schemas-microsoft-com:office:word" xmlns:w="http://schemas.openxmlformats.org/wordprocessingml/2006/main" xmlns:w14="http://schemas.microsoft.com/office/word/2010/wordml" xmlns:w15="http://schemas.microsoft.com/office/word/2012/wordml" xmlns:w16cid="http://schemas.microsoft.com/office/word/2016/wordml/cid" xmlns:w16se="http://schemas.microsoft.com/office/word/2015/wordml/symex" xmlns:wpg="http://schemas.microsoft.com/office/word/2010/wordprocessingGroup" xmlns:wpi="http://schemas.microsoft.com/office/word/2010/wordprocessingInk" xmlns:wne="http://schemas.microsoft.com/office/word/2006/wordml" xmlns:wps="http://schemas.microsoft.com/office/word/2010/wordprocessingShape" mc:Ignorable="w14 w15 w16se w16cid wp14">
   <w:p>
     <w:pPr>
       <w:pStyle w:val="Header"/>
@@ -7376,11 +8264,6 @@
         <w:dataBinding w:prefixMappings="xmlns:ns0='http://purl.org/dc/elements/1.1/' xmlns:ns1='http://schemas.openxmlformats.org/package/2006/metadata/core-properties' " w:xpath="/ns1:coreProperties[1]/ns0:creator[1]" w:storeItemID="{6C3C8BC8-F283-45AE-878A-BAB7291924A1}"/>
         <w:text/>
       </w:sdtPr>
-      <w:sdtEndPr>
-        <w:rPr>
-          <w:rStyle w:val="PageNumber"/>
-        </w:rPr>
-      </w:sdtEndPr>
       <w:sdtContent>
         <w:r>
           <w:rPr>
@@ -7435,7 +8318,7 @@
 </w:hdr>
 </file>
 
-<file path=word/header12.xml><?xml version="1.0" encoding="utf-8"?>
+<file path=word/header11.xml><?xml version="1.0" encoding="utf-8"?>
 <w:hdr xmlns:wpc="http://schemas.microsoft.com/office/word/2010/wordprocessingCanvas" xmlns:cx="http://schemas.microsoft.com/office/drawing/2014/chartex" xmlns:cx1="http://schemas.microsoft.com/office/drawing/2015/9/8/chartex" xmlns:cx2="http://schemas.microsoft.com/office/drawing/2015/10/21/chartex" xmlns:cx3="http://schemas.microsoft.com/office/drawing/2016/5/9/chartex" xmlns:cx4="http://schemas.microsoft.com/office/drawing/2016/5/10/chartex" xmlns:cx5="http://schemas.microsoft.com/office/drawing/2016/5/11/chartex" xmlns:cx6="http://schemas.microsoft.com/office/drawing/2016/5/12/chartex" xmlns:cx7="http://schemas.microsoft.com/office/drawing/2016/5/13/chartex" xmlns:cx8="http://schemas.microsoft.com/office/drawing/2016/5/14/chartex" xmlns:mc="http://schemas.openxmlformats.org/markup-compatibility/2006" xmlns:aink="http://schemas.microsoft.com/office/drawing/2016/ink" xmlns:am3d="http://schemas.microsoft.com/office/drawing/2017/model3d" xmlns:o="urn:schemas-microsoft-com:office:office" xmlns:r="http://schemas.openxmlformats.org/officeDocument/2006/relationships" xmlns:m="http://schemas.openxmlformats.org/officeDocument/2006/math" xmlns:v="urn:schemas-microsoft-com:vml" xmlns:wp14="http://schemas.microsoft.com/office/word/2010/wordprocessingDrawing" xmlns:wp="http://schemas.openxmlformats.org/drawingml/2006/wordprocessingDrawing" xmlns:w10="urn:schemas-microsoft-com:office:word" xmlns:w="http://schemas.openxmlformats.org/wordprocessingml/2006/main" xmlns:w14="http://schemas.microsoft.com/office/word/2010/wordml" xmlns:w15="http://schemas.microsoft.com/office/word/2012/wordml" xmlns:w16cid="http://schemas.microsoft.com/office/word/2016/wordml/cid" xmlns:w16se="http://schemas.microsoft.com/office/word/2015/wordml/symex" xmlns:wpg="http://schemas.microsoft.com/office/word/2010/wordprocessingGroup" xmlns:wpi="http://schemas.microsoft.com/office/word/2010/wordprocessingInk" xmlns:wne="http://schemas.microsoft.com/office/word/2006/wordml" xmlns:wps="http://schemas.microsoft.com/office/word/2010/wordprocessingShape" mc:Ignorable="w14 w15 w16se w16cid wp14">
   <w:p>
     <w:pPr>
@@ -7487,7 +8370,7 @@
 </w:hdr>
 </file>
 
-<file path=word/header13.xml><?xml version="1.0" encoding="utf-8"?>
+<file path=word/header12.xml><?xml version="1.0" encoding="utf-8"?>
 <w:hdr xmlns:wpc="http://schemas.microsoft.com/office/word/2010/wordprocessingCanvas" xmlns:cx="http://schemas.microsoft.com/office/drawing/2014/chartex" xmlns:cx1="http://schemas.microsoft.com/office/drawing/2015/9/8/chartex" xmlns:cx2="http://schemas.microsoft.com/office/drawing/2015/10/21/chartex" xmlns:cx3="http://schemas.microsoft.com/office/drawing/2016/5/9/chartex" xmlns:cx4="http://schemas.microsoft.com/office/drawing/2016/5/10/chartex" xmlns:cx5="http://schemas.microsoft.com/office/drawing/2016/5/11/chartex" xmlns:cx6="http://schemas.microsoft.com/office/drawing/2016/5/12/chartex" xmlns:cx7="http://schemas.microsoft.com/office/drawing/2016/5/13/chartex" xmlns:cx8="http://schemas.microsoft.com/office/drawing/2016/5/14/chartex" xmlns:mc="http://schemas.openxmlformats.org/markup-compatibility/2006" xmlns:aink="http://schemas.microsoft.com/office/drawing/2016/ink" xmlns:am3d="http://schemas.microsoft.com/office/drawing/2017/model3d" xmlns:o="urn:schemas-microsoft-com:office:office" xmlns:r="http://schemas.openxmlformats.org/officeDocument/2006/relationships" xmlns:m="http://schemas.openxmlformats.org/officeDocument/2006/math" xmlns:v="urn:schemas-microsoft-com:vml" xmlns:wp14="http://schemas.microsoft.com/office/word/2010/wordprocessingDrawing" xmlns:wp="http://schemas.openxmlformats.org/drawingml/2006/wordprocessingDrawing" xmlns:w10="urn:schemas-microsoft-com:office:word" xmlns:w="http://schemas.openxmlformats.org/wordprocessingml/2006/main" xmlns:w14="http://schemas.microsoft.com/office/word/2010/wordml" xmlns:w15="http://schemas.microsoft.com/office/word/2012/wordml" xmlns:w16cid="http://schemas.microsoft.com/office/word/2016/wordml/cid" xmlns:w16se="http://schemas.microsoft.com/office/word/2015/wordml/symex" xmlns:wpg="http://schemas.microsoft.com/office/word/2010/wordprocessingGroup" xmlns:wpi="http://schemas.microsoft.com/office/word/2010/wordprocessingInk" xmlns:wne="http://schemas.microsoft.com/office/word/2006/wordml" xmlns:wps="http://schemas.microsoft.com/office/word/2010/wordprocessingShape" mc:Ignorable="w14 w15 w16se w16cid wp14">
   <w:p>
     <w:pPr>
@@ -7511,11 +8394,6 @@
         <w:dataBinding w:prefixMappings="xmlns:ns0='http://purl.org/dc/elements/1.1/' xmlns:ns1='http://schemas.openxmlformats.org/package/2006/metadata/core-properties' " w:xpath="/ns1:coreProperties[1]/ns0:creator[1]" w:storeItemID="{6C3C8BC8-F283-45AE-878A-BAB7291924A1}"/>
         <w:text/>
       </w:sdtPr>
-      <w:sdtEndPr>
-        <w:rPr>
-          <w:rStyle w:val="PageNumber"/>
-        </w:rPr>
-      </w:sdtEndPr>
       <w:sdtContent>
         <w:r>
           <w:rPr>
@@ -7570,13 +8448,13 @@
 </w:hdr>
 </file>
 
-<file path=word/header14.xml><?xml version="1.0" encoding="utf-8"?>
+<file path=word/header13.xml><?xml version="1.0" encoding="utf-8"?>
 <w:hdr xmlns:wpc="http://schemas.microsoft.com/office/word/2010/wordprocessingCanvas" xmlns:cx="http://schemas.microsoft.com/office/drawing/2014/chartex" xmlns:cx1="http://schemas.microsoft.com/office/drawing/2015/9/8/chartex" xmlns:cx2="http://schemas.microsoft.com/office/drawing/2015/10/21/chartex" xmlns:cx3="http://schemas.microsoft.com/office/drawing/2016/5/9/chartex" xmlns:cx4="http://schemas.microsoft.com/office/drawing/2016/5/10/chartex" xmlns:cx5="http://schemas.microsoft.com/office/drawing/2016/5/11/chartex" xmlns:cx6="http://schemas.microsoft.com/office/drawing/2016/5/12/chartex" xmlns:cx7="http://schemas.microsoft.com/office/drawing/2016/5/13/chartex" xmlns:cx8="http://schemas.microsoft.com/office/drawing/2016/5/14/chartex" xmlns:mc="http://schemas.openxmlformats.org/markup-compatibility/2006" xmlns:aink="http://schemas.microsoft.com/office/drawing/2016/ink" xmlns:am3d="http://schemas.microsoft.com/office/drawing/2017/model3d" xmlns:o="urn:schemas-microsoft-com:office:office" xmlns:r="http://schemas.openxmlformats.org/officeDocument/2006/relationships" xmlns:m="http://schemas.openxmlformats.org/officeDocument/2006/math" xmlns:v="urn:schemas-microsoft-com:vml" xmlns:wp14="http://schemas.microsoft.com/office/word/2010/wordprocessingDrawing" xmlns:wp="http://schemas.openxmlformats.org/drawingml/2006/wordprocessingDrawing" xmlns:w10="urn:schemas-microsoft-com:office:word" xmlns:w="http://schemas.openxmlformats.org/wordprocessingml/2006/main" xmlns:w14="http://schemas.microsoft.com/office/word/2010/wordml" xmlns:w15="http://schemas.microsoft.com/office/word/2012/wordml" xmlns:w16cid="http://schemas.microsoft.com/office/word/2016/wordml/cid" xmlns:w16se="http://schemas.microsoft.com/office/word/2015/wordml/symex" xmlns:wpg="http://schemas.microsoft.com/office/word/2010/wordprocessingGroup" xmlns:wpi="http://schemas.microsoft.com/office/word/2010/wordprocessingInk" xmlns:wne="http://schemas.microsoft.com/office/word/2006/wordml" xmlns:wps="http://schemas.microsoft.com/office/word/2010/wordprocessingShape" mc:Ignorable="w14 w15 w16se w16cid wp14">
   <w:p/>
 </w:hdr>
 </file>
 
-<file path=word/header15.xml><?xml version="1.0" encoding="utf-8"?>
+<file path=word/header14.xml><?xml version="1.0" encoding="utf-8"?>
 <w:hdr xmlns:wpc="http://schemas.microsoft.com/office/word/2010/wordprocessingCanvas" xmlns:cx="http://schemas.microsoft.com/office/drawing/2014/chartex" xmlns:cx1="http://schemas.microsoft.com/office/drawing/2015/9/8/chartex" xmlns:cx2="http://schemas.microsoft.com/office/drawing/2015/10/21/chartex" xmlns:cx3="http://schemas.microsoft.com/office/drawing/2016/5/9/chartex" xmlns:cx4="http://schemas.microsoft.com/office/drawing/2016/5/10/chartex" xmlns:cx5="http://schemas.microsoft.com/office/drawing/2016/5/11/chartex" xmlns:cx6="http://schemas.microsoft.com/office/drawing/2016/5/12/chartex" xmlns:cx7="http://schemas.microsoft.com/office/drawing/2016/5/13/chartex" xmlns:cx8="http://schemas.microsoft.com/office/drawing/2016/5/14/chartex" xmlns:mc="http://schemas.openxmlformats.org/markup-compatibility/2006" xmlns:aink="http://schemas.microsoft.com/office/drawing/2016/ink" xmlns:am3d="http://schemas.microsoft.com/office/drawing/2017/model3d" xmlns:o="urn:schemas-microsoft-com:office:office" xmlns:r="http://schemas.openxmlformats.org/officeDocument/2006/relationships" xmlns:m="http://schemas.openxmlformats.org/officeDocument/2006/math" xmlns:v="urn:schemas-microsoft-com:vml" xmlns:wp14="http://schemas.microsoft.com/office/word/2010/wordprocessingDrawing" xmlns:wp="http://schemas.openxmlformats.org/drawingml/2006/wordprocessingDrawing" xmlns:w10="urn:schemas-microsoft-com:office:word" xmlns:w="http://schemas.openxmlformats.org/wordprocessingml/2006/main" xmlns:w14="http://schemas.microsoft.com/office/word/2010/wordml" xmlns:w15="http://schemas.microsoft.com/office/word/2012/wordml" xmlns:w16cid="http://schemas.microsoft.com/office/word/2016/wordml/cid" xmlns:w16se="http://schemas.microsoft.com/office/word/2015/wordml/symex" xmlns:wpg="http://schemas.microsoft.com/office/word/2010/wordprocessingGroup" xmlns:wpi="http://schemas.microsoft.com/office/word/2010/wordprocessingInk" xmlns:wne="http://schemas.microsoft.com/office/word/2006/wordml" xmlns:wps="http://schemas.microsoft.com/office/word/2010/wordprocessingShape" mc:Ignorable="w14 w15 w16se w16cid wp14">
   <w:p>
     <w:pPr>
@@ -7600,11 +8478,6 @@
         <w:dataBinding w:prefixMappings="xmlns:ns0='http://purl.org/dc/elements/1.1/' xmlns:ns1='http://schemas.openxmlformats.org/package/2006/metadata/core-properties' " w:xpath="/ns1:coreProperties[1]/ns0:creator[1]" w:storeItemID="{6C3C8BC8-F283-45AE-878A-BAB7291924A1}"/>
         <w:text/>
       </w:sdtPr>
-      <w:sdtEndPr>
-        <w:rPr>
-          <w:rStyle w:val="PageNumber"/>
-        </w:rPr>
-      </w:sdtEndPr>
       <w:sdtContent>
         <w:r>
           <w:rPr>
@@ -7659,7 +8532,7 @@
 </w:hdr>
 </file>
 
-<file path=word/header16.xml><?xml version="1.0" encoding="utf-8"?>
+<file path=word/header15.xml><?xml version="1.0" encoding="utf-8"?>
 <w:hdr xmlns:wpc="http://schemas.microsoft.com/office/word/2010/wordprocessingCanvas" xmlns:cx="http://schemas.microsoft.com/office/drawing/2014/chartex" xmlns:cx1="http://schemas.microsoft.com/office/drawing/2015/9/8/chartex" xmlns:cx2="http://schemas.microsoft.com/office/drawing/2015/10/21/chartex" xmlns:cx3="http://schemas.microsoft.com/office/drawing/2016/5/9/chartex" xmlns:cx4="http://schemas.microsoft.com/office/drawing/2016/5/10/chartex" xmlns:cx5="http://schemas.microsoft.com/office/drawing/2016/5/11/chartex" xmlns:cx6="http://schemas.microsoft.com/office/drawing/2016/5/12/chartex" xmlns:cx7="http://schemas.microsoft.com/office/drawing/2016/5/13/chartex" xmlns:cx8="http://schemas.microsoft.com/office/drawing/2016/5/14/chartex" xmlns:mc="http://schemas.openxmlformats.org/markup-compatibility/2006" xmlns:aink="http://schemas.microsoft.com/office/drawing/2016/ink" xmlns:am3d="http://schemas.microsoft.com/office/drawing/2017/model3d" xmlns:o="urn:schemas-microsoft-com:office:office" xmlns:r="http://schemas.openxmlformats.org/officeDocument/2006/relationships" xmlns:m="http://schemas.openxmlformats.org/officeDocument/2006/math" xmlns:v="urn:schemas-microsoft-com:vml" xmlns:wp14="http://schemas.microsoft.com/office/word/2010/wordprocessingDrawing" xmlns:wp="http://schemas.openxmlformats.org/drawingml/2006/wordprocessingDrawing" xmlns:w10="urn:schemas-microsoft-com:office:word" xmlns:w="http://schemas.openxmlformats.org/wordprocessingml/2006/main" xmlns:w14="http://schemas.microsoft.com/office/word/2010/wordml" xmlns:w15="http://schemas.microsoft.com/office/word/2012/wordml" xmlns:w16cid="http://schemas.microsoft.com/office/word/2016/wordml/cid" xmlns:w16se="http://schemas.microsoft.com/office/word/2015/wordml/symex" xmlns:wpg="http://schemas.microsoft.com/office/word/2010/wordprocessingGroup" xmlns:wpi="http://schemas.microsoft.com/office/word/2010/wordprocessingInk" xmlns:wne="http://schemas.microsoft.com/office/word/2006/wordml" xmlns:wps="http://schemas.microsoft.com/office/word/2010/wordprocessingShape" mc:Ignorable="w14 w15 w16se w16cid wp14">
   <w:p>
     <w:pPr>
@@ -7725,18 +8598,13 @@
         <w:lang w:val="en-US"/>
       </w:rPr>
       <w:tab/>
-    </w:r>
-    <w:r>
-      <w:rPr>
-        <w:lang w:val="en-US"/>
-      </w:rPr>
       <w:t>External specification</w:t>
     </w:r>
   </w:p>
 </w:hdr>
 </file>
 
-<file path=word/header17.xml><?xml version="1.0" encoding="utf-8"?>
+<file path=word/header16.xml><?xml version="1.0" encoding="utf-8"?>
 <w:hdr xmlns:wpc="http://schemas.microsoft.com/office/word/2010/wordprocessingCanvas" xmlns:cx="http://schemas.microsoft.com/office/drawing/2014/chartex" xmlns:cx1="http://schemas.microsoft.com/office/drawing/2015/9/8/chartex" xmlns:cx2="http://schemas.microsoft.com/office/drawing/2015/10/21/chartex" xmlns:cx3="http://schemas.microsoft.com/office/drawing/2016/5/9/chartex" xmlns:cx4="http://schemas.microsoft.com/office/drawing/2016/5/10/chartex" xmlns:cx5="http://schemas.microsoft.com/office/drawing/2016/5/11/chartex" xmlns:cx6="http://schemas.microsoft.com/office/drawing/2016/5/12/chartex" xmlns:cx7="http://schemas.microsoft.com/office/drawing/2016/5/13/chartex" xmlns:cx8="http://schemas.microsoft.com/office/drawing/2016/5/14/chartex" xmlns:mc="http://schemas.openxmlformats.org/markup-compatibility/2006" xmlns:aink="http://schemas.microsoft.com/office/drawing/2016/ink" xmlns:am3d="http://schemas.microsoft.com/office/drawing/2017/model3d" xmlns:o="urn:schemas-microsoft-com:office:office" xmlns:r="http://schemas.openxmlformats.org/officeDocument/2006/relationships" xmlns:m="http://schemas.openxmlformats.org/officeDocument/2006/math" xmlns:v="urn:schemas-microsoft-com:vml" xmlns:wp14="http://schemas.microsoft.com/office/word/2010/wordprocessingDrawing" xmlns:wp="http://schemas.openxmlformats.org/drawingml/2006/wordprocessingDrawing" xmlns:w10="urn:schemas-microsoft-com:office:word" xmlns:w="http://schemas.openxmlformats.org/wordprocessingml/2006/main" xmlns:w14="http://schemas.microsoft.com/office/word/2010/wordml" xmlns:w15="http://schemas.microsoft.com/office/word/2012/wordml" xmlns:w16cid="http://schemas.microsoft.com/office/word/2016/wordml/cid" xmlns:w16se="http://schemas.microsoft.com/office/word/2015/wordml/symex" xmlns:wpg="http://schemas.microsoft.com/office/word/2010/wordprocessingGroup" xmlns:wpi="http://schemas.microsoft.com/office/word/2010/wordprocessingInk" xmlns:wne="http://schemas.microsoft.com/office/word/2006/wordml" xmlns:wps="http://schemas.microsoft.com/office/word/2010/wordprocessingShape" mc:Ignorable="w14 w15 w16se w16cid wp14">
   <w:p>
     <w:pPr>
@@ -7760,11 +8628,6 @@
         <w:dataBinding w:prefixMappings="xmlns:ns0='http://purl.org/dc/elements/1.1/' xmlns:ns1='http://schemas.openxmlformats.org/package/2006/metadata/core-properties' " w:xpath="/ns1:coreProperties[1]/ns0:creator[1]" w:storeItemID="{6C3C8BC8-F283-45AE-878A-BAB7291924A1}"/>
         <w:text/>
       </w:sdtPr>
-      <w:sdtEndPr>
-        <w:rPr>
-          <w:rStyle w:val="PageNumber"/>
-        </w:rPr>
-      </w:sdtEndPr>
       <w:sdtContent>
         <w:r>
           <w:rPr>
@@ -7819,7 +8682,7 @@
 </w:hdr>
 </file>
 
-<file path=word/header18.xml><?xml version="1.0" encoding="utf-8"?>
+<file path=word/header17.xml><?xml version="1.0" encoding="utf-8"?>
 <w:hdr xmlns:wpc="http://schemas.microsoft.com/office/word/2010/wordprocessingCanvas" xmlns:cx="http://schemas.microsoft.com/office/drawing/2014/chartex" xmlns:cx1="http://schemas.microsoft.com/office/drawing/2015/9/8/chartex" xmlns:cx2="http://schemas.microsoft.com/office/drawing/2015/10/21/chartex" xmlns:cx3="http://schemas.microsoft.com/office/drawing/2016/5/9/chartex" xmlns:cx4="http://schemas.microsoft.com/office/drawing/2016/5/10/chartex" xmlns:cx5="http://schemas.microsoft.com/office/drawing/2016/5/11/chartex" xmlns:cx6="http://schemas.microsoft.com/office/drawing/2016/5/12/chartex" xmlns:cx7="http://schemas.microsoft.com/office/drawing/2016/5/13/chartex" xmlns:cx8="http://schemas.microsoft.com/office/drawing/2016/5/14/chartex" xmlns:mc="http://schemas.openxmlformats.org/markup-compatibility/2006" xmlns:aink="http://schemas.microsoft.com/office/drawing/2016/ink" xmlns:am3d="http://schemas.microsoft.com/office/drawing/2017/model3d" xmlns:o="urn:schemas-microsoft-com:office:office" xmlns:r="http://schemas.openxmlformats.org/officeDocument/2006/relationships" xmlns:m="http://schemas.openxmlformats.org/officeDocument/2006/math" xmlns:v="urn:schemas-microsoft-com:vml" xmlns:wp14="http://schemas.microsoft.com/office/word/2010/wordprocessingDrawing" xmlns:wp="http://schemas.openxmlformats.org/drawingml/2006/wordprocessingDrawing" xmlns:w10="urn:schemas-microsoft-com:office:word" xmlns:w="http://schemas.openxmlformats.org/wordprocessingml/2006/main" xmlns:w14="http://schemas.microsoft.com/office/word/2010/wordml" xmlns:w15="http://schemas.microsoft.com/office/word/2012/wordml" xmlns:w16cid="http://schemas.microsoft.com/office/word/2016/wordml/cid" xmlns:w16se="http://schemas.microsoft.com/office/word/2015/wordml/symex" xmlns:wpg="http://schemas.microsoft.com/office/word/2010/wordprocessingGroup" xmlns:wpi="http://schemas.microsoft.com/office/word/2010/wordprocessingInk" xmlns:wne="http://schemas.microsoft.com/office/word/2006/wordml" xmlns:wps="http://schemas.microsoft.com/office/word/2010/wordprocessingShape" mc:Ignorable="w14 w15 w16se w16cid wp14">
   <w:p>
     <w:pPr>
@@ -7886,7 +8749,7 @@
 </w:hdr>
 </file>
 
-<file path=word/header19.xml><?xml version="1.0" encoding="utf-8"?>
+<file path=word/header18.xml><?xml version="1.0" encoding="utf-8"?>
 <w:hdr xmlns:wpc="http://schemas.microsoft.com/office/word/2010/wordprocessingCanvas" xmlns:cx="http://schemas.microsoft.com/office/drawing/2014/chartex" xmlns:cx1="http://schemas.microsoft.com/office/drawing/2015/9/8/chartex" xmlns:cx2="http://schemas.microsoft.com/office/drawing/2015/10/21/chartex" xmlns:cx3="http://schemas.microsoft.com/office/drawing/2016/5/9/chartex" xmlns:cx4="http://schemas.microsoft.com/office/drawing/2016/5/10/chartex" xmlns:cx5="http://schemas.microsoft.com/office/drawing/2016/5/11/chartex" xmlns:cx6="http://schemas.microsoft.com/office/drawing/2016/5/12/chartex" xmlns:cx7="http://schemas.microsoft.com/office/drawing/2016/5/13/chartex" xmlns:cx8="http://schemas.microsoft.com/office/drawing/2016/5/14/chartex" xmlns:mc="http://schemas.openxmlformats.org/markup-compatibility/2006" xmlns:aink="http://schemas.microsoft.com/office/drawing/2016/ink" xmlns:am3d="http://schemas.microsoft.com/office/drawing/2017/model3d" xmlns:o="urn:schemas-microsoft-com:office:office" xmlns:r="http://schemas.openxmlformats.org/officeDocument/2006/relationships" xmlns:m="http://schemas.openxmlformats.org/officeDocument/2006/math" xmlns:v="urn:schemas-microsoft-com:vml" xmlns:wp14="http://schemas.microsoft.com/office/word/2010/wordprocessingDrawing" xmlns:wp="http://schemas.openxmlformats.org/drawingml/2006/wordprocessingDrawing" xmlns:w10="urn:schemas-microsoft-com:office:word" xmlns:w="http://schemas.openxmlformats.org/wordprocessingml/2006/main" xmlns:w14="http://schemas.microsoft.com/office/word/2010/wordml" xmlns:w15="http://schemas.microsoft.com/office/word/2012/wordml" xmlns:w16cid="http://schemas.microsoft.com/office/word/2016/wordml/cid" xmlns:w16se="http://schemas.microsoft.com/office/word/2015/wordml/symex" xmlns:wpg="http://schemas.microsoft.com/office/word/2010/wordprocessingGroup" xmlns:wpi="http://schemas.microsoft.com/office/word/2010/wordprocessingInk" xmlns:wne="http://schemas.microsoft.com/office/word/2006/wordml" xmlns:wps="http://schemas.microsoft.com/office/word/2010/wordprocessingShape" mc:Ignorable="w14 w15 w16se w16cid wp14">
   <w:p>
     <w:pPr>
@@ -7899,26 +8762,7 @@
 </w:hdr>
 </file>
 
-<file path=word/header2.xml><?xml version="1.0" encoding="utf-8"?>
-<w:hdr xmlns:wpc="http://schemas.microsoft.com/office/word/2010/wordprocessingCanvas" xmlns:cx="http://schemas.microsoft.com/office/drawing/2014/chartex" xmlns:cx1="http://schemas.microsoft.com/office/drawing/2015/9/8/chartex" xmlns:cx2="http://schemas.microsoft.com/office/drawing/2015/10/21/chartex" xmlns:cx3="http://schemas.microsoft.com/office/drawing/2016/5/9/chartex" xmlns:cx4="http://schemas.microsoft.com/office/drawing/2016/5/10/chartex" xmlns:cx5="http://schemas.microsoft.com/office/drawing/2016/5/11/chartex" xmlns:cx6="http://schemas.microsoft.com/office/drawing/2016/5/12/chartex" xmlns:cx7="http://schemas.microsoft.com/office/drawing/2016/5/13/chartex" xmlns:cx8="http://schemas.microsoft.com/office/drawing/2016/5/14/chartex" xmlns:mc="http://schemas.openxmlformats.org/markup-compatibility/2006" xmlns:aink="http://schemas.microsoft.com/office/drawing/2016/ink" xmlns:am3d="http://schemas.microsoft.com/office/drawing/2017/model3d" xmlns:o="urn:schemas-microsoft-com:office:office" xmlns:r="http://schemas.openxmlformats.org/officeDocument/2006/relationships" xmlns:m="http://schemas.openxmlformats.org/officeDocument/2006/math" xmlns:v="urn:schemas-microsoft-com:vml" xmlns:wp14="http://schemas.microsoft.com/office/word/2010/wordprocessingDrawing" xmlns:wp="http://schemas.openxmlformats.org/drawingml/2006/wordprocessingDrawing" xmlns:w10="urn:schemas-microsoft-com:office:word" xmlns:w="http://schemas.openxmlformats.org/wordprocessingml/2006/main" xmlns:w14="http://schemas.microsoft.com/office/word/2010/wordml" xmlns:w15="http://schemas.microsoft.com/office/word/2012/wordml" xmlns:w16cid="http://schemas.microsoft.com/office/word/2016/wordml/cid" xmlns:w16se="http://schemas.microsoft.com/office/word/2015/wordml/symex" xmlns:wpg="http://schemas.microsoft.com/office/word/2010/wordprocessingGroup" xmlns:wpi="http://schemas.microsoft.com/office/word/2010/wordprocessingInk" xmlns:wne="http://schemas.microsoft.com/office/word/2006/wordml" xmlns:wps="http://schemas.microsoft.com/office/word/2010/wordprocessingShape" mc:Ignorable="w14 w15 w16se w16cid wp14">
-  <w:p>
-    <w:pPr>
-      <w:pStyle w:val="Header"/>
-      <w:pBdr>
-        <w:bottom w:val="none" w:sz="0" w:space="0" w:color="auto"/>
-      </w:pBdr>
-    </w:pPr>
-    <w:r>
-      <w:rPr>
-        <w:rStyle w:val="PageNumber"/>
-      </w:rPr>
-      <w:tab/>
-    </w:r>
-  </w:p>
-</w:hdr>
-</file>
-
-<file path=word/header20.xml><?xml version="1.0" encoding="utf-8"?>
+<file path=word/header19.xml><?xml version="1.0" encoding="utf-8"?>
 <w:hdr xmlns:wpc="http://schemas.microsoft.com/office/word/2010/wordprocessingCanvas" xmlns:cx="http://schemas.microsoft.com/office/drawing/2014/chartex" xmlns:cx1="http://schemas.microsoft.com/office/drawing/2015/9/8/chartex" xmlns:cx2="http://schemas.microsoft.com/office/drawing/2015/10/21/chartex" xmlns:cx3="http://schemas.microsoft.com/office/drawing/2016/5/9/chartex" xmlns:cx4="http://schemas.microsoft.com/office/drawing/2016/5/10/chartex" xmlns:cx5="http://schemas.microsoft.com/office/drawing/2016/5/11/chartex" xmlns:cx6="http://schemas.microsoft.com/office/drawing/2016/5/12/chartex" xmlns:cx7="http://schemas.microsoft.com/office/drawing/2016/5/13/chartex" xmlns:cx8="http://schemas.microsoft.com/office/drawing/2016/5/14/chartex" xmlns:mc="http://schemas.openxmlformats.org/markup-compatibility/2006" xmlns:aink="http://schemas.microsoft.com/office/drawing/2016/ink" xmlns:am3d="http://schemas.microsoft.com/office/drawing/2017/model3d" xmlns:o="urn:schemas-microsoft-com:office:office" xmlns:r="http://schemas.openxmlformats.org/officeDocument/2006/relationships" xmlns:m="http://schemas.openxmlformats.org/officeDocument/2006/math" xmlns:v="urn:schemas-microsoft-com:vml" xmlns:wp14="http://schemas.microsoft.com/office/word/2010/wordprocessingDrawing" xmlns:wp="http://schemas.openxmlformats.org/drawingml/2006/wordprocessingDrawing" xmlns:w10="urn:schemas-microsoft-com:office:word" xmlns:w="http://schemas.openxmlformats.org/wordprocessingml/2006/main" xmlns:w14="http://schemas.microsoft.com/office/word/2010/wordml" xmlns:w15="http://schemas.microsoft.com/office/word/2012/wordml" xmlns:w16cid="http://schemas.microsoft.com/office/word/2016/wordml/cid" xmlns:w16se="http://schemas.microsoft.com/office/word/2015/wordml/symex" xmlns:wpg="http://schemas.microsoft.com/office/word/2010/wordprocessingGroup" xmlns:wpi="http://schemas.microsoft.com/office/word/2010/wordprocessingInk" xmlns:wne="http://schemas.microsoft.com/office/word/2006/wordml" xmlns:wps="http://schemas.microsoft.com/office/word/2010/wordprocessingShape" mc:Ignorable="w14 w15 w16se w16cid wp14">
   <w:p>
     <w:pPr>
@@ -7970,7 +8814,26 @@
 </w:hdr>
 </file>
 
-<file path=word/header21.xml><?xml version="1.0" encoding="utf-8"?>
+<file path=word/header2.xml><?xml version="1.0" encoding="utf-8"?>
+<w:hdr xmlns:wpc="http://schemas.microsoft.com/office/word/2010/wordprocessingCanvas" xmlns:cx="http://schemas.microsoft.com/office/drawing/2014/chartex" xmlns:cx1="http://schemas.microsoft.com/office/drawing/2015/9/8/chartex" xmlns:cx2="http://schemas.microsoft.com/office/drawing/2015/10/21/chartex" xmlns:cx3="http://schemas.microsoft.com/office/drawing/2016/5/9/chartex" xmlns:cx4="http://schemas.microsoft.com/office/drawing/2016/5/10/chartex" xmlns:cx5="http://schemas.microsoft.com/office/drawing/2016/5/11/chartex" xmlns:cx6="http://schemas.microsoft.com/office/drawing/2016/5/12/chartex" xmlns:cx7="http://schemas.microsoft.com/office/drawing/2016/5/13/chartex" xmlns:cx8="http://schemas.microsoft.com/office/drawing/2016/5/14/chartex" xmlns:mc="http://schemas.openxmlformats.org/markup-compatibility/2006" xmlns:aink="http://schemas.microsoft.com/office/drawing/2016/ink" xmlns:am3d="http://schemas.microsoft.com/office/drawing/2017/model3d" xmlns:o="urn:schemas-microsoft-com:office:office" xmlns:r="http://schemas.openxmlformats.org/officeDocument/2006/relationships" xmlns:m="http://schemas.openxmlformats.org/officeDocument/2006/math" xmlns:v="urn:schemas-microsoft-com:vml" xmlns:wp14="http://schemas.microsoft.com/office/word/2010/wordprocessingDrawing" xmlns:wp="http://schemas.openxmlformats.org/drawingml/2006/wordprocessingDrawing" xmlns:w10="urn:schemas-microsoft-com:office:word" xmlns:w="http://schemas.openxmlformats.org/wordprocessingml/2006/main" xmlns:w14="http://schemas.microsoft.com/office/word/2010/wordml" xmlns:w15="http://schemas.microsoft.com/office/word/2012/wordml" xmlns:w16cid="http://schemas.microsoft.com/office/word/2016/wordml/cid" xmlns:w16se="http://schemas.microsoft.com/office/word/2015/wordml/symex" xmlns:wpg="http://schemas.microsoft.com/office/word/2010/wordprocessingGroup" xmlns:wpi="http://schemas.microsoft.com/office/word/2010/wordprocessingInk" xmlns:wne="http://schemas.microsoft.com/office/word/2006/wordml" xmlns:wps="http://schemas.microsoft.com/office/word/2010/wordprocessingShape" mc:Ignorable="w14 w15 w16se w16cid wp14">
+  <w:p>
+    <w:pPr>
+      <w:pStyle w:val="Header"/>
+      <w:pBdr>
+        <w:bottom w:val="none" w:sz="0" w:space="0" w:color="auto"/>
+      </w:pBdr>
+    </w:pPr>
+    <w:r>
+      <w:rPr>
+        <w:rStyle w:val="PageNumber"/>
+      </w:rPr>
+      <w:tab/>
+    </w:r>
+  </w:p>
+</w:hdr>
+</file>
+
+<file path=word/header20.xml><?xml version="1.0" encoding="utf-8"?>
 <w:hdr xmlns:wpc="http://schemas.microsoft.com/office/word/2010/wordprocessingCanvas" xmlns:cx="http://schemas.microsoft.com/office/drawing/2014/chartex" xmlns:cx1="http://schemas.microsoft.com/office/drawing/2015/9/8/chartex" xmlns:cx2="http://schemas.microsoft.com/office/drawing/2015/10/21/chartex" xmlns:cx3="http://schemas.microsoft.com/office/drawing/2016/5/9/chartex" xmlns:cx4="http://schemas.microsoft.com/office/drawing/2016/5/10/chartex" xmlns:cx5="http://schemas.microsoft.com/office/drawing/2016/5/11/chartex" xmlns:cx6="http://schemas.microsoft.com/office/drawing/2016/5/12/chartex" xmlns:cx7="http://schemas.microsoft.com/office/drawing/2016/5/13/chartex" xmlns:cx8="http://schemas.microsoft.com/office/drawing/2016/5/14/chartex" xmlns:mc="http://schemas.openxmlformats.org/markup-compatibility/2006" xmlns:aink="http://schemas.microsoft.com/office/drawing/2016/ink" xmlns:am3d="http://schemas.microsoft.com/office/drawing/2017/model3d" xmlns:o="urn:schemas-microsoft-com:office:office" xmlns:r="http://schemas.openxmlformats.org/officeDocument/2006/relationships" xmlns:m="http://schemas.openxmlformats.org/officeDocument/2006/math" xmlns:v="urn:schemas-microsoft-com:vml" xmlns:wp14="http://schemas.microsoft.com/office/word/2010/wordprocessingDrawing" xmlns:wp="http://schemas.openxmlformats.org/drawingml/2006/wordprocessingDrawing" xmlns:w10="urn:schemas-microsoft-com:office:word" xmlns:w="http://schemas.openxmlformats.org/wordprocessingml/2006/main" xmlns:w14="http://schemas.microsoft.com/office/word/2010/wordml" xmlns:w15="http://schemas.microsoft.com/office/word/2012/wordml" xmlns:w16cid="http://schemas.microsoft.com/office/word/2016/wordml/cid" xmlns:w16se="http://schemas.microsoft.com/office/word/2015/wordml/symex" xmlns:wpg="http://schemas.microsoft.com/office/word/2010/wordprocessingGroup" xmlns:wpi="http://schemas.microsoft.com/office/word/2010/wordprocessingInk" xmlns:wne="http://schemas.microsoft.com/office/word/2006/wordml" xmlns:wps="http://schemas.microsoft.com/office/word/2010/wordprocessingShape" mc:Ignorable="w14 w15 w16se w16cid wp14">
   <w:p>
     <w:pPr>
@@ -7994,11 +8857,6 @@
         <w:dataBinding w:prefixMappings="xmlns:ns0='http://purl.org/dc/elements/1.1/' xmlns:ns1='http://schemas.openxmlformats.org/package/2006/metadata/core-properties' " w:xpath="/ns1:coreProperties[1]/ns0:creator[1]" w:storeItemID="{6C3C8BC8-F283-45AE-878A-BAB7291924A1}"/>
         <w:text/>
       </w:sdtPr>
-      <w:sdtEndPr>
-        <w:rPr>
-          <w:rStyle w:val="PageNumber"/>
-        </w:rPr>
-      </w:sdtEndPr>
       <w:sdtContent>
         <w:r>
           <w:rPr>
@@ -8053,7 +8911,7 @@
 </w:hdr>
 </file>
 
-<file path=word/header22.xml><?xml version="1.0" encoding="utf-8"?>
+<file path=word/header21.xml><?xml version="1.0" encoding="utf-8"?>
 <w:hdr xmlns:wpc="http://schemas.microsoft.com/office/word/2010/wordprocessingCanvas" xmlns:cx="http://schemas.microsoft.com/office/drawing/2014/chartex" xmlns:cx1="http://schemas.microsoft.com/office/drawing/2015/9/8/chartex" xmlns:cx2="http://schemas.microsoft.com/office/drawing/2015/10/21/chartex" xmlns:cx3="http://schemas.microsoft.com/office/drawing/2016/5/9/chartex" xmlns:cx4="http://schemas.microsoft.com/office/drawing/2016/5/10/chartex" xmlns:cx5="http://schemas.microsoft.com/office/drawing/2016/5/11/chartex" xmlns:cx6="http://schemas.microsoft.com/office/drawing/2016/5/12/chartex" xmlns:cx7="http://schemas.microsoft.com/office/drawing/2016/5/13/chartex" xmlns:cx8="http://schemas.microsoft.com/office/drawing/2016/5/14/chartex" xmlns:mc="http://schemas.openxmlformats.org/markup-compatibility/2006" xmlns:aink="http://schemas.microsoft.com/office/drawing/2016/ink" xmlns:am3d="http://schemas.microsoft.com/office/drawing/2017/model3d" xmlns:o="urn:schemas-microsoft-com:office:office" xmlns:r="http://schemas.openxmlformats.org/officeDocument/2006/relationships" xmlns:m="http://schemas.openxmlformats.org/officeDocument/2006/math" xmlns:v="urn:schemas-microsoft-com:vml" xmlns:wp14="http://schemas.microsoft.com/office/word/2010/wordprocessingDrawing" xmlns:wp="http://schemas.openxmlformats.org/drawingml/2006/wordprocessingDrawing" xmlns:w10="urn:schemas-microsoft-com:office:word" xmlns:w="http://schemas.openxmlformats.org/wordprocessingml/2006/main" xmlns:w14="http://schemas.microsoft.com/office/word/2010/wordml" xmlns:w15="http://schemas.microsoft.com/office/word/2012/wordml" xmlns:w16cid="http://schemas.microsoft.com/office/word/2016/wordml/cid" xmlns:w16se="http://schemas.microsoft.com/office/word/2015/wordml/symex" xmlns:wpg="http://schemas.microsoft.com/office/word/2010/wordprocessingGroup" xmlns:wpi="http://schemas.microsoft.com/office/word/2010/wordprocessingInk" xmlns:wne="http://schemas.microsoft.com/office/word/2006/wordml" xmlns:wps="http://schemas.microsoft.com/office/word/2010/wordprocessingShape" mc:Ignorable="w14 w15 w16se w16cid wp14">
   <w:p>
     <w:pPr>
@@ -8066,7 +8924,7 @@
 </w:hdr>
 </file>
 
-<file path=word/header23.xml><?xml version="1.0" encoding="utf-8"?>
+<file path=word/header22.xml><?xml version="1.0" encoding="utf-8"?>
 <w:hdr xmlns:wpc="http://schemas.microsoft.com/office/word/2010/wordprocessingCanvas" xmlns:cx="http://schemas.microsoft.com/office/drawing/2014/chartex" xmlns:cx1="http://schemas.microsoft.com/office/drawing/2015/9/8/chartex" xmlns:cx2="http://schemas.microsoft.com/office/drawing/2015/10/21/chartex" xmlns:cx3="http://schemas.microsoft.com/office/drawing/2016/5/9/chartex" xmlns:cx4="http://schemas.microsoft.com/office/drawing/2016/5/10/chartex" xmlns:cx5="http://schemas.microsoft.com/office/drawing/2016/5/11/chartex" xmlns:cx6="http://schemas.microsoft.com/office/drawing/2016/5/12/chartex" xmlns:cx7="http://schemas.microsoft.com/office/drawing/2016/5/13/chartex" xmlns:cx8="http://schemas.microsoft.com/office/drawing/2016/5/14/chartex" xmlns:mc="http://schemas.openxmlformats.org/markup-compatibility/2006" xmlns:aink="http://schemas.microsoft.com/office/drawing/2016/ink" xmlns:am3d="http://schemas.microsoft.com/office/drawing/2017/model3d" xmlns:o="urn:schemas-microsoft-com:office:office" xmlns:r="http://schemas.openxmlformats.org/officeDocument/2006/relationships" xmlns:m="http://schemas.openxmlformats.org/officeDocument/2006/math" xmlns:v="urn:schemas-microsoft-com:vml" xmlns:wp14="http://schemas.microsoft.com/office/word/2010/wordprocessingDrawing" xmlns:wp="http://schemas.openxmlformats.org/drawingml/2006/wordprocessingDrawing" xmlns:w10="urn:schemas-microsoft-com:office:word" xmlns:w="http://schemas.openxmlformats.org/wordprocessingml/2006/main" xmlns:w14="http://schemas.microsoft.com/office/word/2010/wordml" xmlns:w15="http://schemas.microsoft.com/office/word/2012/wordml" xmlns:w16cid="http://schemas.microsoft.com/office/word/2016/wordml/cid" xmlns:w16se="http://schemas.microsoft.com/office/word/2015/wordml/symex" xmlns:wpg="http://schemas.microsoft.com/office/word/2010/wordprocessingGroup" xmlns:wpi="http://schemas.microsoft.com/office/word/2010/wordprocessingInk" xmlns:wne="http://schemas.microsoft.com/office/word/2006/wordml" xmlns:wps="http://schemas.microsoft.com/office/word/2010/wordprocessingShape" mc:Ignorable="w14 w15 w16se w16cid wp14">
   <w:p>
     <w:pPr>
@@ -8138,7 +8996,7 @@
 </w:hdr>
 </file>
 
-<file path=word/header24.xml><?xml version="1.0" encoding="utf-8"?>
+<file path=word/header23.xml><?xml version="1.0" encoding="utf-8"?>
 <w:hdr xmlns:wpc="http://schemas.microsoft.com/office/word/2010/wordprocessingCanvas" xmlns:cx="http://schemas.microsoft.com/office/drawing/2014/chartex" xmlns:cx1="http://schemas.microsoft.com/office/drawing/2015/9/8/chartex" xmlns:cx2="http://schemas.microsoft.com/office/drawing/2015/10/21/chartex" xmlns:cx3="http://schemas.microsoft.com/office/drawing/2016/5/9/chartex" xmlns:cx4="http://schemas.microsoft.com/office/drawing/2016/5/10/chartex" xmlns:cx5="http://schemas.microsoft.com/office/drawing/2016/5/11/chartex" xmlns:cx6="http://schemas.microsoft.com/office/drawing/2016/5/12/chartex" xmlns:cx7="http://schemas.microsoft.com/office/drawing/2016/5/13/chartex" xmlns:cx8="http://schemas.microsoft.com/office/drawing/2016/5/14/chartex" xmlns:mc="http://schemas.openxmlformats.org/markup-compatibility/2006" xmlns:aink="http://schemas.microsoft.com/office/drawing/2016/ink" xmlns:am3d="http://schemas.microsoft.com/office/drawing/2017/model3d" xmlns:o="urn:schemas-microsoft-com:office:office" xmlns:r="http://schemas.openxmlformats.org/officeDocument/2006/relationships" xmlns:m="http://schemas.openxmlformats.org/officeDocument/2006/math" xmlns:v="urn:schemas-microsoft-com:vml" xmlns:wp14="http://schemas.microsoft.com/office/word/2010/wordprocessingDrawing" xmlns:wp="http://schemas.openxmlformats.org/drawingml/2006/wordprocessingDrawing" xmlns:w10="urn:schemas-microsoft-com:office:word" xmlns:w="http://schemas.openxmlformats.org/wordprocessingml/2006/main" xmlns:w14="http://schemas.microsoft.com/office/word/2010/wordml" xmlns:w15="http://schemas.microsoft.com/office/word/2012/wordml" xmlns:w16cid="http://schemas.microsoft.com/office/word/2016/wordml/cid" xmlns:w16se="http://schemas.microsoft.com/office/word/2015/wordml/symex" xmlns:wpg="http://schemas.microsoft.com/office/word/2010/wordprocessingGroup" xmlns:wpi="http://schemas.microsoft.com/office/word/2010/wordprocessingInk" xmlns:wne="http://schemas.microsoft.com/office/word/2006/wordml" xmlns:wps="http://schemas.microsoft.com/office/word/2010/wordprocessingShape" mc:Ignorable="w14 w15 w16se w16cid wp14">
   <w:p>
     <w:pPr>
@@ -8194,7 +9052,7 @@
 </w:hdr>
 </file>
 
-<file path=word/header25.xml><?xml version="1.0" encoding="utf-8"?>
+<file path=word/header24.xml><?xml version="1.0" encoding="utf-8"?>
 <w:hdr xmlns:wpc="http://schemas.microsoft.com/office/word/2010/wordprocessingCanvas" xmlns:cx="http://schemas.microsoft.com/office/drawing/2014/chartex" xmlns:cx1="http://schemas.microsoft.com/office/drawing/2015/9/8/chartex" xmlns:cx2="http://schemas.microsoft.com/office/drawing/2015/10/21/chartex" xmlns:cx3="http://schemas.microsoft.com/office/drawing/2016/5/9/chartex" xmlns:cx4="http://schemas.microsoft.com/office/drawing/2016/5/10/chartex" xmlns:cx5="http://schemas.microsoft.com/office/drawing/2016/5/11/chartex" xmlns:cx6="http://schemas.microsoft.com/office/drawing/2016/5/12/chartex" xmlns:cx7="http://schemas.microsoft.com/office/drawing/2016/5/13/chartex" xmlns:cx8="http://schemas.microsoft.com/office/drawing/2016/5/14/chartex" xmlns:mc="http://schemas.openxmlformats.org/markup-compatibility/2006" xmlns:aink="http://schemas.microsoft.com/office/drawing/2016/ink" xmlns:am3d="http://schemas.microsoft.com/office/drawing/2017/model3d" xmlns:o="urn:schemas-microsoft-com:office:office" xmlns:r="http://schemas.openxmlformats.org/officeDocument/2006/relationships" xmlns:m="http://schemas.openxmlformats.org/officeDocument/2006/math" xmlns:v="urn:schemas-microsoft-com:vml" xmlns:wp14="http://schemas.microsoft.com/office/word/2010/wordprocessingDrawing" xmlns:wp="http://schemas.openxmlformats.org/drawingml/2006/wordprocessingDrawing" xmlns:w10="urn:schemas-microsoft-com:office:word" xmlns:w="http://schemas.openxmlformats.org/wordprocessingml/2006/main" xmlns:w14="http://schemas.microsoft.com/office/word/2010/wordml" xmlns:w15="http://schemas.microsoft.com/office/word/2012/wordml" xmlns:w16cid="http://schemas.microsoft.com/office/word/2016/wordml/cid" xmlns:w16se="http://schemas.microsoft.com/office/word/2015/wordml/symex" xmlns:wpg="http://schemas.microsoft.com/office/word/2010/wordprocessingGroup" xmlns:wpi="http://schemas.microsoft.com/office/word/2010/wordprocessingInk" xmlns:wne="http://schemas.microsoft.com/office/word/2006/wordml" xmlns:wps="http://schemas.microsoft.com/office/word/2010/wordprocessingShape" mc:Ignorable="w14 w15 w16se w16cid wp14">
   <w:p>
     <w:pPr>
@@ -8218,11 +9076,6 @@
         <w:dataBinding w:prefixMappings="xmlns:ns0='http://purl.org/dc/elements/1.1/' xmlns:ns1='http://schemas.openxmlformats.org/package/2006/metadata/core-properties' " w:xpath="/ns1:coreProperties[1]/ns0:creator[1]" w:storeItemID="{6C3C8BC8-F283-45AE-878A-BAB7291924A1}"/>
         <w:text/>
       </w:sdtPr>
-      <w:sdtEndPr>
-        <w:rPr>
-          <w:rStyle w:val="PageNumber"/>
-        </w:rPr>
-      </w:sdtEndPr>
       <w:sdtContent>
         <w:r>
           <w:rPr>
@@ -8277,7 +9130,7 @@
 </w:hdr>
 </file>
 
-<file path=word/header26.xml><?xml version="1.0" encoding="utf-8"?>
+<file path=word/header25.xml><?xml version="1.0" encoding="utf-8"?>
 <w:hdr xmlns:wpc="http://schemas.microsoft.com/office/word/2010/wordprocessingCanvas" xmlns:cx="http://schemas.microsoft.com/office/drawing/2014/chartex" xmlns:cx1="http://schemas.microsoft.com/office/drawing/2015/9/8/chartex" xmlns:cx2="http://schemas.microsoft.com/office/drawing/2015/10/21/chartex" xmlns:cx3="http://schemas.microsoft.com/office/drawing/2016/5/9/chartex" xmlns:cx4="http://schemas.microsoft.com/office/drawing/2016/5/10/chartex" xmlns:cx5="http://schemas.microsoft.com/office/drawing/2016/5/11/chartex" xmlns:cx6="http://schemas.microsoft.com/office/drawing/2016/5/12/chartex" xmlns:cx7="http://schemas.microsoft.com/office/drawing/2016/5/13/chartex" xmlns:cx8="http://schemas.microsoft.com/office/drawing/2016/5/14/chartex" xmlns:mc="http://schemas.openxmlformats.org/markup-compatibility/2006" xmlns:aink="http://schemas.microsoft.com/office/drawing/2016/ink" xmlns:am3d="http://schemas.microsoft.com/office/drawing/2017/model3d" xmlns:o="urn:schemas-microsoft-com:office:office" xmlns:r="http://schemas.openxmlformats.org/officeDocument/2006/relationships" xmlns:m="http://schemas.openxmlformats.org/officeDocument/2006/math" xmlns:v="urn:schemas-microsoft-com:vml" xmlns:wp14="http://schemas.microsoft.com/office/word/2010/wordprocessingDrawing" xmlns:wp="http://schemas.openxmlformats.org/drawingml/2006/wordprocessingDrawing" xmlns:w10="urn:schemas-microsoft-com:office:word" xmlns:w="http://schemas.openxmlformats.org/wordprocessingml/2006/main" xmlns:w14="http://schemas.microsoft.com/office/word/2010/wordml" xmlns:w15="http://schemas.microsoft.com/office/word/2012/wordml" xmlns:w16cid="http://schemas.microsoft.com/office/word/2016/wordml/cid" xmlns:w16se="http://schemas.microsoft.com/office/word/2015/wordml/symex" xmlns:wpg="http://schemas.microsoft.com/office/word/2010/wordprocessingGroup" xmlns:wpi="http://schemas.microsoft.com/office/word/2010/wordprocessingInk" xmlns:wne="http://schemas.microsoft.com/office/word/2006/wordml" xmlns:wps="http://schemas.microsoft.com/office/word/2010/wordprocessingShape" mc:Ignorable="w14 w15 w16se w16cid wp14">
   <w:p>
     <w:pPr>
@@ -8325,7 +9178,7 @@
 </w:hdr>
 </file>
 
-<file path=word/header27.xml><?xml version="1.0" encoding="utf-8"?>
+<file path=word/header26.xml><?xml version="1.0" encoding="utf-8"?>
 <w:hdr xmlns:wpc="http://schemas.microsoft.com/office/word/2010/wordprocessingCanvas" xmlns:cx="http://schemas.microsoft.com/office/drawing/2014/chartex" xmlns:cx1="http://schemas.microsoft.com/office/drawing/2015/9/8/chartex" xmlns:cx2="http://schemas.microsoft.com/office/drawing/2015/10/21/chartex" xmlns:cx3="http://schemas.microsoft.com/office/drawing/2016/5/9/chartex" xmlns:cx4="http://schemas.microsoft.com/office/drawing/2016/5/10/chartex" xmlns:cx5="http://schemas.microsoft.com/office/drawing/2016/5/11/chartex" xmlns:cx6="http://schemas.microsoft.com/office/drawing/2016/5/12/chartex" xmlns:cx7="http://schemas.microsoft.com/office/drawing/2016/5/13/chartex" xmlns:cx8="http://schemas.microsoft.com/office/drawing/2016/5/14/chartex" xmlns:mc="http://schemas.openxmlformats.org/markup-compatibility/2006" xmlns:aink="http://schemas.microsoft.com/office/drawing/2016/ink" xmlns:am3d="http://schemas.microsoft.com/office/drawing/2017/model3d" xmlns:o="urn:schemas-microsoft-com:office:office" xmlns:r="http://schemas.openxmlformats.org/officeDocument/2006/relationships" xmlns:m="http://schemas.openxmlformats.org/officeDocument/2006/math" xmlns:v="urn:schemas-microsoft-com:vml" xmlns:wp14="http://schemas.microsoft.com/office/word/2010/wordprocessingDrawing" xmlns:wp="http://schemas.openxmlformats.org/drawingml/2006/wordprocessingDrawing" xmlns:w10="urn:schemas-microsoft-com:office:word" xmlns:w="http://schemas.openxmlformats.org/wordprocessingml/2006/main" xmlns:w14="http://schemas.microsoft.com/office/word/2010/wordml" xmlns:w15="http://schemas.microsoft.com/office/word/2012/wordml" xmlns:w16cid="http://schemas.microsoft.com/office/word/2016/wordml/cid" xmlns:w16se="http://schemas.microsoft.com/office/word/2015/wordml/symex" xmlns:wpg="http://schemas.microsoft.com/office/word/2010/wordprocessingGroup" xmlns:wpi="http://schemas.microsoft.com/office/word/2010/wordprocessingInk" xmlns:wne="http://schemas.microsoft.com/office/word/2006/wordml" xmlns:wps="http://schemas.microsoft.com/office/word/2010/wordprocessingShape" mc:Ignorable="w14 w15 w16se w16cid wp14">
   <w:p>
     <w:pPr>
@@ -8452,12 +9305,6 @@
 
 <file path=word/header6.xml><?xml version="1.0" encoding="utf-8"?>
 <w:hdr xmlns:wpc="http://schemas.microsoft.com/office/word/2010/wordprocessingCanvas" xmlns:cx="http://schemas.microsoft.com/office/drawing/2014/chartex" xmlns:cx1="http://schemas.microsoft.com/office/drawing/2015/9/8/chartex" xmlns:cx2="http://schemas.microsoft.com/office/drawing/2015/10/21/chartex" xmlns:cx3="http://schemas.microsoft.com/office/drawing/2016/5/9/chartex" xmlns:cx4="http://schemas.microsoft.com/office/drawing/2016/5/10/chartex" xmlns:cx5="http://schemas.microsoft.com/office/drawing/2016/5/11/chartex" xmlns:cx6="http://schemas.microsoft.com/office/drawing/2016/5/12/chartex" xmlns:cx7="http://schemas.microsoft.com/office/drawing/2016/5/13/chartex" xmlns:cx8="http://schemas.microsoft.com/office/drawing/2016/5/14/chartex" xmlns:mc="http://schemas.openxmlformats.org/markup-compatibility/2006" xmlns:aink="http://schemas.microsoft.com/office/drawing/2016/ink" xmlns:am3d="http://schemas.microsoft.com/office/drawing/2017/model3d" xmlns:o="urn:schemas-microsoft-com:office:office" xmlns:r="http://schemas.openxmlformats.org/officeDocument/2006/relationships" xmlns:m="http://schemas.openxmlformats.org/officeDocument/2006/math" xmlns:v="urn:schemas-microsoft-com:vml" xmlns:wp14="http://schemas.microsoft.com/office/word/2010/wordprocessingDrawing" xmlns:wp="http://schemas.openxmlformats.org/drawingml/2006/wordprocessingDrawing" xmlns:w10="urn:schemas-microsoft-com:office:word" xmlns:w="http://schemas.openxmlformats.org/wordprocessingml/2006/main" xmlns:w14="http://schemas.microsoft.com/office/word/2010/wordml" xmlns:w15="http://schemas.microsoft.com/office/word/2012/wordml" xmlns:w16cid="http://schemas.microsoft.com/office/word/2016/wordml/cid" xmlns:w16se="http://schemas.microsoft.com/office/word/2015/wordml/symex" xmlns:wpg="http://schemas.microsoft.com/office/word/2010/wordprocessingGroup" xmlns:wpi="http://schemas.microsoft.com/office/word/2010/wordprocessingInk" xmlns:wne="http://schemas.microsoft.com/office/word/2006/wordml" xmlns:wps="http://schemas.microsoft.com/office/word/2010/wordprocessingShape" mc:Ignorable="w14 w15 w16se w16cid wp14">
-  <w:p/>
-</w:hdr>
-</file>
-
-<file path=word/header7.xml><?xml version="1.0" encoding="utf-8"?>
-<w:hdr xmlns:wpc="http://schemas.microsoft.com/office/word/2010/wordprocessingCanvas" xmlns:cx="http://schemas.microsoft.com/office/drawing/2014/chartex" xmlns:cx1="http://schemas.microsoft.com/office/drawing/2015/9/8/chartex" xmlns:cx2="http://schemas.microsoft.com/office/drawing/2015/10/21/chartex" xmlns:cx3="http://schemas.microsoft.com/office/drawing/2016/5/9/chartex" xmlns:cx4="http://schemas.microsoft.com/office/drawing/2016/5/10/chartex" xmlns:cx5="http://schemas.microsoft.com/office/drawing/2016/5/11/chartex" xmlns:cx6="http://schemas.microsoft.com/office/drawing/2016/5/12/chartex" xmlns:cx7="http://schemas.microsoft.com/office/drawing/2016/5/13/chartex" xmlns:cx8="http://schemas.microsoft.com/office/drawing/2016/5/14/chartex" xmlns:mc="http://schemas.openxmlformats.org/markup-compatibility/2006" xmlns:aink="http://schemas.microsoft.com/office/drawing/2016/ink" xmlns:am3d="http://schemas.microsoft.com/office/drawing/2017/model3d" xmlns:o="urn:schemas-microsoft-com:office:office" xmlns:r="http://schemas.openxmlformats.org/officeDocument/2006/relationships" xmlns:m="http://schemas.openxmlformats.org/officeDocument/2006/math" xmlns:v="urn:schemas-microsoft-com:vml" xmlns:wp14="http://schemas.microsoft.com/office/word/2010/wordprocessingDrawing" xmlns:wp="http://schemas.openxmlformats.org/drawingml/2006/wordprocessingDrawing" xmlns:w10="urn:schemas-microsoft-com:office:word" xmlns:w="http://schemas.openxmlformats.org/wordprocessingml/2006/main" xmlns:w14="http://schemas.microsoft.com/office/word/2010/wordml" xmlns:w15="http://schemas.microsoft.com/office/word/2012/wordml" xmlns:w16cid="http://schemas.microsoft.com/office/word/2016/wordml/cid" xmlns:w16se="http://schemas.microsoft.com/office/word/2015/wordml/symex" xmlns:wpg="http://schemas.microsoft.com/office/word/2010/wordprocessingGroup" xmlns:wpi="http://schemas.microsoft.com/office/word/2010/wordprocessingInk" xmlns:wne="http://schemas.microsoft.com/office/word/2006/wordml" xmlns:wps="http://schemas.microsoft.com/office/word/2010/wordprocessingShape" mc:Ignorable="w14 w15 w16se w16cid wp14">
   <w:p>
     <w:pPr>
       <w:pStyle w:val="Header"/>
@@ -8495,10 +9342,7 @@
     </w:r>
     <w:r>
       <w:tab/>
-      <w:t>[</w:t>
-    </w:r>
-    <w:r>
-      <w:t xml:space="preserve">Problem </w:t>
+      <w:t xml:space="preserve">[Problem </w:t>
     </w:r>
     <w:proofErr w:type="spellStart"/>
     <w:r>
@@ -8513,7 +9357,7 @@
 </w:hdr>
 </file>
 
-<file path=word/header8.xml><?xml version="1.0" encoding="utf-8"?>
+<file path=word/header7.xml><?xml version="1.0" encoding="utf-8"?>
 <w:hdr xmlns:wpc="http://schemas.microsoft.com/office/word/2010/wordprocessingCanvas" xmlns:cx="http://schemas.microsoft.com/office/drawing/2014/chartex" xmlns:cx1="http://schemas.microsoft.com/office/drawing/2015/9/8/chartex" xmlns:cx2="http://schemas.microsoft.com/office/drawing/2015/10/21/chartex" xmlns:cx3="http://schemas.microsoft.com/office/drawing/2016/5/9/chartex" xmlns:cx4="http://schemas.microsoft.com/office/drawing/2016/5/10/chartex" xmlns:cx5="http://schemas.microsoft.com/office/drawing/2016/5/11/chartex" xmlns:cx6="http://schemas.microsoft.com/office/drawing/2016/5/12/chartex" xmlns:cx7="http://schemas.microsoft.com/office/drawing/2016/5/13/chartex" xmlns:cx8="http://schemas.microsoft.com/office/drawing/2016/5/14/chartex" xmlns:mc="http://schemas.openxmlformats.org/markup-compatibility/2006" xmlns:aink="http://schemas.microsoft.com/office/drawing/2016/ink" xmlns:am3d="http://schemas.microsoft.com/office/drawing/2017/model3d" xmlns:o="urn:schemas-microsoft-com:office:office" xmlns:r="http://schemas.openxmlformats.org/officeDocument/2006/relationships" xmlns:m="http://schemas.openxmlformats.org/officeDocument/2006/math" xmlns:v="urn:schemas-microsoft-com:vml" xmlns:wp14="http://schemas.microsoft.com/office/word/2010/wordprocessingDrawing" xmlns:wp="http://schemas.openxmlformats.org/drawingml/2006/wordprocessingDrawing" xmlns:w10="urn:schemas-microsoft-com:office:word" xmlns:w="http://schemas.openxmlformats.org/wordprocessingml/2006/main" xmlns:w14="http://schemas.microsoft.com/office/word/2010/wordml" xmlns:w15="http://schemas.microsoft.com/office/word/2012/wordml" xmlns:w16cid="http://schemas.microsoft.com/office/word/2016/wordml/cid" xmlns:w16se="http://schemas.microsoft.com/office/word/2015/wordml/symex" xmlns:wpg="http://schemas.microsoft.com/office/word/2010/wordprocessingGroup" xmlns:wpi="http://schemas.microsoft.com/office/word/2010/wordprocessingInk" xmlns:wne="http://schemas.microsoft.com/office/word/2006/wordml" xmlns:wps="http://schemas.microsoft.com/office/word/2010/wordprocessingShape" mc:Ignorable="w14 w15 w16se w16cid wp14">
   <w:p>
     <w:pPr>
@@ -8538,11 +9382,6 @@
         <w:dataBinding w:prefixMappings="xmlns:ns0='http://purl.org/dc/elements/1.1/' xmlns:ns1='http://schemas.openxmlformats.org/package/2006/metadata/core-properties' " w:xpath="/ns1:coreProperties[1]/ns0:creator[1]" w:storeItemID="{6C3C8BC8-F283-45AE-878A-BAB7291924A1}"/>
         <w:text/>
       </w:sdtPr>
-      <w:sdtEndPr>
-        <w:rPr>
-          <w:rStyle w:val="PageNumber"/>
-        </w:rPr>
-      </w:sdtEndPr>
       <w:sdtContent>
         <w:r>
           <w:rPr>
@@ -8604,7 +9443,7 @@
 </w:hdr>
 </file>
 
-<file path=word/header9.xml><?xml version="1.0" encoding="utf-8"?>
+<file path=word/header8.xml><?xml version="1.0" encoding="utf-8"?>
 <w:hdr xmlns:wpc="http://schemas.microsoft.com/office/word/2010/wordprocessingCanvas" xmlns:cx="http://schemas.microsoft.com/office/drawing/2014/chartex" xmlns:cx1="http://schemas.microsoft.com/office/drawing/2015/9/8/chartex" xmlns:cx2="http://schemas.microsoft.com/office/drawing/2015/10/21/chartex" xmlns:cx3="http://schemas.microsoft.com/office/drawing/2016/5/9/chartex" xmlns:cx4="http://schemas.microsoft.com/office/drawing/2016/5/10/chartex" xmlns:cx5="http://schemas.microsoft.com/office/drawing/2016/5/11/chartex" xmlns:cx6="http://schemas.microsoft.com/office/drawing/2016/5/12/chartex" xmlns:cx7="http://schemas.microsoft.com/office/drawing/2016/5/13/chartex" xmlns:cx8="http://schemas.microsoft.com/office/drawing/2016/5/14/chartex" xmlns:mc="http://schemas.openxmlformats.org/markup-compatibility/2006" xmlns:aink="http://schemas.microsoft.com/office/drawing/2016/ink" xmlns:am3d="http://schemas.microsoft.com/office/drawing/2017/model3d" xmlns:o="urn:schemas-microsoft-com:office:office" xmlns:r="http://schemas.openxmlformats.org/officeDocument/2006/relationships" xmlns:m="http://schemas.openxmlformats.org/officeDocument/2006/math" xmlns:v="urn:schemas-microsoft-com:vml" xmlns:wp14="http://schemas.microsoft.com/office/word/2010/wordprocessingDrawing" xmlns:wp="http://schemas.openxmlformats.org/drawingml/2006/wordprocessingDrawing" xmlns:w10="urn:schemas-microsoft-com:office:word" xmlns:w="http://schemas.openxmlformats.org/wordprocessingml/2006/main" xmlns:w14="http://schemas.microsoft.com/office/word/2010/wordml" xmlns:w15="http://schemas.microsoft.com/office/word/2012/wordml" xmlns:w16cid="http://schemas.microsoft.com/office/word/2016/wordml/cid" xmlns:w16se="http://schemas.microsoft.com/office/word/2015/wordml/symex" xmlns:wpg="http://schemas.microsoft.com/office/word/2010/wordprocessingGroup" xmlns:wpi="http://schemas.microsoft.com/office/word/2010/wordprocessingInk" xmlns:wne="http://schemas.microsoft.com/office/word/2006/wordml" xmlns:wps="http://schemas.microsoft.com/office/word/2010/wordprocessingShape" mc:Ignorable="w14 w15 w16se w16cid wp14">
   <w:p>
     <w:pPr>
@@ -8658,6 +9497,12 @@
     </w:r>
     <w:proofErr w:type="spellEnd"/>
   </w:p>
+  <w:p/>
+</w:hdr>
+</file>
+
+<file path=word/header9.xml><?xml version="1.0" encoding="utf-8"?>
+<w:hdr xmlns:wpc="http://schemas.microsoft.com/office/word/2010/wordprocessingCanvas" xmlns:cx="http://schemas.microsoft.com/office/drawing/2014/chartex" xmlns:cx1="http://schemas.microsoft.com/office/drawing/2015/9/8/chartex" xmlns:cx2="http://schemas.microsoft.com/office/drawing/2015/10/21/chartex" xmlns:cx3="http://schemas.microsoft.com/office/drawing/2016/5/9/chartex" xmlns:cx4="http://schemas.microsoft.com/office/drawing/2016/5/10/chartex" xmlns:cx5="http://schemas.microsoft.com/office/drawing/2016/5/11/chartex" xmlns:cx6="http://schemas.microsoft.com/office/drawing/2016/5/12/chartex" xmlns:cx7="http://schemas.microsoft.com/office/drawing/2016/5/13/chartex" xmlns:cx8="http://schemas.microsoft.com/office/drawing/2016/5/14/chartex" xmlns:mc="http://schemas.openxmlformats.org/markup-compatibility/2006" xmlns:aink="http://schemas.microsoft.com/office/drawing/2016/ink" xmlns:am3d="http://schemas.microsoft.com/office/drawing/2017/model3d" xmlns:o="urn:schemas-microsoft-com:office:office" xmlns:r="http://schemas.openxmlformats.org/officeDocument/2006/relationships" xmlns:m="http://schemas.openxmlformats.org/officeDocument/2006/math" xmlns:v="urn:schemas-microsoft-com:vml" xmlns:wp14="http://schemas.microsoft.com/office/word/2010/wordprocessingDrawing" xmlns:wp="http://schemas.openxmlformats.org/drawingml/2006/wordprocessingDrawing" xmlns:w10="urn:schemas-microsoft-com:office:word" xmlns:w="http://schemas.openxmlformats.org/wordprocessingml/2006/main" xmlns:w14="http://schemas.microsoft.com/office/word/2010/wordml" xmlns:w15="http://schemas.microsoft.com/office/word/2012/wordml" xmlns:w16cid="http://schemas.microsoft.com/office/word/2016/wordml/cid" xmlns:w16se="http://schemas.microsoft.com/office/word/2015/wordml/symex" xmlns:wpg="http://schemas.microsoft.com/office/word/2010/wordprocessingGroup" xmlns:wpi="http://schemas.microsoft.com/office/word/2010/wordprocessingInk" xmlns:wne="http://schemas.microsoft.com/office/word/2006/wordml" xmlns:wps="http://schemas.microsoft.com/office/word/2010/wordprocessingShape" mc:Ignorable="w14 w15 w16se w16cid wp14">
   <w:p/>
 </w:hdr>
 </file>
@@ -11161,6 +12006,7 @@
     <w:lsdException w:name="HTML Sample" w:semiHidden="1" w:unhideWhenUsed="1"/>
     <w:lsdException w:name="HTML Typewriter" w:semiHidden="1" w:unhideWhenUsed="1"/>
     <w:lsdException w:name="HTML Variable" w:semiHidden="1" w:unhideWhenUsed="1"/>
+    <w:lsdException w:name="Normal Table" w:semiHidden="1" w:unhideWhenUsed="1"/>
     <w:lsdException w:name="annotation subject" w:semiHidden="1" w:unhideWhenUsed="1"/>
     <w:lsdException w:name="No List" w:semiHidden="1" w:unhideWhenUsed="1"/>
     <w:lsdException w:name="Outline List 1" w:semiHidden="1" w:unhideWhenUsed="1"/>
@@ -11204,8 +12050,10 @@
     <w:lsdException w:name="Table Elegant" w:semiHidden="1" w:unhideWhenUsed="1"/>
     <w:lsdException w:name="Table Professional" w:semiHidden="1" w:unhideWhenUsed="1"/>
     <w:lsdException w:name="Table Subtle 1" w:semiHidden="1" w:unhideWhenUsed="1"/>
+    <w:lsdException w:name="Table Subtle 2" w:semiHidden="1" w:unhideWhenUsed="1"/>
     <w:lsdException w:name="Table Web 1" w:semiHidden="1" w:unhideWhenUsed="1"/>
     <w:lsdException w:name="Table Web 2" w:semiHidden="1" w:unhideWhenUsed="1"/>
+    <w:lsdException w:name="Table Web 3" w:semiHidden="1" w:unhideWhenUsed="1"/>
     <w:lsdException w:name="Balloon Text" w:semiHidden="1" w:unhideWhenUsed="1"/>
     <w:lsdException w:name="Table Grid" w:uiPriority="59"/>
     <w:lsdException w:name="Table Theme" w:semiHidden="1" w:unhideWhenUsed="1"/>
@@ -11796,6 +12644,10 @@
     <w:next w:val="Normal"/>
     <w:uiPriority w:val="35"/>
     <w:qFormat/>
+    <w:rsid w:val="00730700"/>
+    <w:rPr>
+      <w:i/>
+    </w:rPr>
   </w:style>
   <w:style w:type="paragraph" w:styleId="FootnoteText">
     <w:name w:val="footnote text"/>
@@ -12621,7 +13473,7 @@
     <w:charset w:val="00"/>
     <w:family w:val="roman"/>
     <w:pitch w:val="variable"/>
-    <w:sig w:usb0="E0002AFF" w:usb1="C0007843" w:usb2="00000009" w:usb3="00000000" w:csb0="000001FF" w:csb1="00000000"/>
+    <w:sig w:usb0="E0002EFF" w:usb1="C000785B" w:usb2="00000009" w:usb3="00000000" w:csb0="000001FF" w:csb1="00000000"/>
   </w:font>
   <w:font w:name="Symbol">
     <w:panose1 w:val="05050102010706020507"/>
@@ -12635,7 +13487,7 @@
     <w:charset w:val="00"/>
     <w:family w:val="modern"/>
     <w:pitch w:val="fixed"/>
-    <w:sig w:usb0="E0002AFF" w:usb1="C0007843" w:usb2="00000009" w:usb3="00000000" w:csb0="000001FF" w:csb1="00000000"/>
+    <w:sig w:usb0="E0002EFF" w:usb1="C0007843" w:usb2="00000009" w:usb3="00000000" w:csb0="000001FF" w:csb1="00000000"/>
   </w:font>
   <w:font w:name="Wingdings">
     <w:panose1 w:val="05000000000000000000"/>
@@ -12649,21 +13501,21 @@
     <w:charset w:val="00"/>
     <w:family w:val="swiss"/>
     <w:pitch w:val="variable"/>
-    <w:sig w:usb0="E0002AFF" w:usb1="C0007843" w:usb2="00000009" w:usb3="00000000" w:csb0="000001FF" w:csb1="00000000"/>
+    <w:sig w:usb0="E0002EFF" w:usb1="C000785B" w:usb2="00000009" w:usb3="00000000" w:csb0="000001FF" w:csb1="00000000"/>
   </w:font>
   <w:font w:name="Calibri">
     <w:panose1 w:val="020F0502020204030204"/>
     <w:charset w:val="00"/>
     <w:family w:val="swiss"/>
     <w:pitch w:val="variable"/>
-    <w:sig w:usb0="E0002AFF" w:usb1="4000ACFF" w:usb2="00000001" w:usb3="00000000" w:csb0="000001FF" w:csb1="00000000"/>
+    <w:sig w:usb0="E0002AFF" w:usb1="C000247B" w:usb2="00000009" w:usb3="00000000" w:csb0="000001FF" w:csb1="00000000"/>
   </w:font>
   <w:font w:name="Cambria">
     <w:panose1 w:val="02040503050406030204"/>
     <w:charset w:val="00"/>
     <w:family w:val="roman"/>
     <w:pitch w:val="variable"/>
-    <w:sig w:usb0="E00002FF" w:usb1="400004FF" w:usb2="00000000" w:usb3="00000000" w:csb0="0000019F" w:csb1="00000000"/>
+    <w:sig w:usb0="E00006FF" w:usb1="420024FF" w:usb2="02000000" w:usb3="00000000" w:csb0="0000019F" w:csb1="00000000"/>
   </w:font>
   <w:font w:name="Tahoma">
     <w:panose1 w:val="020B0604030504040204"/>
@@ -12695,14 +13547,14 @@
     <w:charset w:val="00"/>
     <w:family w:val="modern"/>
     <w:pitch w:val="fixed"/>
-    <w:sig w:usb0="E10002FF" w:usb1="4000FCFF" w:usb2="00000009" w:usb3="00000000" w:csb0="0000019F" w:csb1="00000000"/>
+    <w:sig w:usb0="E00006FF" w:usb1="0000FCFF" w:usb2="00000001" w:usb3="00000000" w:csb0="0000019F" w:csb1="00000000"/>
   </w:font>
   <w:font w:name="Calibri Light">
     <w:panose1 w:val="020F0302020204030204"/>
     <w:charset w:val="00"/>
     <w:family w:val="swiss"/>
     <w:pitch w:val="variable"/>
-    <w:sig w:usb0="A0002AEF" w:usb1="4000207B" w:usb2="00000000" w:usb3="00000000" w:csb0="000001FF" w:csb1="00000000"/>
+    <w:sig w:usb0="E0002AFF" w:usb1="C000247B" w:usb2="00000009" w:usb3="00000000" w:csb0="000001FF" w:csb1="00000000"/>
   </w:font>
 </w:fonts>
 </file>
@@ -12724,6 +13576,7 @@
   </w:compat>
   <w:rsids>
     <w:rsidRoot w:val="003A48C4"/>
+    <w:rsid w:val="0009322B"/>
     <w:rsid w:val="000E1819"/>
     <w:rsid w:val="00190135"/>
     <w:rsid w:val="002B0504"/>
@@ -12890,6 +13743,7 @@
     <w:lsdException w:name="HTML Sample" w:semiHidden="1" w:unhideWhenUsed="1"/>
     <w:lsdException w:name="HTML Typewriter" w:semiHidden="1" w:unhideWhenUsed="1"/>
     <w:lsdException w:name="HTML Variable" w:semiHidden="1" w:unhideWhenUsed="1"/>
+    <w:lsdException w:name="Normal Table" w:semiHidden="1" w:unhideWhenUsed="1"/>
     <w:lsdException w:name="annotation subject" w:semiHidden="1" w:unhideWhenUsed="1"/>
     <w:lsdException w:name="No List" w:semiHidden="1" w:unhideWhenUsed="1"/>
     <w:lsdException w:name="Outline List 1" w:semiHidden="1" w:unhideWhenUsed="1"/>
@@ -12933,8 +13787,10 @@
     <w:lsdException w:name="Table Elegant" w:semiHidden="1" w:unhideWhenUsed="1"/>
     <w:lsdException w:name="Table Professional" w:semiHidden="1" w:unhideWhenUsed="1"/>
     <w:lsdException w:name="Table Subtle 1" w:semiHidden="1" w:unhideWhenUsed="1"/>
+    <w:lsdException w:name="Table Subtle 2" w:semiHidden="1" w:unhideWhenUsed="1"/>
     <w:lsdException w:name="Table Web 1" w:semiHidden="1" w:unhideWhenUsed="1"/>
     <w:lsdException w:name="Table Web 2" w:semiHidden="1" w:unhideWhenUsed="1"/>
+    <w:lsdException w:name="Table Web 3" w:semiHidden="1" w:unhideWhenUsed="1"/>
     <w:lsdException w:name="Balloon Text" w:semiHidden="1" w:unhideWhenUsed="1"/>
     <w:lsdException w:name="Table Grid" w:uiPriority="39"/>
     <w:lsdException w:name="Table Theme" w:semiHidden="1" w:unhideWhenUsed="1"/>
@@ -13556,61 +14412,115 @@
 <file path=customXml/item1.xml><?xml version="1.0" encoding="utf-8"?>
 <b:Sources xmlns:b="http://schemas.openxmlformats.org/officeDocument/2006/bibliography" xmlns="http://schemas.openxmlformats.org/officeDocument/2006/bibliography" SelectedStyle="\IEEE2006OfficeOnline.xsl" StyleName="IEEE" Version="2006">
   <b:Source>
-    <b:Tag>Mal15</b:Tag>
+    <b:Tag>PVi01</b:Tag>
     <b:SourceType>ConferenceProceedings</b:SourceType>
-    <b:Guid>{7F94FCB2-297E-4A58-B57E-0A763D72DD55}</b:Guid>
-    <b:Title>Gamification in mobile applications usability evaluation: A New Approach</b:Title>
-    <b:Year>2015</b:Year>
-    <b:Pages>897-899</b:Pages>
-    <b:ConferenceName>Proceedings of the 17th International Conference on Human-Computer Interaction with Mobile Devices and Services Adjunct</b:ConferenceName>
+    <b:Guid>{AA2309F5-11AB-4131-980C-9C1D8928953E}</b:Guid>
+    <b:Title>Rapid object detection using a boosted cascade of simple features</b:Title>
+    <b:Year>2001</b:Year>
+    <b:City>Kauai</b:City>
     <b:Author>
       <b:Author>
         <b:NameList>
           <b:Person>
-            <b:Last>Malatini</b:Last>
-            <b:First>Silvia</b:First>
+            <b:Last>Viola</b:Last>
+            <b:First>P.</b:First>
           </b:Person>
           <b:Person>
-            <b:Last>Bogliolo</b:Last>
-            <b:First>Alessandro</b:First>
+            <b:Last>Jones</b:Last>
+            <b:First>M.</b:First>
           </b:Person>
         </b:NameList>
       </b:Author>
     </b:Author>
-    <b:LCID>en-US</b:LCID>
+    <b:ConferenceName>Proceedings of the IEEE Computer Society Conference on Computer Vision and Pattern Recognition. CVPR 2001</b:ConferenceName>
     <b:RefOrder>1</b:RefOrder>
   </b:Source>
   <b:Source>
-    <b:Tag>Ase14</b:Tag>
-    <b:SourceType>ConferenceProceedings</b:SourceType>
-    <b:Guid>{E90D48E1-F709-4EBD-9500-B5BC6828FFA4}</b:Guid>
-    <b:Title>Gamification Patterns for Gamification Applications</b:Title>
-    <b:Year>2014</b:Year>
-    <b:Pages>83-90</b:Pages>
+    <b:Tag>use18</b:Tag>
+    <b:SourceType>InternetSite</b:SourceType>
+    <b:Guid>{02A61B9C-D528-4E77-9795-00FA1042B7DF}</b:Guid>
+    <b:Title>userbenchmark</b:Title>
+    <b:YearAccessed>2018</b:YearAccessed>
+    <b:MonthAccessed>12</b:MonthAccessed>
+    <b:DayAccessed>29</b:DayAccessed>
+    <b:URL>https://cpu.userbenchmark.com/Compare/Intel-Pentium-4-160GHz-vs-Intel-Core-i5-4690K/m15237vs2432</b:URL>
+    <b:RefOrder>3</b:RefOrder>
+  </b:Source>
+  <b:Source>
+    <b:Tag>jus18</b:Tag>
+    <b:SourceType>InternetSite</b:SourceType>
+    <b:Guid>{940397E7-ED4C-4646-85FC-322B5AF06BCF}</b:Guid>
     <b:Author>
       <b:Author>
         <b:NameList>
           <b:Person>
-            <b:Last>Ašeriškis</b:Last>
-            <b:First>Darius </b:First>
-          </b:Person>
-          <b:Person>
-            <b:Last>Damaševičius</b:Last>
-            <b:First>Robertas</b:First>
+            <b:Last>justinwl</b:Last>
           </b:Person>
         </b:NameList>
       </b:Author>
     </b:Author>
-    <b:ConferenceName>Procedia Computer Science</b:ConferenceName>
-    <b:Volume>39</b:Volume>
-    <b:LCID>en-US</b:LCID>
+    <b:Title>https://ancientelectronics.wordpress.com</b:Title>
+    <b:YearAccessed>2018</b:YearAccessed>
+    <b:MonthAccessed>12</b:MonthAccessed>
+    <b:DayAccessed>29</b:DayAccessed>
+    <b:URL>https://ancientelectronics.wordpress.com/tag/pentium-4-vs-pentium-iii/</b:URL>
+    <b:RefOrder>4</b:RefOrder>
+  </b:Source>
+  <b:Source>
+    <b:Tag>Vio04</b:Tag>
+    <b:SourceType>JournalArticle</b:SourceType>
+    <b:Guid>{9312207E-53A5-4E06-AD5D-3DDF9FF34A14}</b:Guid>
+    <b:Title>Robust Real-Time Face Detection</b:Title>
+    <b:Year>2004</b:Year>
+    <b:Author>
+      <b:Author>
+        <b:NameList>
+          <b:Person>
+            <b:Last>Viola</b:Last>
+            <b:First>P.</b:First>
+          </b:Person>
+          <b:Person>
+            <b:Last>Jones</b:Last>
+            <b:First>M.J</b:First>
+          </b:Person>
+        </b:NameList>
+      </b:Author>
+    </b:Author>
+    <b:JournalName>International Journal of Computer Vision</b:JournalName>
+    <b:Pages>137–154</b:Pages>
+    <b:Volume>57</b:Volume>
+    <b:Issue>2</b:Issue>
     <b:RefOrder>2</b:RefOrder>
+  </b:Source>
+  <b:Source>
+    <b:Tag>Ipe18</b:Tag>
+    <b:SourceType>InternetSite</b:SourceType>
+    <b:Guid>{152C3841-AAF1-42C8-8769-135732147000}</b:Guid>
+    <b:Author>
+      <b:Author>
+        <b:NameList>
+          <b:Person>
+            <b:Last>Ipe</b:Last>
+            <b:First>Navin</b:First>
+          </b:Person>
+        </b:NameList>
+      </b:Author>
+    </b:Author>
+    <b:Title>N Recursions</b:Title>
+    <b:Year>2018</b:Year>
+    <b:Month>10</b:Month>
+    <b:Day>16</b:Day>
+    <b:YearAccessed>2018</b:YearAccessed>
+    <b:MonthAccessed>12</b:MonthAccessed>
+    <b:DayAccessed>29</b:DayAccessed>
+    <b:URL>http://nrecursions.blogspot.com/2018/10/a-better-tutorial-on-haar-features-used.html</b:URL>
+    <b:RefOrder>5</b:RefOrder>
   </b:Source>
 </b:Sources>
 </file>
 
 <file path=customXml/itemProps1.xml><?xml version="1.0" encoding="utf-8"?>
-<ds:datastoreItem xmlns:ds="http://schemas.openxmlformats.org/officeDocument/2006/customXml" ds:itemID="{CAFC87FC-2C50-4B3D-82A7-34DF8A8A5A1E}">
+<ds:datastoreItem xmlns:ds="http://schemas.openxmlformats.org/officeDocument/2006/customXml" ds:itemID="{53A8D039-12F8-43CC-A85C-8FDBFF97BF53}">
   <ds:schemaRefs>
     <ds:schemaRef ds:uri="http://schemas.openxmlformats.org/officeDocument/2006/bibliography"/>
   </ds:schemaRefs>

</xml_diff>

<commit_message>
Expanded section with face detection, Face recognition chapter beginning
</commit_message>
<xml_diff>
--- a/wojciech-mazur-engineer-thesis.docx
+++ b/wojciech-mazur-engineer-thesis.docx
@@ -2577,7 +2577,15 @@
         <w:rPr>
           <w:lang w:val="en-US"/>
         </w:rPr>
-        <w:t>According to Maslow’s Hierarchy of needs, safety is one of our most fundamental needs. Without it, it is hard to think about friends, relationships, accomplishments, or self-fulfillment. Over the last few years it can be observed</w:t>
+        <w:t>According to Maslow’s Hierarchy of needs, safety is one of our most fundamental needs. Without it, it is hard to think about friends, relationships, accomplishments, or self-fulfill</w:t>
+      </w:r>
+      <w:bookmarkStart w:id="2" w:name="_GoBack"/>
+      <w:bookmarkEnd w:id="2"/>
+      <w:r>
+        <w:rPr>
+          <w:lang w:val="en-US"/>
+        </w:rPr>
+        <w:t>ment. Over the last few years it can be observed</w:t>
       </w:r>
       <w:r>
         <w:rPr>
@@ -2971,7 +2979,7 @@
           <w:lang w:val="en-US"/>
         </w:rPr>
       </w:pPr>
-      <w:bookmarkStart w:id="2" w:name="_Toc526891483"/>
+      <w:bookmarkStart w:id="3" w:name="_Toc526891483"/>
       <w:r>
         <w:rPr>
           <w:lang w:val="en-US"/>
@@ -2990,7 +2998,7 @@
         </w:rPr>
         <w:t>]</w:t>
       </w:r>
-      <w:bookmarkEnd w:id="2"/>
+      <w:bookmarkEnd w:id="3"/>
     </w:p>
     <w:p>
       <w:pPr>
@@ -3708,8 +3716,8 @@
           <w:lang w:val="en-US"/>
         </w:rPr>
       </w:pPr>
-      <w:bookmarkStart w:id="3" w:name="_Ref533875366"/>
-      <w:bookmarkStart w:id="4" w:name="_Ref533875397"/>
+      <w:bookmarkStart w:id="4" w:name="_Ref533875366"/>
+      <w:bookmarkStart w:id="5" w:name="_Ref533875397"/>
       <w:r>
         <w:rPr>
           <w:lang w:val="en-US"/>
@@ -3738,7 +3746,7 @@
       <w:r>
         <w:fldChar w:fldCharType="end"/>
       </w:r>
-      <w:bookmarkEnd w:id="4"/>
+      <w:bookmarkEnd w:id="5"/>
       <w:r>
         <w:rPr>
           <w:lang w:val="en-US"/>
@@ -3807,7 +3815,7 @@
           </w:r>
         </w:sdtContent>
       </w:sdt>
-      <w:bookmarkEnd w:id="3"/>
+      <w:bookmarkEnd w:id="4"/>
     </w:p>
     <w:p>
       <w:pPr>
@@ -4018,7 +4026,7 @@
           <w:lang w:val="en-US"/>
         </w:rPr>
       </w:pPr>
-      <w:bookmarkStart w:id="5" w:name="_Ref533875707"/>
+      <w:bookmarkStart w:id="6" w:name="_Ref533875707"/>
       <w:r>
         <w:rPr>
           <w:lang w:val="en-US"/>
@@ -4047,7 +4055,7 @@
       <w:r>
         <w:fldChar w:fldCharType="end"/>
       </w:r>
-      <w:bookmarkEnd w:id="5"/>
+      <w:bookmarkEnd w:id="6"/>
       <w:proofErr w:type="spellStart"/>
       <w:r>
         <w:rPr>
@@ -4142,8 +4150,267 @@
         </w:rPr>
         <w:t xml:space="preserve"> The same goes mostly for things like nose, where we can assume either vertical line, that is bright and has darker surroundings due to the shadows. But this is also something that we need to be careful with, due to the changing light conditions. We can compensate for that looking for w line that has a darker region only on one side.</w:t>
       </w:r>
-      <w:bookmarkStart w:id="6" w:name="_GoBack"/>
-      <w:bookmarkEnd w:id="6"/>
+    </w:p>
+    <w:p>
+      <w:pPr>
+        <w:ind w:firstLine="360"/>
+        <w:rPr>
+          <w:lang w:val="en-US"/>
+        </w:rPr>
+      </w:pPr>
+      <w:r>
+        <w:rPr>
+          <w:lang w:val="en-US"/>
+        </w:rPr>
+        <w:lastRenderedPageBreak/>
+        <w:t xml:space="preserve">There were taken many approaches to improve initial Viola and Jones, including the Viola himself. </w:t>
+      </w:r>
+      <w:r>
+        <w:rPr>
+          <w:lang w:val="en-US"/>
+        </w:rPr>
+        <w:t xml:space="preserve">One of the first successful improvements were made only one year later, by the </w:t>
+      </w:r>
+      <w:r>
+        <w:rPr>
+          <w:lang w:val="en-US"/>
+        </w:rPr>
+        <w:t xml:space="preserve">R. </w:t>
+      </w:r>
+      <w:proofErr w:type="spellStart"/>
+      <w:r>
+        <w:rPr>
+          <w:lang w:val="en-US"/>
+        </w:rPr>
+        <w:t>Lienhart</w:t>
+      </w:r>
+      <w:proofErr w:type="spellEnd"/>
+      <w:r>
+        <w:rPr>
+          <w:lang w:val="en-US"/>
+        </w:rPr>
+        <w:t xml:space="preserve"> and J. </w:t>
+      </w:r>
+      <w:proofErr w:type="spellStart"/>
+      <w:r>
+        <w:rPr>
+          <w:lang w:val="en-US"/>
+        </w:rPr>
+        <w:t>Maydt</w:t>
+      </w:r>
+      <w:proofErr w:type="spellEnd"/>
+      <w:sdt>
+        <w:sdtPr>
+          <w:rPr>
+            <w:lang w:val="en-US"/>
+          </w:rPr>
+          <w:id w:val="262195726"/>
+          <w:citation/>
+        </w:sdtPr>
+        <w:sdtContent>
+          <w:r>
+            <w:rPr>
+              <w:lang w:val="en-US"/>
+            </w:rPr>
+            <w:fldChar w:fldCharType="begin"/>
+          </w:r>
+          <w:r>
+            <w:rPr>
+              <w:lang w:val="en-US"/>
+            </w:rPr>
+            <w:instrText xml:space="preserve"> CITATION RLi02 \l 1033 </w:instrText>
+          </w:r>
+          <w:r>
+            <w:rPr>
+              <w:lang w:val="en-US"/>
+            </w:rPr>
+            <w:fldChar w:fldCharType="separate"/>
+          </w:r>
+          <w:r>
+            <w:rPr>
+              <w:noProof/>
+              <w:lang w:val="en-US"/>
+            </w:rPr>
+            <w:t xml:space="preserve"> </w:t>
+          </w:r>
+          <w:r>
+            <w:rPr>
+              <w:noProof/>
+              <w:lang w:val="en-US"/>
+            </w:rPr>
+            <w:t>[6]</w:t>
+          </w:r>
+          <w:r>
+            <w:rPr>
+              <w:lang w:val="en-US"/>
+            </w:rPr>
+            <w:fldChar w:fldCharType="end"/>
+          </w:r>
+        </w:sdtContent>
+      </w:sdt>
+      <w:r>
+        <w:rPr>
+          <w:lang w:val="en-US"/>
+        </w:rPr>
+        <w:t>. They were dealing with two main problems of original approach, by adding 45 rotated features</w:t>
+      </w:r>
+      <w:r>
+        <w:rPr>
+          <w:lang w:val="en-US"/>
+        </w:rPr>
+        <w:t xml:space="preserve"> and adding new optimization procedures for improved performance. </w:t>
+      </w:r>
+    </w:p>
+    <w:p>
+      <w:pPr>
+        <w:ind w:firstLine="360"/>
+        <w:rPr>
+          <w:lang w:val="en-US"/>
+        </w:rPr>
+      </w:pPr>
+    </w:p>
+    <w:p>
+      <w:pPr>
+        <w:keepNext/>
+        <w:ind w:firstLine="360"/>
+      </w:pPr>
+      <w:r>
+        <w:drawing>
+          <wp:inline distT="0" distB="0" distL="0" distR="0" wp14:anchorId="66B4761F" wp14:editId="4B888CF0">
+            <wp:extent cx="3191773" cy="2650945"/>
+            <wp:effectExtent l="0" t="0" r="8890" b="0"/>
+            <wp:docPr id="10" name="Picture 10"/>
+            <wp:cNvGraphicFramePr>
+              <a:graphicFrameLocks xmlns:a="http://schemas.openxmlformats.org/drawingml/2006/main" noChangeAspect="1"/>
+            </wp:cNvGraphicFramePr>
+            <a:graphic xmlns:a="http://schemas.openxmlformats.org/drawingml/2006/main">
+              <a:graphicData uri="http://schemas.openxmlformats.org/drawingml/2006/picture">
+                <pic:pic xmlns:pic="http://schemas.openxmlformats.org/drawingml/2006/picture">
+                  <pic:nvPicPr>
+                    <pic:cNvPr id="1" name=""/>
+                    <pic:cNvPicPr/>
+                  </pic:nvPicPr>
+                  <pic:blipFill>
+                    <a:blip r:embed="rId16"/>
+                    <a:stretch>
+                      <a:fillRect/>
+                    </a:stretch>
+                  </pic:blipFill>
+                  <pic:spPr>
+                    <a:xfrm>
+                      <a:off x="0" y="0"/>
+                      <a:ext cx="3196656" cy="2655001"/>
+                    </a:xfrm>
+                    <a:prstGeom prst="rect">
+                      <a:avLst/>
+                    </a:prstGeom>
+                  </pic:spPr>
+                </pic:pic>
+              </a:graphicData>
+            </a:graphic>
+          </wp:inline>
+        </w:drawing>
+      </w:r>
+    </w:p>
+    <w:p>
+      <w:pPr>
+        <w:pStyle w:val="Caption"/>
+        <w:rPr>
+          <w:lang w:val="en-US"/>
+        </w:rPr>
+      </w:pPr>
+      <w:r>
+        <w:rPr>
+          <w:lang w:val="en-US"/>
+        </w:rPr>
+        <w:t xml:space="preserve">Figure </w:t>
+      </w:r>
+      <w:r>
+        <w:fldChar w:fldCharType="begin"/>
+      </w:r>
+      <w:r>
+        <w:rPr>
+          <w:lang w:val="en-US"/>
+        </w:rPr>
+        <w:instrText xml:space="preserve"> SEQ Figure \* ARABIC </w:instrText>
+      </w:r>
+      <w:r>
+        <w:fldChar w:fldCharType="separate"/>
+      </w:r>
+      <w:r>
+        <w:rPr>
+          <w:noProof/>
+          <w:lang w:val="en-US"/>
+        </w:rPr>
+        <w:t>3</w:t>
+      </w:r>
+      <w:r>
+        <w:fldChar w:fldCharType="end"/>
+      </w:r>
+      <w:r>
+        <w:rPr>
+          <w:lang w:val="en-US"/>
+        </w:rPr>
+        <w:t xml:space="preserve">Extended features proposed by </w:t>
+      </w:r>
+      <w:proofErr w:type="spellStart"/>
+      <w:r>
+        <w:rPr>
+          <w:lang w:val="en-US"/>
+        </w:rPr>
+        <w:t>Lienhart</w:t>
+      </w:r>
+      <w:proofErr w:type="spellEnd"/>
+      <w:r>
+        <w:rPr>
+          <w:lang w:val="en-US"/>
+        </w:rPr>
+        <w:t xml:space="preserve"> and </w:t>
+      </w:r>
+      <w:proofErr w:type="spellStart"/>
+      <w:r>
+        <w:rPr>
+          <w:lang w:val="en-US"/>
+        </w:rPr>
+        <w:t>Maydt</w:t>
+      </w:r>
+      <w:proofErr w:type="spellEnd"/>
+      <w:r>
+        <w:rPr>
+          <w:lang w:val="en-US"/>
+        </w:rPr>
+        <w:t xml:space="preserve"> </w:t>
+      </w:r>
+      <w:sdt>
+        <w:sdtPr>
+          <w:id w:val="331797448"/>
+          <w:citation/>
+        </w:sdtPr>
+        <w:sdtContent>
+          <w:r>
+            <w:fldChar w:fldCharType="begin"/>
+          </w:r>
+          <w:r>
+            <w:rPr>
+              <w:lang w:val="en-US"/>
+            </w:rPr>
+            <w:instrText xml:space="preserve"> CITATION RLi02 \l 1033 </w:instrText>
+          </w:r>
+          <w:r>
+            <w:fldChar w:fldCharType="separate"/>
+          </w:r>
+          <w:r>
+            <w:rPr>
+              <w:noProof/>
+              <w:lang w:val="en-US"/>
+            </w:rPr>
+            <w:t>[6]</w:t>
+          </w:r>
+          <w:r>
+            <w:fldChar w:fldCharType="end"/>
+          </w:r>
+        </w:sdtContent>
+      </w:sdt>
     </w:p>
     <w:p>
       <w:pPr>
@@ -4174,6 +4441,316 @@
           <w:lang w:val="en-US"/>
         </w:rPr>
       </w:pPr>
+      <w:r>
+        <w:rPr>
+          <w:lang w:val="en-US"/>
+        </w:rPr>
+        <w:t xml:space="preserve">We can also observe further attempts of improvements. </w:t>
+      </w:r>
+      <w:r>
+        <w:rPr>
+          <w:lang w:val="en-US"/>
+        </w:rPr>
+        <w:t xml:space="preserve">T. </w:t>
+      </w:r>
+      <w:proofErr w:type="spellStart"/>
+      <w:r>
+        <w:rPr>
+          <w:lang w:val="en-US"/>
+        </w:rPr>
+        <w:t>Mita</w:t>
+      </w:r>
+      <w:proofErr w:type="spellEnd"/>
+      <w:r>
+        <w:rPr>
+          <w:lang w:val="en-US"/>
+        </w:rPr>
+        <w:t>,</w:t>
+      </w:r>
+      <w:r>
+        <w:rPr>
+          <w:lang w:val="en-US"/>
+        </w:rPr>
+        <w:t xml:space="preserve"> T. Kaneko</w:t>
+      </w:r>
+      <w:r>
+        <w:rPr>
+          <w:lang w:val="en-US"/>
+        </w:rPr>
+        <w:t xml:space="preserve"> and</w:t>
+      </w:r>
+      <w:r>
+        <w:rPr>
+          <w:lang w:val="en-US"/>
+        </w:rPr>
+        <w:t xml:space="preserve"> O. </w:t>
+      </w:r>
+      <w:r>
+        <w:rPr>
+          <w:lang w:val="en-US"/>
+        </w:rPr>
+        <w:t>Hori</w:t>
+      </w:r>
+      <w:r>
+        <w:rPr>
+          <w:lang w:val="en-US"/>
+        </w:rPr>
+        <w:t xml:space="preserve"> proposed and derived method of </w:t>
+      </w:r>
+      <w:r>
+        <w:rPr>
+          <w:lang w:val="en-US"/>
+        </w:rPr>
+        <w:t>detecting co-occurrence of features</w:t>
+      </w:r>
+      <w:r>
+        <w:rPr>
+          <w:lang w:val="en-US"/>
+        </w:rPr>
+        <w:t>.</w:t>
+      </w:r>
+      <w:r>
+        <w:rPr>
+          <w:lang w:val="en-US"/>
+        </w:rPr>
+        <w:t xml:space="preserve"> </w:t>
+      </w:r>
+      <w:r>
+        <w:rPr>
+          <w:lang w:val="en-US"/>
+        </w:rPr>
+        <w:t xml:space="preserve">One of the things that are </w:t>
+      </w:r>
+      <w:r>
+        <w:rPr>
+          <w:lang w:val="en-US"/>
+        </w:rPr>
+        <w:t>addressed by those authors,</w:t>
+      </w:r>
+      <w:r>
+        <w:rPr>
+          <w:lang w:val="en-US"/>
+        </w:rPr>
+        <w:t xml:space="preserve"> is that</w:t>
+      </w:r>
+      <w:r>
+        <w:rPr>
+          <w:lang w:val="en-US"/>
+        </w:rPr>
+        <w:t xml:space="preserve"> in original solution,</w:t>
+      </w:r>
+      <w:r>
+        <w:rPr>
+          <w:lang w:val="en-US"/>
+        </w:rPr>
+        <w:t xml:space="preserve"> </w:t>
+      </w:r>
+      <w:r>
+        <w:rPr>
+          <w:lang w:val="en-US"/>
+        </w:rPr>
+        <w:lastRenderedPageBreak/>
+        <w:t xml:space="preserve">after detecting one feature, detecting of proceeding ones comes with much higher error rate </w:t>
+      </w:r>
+      <w:sdt>
+        <w:sdtPr>
+          <w:rPr>
+            <w:lang w:val="en-US"/>
+          </w:rPr>
+          <w:id w:val="821928349"/>
+          <w:citation/>
+        </w:sdtPr>
+        <w:sdtContent>
+          <w:r>
+            <w:rPr>
+              <w:lang w:val="en-US"/>
+            </w:rPr>
+            <w:fldChar w:fldCharType="begin"/>
+          </w:r>
+          <w:r>
+            <w:rPr>
+              <w:lang w:val="en-US"/>
+            </w:rPr>
+            <w:instrText xml:space="preserve"> CITATION TMi05 \l 1033 </w:instrText>
+          </w:r>
+          <w:r>
+            <w:rPr>
+              <w:lang w:val="en-US"/>
+            </w:rPr>
+            <w:fldChar w:fldCharType="separate"/>
+          </w:r>
+          <w:r>
+            <w:rPr>
+              <w:noProof/>
+              <w:lang w:val="en-US"/>
+            </w:rPr>
+            <w:t>[7]</w:t>
+          </w:r>
+          <w:r>
+            <w:rPr>
+              <w:lang w:val="en-US"/>
+            </w:rPr>
+            <w:fldChar w:fldCharType="end"/>
+          </w:r>
+        </w:sdtContent>
+      </w:sdt>
+      <w:r>
+        <w:rPr>
+          <w:lang w:val="en-US"/>
+        </w:rPr>
+        <w:t xml:space="preserve">. </w:t>
+      </w:r>
+    </w:p>
+    <w:p>
+      <w:pPr>
+        <w:pStyle w:val="Tekstpods"/>
+        <w:keepNext/>
+        <w:overflowPunct/>
+        <w:autoSpaceDE/>
+        <w:autoSpaceDN/>
+        <w:adjustRightInd/>
+        <w:ind w:firstLine="0"/>
+        <w:jc w:val="center"/>
+        <w:textAlignment w:val="auto"/>
+      </w:pPr>
+      <w:r>
+        <w:drawing>
+          <wp:inline distT="0" distB="0" distL="0" distR="0" wp14:anchorId="7738C2F7" wp14:editId="390B88B1">
+            <wp:extent cx="3667125" cy="2120232"/>
+            <wp:effectExtent l="0" t="0" r="0" b="0"/>
+            <wp:docPr id="12" name="Picture 12"/>
+            <wp:cNvGraphicFramePr>
+              <a:graphicFrameLocks xmlns:a="http://schemas.openxmlformats.org/drawingml/2006/main" noChangeAspect="1"/>
+            </wp:cNvGraphicFramePr>
+            <a:graphic xmlns:a="http://schemas.openxmlformats.org/drawingml/2006/main">
+              <a:graphicData uri="http://schemas.openxmlformats.org/drawingml/2006/picture">
+                <pic:pic xmlns:pic="http://schemas.openxmlformats.org/drawingml/2006/picture">
+                  <pic:nvPicPr>
+                    <pic:cNvPr id="1" name=""/>
+                    <pic:cNvPicPr/>
+                  </pic:nvPicPr>
+                  <pic:blipFill>
+                    <a:blip r:embed="rId17"/>
+                    <a:stretch>
+                      <a:fillRect/>
+                    </a:stretch>
+                  </pic:blipFill>
+                  <pic:spPr>
+                    <a:xfrm>
+                      <a:off x="0" y="0"/>
+                      <a:ext cx="3681234" cy="2128389"/>
+                    </a:xfrm>
+                    <a:prstGeom prst="rect">
+                      <a:avLst/>
+                    </a:prstGeom>
+                  </pic:spPr>
+                </pic:pic>
+              </a:graphicData>
+            </a:graphic>
+          </wp:inline>
+        </w:drawing>
+      </w:r>
+    </w:p>
+    <w:p>
+      <w:pPr>
+        <w:pStyle w:val="Caption"/>
+        <w:jc w:val="center"/>
+        <w:rPr>
+          <w:lang w:val="en-US"/>
+        </w:rPr>
+      </w:pPr>
+      <w:r>
+        <w:rPr>
+          <w:lang w:val="en-US"/>
+        </w:rPr>
+        <w:t xml:space="preserve">Figure </w:t>
+      </w:r>
+      <w:r>
+        <w:fldChar w:fldCharType="begin"/>
+      </w:r>
+      <w:r>
+        <w:rPr>
+          <w:lang w:val="en-US"/>
+        </w:rPr>
+        <w:instrText xml:space="preserve"> SEQ Figure \* ARABIC </w:instrText>
+      </w:r>
+      <w:r>
+        <w:fldChar w:fldCharType="separate"/>
+      </w:r>
+      <w:r>
+        <w:rPr>
+          <w:noProof/>
+          <w:lang w:val="en-US"/>
+        </w:rPr>
+        <w:t>4</w:t>
+      </w:r>
+      <w:r>
+        <w:fldChar w:fldCharType="end"/>
+      </w:r>
+      <w:r>
+        <w:rPr>
+          <w:lang w:val="en-US"/>
+        </w:rPr>
+        <w:t xml:space="preserve"> Joint </w:t>
+      </w:r>
+      <w:proofErr w:type="spellStart"/>
+      <w:r>
+        <w:rPr>
+          <w:lang w:val="en-US"/>
+        </w:rPr>
+        <w:t>Haar</w:t>
+      </w:r>
+      <w:proofErr w:type="spellEnd"/>
+      <w:r>
+        <w:rPr>
+          <w:lang w:val="en-US"/>
+        </w:rPr>
+        <w:t>-Like feature</w:t>
+      </w:r>
+    </w:p>
+    <w:p>
+      <w:pPr>
+        <w:rPr>
+          <w:lang w:val="en-US"/>
+        </w:rPr>
+      </w:pPr>
+    </w:p>
+    <w:p>
+      <w:pPr>
+        <w:rPr>
+          <w:lang w:val="en-US"/>
+        </w:rPr>
+      </w:pPr>
+      <w:r>
+        <w:rPr>
+          <w:lang w:val="en-US"/>
+        </w:rPr>
+        <w:t xml:space="preserve">This approach </w:t>
+      </w:r>
+      <w:r>
+        <w:rPr>
+          <w:lang w:val="en-US"/>
+        </w:rPr>
+        <w:t xml:space="preserve">allows to capture more of a </w:t>
+      </w:r>
+      <w:r>
+        <w:rPr>
+          <w:lang w:val="en-US"/>
+        </w:rPr>
+        <w:t>structural similarity of faces</w:t>
+      </w:r>
+      <w:r>
+        <w:rPr>
+          <w:lang w:val="en-US"/>
+        </w:rPr>
+        <w:t>.</w:t>
+      </w:r>
+      <w:r>
+        <w:rPr>
+          <w:lang w:val="en-US"/>
+        </w:rPr>
+        <w:t xml:space="preserve"> Experiment results give reduced error rates and improved performance, even when considering bigger number of features, than in Viola and Jones solution.</w:t>
+      </w:r>
     </w:p>
     <w:p>
       <w:pPr>
@@ -4189,6 +4766,463 @@
           <w:lang w:val="en-US"/>
         </w:rPr>
       </w:pPr>
+    </w:p>
+    <w:p>
+      <w:pPr>
+        <w:pStyle w:val="Heading2"/>
+        <w:rPr>
+          <w:lang w:val="en-US"/>
+        </w:rPr>
+      </w:pPr>
+      <w:r>
+        <w:rPr>
+          <w:lang w:val="en-US"/>
+        </w:rPr>
+        <w:t>Face recognition methods</w:t>
+      </w:r>
+    </w:p>
+    <w:p>
+      <w:pPr>
+        <w:pStyle w:val="Tekstpods"/>
+        <w:rPr>
+          <w:lang w:val="en-US"/>
+        </w:rPr>
+      </w:pPr>
+      <w:r>
+        <w:rPr>
+          <w:lang w:val="en-US"/>
+        </w:rPr>
+        <w:t>Face recognition is a topi</w:t>
+      </w:r>
+      <w:r>
+        <w:rPr>
+          <w:lang w:val="en-US"/>
+        </w:rPr>
+        <w:t>c</w:t>
+      </w:r>
+      <w:r>
+        <w:rPr>
+          <w:lang w:val="en-US"/>
+        </w:rPr>
+        <w:t xml:space="preserve"> that is </w:t>
+      </w:r>
+      <w:r>
+        <w:rPr>
+          <w:lang w:val="en-US"/>
+        </w:rPr>
+        <w:t xml:space="preserve">highly researched for decades, first by manual labor, </w:t>
+      </w:r>
+      <w:r>
+        <w:rPr>
+          <w:lang w:val="en-US"/>
+        </w:rPr>
+        <w:t>where</w:t>
+      </w:r>
+      <w:r>
+        <w:rPr>
+          <w:lang w:val="en-US"/>
+        </w:rPr>
+        <w:t xml:space="preserve"> for example</w:t>
+      </w:r>
+      <w:r>
+        <w:rPr>
+          <w:lang w:val="en-US"/>
+        </w:rPr>
+        <w:t xml:space="preserve"> physical photos were projected onto photomultiplier matrix</w:t>
+      </w:r>
+      <w:r>
+        <w:rPr>
+          <w:lang w:val="en-US"/>
+        </w:rPr>
+        <w:t xml:space="preserve">, then small motors were turned according to illumination </w:t>
+      </w:r>
+      <w:sdt>
+        <w:sdtPr>
+          <w:rPr>
+            <w:lang w:val="en-US"/>
+          </w:rPr>
+          <w:id w:val="5724514"/>
+          <w:citation/>
+        </w:sdtPr>
+        <w:sdtContent>
+          <w:r>
+            <w:rPr>
+              <w:lang w:val="en-US"/>
+            </w:rPr>
+            <w:fldChar w:fldCharType="begin"/>
+          </w:r>
+          <w:r>
+            <w:rPr>
+              <w:lang w:val="en-US"/>
+            </w:rPr>
+            <w:instrText xml:space="preserve"> CITATION WKT67 \l 1033 </w:instrText>
+          </w:r>
+          <w:r>
+            <w:rPr>
+              <w:lang w:val="en-US"/>
+            </w:rPr>
+            <w:fldChar w:fldCharType="separate"/>
+          </w:r>
+          <w:r>
+            <w:rPr>
+              <w:noProof/>
+              <w:lang w:val="en-US"/>
+            </w:rPr>
+            <w:t>[8]</w:t>
+          </w:r>
+          <w:r>
+            <w:rPr>
+              <w:lang w:val="en-US"/>
+            </w:rPr>
+            <w:fldChar w:fldCharType="end"/>
+          </w:r>
+        </w:sdtContent>
+      </w:sdt>
+      <w:r>
+        <w:rPr>
+          <w:lang w:val="en-US"/>
+        </w:rPr>
+        <w:t xml:space="preserve">, which is in fact a machine learning approach. Since </w:t>
+      </w:r>
+      <w:r>
+        <w:rPr>
+          <w:lang w:val="en-US"/>
+        </w:rPr>
+        <w:t>then, we</w:t>
+      </w:r>
+      <w:r>
+        <w:rPr>
+          <w:lang w:val="en-US"/>
+        </w:rPr>
+        <w:t xml:space="preserve"> have developed numerous </w:t>
+      </w:r>
+      <w:r>
+        <w:rPr>
+          <w:lang w:val="en-US"/>
+        </w:rPr>
+        <w:t>amounts of methods to recognize patterns, that includes faces</w:t>
+      </w:r>
+      <w:r>
+        <w:rPr>
+          <w:lang w:val="en-US"/>
+        </w:rPr>
+        <w:t xml:space="preserve"> </w:t>
+      </w:r>
+      <w:sdt>
+        <w:sdtPr>
+          <w:rPr>
+            <w:lang w:val="en-US"/>
+          </w:rPr>
+          <w:id w:val="-783960383"/>
+          <w:citation/>
+        </w:sdtPr>
+        <w:sdtContent>
+          <w:r>
+            <w:rPr>
+              <w:lang w:val="en-US"/>
+            </w:rPr>
+            <w:fldChar w:fldCharType="begin"/>
+          </w:r>
+          <w:r>
+            <w:rPr>
+              <w:lang w:val="en-US"/>
+            </w:rPr>
+            <w:instrText xml:space="preserve"> CITATION Roo13 \l 1033 </w:instrText>
+          </w:r>
+          <w:r>
+            <w:rPr>
+              <w:lang w:val="en-US"/>
+            </w:rPr>
+            <w:fldChar w:fldCharType="separate"/>
+          </w:r>
+          <w:r>
+            <w:rPr>
+              <w:noProof/>
+              <w:lang w:val="en-US"/>
+            </w:rPr>
+            <w:t>[9]</w:t>
+          </w:r>
+          <w:r>
+            <w:rPr>
+              <w:lang w:val="en-US"/>
+            </w:rPr>
+            <w:fldChar w:fldCharType="end"/>
+          </w:r>
+        </w:sdtContent>
+      </w:sdt>
+      <w:r>
+        <w:rPr>
+          <w:lang w:val="en-US"/>
+        </w:rPr>
+        <w:t xml:space="preserve">. </w:t>
+      </w:r>
+      <w:r>
+        <w:rPr>
+          <w:lang w:val="en-US"/>
+        </w:rPr>
+        <w:t xml:space="preserve">We can find approaches that </w:t>
+      </w:r>
+      <w:r>
+        <w:rPr>
+          <w:lang w:val="en-US"/>
+        </w:rPr>
+        <w:t>are holistic</w:t>
+      </w:r>
+      <w:r>
+        <w:rPr>
+          <w:lang w:val="en-US"/>
+        </w:rPr>
+        <w:t xml:space="preserve">, hybrid, feature-based, artificial neural networks, fuzzy-based, generic-algorithms based and more </w:t>
+      </w:r>
+      <w:sdt>
+        <w:sdtPr>
+          <w:rPr>
+            <w:lang w:val="en-US"/>
+          </w:rPr>
+          <w:id w:val="992914542"/>
+          <w:citation/>
+        </w:sdtPr>
+        <w:sdtContent>
+          <w:r>
+            <w:rPr>
+              <w:lang w:val="en-US"/>
+            </w:rPr>
+            <w:fldChar w:fldCharType="begin"/>
+          </w:r>
+          <w:r>
+            <w:rPr>
+              <w:lang w:val="en-US"/>
+            </w:rPr>
+            <w:instrText xml:space="preserve"> CITATION Roo13 \l 1033 </w:instrText>
+          </w:r>
+          <w:r>
+            <w:rPr>
+              <w:lang w:val="en-US"/>
+            </w:rPr>
+            <w:fldChar w:fldCharType="separate"/>
+          </w:r>
+          <w:r>
+            <w:rPr>
+              <w:noProof/>
+              <w:lang w:val="en-US"/>
+            </w:rPr>
+            <w:t>[9]</w:t>
+          </w:r>
+          <w:r>
+            <w:rPr>
+              <w:lang w:val="en-US"/>
+            </w:rPr>
+            <w:fldChar w:fldCharType="end"/>
+          </w:r>
+        </w:sdtContent>
+      </w:sdt>
+      <w:r>
+        <w:rPr>
+          <w:lang w:val="en-US"/>
+        </w:rPr>
+        <w:t>, where variance in implementation can mixing different approaches can also differ.</w:t>
+      </w:r>
+      <w:r>
+        <w:rPr>
+          <w:lang w:val="en-US"/>
+        </w:rPr>
+        <w:t xml:space="preserve"> </w:t>
+      </w:r>
+      <w:r>
+        <w:rPr>
+          <w:lang w:val="en-US"/>
+        </w:rPr>
+        <w:t xml:space="preserve">Some ways of recognition would estimate face position, for instance, to be able to transform image in given space, to obtain more accurate results.  </w:t>
+      </w:r>
+    </w:p>
+    <w:p>
+      <w:pPr>
+        <w:pStyle w:val="Tekstpods"/>
+        <w:rPr>
+          <w:lang w:val="en-US"/>
+        </w:rPr>
+      </w:pPr>
+      <w:r>
+        <w:rPr>
+          <w:lang w:val="en-US"/>
+        </w:rPr>
+        <w:lastRenderedPageBreak/>
+        <w:t xml:space="preserve">It is also required, </w:t>
+      </w:r>
+      <w:r>
+        <w:rPr>
+          <w:lang w:val="en-US"/>
+        </w:rPr>
+        <w:t xml:space="preserve">for a reasonable efficiency to optimize and normalize dataset from which the algorithm will be built upon. </w:t>
+      </w:r>
+      <w:r>
+        <w:rPr>
+          <w:lang w:val="en-US"/>
+        </w:rPr>
+        <w:t>The significant matter is</w:t>
+      </w:r>
+      <w:r>
+        <w:rPr>
+          <w:lang w:val="en-US"/>
+        </w:rPr>
+        <w:t xml:space="preserve"> to provide good quality images, for face recognition we would probably want straight face, without rotation and with the same scale as the rest of the photos</w:t>
+      </w:r>
+      <w:r>
+        <w:rPr>
+          <w:lang w:val="en-US"/>
+        </w:rPr>
+        <w:t>, also with an equal lighting</w:t>
+      </w:r>
+      <w:r>
+        <w:rPr>
+          <w:lang w:val="en-US"/>
+        </w:rPr>
+        <w:t xml:space="preserve"> </w:t>
+      </w:r>
+      <w:sdt>
+        <w:sdtPr>
+          <w:rPr>
+            <w:lang w:val="en-US"/>
+          </w:rPr>
+          <w:id w:val="-1728289911"/>
+          <w:citation/>
+        </w:sdtPr>
+        <w:sdtContent>
+          <w:r>
+            <w:rPr>
+              <w:lang w:val="en-US"/>
+            </w:rPr>
+            <w:fldChar w:fldCharType="begin"/>
+          </w:r>
+          <w:r>
+            <w:rPr>
+              <w:lang w:val="en-US"/>
+            </w:rPr>
+            <w:instrText xml:space="preserve"> CITATION TSh01 \l 1033 </w:instrText>
+          </w:r>
+          <w:r>
+            <w:rPr>
+              <w:lang w:val="en-US"/>
+            </w:rPr>
+            <w:fldChar w:fldCharType="separate"/>
+          </w:r>
+          <w:r>
+            <w:rPr>
+              <w:noProof/>
+              <w:lang w:val="en-US"/>
+            </w:rPr>
+            <w:t>[10]</w:t>
+          </w:r>
+          <w:r>
+            <w:rPr>
+              <w:lang w:val="en-US"/>
+            </w:rPr>
+            <w:fldChar w:fldCharType="end"/>
+          </w:r>
+        </w:sdtContent>
+      </w:sdt>
+      <w:r>
+        <w:rPr>
+          <w:lang w:val="en-US"/>
+        </w:rPr>
+        <w:t xml:space="preserve">. But it is not always possible to provide such resources. </w:t>
+      </w:r>
+      <w:r>
+        <w:rPr>
+          <w:lang w:val="en-US"/>
+        </w:rPr>
+        <w:t xml:space="preserve">Good practice would be to implement image processing that equalize the appearance of the given object. </w:t>
+      </w:r>
+    </w:p>
+    <w:p>
+      <w:pPr>
+        <w:pStyle w:val="Tekstpods"/>
+        <w:rPr>
+          <w:lang w:val="en-US"/>
+        </w:rPr>
+      </w:pPr>
+      <w:r>
+        <w:rPr>
+          <w:lang w:val="en-US"/>
+        </w:rPr>
+        <w:t>Next general task in facial recognition is to extract features</w:t>
+      </w:r>
+      <w:sdt>
+        <w:sdtPr>
+          <w:rPr>
+            <w:lang w:val="en-US"/>
+          </w:rPr>
+          <w:id w:val="-632637079"/>
+          <w:citation/>
+        </w:sdtPr>
+        <w:sdtContent>
+          <w:r>
+            <w:rPr>
+              <w:lang w:val="en-US"/>
+            </w:rPr>
+            <w:fldChar w:fldCharType="begin"/>
+          </w:r>
+          <w:r>
+            <w:rPr>
+              <w:lang w:val="en-US"/>
+            </w:rPr>
+            <w:instrText xml:space="preserve"> CITATION Roo13 \l 1033 </w:instrText>
+          </w:r>
+          <w:r>
+            <w:rPr>
+              <w:lang w:val="en-US"/>
+            </w:rPr>
+            <w:fldChar w:fldCharType="separate"/>
+          </w:r>
+          <w:r>
+            <w:rPr>
+              <w:noProof/>
+              <w:lang w:val="en-US"/>
+            </w:rPr>
+            <w:t xml:space="preserve"> </w:t>
+          </w:r>
+          <w:r>
+            <w:rPr>
+              <w:noProof/>
+              <w:lang w:val="en-US"/>
+            </w:rPr>
+            <w:t>[9]</w:t>
+          </w:r>
+          <w:r>
+            <w:rPr>
+              <w:lang w:val="en-US"/>
+            </w:rPr>
+            <w:fldChar w:fldCharType="end"/>
+          </w:r>
+        </w:sdtContent>
+      </w:sdt>
+      <w:r>
+        <w:rPr>
+          <w:lang w:val="en-US"/>
+        </w:rPr>
+        <w:t xml:space="preserve">. We would also want to reduce dimensionality of the image, so that the data that needs to be processed is not that enormous, and yet the important features are </w:t>
+      </w:r>
+      <w:r>
+        <w:rPr>
+          <w:lang w:val="en-US"/>
+        </w:rPr>
+        <w:t>conserved.</w:t>
+      </w:r>
+    </w:p>
+    <w:p>
+      <w:pPr>
+        <w:pStyle w:val="Tekstpods"/>
+        <w:keepNext/>
+        <w:overflowPunct/>
+        <w:autoSpaceDE/>
+        <w:autoSpaceDN/>
+        <w:adjustRightInd/>
+        <w:ind w:firstLine="0"/>
+        <w:textAlignment w:val="auto"/>
+        <w:rPr>
+          <w:lang w:val="en-US"/>
+        </w:rPr>
+      </w:pPr>
       <w:r>
         <w:rPr>
           <w:lang w:val="en-US"/>
@@ -4214,9 +5248,9 @@
           <w:lang w:val="en-US"/>
         </w:rPr>
         <w:sectPr>
-          <w:headerReference w:type="even" r:id="rId16"/>
-          <w:headerReference w:type="default" r:id="rId17"/>
-          <w:footerReference w:type="default" r:id="rId18"/>
+          <w:headerReference w:type="even" r:id="rId18"/>
+          <w:headerReference w:type="default" r:id="rId19"/>
+          <w:footerReference w:type="default" r:id="rId20"/>
           <w:footnotePr>
             <w:numRestart w:val="eachPage"/>
           </w:footnotePr>
@@ -4413,8 +5447,8 @@
           <w:lang w:val="en-US"/>
         </w:rPr>
         <w:sectPr>
-          <w:headerReference w:type="even" r:id="rId19"/>
-          <w:headerReference w:type="default" r:id="rId20"/>
+          <w:headerReference w:type="even" r:id="rId21"/>
+          <w:headerReference w:type="default" r:id="rId22"/>
           <w:footnotePr>
             <w:numRestart w:val="eachPage"/>
           </w:footnotePr>
@@ -4450,29 +5484,6 @@
           <w:lang w:val="en-US"/>
         </w:rPr>
         <w:sectPr>
-          <w:headerReference w:type="default" r:id="rId21"/>
-          <w:footnotePr>
-            <w:numRestart w:val="eachPage"/>
-          </w:footnotePr>
-          <w:pgSz w:w="11907" w:h="16840" w:code="9"/>
-          <w:pgMar w:top="2155" w:right="2665" w:bottom="2778" w:left="1701" w:header="1814" w:footer="1814" w:gutter="0"/>
-          <w:cols w:space="708"/>
-          <w:docGrid w:linePitch="326"/>
-        </w:sectPr>
-      </w:pPr>
-    </w:p>
-    <w:p>
-      <w:pPr>
-        <w:overflowPunct/>
-        <w:autoSpaceDE/>
-        <w:autoSpaceDN/>
-        <w:adjustRightInd/>
-        <w:textAlignment w:val="auto"/>
-        <w:rPr>
-          <w:lang w:val="en-US"/>
-        </w:rPr>
-        <w:sectPr>
-          <w:headerReference w:type="even" r:id="rId22"/>
           <w:headerReference w:type="default" r:id="rId23"/>
           <w:footnotePr>
             <w:numRestart w:val="eachPage"/>
@@ -4494,6 +5505,29 @@
         <w:rPr>
           <w:lang w:val="en-US"/>
         </w:rPr>
+        <w:sectPr>
+          <w:headerReference w:type="even" r:id="rId24"/>
+          <w:headerReference w:type="default" r:id="rId25"/>
+          <w:footnotePr>
+            <w:numRestart w:val="eachPage"/>
+          </w:footnotePr>
+          <w:pgSz w:w="11907" w:h="16840" w:code="9"/>
+          <w:pgMar w:top="2155" w:right="2665" w:bottom="2778" w:left="1701" w:header="1814" w:footer="1814" w:gutter="0"/>
+          <w:cols w:space="708"/>
+          <w:docGrid w:linePitch="326"/>
+        </w:sectPr>
+      </w:pPr>
+    </w:p>
+    <w:p>
+      <w:pPr>
+        <w:overflowPunct/>
+        <w:autoSpaceDE/>
+        <w:autoSpaceDN/>
+        <w:adjustRightInd/>
+        <w:textAlignment w:val="auto"/>
+        <w:rPr>
+          <w:lang w:val="en-US"/>
+        </w:rPr>
       </w:pPr>
     </w:p>
     <w:p>
@@ -4784,8 +5818,8 @@
           <w:lang w:val="en-US"/>
         </w:rPr>
         <w:sectPr>
-          <w:headerReference w:type="even" r:id="rId24"/>
-          <w:headerReference w:type="default" r:id="rId25"/>
+          <w:headerReference w:type="even" r:id="rId26"/>
+          <w:headerReference w:type="default" r:id="rId27"/>
           <w:footnotePr>
             <w:numRestart w:val="eachPage"/>
           </w:footnotePr>
@@ -4921,7 +5955,7 @@
                           <pic:cNvPicPr/>
                         </pic:nvPicPr>
                         <pic:blipFill>
-                          <a:blip r:embed="rId26"/>
+                          <a:blip r:embed="rId28"/>
                           <a:stretch>
                             <a:fillRect/>
                           </a:stretch>
@@ -5050,8 +6084,8 @@
           <w:lang w:val="en-US"/>
         </w:rPr>
         <w:sectPr>
-          <w:headerReference w:type="even" r:id="rId27"/>
-          <w:headerReference w:type="default" r:id="rId28"/>
+          <w:headerReference w:type="even" r:id="rId29"/>
+          <w:headerReference w:type="default" r:id="rId30"/>
           <w:footnotePr>
             <w:numRestart w:val="eachPage"/>
           </w:footnotePr>
@@ -6688,43 +7722,6 @@
           <w:lang w:val="en-US"/>
         </w:rPr>
         <w:sectPr>
-          <w:headerReference w:type="even" r:id="rId29"/>
-          <w:headerReference w:type="default" r:id="rId30"/>
-          <w:footnotePr>
-            <w:numRestart w:val="eachPage"/>
-          </w:footnotePr>
-          <w:pgSz w:w="11907" w:h="16840" w:code="9"/>
-          <w:pgMar w:top="2155" w:right="2665" w:bottom="2778" w:left="1701" w:header="1814" w:footer="1814" w:gutter="0"/>
-          <w:cols w:space="708"/>
-          <w:docGrid w:linePitch="326"/>
-        </w:sectPr>
-      </w:pPr>
-    </w:p>
-    <w:p>
-      <w:pPr>
-        <w:overflowPunct/>
-        <w:autoSpaceDE/>
-        <w:autoSpaceDN/>
-        <w:adjustRightInd/>
-        <w:textAlignment w:val="auto"/>
-        <w:rPr>
-          <w:lang w:val="en-US"/>
-        </w:rPr>
-      </w:pPr>
-      <w:r>
-        <w:rPr>
-          <w:lang w:val="en-US"/>
-        </w:rPr>
-        <w:lastRenderedPageBreak/>
-        <w:br w:type="page"/>
-      </w:r>
-    </w:p>
-    <w:p>
-      <w:pPr>
-        <w:rPr>
-          <w:lang w:val="en-US"/>
-        </w:rPr>
-        <w:sectPr>
           <w:headerReference w:type="even" r:id="rId31"/>
           <w:headerReference w:type="default" r:id="rId32"/>
           <w:footnotePr>
@@ -6739,6 +7736,43 @@
     </w:p>
     <w:p>
       <w:pPr>
+        <w:overflowPunct/>
+        <w:autoSpaceDE/>
+        <w:autoSpaceDN/>
+        <w:adjustRightInd/>
+        <w:textAlignment w:val="auto"/>
+        <w:rPr>
+          <w:lang w:val="en-US"/>
+        </w:rPr>
+      </w:pPr>
+      <w:r>
+        <w:rPr>
+          <w:lang w:val="en-US"/>
+        </w:rPr>
+        <w:lastRenderedPageBreak/>
+        <w:br w:type="page"/>
+      </w:r>
+    </w:p>
+    <w:p>
+      <w:pPr>
+        <w:rPr>
+          <w:lang w:val="en-US"/>
+        </w:rPr>
+        <w:sectPr>
+          <w:headerReference w:type="even" r:id="rId33"/>
+          <w:headerReference w:type="default" r:id="rId34"/>
+          <w:footnotePr>
+            <w:numRestart w:val="eachPage"/>
+          </w:footnotePr>
+          <w:pgSz w:w="11907" w:h="16840" w:code="9"/>
+          <w:pgMar w:top="2155" w:right="2665" w:bottom="2778" w:left="1701" w:header="1814" w:footer="1814" w:gutter="0"/>
+          <w:cols w:space="708"/>
+          <w:docGrid w:linePitch="326"/>
+        </w:sectPr>
+      </w:pPr>
+    </w:p>
+    <w:p>
+      <w:pPr>
         <w:rPr>
           <w:lang w:val="en-US"/>
         </w:rPr>
@@ -6932,7 +7966,7 @@
           <w:lang w:val="en-US"/>
         </w:rPr>
         <w:sectPr>
-          <w:headerReference w:type="first" r:id="rId33"/>
+          <w:headerReference w:type="first" r:id="rId35"/>
           <w:footnotePr>
             <w:numRestart w:val="eachPage"/>
           </w:footnotePr>
@@ -6955,7 +7989,7 @@
           <w:lang w:val="en-US"/>
         </w:rPr>
         <w:sectPr>
-          <w:headerReference w:type="even" r:id="rId34"/>
+          <w:headerReference w:type="even" r:id="rId36"/>
           <w:footnotePr>
             <w:numRestart w:val="eachPage"/>
           </w:footnotePr>
@@ -7188,8 +8222,8 @@
           <w:lang w:val="en-US"/>
         </w:rPr>
         <w:sectPr>
-          <w:headerReference w:type="even" r:id="rId35"/>
-          <w:headerReference w:type="default" r:id="rId36"/>
+          <w:headerReference w:type="even" r:id="rId37"/>
+          <w:headerReference w:type="default" r:id="rId38"/>
           <w:footnotePr>
             <w:numRestart w:val="eachPage"/>
           </w:footnotePr>
@@ -7212,8 +8246,8 @@
           <w:lang w:val="en-US"/>
         </w:rPr>
         <w:sectPr>
-          <w:headerReference w:type="even" r:id="rId37"/>
-          <w:headerReference w:type="default" r:id="rId38"/>
+          <w:headerReference w:type="even" r:id="rId39"/>
+          <w:headerReference w:type="default" r:id="rId40"/>
           <w:footnotePr>
             <w:numRestart w:val="eachPage"/>
           </w:footnotePr>
@@ -14516,11 +15550,130 @@
     <b:URL>http://nrecursions.blogspot.com/2018/10/a-better-tutorial-on-haar-features-used.html</b:URL>
     <b:RefOrder>5</b:RefOrder>
   </b:Source>
+  <b:Source>
+    <b:Tag>RLi02</b:Tag>
+    <b:SourceType>ConferenceProceedings</b:SourceType>
+    <b:Guid>{C8C5F5F9-3DE9-407B-88A0-F63A4E12E8AB}</b:Guid>
+    <b:Title>An extended set of Haar-like features for rapid object detection</b:Title>
+    <b:Year>2002</b:Year>
+    <b:Author>
+      <b:Author>
+        <b:NameList>
+          <b:Person>
+            <b:Last>Lienhart</b:Last>
+            <b:First>R.</b:First>
+          </b:Person>
+          <b:Person>
+            <b:Last>Maydt</b:Last>
+            <b:First>J.</b:First>
+          </b:Person>
+        </b:NameList>
+      </b:Author>
+    </b:Author>
+    <b:ConferenceName>Proceedings. International Conference on Image Processing</b:ConferenceName>
+    <b:City>Rochester</b:City>
+    <b:RefOrder>6</b:RefOrder>
+  </b:Source>
+  <b:Source>
+    <b:Tag>TMi05</b:Tag>
+    <b:SourceType>ConferenceProceedings</b:SourceType>
+    <b:Guid>{CD4B40F6-FB3F-48B1-81E3-25C4E94A7D68}</b:Guid>
+    <b:Author>
+      <b:Author>
+        <b:NameList>
+          <b:Person>
+            <b:Last>Mita</b:Last>
+            <b:First>T.</b:First>
+          </b:Person>
+          <b:Person>
+            <b:Last>Kaneko</b:Last>
+            <b:First>T.</b:First>
+          </b:Person>
+          <b:Person>
+            <b:Last>Hori</b:Last>
+            <b:First>O.</b:First>
+          </b:Person>
+        </b:NameList>
+      </b:Author>
+    </b:Author>
+    <b:Title>Joint Haar-like features for face detection</b:Title>
+    <b:Year>2005</b:Year>
+    <b:ConferenceName>Tenth IEEE International Conference on Computer Vision (ICCV'05) Volume 1</b:ConferenceName>
+    <b:City>Beijing</b:City>
+    <b:RefOrder>7</b:RefOrder>
+  </b:Source>
+  <b:Source>
+    <b:Tag>WKT67</b:Tag>
+    <b:SourceType>ElectronicSource</b:SourceType>
+    <b:Guid>{3C9D7AB9-02A8-4A48-8FE0-0971624D46A1}</b:Guid>
+    <b:Title>Machine learning and recognition of faces</b:Title>
+    <b:Year>1967</b:Year>
+    <b:City>London</b:City>
+    <b:Author>
+      <b:Author>
+        <b:NameList>
+          <b:Person>
+            <b:Last>Taylor</b:Last>
+            <b:First>W.</b:First>
+            <b:Middle>K.</b:Middle>
+          </b:Person>
+        </b:NameList>
+      </b:Author>
+    </b:Author>
+    <b:Publisher>IET</b:Publisher>
+    <b:RefOrder>8</b:RefOrder>
+  </b:Source>
+  <b:Source>
+    <b:Tag>Roo13</b:Tag>
+    <b:SourceType>JournalArticle</b:SourceType>
+    <b:Guid>{C90F74A7-0E47-40A2-86DB-E176F3E5146E}</b:Guid>
+    <b:Author>
+      <b:Author>
+        <b:NameList>
+          <b:Person>
+            <b:Last>Roomi</b:Last>
+            <b:First>Mansoor</b:First>
+            <b:Middle>&amp; Beham, Dr.M.Parisa</b:Middle>
+          </b:Person>
+        </b:NameList>
+      </b:Author>
+    </b:Author>
+    <b:Title>A Review Of Face Recognition Methods</b:Title>
+    <b:Year>2013</b:Year>
+    <b:JournalName>International Journal of Pattern Recognition and Artificial Intelligence</b:JournalName>
+    <b:Volume>27</b:Volume>
+    <b:Issue>4</b:Issue>
+    <b:RefOrder>9</b:RefOrder>
+  </b:Source>
+  <b:Source>
+    <b:Tag>TSh01</b:Tag>
+    <b:SourceType>ConferenceProceedings</b:SourceType>
+    <b:Guid>{B0E6332A-5EEF-4EAA-94E0-C57F9442E274}</b:Guid>
+    <b:Title>Decomposed eigenface for face recognition under various lighting conditions</b:Title>
+    <b:Year>2001</b:Year>
+    <b:Author>
+      <b:Author>
+        <b:NameList>
+          <b:Person>
+            <b:Last>Shakunaga</b:Last>
+            <b:First>T.</b:First>
+          </b:Person>
+          <b:Person>
+            <b:Last>Shigenari</b:Last>
+            <b:First>K.</b:First>
+          </b:Person>
+        </b:NameList>
+      </b:Author>
+    </b:Author>
+    <b:ConferenceName>Proceedings of the 2001 IEEE Computer Society Conference on Computer Vision and Pattern Recognition</b:ConferenceName>
+    <b:City>Kauai</b:City>
+    <b:RefOrder>10</b:RefOrder>
+  </b:Source>
 </b:Sources>
 </file>
 
 <file path=customXml/itemProps1.xml><?xml version="1.0" encoding="utf-8"?>
-<ds:datastoreItem xmlns:ds="http://schemas.openxmlformats.org/officeDocument/2006/customXml" ds:itemID="{53A8D039-12F8-43CC-A85C-8FDBFF97BF53}">
+<ds:datastoreItem xmlns:ds="http://schemas.openxmlformats.org/officeDocument/2006/customXml" ds:itemID="{B7A3DF74-F0D6-41AA-981F-E17E3612FAD7}">
   <ds:schemaRefs>
     <ds:schemaRef ds:uri="http://schemas.openxmlformats.org/officeDocument/2006/bibliography"/>
   </ds:schemaRefs>

</xml_diff>

<commit_message>
Holistic approach and Eigenfaces description
</commit_message>
<xml_diff>
--- a/wojciech-mazur-engineer-thesis.docx
+++ b/wojciech-mazur-engineer-thesis.docx
@@ -918,7 +918,6 @@
           <w:dataBinding w:prefixMappings="xmlns:ns0='http://purl.org/dc/elements/1.1/' xmlns:ns1='http://schemas.openxmlformats.org/package/2006/metadata/core-properties' " w:xpath="/ns1:coreProperties[1]/ns0:title[1]" w:storeItemID="{6C3C8BC8-F283-45AE-878A-BAB7291924A1}"/>
           <w:text/>
         </w:sdtPr>
-        <w:sdtEndPr/>
         <w:sdtContent>
           <w:r>
             <w:t>Implementation</w:t>
@@ -1501,7 +1500,7 @@
           <w:rPr>
             <w:webHidden/>
           </w:rPr>
-          <w:t>1</w:t>
+          <w:t>3</w:t>
         </w:r>
         <w:r>
           <w:rPr>
@@ -1659,7 +1658,7 @@
           <w:rPr>
             <w:webHidden/>
           </w:rPr>
-          <w:t>9</w:t>
+          <w:t>13</w:t>
         </w:r>
         <w:r>
           <w:rPr>
@@ -1738,7 +1737,7 @@
           <w:rPr>
             <w:webHidden/>
           </w:rPr>
-          <w:t>12</w:t>
+          <w:t>16</w:t>
         </w:r>
         <w:r>
           <w:rPr>
@@ -1817,7 +1816,7 @@
           <w:rPr>
             <w:webHidden/>
           </w:rPr>
-          <w:t>15</w:t>
+          <w:t>19</w:t>
         </w:r>
         <w:r>
           <w:rPr>
@@ -1896,7 +1895,7 @@
           <w:rPr>
             <w:webHidden/>
           </w:rPr>
-          <w:t>18</w:t>
+          <w:t>22</w:t>
         </w:r>
         <w:r>
           <w:rPr>
@@ -1975,7 +1974,7 @@
           <w:rPr>
             <w:webHidden/>
           </w:rPr>
-          <w:t>21</w:t>
+          <w:t>25</w:t>
         </w:r>
         <w:r>
           <w:rPr>
@@ -2036,9 +2035,11 @@
         </w:r>
         <w:r>
           <w:rPr>
+            <w:b/>
+            <w:bCs/>
             <w:webHidden/>
           </w:rPr>
-          <w:t>i</w:t>
+          <w:t>Error! Bookmark not defined.</w:t>
         </w:r>
         <w:r>
           <w:rPr>
@@ -2101,7 +2102,7 @@
           <w:rPr>
             <w:webHidden/>
           </w:rPr>
-          <w:t>ii</w:t>
+          <w:t>iii</w:t>
         </w:r>
         <w:r>
           <w:rPr>
@@ -2164,7 +2165,7 @@
           <w:rPr>
             <w:webHidden/>
           </w:rPr>
-          <w:t>iii</w:t>
+          <w:t>iv</w:t>
         </w:r>
         <w:r>
           <w:rPr>
@@ -2227,7 +2228,7 @@
           <w:rPr>
             <w:webHidden/>
           </w:rPr>
-          <w:t>iv</w:t>
+          <w:t>v</w:t>
         </w:r>
         <w:r>
           <w:rPr>
@@ -2290,7 +2291,7 @@
           <w:rPr>
             <w:webHidden/>
           </w:rPr>
-          <w:t>v</w:t>
+          <w:t>vi</w:t>
         </w:r>
         <w:r>
           <w:rPr>
@@ -3200,7 +3201,6 @@
           <w:id w:val="716251199"/>
           <w:citation/>
         </w:sdtPr>
-        <w:sdtEndPr/>
         <w:sdtContent>
           <w:r>
             <w:rPr>
@@ -3243,7 +3243,6 @@
           <w:id w:val="507486305"/>
           <w:citation/>
         </w:sdtPr>
-        <w:sdtEndPr/>
         <w:sdtContent>
           <w:r>
             <w:rPr>
@@ -3355,7 +3354,6 @@
           <w:id w:val="-494264172"/>
           <w:citation/>
         </w:sdtPr>
-        <w:sdtEndPr/>
         <w:sdtContent>
           <w:r>
             <w:rPr>
@@ -3452,7 +3450,6 @@
           <w:id w:val="-1545286940"/>
           <w:citation/>
         </w:sdtPr>
-        <w:sdtEndPr/>
         <w:sdtContent>
           <w:r>
             <w:rPr>
@@ -3558,7 +3555,6 @@
           <w:id w:val="1386451710"/>
           <w:citation/>
         </w:sdtPr>
-        <w:sdtEndPr/>
         <w:sdtContent>
           <w:r>
             <w:rPr>
@@ -3782,7 +3778,6 @@
           <w:id w:val="1274437585"/>
           <w:citation/>
         </w:sdtPr>
-        <w:sdtEndPr/>
         <w:sdtContent>
           <w:r>
             <w:rPr>
@@ -4072,7 +4067,6 @@
           <w:id w:val="-20017365"/>
           <w:citation/>
         </w:sdtPr>
-        <w:sdtEndPr/>
         <w:sdtContent>
           <w:r>
             <w:rPr>
@@ -4202,7 +4196,6 @@
           <w:id w:val="262195726"/>
           <w:citation/>
         </w:sdtPr>
-        <w:sdtEndPr/>
         <w:sdtContent>
           <w:r>
             <w:rPr>
@@ -4385,7 +4378,6 @@
           <w:id w:val="331797448"/>
           <w:citation/>
         </w:sdtPr>
-        <w:sdtEndPr/>
         <w:sdtContent>
           <w:r>
             <w:fldChar w:fldCharType="begin"/>
@@ -4554,7 +4546,6 @@
           <w:id w:val="821928349"/>
           <w:citation/>
         </w:sdtPr>
-        <w:sdtEndPr/>
         <w:sdtContent>
           <w:r>
             <w:rPr>
@@ -4842,7 +4833,6 @@
           <w:id w:val="5724514"/>
           <w:citation/>
         </w:sdtPr>
-        <w:sdtEndPr/>
         <w:sdtContent>
           <w:r>
             <w:rPr>
@@ -4915,7 +4905,6 @@
           <w:id w:val="-783960383"/>
           <w:citation/>
         </w:sdtPr>
-        <w:sdtEndPr/>
         <w:sdtContent>
           <w:r>
             <w:rPr>
@@ -4982,7 +4971,6 @@
           <w:id w:val="992914542"/>
           <w:citation/>
         </w:sdtPr>
-        <w:sdtEndPr/>
         <w:sdtContent>
           <w:r>
             <w:rPr>
@@ -5088,7 +5076,6 @@
           <w:id w:val="-1728289911"/>
           <w:citation/>
         </w:sdtPr>
-        <w:sdtEndPr/>
         <w:sdtContent>
           <w:r>
             <w:rPr>
@@ -5157,7 +5144,6 @@
           <w:id w:val="-632637079"/>
           <w:citation/>
         </w:sdtPr>
-        <w:sdtEndPr/>
         <w:sdtContent>
           <w:r>
             <w:rPr>
@@ -5214,6 +5200,339 @@
     </w:p>
     <w:p>
       <w:pPr>
+        <w:pStyle w:val="Heading3"/>
+        <w:rPr>
+          <w:lang w:val="en-US"/>
+        </w:rPr>
+      </w:pPr>
+      <w:r>
+        <w:rPr>
+          <w:lang w:val="en-US"/>
+        </w:rPr>
+        <w:t>Holistic approaches</w:t>
+      </w:r>
+    </w:p>
+    <w:p>
+      <w:pPr>
+        <w:pStyle w:val="Tekstpods"/>
+        <w:rPr>
+          <w:lang w:val="en-US"/>
+        </w:rPr>
+      </w:pPr>
+      <w:r>
+        <w:rPr>
+          <w:lang w:val="en-US"/>
+        </w:rPr>
+        <w:t>Holistic ways of recognizing faces are dealing with the problem with comprehensive approach to processing fa</w:t>
+      </w:r>
+      <w:r>
+        <w:rPr>
+          <w:lang w:val="en-US"/>
+        </w:rPr>
+        <w:t xml:space="preserve">cial verification, taking data from image </w:t>
+      </w:r>
+      <w:proofErr w:type="gramStart"/>
+      <w:r>
+        <w:rPr>
+          <w:lang w:val="en-US"/>
+        </w:rPr>
+        <w:t>as a whole</w:t>
+      </w:r>
+      <w:r>
+        <w:rPr>
+          <w:lang w:val="en-US"/>
+        </w:rPr>
+        <w:t xml:space="preserve"> block</w:t>
+      </w:r>
+      <w:proofErr w:type="gramEnd"/>
+      <w:r>
+        <w:rPr>
+          <w:lang w:val="en-US"/>
+        </w:rPr>
+        <w:t xml:space="preserve">. </w:t>
+      </w:r>
+      <w:r>
+        <w:rPr>
+          <w:lang w:val="en-US"/>
+        </w:rPr>
+        <w:t xml:space="preserve">They </w:t>
+      </w:r>
+      <w:r>
+        <w:rPr>
+          <w:lang w:val="en-US"/>
+        </w:rPr>
+        <w:t>consider</w:t>
+      </w:r>
+      <w:r>
+        <w:rPr>
+          <w:lang w:val="en-US"/>
+        </w:rPr>
+        <w:t xml:space="preserve"> small number of features and try to envelop components of an image. </w:t>
+      </w:r>
+      <w:r>
+        <w:rPr>
+          <w:lang w:val="en-US"/>
+        </w:rPr>
+        <w:t>Later</w:t>
+      </w:r>
+      <w:r>
+        <w:rPr>
+          <w:lang w:val="en-US"/>
+        </w:rPr>
+        <w:t xml:space="preserve">, these components are used to verify similar shapes on other data </w:t>
+      </w:r>
+      <w:sdt>
+        <w:sdtPr>
+          <w:rPr>
+            <w:lang w:val="en-US"/>
+          </w:rPr>
+          <w:id w:val="-32812417"/>
+          <w:citation/>
+        </w:sdtPr>
+        <w:sdtContent>
+          <w:r>
+            <w:rPr>
+              <w:lang w:val="en-US"/>
+            </w:rPr>
+            <w:fldChar w:fldCharType="begin"/>
+          </w:r>
+          <w:r>
+            <w:rPr>
+              <w:lang w:val="en-US"/>
+            </w:rPr>
+            <w:instrText xml:space="preserve"> CITATION Gha14 \l 1033 </w:instrText>
+          </w:r>
+          <w:r>
+            <w:rPr>
+              <w:lang w:val="en-US"/>
+            </w:rPr>
+            <w:fldChar w:fldCharType="separate"/>
+          </w:r>
+          <w:r>
+            <w:rPr>
+              <w:noProof/>
+              <w:lang w:val="en-US"/>
+            </w:rPr>
+            <w:t>[11]</w:t>
+          </w:r>
+          <w:r>
+            <w:rPr>
+              <w:lang w:val="en-US"/>
+            </w:rPr>
+            <w:fldChar w:fldCharType="end"/>
+          </w:r>
+        </w:sdtContent>
+      </w:sdt>
+      <w:r>
+        <w:rPr>
+          <w:lang w:val="en-US"/>
+        </w:rPr>
+        <w:t xml:space="preserve">. </w:t>
+      </w:r>
+    </w:p>
+    <w:p>
+      <w:pPr>
+        <w:pStyle w:val="Heading4"/>
+        <w:rPr>
+          <w:lang w:val="en-US"/>
+        </w:rPr>
+      </w:pPr>
+      <w:r>
+        <w:rPr>
+          <w:lang w:val="en-US"/>
+        </w:rPr>
+        <w:t>Eigenfaces</w:t>
+      </w:r>
+    </w:p>
+    <w:p>
+      <w:pPr>
+        <w:pStyle w:val="Tekstpods"/>
+        <w:rPr>
+          <w:lang w:val="en-US"/>
+        </w:rPr>
+      </w:pPr>
+      <w:r>
+        <w:rPr>
+          <w:lang w:val="en-US"/>
+        </w:rPr>
+        <w:t xml:space="preserve">When considering sets of images, </w:t>
+      </w:r>
+      <w:proofErr w:type="gramStart"/>
+      <w:r>
+        <w:rPr>
+          <w:lang w:val="en-US"/>
+        </w:rPr>
+        <w:t>it can be seen that great</w:t>
+      </w:r>
+      <w:proofErr w:type="gramEnd"/>
+      <w:r>
+        <w:rPr>
+          <w:lang w:val="en-US"/>
+        </w:rPr>
+        <w:t xml:space="preserve"> amount of data can easily arise. Reasonable and natural step would be to reduce its size. </w:t>
+      </w:r>
+      <w:r>
+        <w:rPr>
+          <w:lang w:val="en-US"/>
+        </w:rPr>
+        <w:t xml:space="preserve">The advantage of this approach is that we don’t need a </w:t>
+      </w:r>
+      <w:r>
+        <w:rPr>
+          <w:lang w:val="en-US"/>
+        </w:rPr>
+        <w:t>big dataset, although the bigger is usually the better. Eigenface is a method that is extracting features into vectors, and then represent then in a form of covariance matrix. Having those vectors, we can calculate how distant they are</w:t>
+      </w:r>
+      <w:r>
+        <w:rPr>
+          <w:lang w:val="en-US"/>
+        </w:rPr>
+        <w:t xml:space="preserve"> </w:t>
+      </w:r>
+      <w:sdt>
+        <w:sdtPr>
+          <w:rPr>
+            <w:lang w:val="en-US"/>
+          </w:rPr>
+          <w:id w:val="1716851216"/>
+          <w:citation/>
+        </w:sdtPr>
+        <w:sdtContent>
+          <w:r>
+            <w:rPr>
+              <w:lang w:val="en-US"/>
+            </w:rPr>
+            <w:fldChar w:fldCharType="begin"/>
+          </w:r>
+          <w:r>
+            <w:rPr>
+              <w:lang w:val="en-US"/>
+            </w:rPr>
+            <w:instrText xml:space="preserve"> CITATION Bel97 \l 1033 </w:instrText>
+          </w:r>
+          <w:r>
+            <w:rPr>
+              <w:lang w:val="en-US"/>
+            </w:rPr>
+            <w:fldChar w:fldCharType="separate"/>
+          </w:r>
+          <w:r>
+            <w:rPr>
+              <w:noProof/>
+              <w:lang w:val="en-US"/>
+            </w:rPr>
+            <w:t>[12]</w:t>
+          </w:r>
+          <w:r>
+            <w:rPr>
+              <w:lang w:val="en-US"/>
+            </w:rPr>
+            <w:fldChar w:fldCharType="end"/>
+          </w:r>
+        </w:sdtContent>
+      </w:sdt>
+      <w:sdt>
+        <w:sdtPr>
+          <w:rPr>
+            <w:lang w:val="en-US"/>
+          </w:rPr>
+          <w:id w:val="40874575"/>
+          <w:citation/>
+        </w:sdtPr>
+        <w:sdtContent>
+          <w:r>
+            <w:rPr>
+              <w:lang w:val="en-US"/>
+            </w:rPr>
+            <w:fldChar w:fldCharType="begin"/>
+          </w:r>
+          <w:r>
+            <w:rPr>
+              <w:lang w:val="en-US"/>
+            </w:rPr>
+            <w:instrText xml:space="preserve"> CITATION Gha14 \l 1033 </w:instrText>
+          </w:r>
+          <w:r>
+            <w:rPr>
+              <w:lang w:val="en-US"/>
+            </w:rPr>
+            <w:fldChar w:fldCharType="separate"/>
+          </w:r>
+          <w:r>
+            <w:rPr>
+              <w:noProof/>
+              <w:lang w:val="en-US"/>
+            </w:rPr>
+            <w:t xml:space="preserve"> </w:t>
+          </w:r>
+          <w:r>
+            <w:rPr>
+              <w:noProof/>
+              <w:lang w:val="en-US"/>
+            </w:rPr>
+            <w:t>[11]</w:t>
+          </w:r>
+          <w:r>
+            <w:rPr>
+              <w:lang w:val="en-US"/>
+            </w:rPr>
+            <w:fldChar w:fldCharType="end"/>
+          </w:r>
+        </w:sdtContent>
+      </w:sdt>
+      <w:r>
+        <w:rPr>
+          <w:lang w:val="en-US"/>
+        </w:rPr>
+        <w:t>.</w:t>
+      </w:r>
+      <w:r>
+        <w:rPr>
+          <w:lang w:val="en-US"/>
+        </w:rPr>
+        <w:t xml:space="preserve"> </w:t>
+      </w:r>
+    </w:p>
+    <w:p>
+      <w:pPr>
+        <w:pStyle w:val="Tekstpods"/>
+        <w:rPr>
+          <w:lang w:val="en-US"/>
+        </w:rPr>
+      </w:pPr>
+      <w:r>
+        <w:rPr>
+          <w:lang w:val="en-US"/>
+        </w:rPr>
+        <w:t xml:space="preserve">However, in this approach training data set is required to be processed, otherwise results will be </w:t>
+      </w:r>
+      <w:r>
+        <w:rPr>
+          <w:lang w:val="en-US"/>
+        </w:rPr>
+        <w:t xml:space="preserve">not satisfactory. We need to equalize lighting, and alight image, it is also preferred to remove background and other noise that could have negative influence. This algorithm is using PCA (Principal Component Analysis) to reduce dimensions and find vectors. Vector defines subspace – </w:t>
+      </w:r>
+      <w:r>
+        <w:rPr>
+          <w:lang w:val="en-US"/>
+        </w:rPr>
+        <w:t>face space</w:t>
+      </w:r>
+      <w:r>
+        <w:rPr>
+          <w:lang w:val="en-US"/>
+        </w:rPr>
+        <w:t>, and training set is projected, to find w</w:t>
+      </w:r>
+      <w:r>
+        <w:rPr>
+          <w:lang w:val="en-US"/>
+        </w:rPr>
+        <w:t>eights, or similarities in other words.</w:t>
+      </w:r>
+    </w:p>
+    <w:p>
+      <w:pPr>
         <w:pStyle w:val="Tekstpods"/>
         <w:keepNext/>
         <w:overflowPunct/>
@@ -5226,6 +5545,8 @@
           <w:lang w:val="en-US"/>
         </w:rPr>
       </w:pPr>
+      <w:bookmarkStart w:id="6" w:name="_GoBack"/>
+      <w:bookmarkEnd w:id="6"/>
       <w:r>
         <w:rPr>
           <w:lang w:val="en-US"/>
@@ -5298,14 +5619,14 @@
           <w:lang w:val="en-US"/>
         </w:rPr>
       </w:pPr>
-      <w:bookmarkStart w:id="6" w:name="_Toc526891484"/>
+      <w:bookmarkStart w:id="7" w:name="_Toc526891484"/>
       <w:r>
         <w:rPr>
           <w:lang w:val="en-US"/>
         </w:rPr>
         <w:t>Requirements and tools</w:t>
       </w:r>
-      <w:bookmarkEnd w:id="6"/>
+      <w:bookmarkEnd w:id="7"/>
       <w:r>
         <w:rPr>
           <w:lang w:val="en-US"/>
@@ -5548,14 +5869,14 @@
           <w:lang w:val="en-US"/>
         </w:rPr>
       </w:pPr>
-      <w:bookmarkStart w:id="7" w:name="_Toc526891485"/>
+      <w:bookmarkStart w:id="8" w:name="_Toc526891485"/>
       <w:r>
         <w:rPr>
           <w:lang w:val="en-US"/>
         </w:rPr>
         <w:t>External specification</w:t>
       </w:r>
-      <w:bookmarkEnd w:id="7"/>
+      <w:bookmarkEnd w:id="8"/>
       <w:r>
         <w:rPr>
           <w:lang w:val="en-US"/>
@@ -6133,14 +6454,14 @@
           <w:lang w:val="en-US"/>
         </w:rPr>
       </w:pPr>
-      <w:bookmarkStart w:id="8" w:name="_Toc526891486"/>
+      <w:bookmarkStart w:id="9" w:name="_Toc526891486"/>
       <w:r>
         <w:rPr>
           <w:lang w:val="en-US"/>
         </w:rPr>
         <w:t>Internal specification</w:t>
       </w:r>
-      <w:bookmarkEnd w:id="8"/>
+      <w:bookmarkEnd w:id="9"/>
     </w:p>
     <w:p>
       <w:pPr>
@@ -7874,14 +8195,14 @@
           <w:lang w:val="en-US"/>
         </w:rPr>
       </w:pPr>
-      <w:bookmarkStart w:id="9" w:name="_Toc526891487"/>
+      <w:bookmarkStart w:id="10" w:name="_Toc526891487"/>
       <w:r>
         <w:rPr>
           <w:lang w:val="en-US"/>
         </w:rPr>
         <w:t>Verification and validation</w:t>
       </w:r>
-      <w:bookmarkEnd w:id="9"/>
+      <w:bookmarkEnd w:id="10"/>
     </w:p>
     <w:p>
       <w:pPr>
@@ -8120,14 +8441,14 @@
           <w:lang w:val="en-US"/>
         </w:rPr>
       </w:pPr>
-      <w:bookmarkStart w:id="10" w:name="_Toc526891488"/>
+      <w:bookmarkStart w:id="11" w:name="_Toc526891488"/>
       <w:r>
         <w:rPr>
           <w:lang w:val="en-US"/>
         </w:rPr>
         <w:t>Conclusions</w:t>
       </w:r>
-      <w:bookmarkEnd w:id="10"/>
+      <w:bookmarkEnd w:id="11"/>
     </w:p>
     <w:p>
       <w:pPr>
@@ -8386,20 +8707,18 @@
     </w:p>
     <w:sdt>
       <w:sdtPr>
+        <w:rPr>
+          <w:b w:val="0"/>
+          <w:kern w:val="0"/>
+          <w:sz w:val="24"/>
+          <w:szCs w:val="20"/>
+        </w:rPr>
         <w:id w:val="1544939627"/>
         <w:docPartObj>
           <w:docPartGallery w:val="Bibliographies"/>
           <w:docPartUnique/>
         </w:docPartObj>
       </w:sdtPr>
-      <w:sdtEndPr>
-        <w:rPr>
-          <w:b w:val="0"/>
-          <w:kern w:val="0"/>
-          <w:sz w:val="24"/>
-          <w:szCs w:val="20"/>
-        </w:rPr>
-      </w:sdtEndPr>
       <w:sdtContent>
         <w:p>
           <w:pPr>
@@ -9059,8 +9378,6 @@
                   <w:lang w:val="en-US"/>
                 </w:rPr>
               </w:pPr>
-              <w:bookmarkStart w:id="11" w:name="_GoBack"/>
-              <w:bookmarkEnd w:id="11"/>
             </w:p>
             <w:p>
               <w:r>
@@ -9648,11 +9965,6 @@
         <w:dataBinding w:prefixMappings="xmlns:ns0='http://purl.org/dc/elements/1.1/' xmlns:ns1='http://schemas.openxmlformats.org/package/2006/metadata/core-properties' " w:xpath="/ns1:coreProperties[1]/ns0:creator[1]" w:storeItemID="{6C3C8BC8-F283-45AE-878A-BAB7291924A1}"/>
         <w:text/>
       </w:sdtPr>
-      <w:sdtEndPr>
-        <w:rPr>
-          <w:rStyle w:val="PageNumber"/>
-        </w:rPr>
-      </w:sdtEndPr>
       <w:sdtContent>
         <w:r>
           <w:rPr>
@@ -9783,11 +10095,6 @@
         <w:dataBinding w:prefixMappings="xmlns:ns0='http://purl.org/dc/elements/1.1/' xmlns:ns1='http://schemas.openxmlformats.org/package/2006/metadata/core-properties' " w:xpath="/ns1:coreProperties[1]/ns0:creator[1]" w:storeItemID="{6C3C8BC8-F283-45AE-878A-BAB7291924A1}"/>
         <w:text/>
       </w:sdtPr>
-      <w:sdtEndPr>
-        <w:rPr>
-          <w:rStyle w:val="PageNumber"/>
-        </w:rPr>
-      </w:sdtEndPr>
       <w:sdtContent>
         <w:r>
           <w:rPr>
@@ -9872,11 +10179,6 @@
         <w:dataBinding w:prefixMappings="xmlns:ns0='http://purl.org/dc/elements/1.1/' xmlns:ns1='http://schemas.openxmlformats.org/package/2006/metadata/core-properties' " w:xpath="/ns1:coreProperties[1]/ns0:creator[1]" w:storeItemID="{6C3C8BC8-F283-45AE-878A-BAB7291924A1}"/>
         <w:text/>
       </w:sdtPr>
-      <w:sdtEndPr>
-        <w:rPr>
-          <w:rStyle w:val="PageNumber"/>
-        </w:rPr>
-      </w:sdtEndPr>
       <w:sdtContent>
         <w:r>
           <w:rPr>
@@ -10027,11 +10329,6 @@
         <w:dataBinding w:prefixMappings="xmlns:ns0='http://purl.org/dc/elements/1.1/' xmlns:ns1='http://schemas.openxmlformats.org/package/2006/metadata/core-properties' " w:xpath="/ns1:coreProperties[1]/ns0:creator[1]" w:storeItemID="{6C3C8BC8-F283-45AE-878A-BAB7291924A1}"/>
         <w:text/>
       </w:sdtPr>
-      <w:sdtEndPr>
-        <w:rPr>
-          <w:rStyle w:val="PageNumber"/>
-        </w:rPr>
-      </w:sdtEndPr>
       <w:sdtContent>
         <w:r>
           <w:rPr>
@@ -10261,11 +10558,6 @@
         <w:dataBinding w:prefixMappings="xmlns:ns0='http://purl.org/dc/elements/1.1/' xmlns:ns1='http://schemas.openxmlformats.org/package/2006/metadata/core-properties' " w:xpath="/ns1:coreProperties[1]/ns0:creator[1]" w:storeItemID="{6C3C8BC8-F283-45AE-878A-BAB7291924A1}"/>
         <w:text/>
       </w:sdtPr>
-      <w:sdtEndPr>
-        <w:rPr>
-          <w:rStyle w:val="PageNumber"/>
-        </w:rPr>
-      </w:sdtEndPr>
       <w:sdtContent>
         <w:r>
           <w:rPr>
@@ -10485,11 +10777,6 @@
         <w:dataBinding w:prefixMappings="xmlns:ns0='http://purl.org/dc/elements/1.1/' xmlns:ns1='http://schemas.openxmlformats.org/package/2006/metadata/core-properties' " w:xpath="/ns1:coreProperties[1]/ns0:creator[1]" w:storeItemID="{6C3C8BC8-F283-45AE-878A-BAB7291924A1}"/>
         <w:text/>
       </w:sdtPr>
-      <w:sdtEndPr>
-        <w:rPr>
-          <w:rStyle w:val="PageNumber"/>
-        </w:rPr>
-      </w:sdtEndPr>
       <w:sdtContent>
         <w:r>
           <w:rPr>
@@ -10662,7 +10949,6 @@
         <w:docPartUnique/>
       </w:docPartObj>
     </w:sdtPr>
-    <w:sdtEndPr/>
     <w:sdtContent>
       <w:p>
         <w:pPr>
@@ -10797,11 +11083,6 @@
         <w:dataBinding w:prefixMappings="xmlns:ns0='http://purl.org/dc/elements/1.1/' xmlns:ns1='http://schemas.openxmlformats.org/package/2006/metadata/core-properties' " w:xpath="/ns1:coreProperties[1]/ns0:creator[1]" w:storeItemID="{6C3C8BC8-F283-45AE-878A-BAB7291924A1}"/>
         <w:text/>
       </w:sdtPr>
-      <w:sdtEndPr>
-        <w:rPr>
-          <w:rStyle w:val="PageNumber"/>
-        </w:rPr>
-      </w:sdtEndPr>
       <w:sdtContent>
         <w:r>
           <w:rPr>
@@ -13325,7 +13606,7 @@
     <w:lsdException w:name="heading 1" w:uiPriority="9" w:qFormat="1"/>
     <w:lsdException w:name="heading 2" w:uiPriority="9" w:qFormat="1"/>
     <w:lsdException w:name="heading 3" w:uiPriority="9" w:qFormat="1"/>
-    <w:lsdException w:name="heading 4" w:uiPriority="9"/>
+    <w:lsdException w:name="heading 4" w:uiPriority="9" w:qFormat="1"/>
     <w:lsdException w:name="heading 5" w:uiPriority="9"/>
     <w:lsdException w:name="heading 6" w:uiPriority="9"/>
     <w:lsdException w:name="heading 7" w:uiPriority="9"/>
@@ -13789,6 +14070,7 @@
     <w:next w:val="Normal"/>
     <w:link w:val="Heading4Char"/>
     <w:uiPriority w:val="9"/>
+    <w:qFormat/>
     <w:pPr>
       <w:keepNext/>
       <w:numPr>
@@ -15002,6 +15284,7 @@
     <w:rsid w:val="00190135"/>
     <w:rsid w:val="002B0504"/>
     <w:rsid w:val="003A48C4"/>
+    <w:rsid w:val="00401A7C"/>
     <w:rsid w:val="00462442"/>
     <w:rsid w:val="00570B4E"/>
     <w:rsid w:val="00627A3F"/>
@@ -15017,6 +15300,7 @@
     <w:rsid w:val="00BE2049"/>
     <w:rsid w:val="00C1454A"/>
     <w:rsid w:val="00C94562"/>
+    <w:rsid w:val="00CD2DBC"/>
     <w:rsid w:val="00D0419D"/>
     <w:rsid w:val="00D24176"/>
     <w:rsid w:val="00FE44C0"/>
@@ -16060,11 +16344,93 @@
     <b:LCID>en-US</b:LCID>
     <b:RefOrder>4</b:RefOrder>
   </b:Source>
+  <b:Source>
+    <b:Tag>Gha14</b:Tag>
+    <b:SourceType>Book</b:SourceType>
+    <b:Guid>{8C2E8348-D371-4B04-94ED-97D17DA7CA0D}</b:Guid>
+    <b:Author>
+      <b:Author>
+        <b:NameList>
+          <b:Person>
+            <b:Last>Zafaruddin</b:Last>
+            <b:First>Ghazi</b:First>
+            <b:Middle>Mohammed</b:Middle>
+          </b:Person>
+          <b:Person>
+            <b:Last>Fadewar</b:Last>
+            <b:First>H.</b:First>
+            <b:Middle>S.</b:Middle>
+          </b:Person>
+        </b:NameList>
+      </b:Author>
+    </b:Author>
+    <b:Title>Face recognition: A holistic approach review</b:Title>
+    <b:Year>2014</b:Year>
+    <b:City>Mysore</b:City>
+    <b:Publisher>IEEE</b:Publisher>
+    <b:RefOrder>11</b:RefOrder>
+  </b:Source>
+  <b:Source>
+    <b:Tag>Zaf14</b:Tag>
+    <b:SourceType>ConferenceProceedings</b:SourceType>
+    <b:Guid>{FD6B3170-384A-46CE-9CE2-FC22AA51EE91}</b:Guid>
+    <b:Author>
+      <b:Author>
+        <b:NameList>
+          <b:Person>
+            <b:Last>Zafaruddin</b:Last>
+            <b:First>G.</b:First>
+            <b:Middle>M.</b:Middle>
+          </b:Person>
+          <b:Person>
+            <b:Last>Fadewar</b:Last>
+            <b:First>H.</b:First>
+            <b:Middle>S.</b:Middle>
+          </b:Person>
+        </b:NameList>
+      </b:Author>
+    </b:Author>
+    <b:Title>Face recognition: A holistic approach review</b:Title>
+    <b:Year>2014</b:Year>
+    <b:City>Mysore</b:City>
+    <b:ConferenceName>International Conference on Contemporary Computing and Informatics</b:ConferenceName>
+    <b:RefOrder>13</b:RefOrder>
+  </b:Source>
+  <b:Source>
+    <b:Tag>Bel97</b:Tag>
+    <b:SourceType>JournalArticle</b:SourceType>
+    <b:Guid>{9E475789-7211-40C7-8B67-AB497BF40B84}</b:Guid>
+    <b:Author>
+      <b:Author>
+        <b:NameList>
+          <b:Person>
+            <b:Last>Belhumeur</b:Last>
+            <b:First>P.N.</b:First>
+          </b:Person>
+          <b:Person>
+            <b:Last>Hespanha</b:Last>
+            <b:First>J.P.</b:First>
+          </b:Person>
+          <b:Person>
+            <b:Last>Kriegman</b:Last>
+            <b:First>D.J.</b:First>
+          </b:Person>
+        </b:NameList>
+      </b:Author>
+    </b:Author>
+    <b:Title>Eigenfaces vs. Fisherfaces: recognition using class specific linear projection</b:Title>
+    <b:Year>1997</b:Year>
+    <b:JournalName>IEEE Transactions on Pattern Analysis and Machine Intelligence</b:JournalName>
+    <b:Pages>711-720</b:Pages>
+    <b:Volume>19</b:Volume>
+    <b:Issue>7</b:Issue>
+    <b:RefOrder>12</b:RefOrder>
+  </b:Source>
 </b:Sources>
 </file>
 
 <file path=customXml/itemProps1.xml><?xml version="1.0" encoding="utf-8"?>
-<ds:datastoreItem xmlns:ds="http://schemas.openxmlformats.org/officeDocument/2006/customXml" ds:itemID="{344CF1C9-88DF-4A17-B6B2-FB86696AEDFA}">
+<ds:datastoreItem xmlns:ds="http://schemas.openxmlformats.org/officeDocument/2006/customXml" ds:itemID="{5266C23A-7C72-4DE2-9511-D2C84648AC96}">
   <ds:schemaRefs>
     <ds:schemaRef ds:uri="http://schemas.openxmlformats.org/officeDocument/2006/bibliography"/>
   </ds:schemaRefs>

</xml_diff>

<commit_message>
We changed to third person, added fisherfaces, hybrid, feature based approaches
</commit_message>
<xml_diff>
--- a/wojciech-mazur-engineer-thesis.docx
+++ b/wojciech-mazur-engineer-thesis.docx
@@ -2597,7 +2597,13 @@
         <w:rPr>
           <w:lang w:val="en-US"/>
         </w:rPr>
-        <w:t>our biological footprints.</w:t>
+        <w:t>human</w:t>
+      </w:r>
+      <w:r>
+        <w:rPr>
+          <w:lang w:val="en-US"/>
+        </w:rPr>
+        <w:t xml:space="preserve"> biological footprints.</w:t>
       </w:r>
       <w:r>
         <w:rPr>
@@ -2609,7 +2615,31 @@
         <w:rPr>
           <w:lang w:val="en-US"/>
         </w:rPr>
-        <w:t>What we can also notice, is that m</w:t>
+        <w:t xml:space="preserve">What </w:t>
+      </w:r>
+      <w:r>
+        <w:rPr>
+          <w:lang w:val="en-US"/>
+        </w:rPr>
+        <w:t>can be</w:t>
+      </w:r>
+      <w:r>
+        <w:rPr>
+          <w:lang w:val="en-US"/>
+        </w:rPr>
+        <w:t xml:space="preserve"> notice</w:t>
+      </w:r>
+      <w:r>
+        <w:rPr>
+          <w:lang w:val="en-US"/>
+        </w:rPr>
+        <w:t>d</w:t>
+      </w:r>
+      <w:r>
+        <w:rPr>
+          <w:lang w:val="en-US"/>
+        </w:rPr>
+        <w:t>, is that m</w:t>
       </w:r>
       <w:r>
         <w:rPr>
@@ -2645,13 +2675,13 @@
         <w:rPr>
           <w:lang w:val="en-US"/>
         </w:rPr>
-        <w:t xml:space="preserve"> consumer electronics. We can’t imagine a world where we can’t secure our smartphone or notebook just with a password</w:t>
-      </w:r>
-      <w:r>
-        <w:rPr>
-          <w:lang w:val="en-US"/>
-        </w:rPr>
-        <w:t>.</w:t>
+        <w:t xml:space="preserve"> consumer electronics. </w:t>
+      </w:r>
+      <w:r>
+        <w:rPr>
+          <w:lang w:val="en-US"/>
+        </w:rPr>
+        <w:t>World with securing our smartphone or a notebook with just a password can no longer be imagined.</w:t>
       </w:r>
       <w:r>
         <w:rPr>
@@ -2690,7 +2720,19 @@
         <w:rPr>
           <w:lang w:val="en-US"/>
         </w:rPr>
-        <w:t xml:space="preserve">But it’s not the only way we are trying to secure our </w:t>
+        <w:t xml:space="preserve">But it’s not the only way </w:t>
+      </w:r>
+      <w:r>
+        <w:rPr>
+          <w:lang w:val="en-US"/>
+        </w:rPr>
+        <w:t>people</w:t>
+      </w:r>
+      <w:r>
+        <w:rPr>
+          <w:lang w:val="en-US"/>
+        </w:rPr>
+        <w:t xml:space="preserve"> are trying to secure our </w:t>
       </w:r>
       <w:r>
         <w:rPr>
@@ -2702,13 +2744,25 @@
         <w:rPr>
           <w:lang w:val="en-US"/>
         </w:rPr>
-        <w:t xml:space="preserve">. We have developed ways </w:t>
+        <w:t xml:space="preserve">. </w:t>
+      </w:r>
+      <w:r>
+        <w:rPr>
+          <w:lang w:val="en-US"/>
+        </w:rPr>
+        <w:t xml:space="preserve">There are ways </w:t>
       </w:r>
       <w:r>
         <w:rPr>
           <w:lang w:val="en-US"/>
         </w:rPr>
         <w:lastRenderedPageBreak/>
+        <w:t xml:space="preserve">developed </w:t>
+      </w:r>
+      <w:r>
+        <w:rPr>
+          <w:lang w:val="en-US"/>
+        </w:rPr>
         <w:t>to recognize people by other features like iris, or even from a face in general, using different kinds of sensors</w:t>
       </w:r>
       <w:r>
@@ -2742,19 +2796,85 @@
         <w:rPr>
           <w:lang w:val="en-US"/>
         </w:rPr>
-        <w:t xml:space="preserve">What we </w:t>
-      </w:r>
-      <w:r>
-        <w:rPr>
-          <w:lang w:val="en-US"/>
-        </w:rPr>
-        <w:t>want to</w:t>
-      </w:r>
-      <w:r>
-        <w:rPr>
-          <w:lang w:val="en-US"/>
-        </w:rPr>
-        <w:t xml:space="preserve"> do apart from protecting our data, is something that we crave to do since beginning of the humanity. We want to protect ourselves. We want to feel safe and comfortable, it is, in fact, required, as stated previously.</w:t>
+        <w:t>What people want to do</w:t>
+      </w:r>
+      <w:r>
+        <w:rPr>
+          <w:lang w:val="en-US"/>
+        </w:rPr>
+        <w:t xml:space="preserve"> apart from protecting our data, is something that </w:t>
+      </w:r>
+      <w:r>
+        <w:rPr>
+          <w:lang w:val="en-US"/>
+        </w:rPr>
+        <w:t>humanity</w:t>
+      </w:r>
+      <w:r>
+        <w:rPr>
+          <w:lang w:val="en-US"/>
+        </w:rPr>
+        <w:t xml:space="preserve"> crave to do since beginning of </w:t>
+      </w:r>
+      <w:r>
+        <w:rPr>
+          <w:lang w:val="en-US"/>
+        </w:rPr>
+        <w:t>itself</w:t>
+      </w:r>
+      <w:r>
+        <w:rPr>
+          <w:lang w:val="en-US"/>
+        </w:rPr>
+        <w:t xml:space="preserve">. </w:t>
+      </w:r>
+      <w:r>
+        <w:rPr>
+          <w:lang w:val="en-US"/>
+        </w:rPr>
+        <w:t>T</w:t>
+      </w:r>
+      <w:r>
+        <w:rPr>
+          <w:lang w:val="en-US"/>
+        </w:rPr>
+        <w:t>o protect ourselves</w:t>
+      </w:r>
+      <w:r>
+        <w:rPr>
+          <w:lang w:val="en-US"/>
+        </w:rPr>
+        <w:t xml:space="preserve"> from external harm</w:t>
+      </w:r>
+      <w:r>
+        <w:rPr>
+          <w:lang w:val="en-US"/>
+        </w:rPr>
+        <w:t xml:space="preserve">. </w:t>
+      </w:r>
+      <w:r>
+        <w:rPr>
+          <w:lang w:val="en-US"/>
+        </w:rPr>
+        <w:t>F</w:t>
+      </w:r>
+      <w:r>
+        <w:rPr>
+          <w:lang w:val="en-US"/>
+        </w:rPr>
+        <w:t xml:space="preserve">eel safe and comfortable, </w:t>
+      </w:r>
+      <w:r>
+        <w:rPr>
+          <w:lang w:val="en-US"/>
+        </w:rPr>
+        <w:t xml:space="preserve">which </w:t>
+      </w:r>
+      <w:r>
+        <w:rPr>
+          <w:lang w:val="en-US"/>
+        </w:rPr>
+        <w:t>is, in fact, required, as stated previously.</w:t>
       </w:r>
     </w:p>
     <w:p>
@@ -2775,13 +2895,51 @@
         <w:rPr>
           <w:lang w:val="en-US"/>
         </w:rPr>
-        <w:t>We can observe increasing activity of terrorism in a lot of European countries. The awareness of people is also increasing</w:t>
-      </w:r>
-      <w:r>
-        <w:rPr>
-          <w:lang w:val="en-US"/>
-        </w:rPr>
-        <w:t>, we are learning that prevention is better that treatment</w:t>
+        <w:t>I</w:t>
+      </w:r>
+      <w:r>
+        <w:rPr>
+          <w:lang w:val="en-US"/>
+        </w:rPr>
+        <w:t>ncreasing activity of terrorism in a lot of European countries</w:t>
+      </w:r>
+      <w:r>
+        <w:rPr>
+          <w:lang w:val="en-US"/>
+        </w:rPr>
+        <w:t xml:space="preserve"> can be observed</w:t>
+      </w:r>
+      <w:r>
+        <w:rPr>
+          <w:lang w:val="en-US"/>
+        </w:rPr>
+        <w:t>. The a</w:t>
+      </w:r>
+      <w:bookmarkStart w:id="2" w:name="_GoBack"/>
+      <w:bookmarkEnd w:id="2"/>
+      <w:r>
+        <w:rPr>
+          <w:lang w:val="en-US"/>
+        </w:rPr>
+        <w:t>wareness of people is also increasing</w:t>
+      </w:r>
+      <w:r>
+        <w:rPr>
+          <w:lang w:val="en-US"/>
+        </w:rPr>
+        <w:t xml:space="preserve">, </w:t>
+      </w:r>
+      <w:r>
+        <w:rPr>
+          <w:lang w:val="en-US"/>
+        </w:rPr>
+        <w:t>it is being learned</w:t>
+      </w:r>
+      <w:r>
+        <w:rPr>
+          <w:lang w:val="en-US"/>
+        </w:rPr>
+        <w:t xml:space="preserve"> that prevention is better that treatment</w:t>
       </w:r>
       <w:r>
         <w:rPr>
@@ -2823,7 +2981,19 @@
         <w:rPr>
           <w:lang w:val="en-US"/>
         </w:rPr>
-        <w:t xml:space="preserve"> we need to work on</w:t>
+        <w:t xml:space="preserve"> </w:t>
+      </w:r>
+      <w:r>
+        <w:rPr>
+          <w:lang w:val="en-US"/>
+        </w:rPr>
+        <w:t>it is needed</w:t>
+      </w:r>
+      <w:r>
+        <w:rPr>
+          <w:lang w:val="en-US"/>
+        </w:rPr>
+        <w:t xml:space="preserve"> to work on</w:t>
       </w:r>
       <w:r>
         <w:rPr>
@@ -2879,7 +3049,43 @@
         <w:rPr>
           <w:lang w:val="en-US"/>
         </w:rPr>
-        <w:t xml:space="preserve">Main goal of this thesis is to implement face detection algorithms, both with the face recognition. This could provide us with useful tools to analyze and examine, for example video footages that are collected every day on thousands of city cameras around the globe. We can use that existing architecture, not only to look for people that have already broke the law, but also to prevent crime. Simple camera system doesn’t provide us with the possibility of detecting the face. We would need to do that manually which is a complicated and tedious work, that not every person is able to do.  The </w:t>
+        <w:t xml:space="preserve">Main goal of this thesis is to implement face detection algorithms, both with the face recognition. This could provide us with useful tools to analyze and examine, for example video footages that are collected every day on thousands of city cameras around the globe. </w:t>
+      </w:r>
+      <w:r>
+        <w:rPr>
+          <w:lang w:val="en-US"/>
+        </w:rPr>
+        <w:t>That existing</w:t>
+      </w:r>
+      <w:r>
+        <w:rPr>
+          <w:lang w:val="en-US"/>
+        </w:rPr>
+        <w:t xml:space="preserve"> architecture</w:t>
+      </w:r>
+      <w:r>
+        <w:rPr>
+          <w:lang w:val="en-US"/>
+        </w:rPr>
+        <w:t xml:space="preserve"> can be used</w:t>
+      </w:r>
+      <w:r>
+        <w:rPr>
+          <w:lang w:val="en-US"/>
+        </w:rPr>
+        <w:t xml:space="preserve">, not only to look for people that have already broke the law, but also to prevent crime. Simple camera system doesn’t provide us with the possibility of detecting the face. </w:t>
+      </w:r>
+      <w:r>
+        <w:rPr>
+          <w:lang w:val="en-US"/>
+        </w:rPr>
+        <w:t>It would be needed</w:t>
+      </w:r>
+      <w:r>
+        <w:rPr>
+          <w:lang w:val="en-US"/>
+        </w:rPr>
+        <w:t xml:space="preserve"> to do that manually which is a complicated and tedious work, that not every person is able to do.  The </w:t>
       </w:r>
       <w:proofErr w:type="gramStart"/>
       <w:r>
@@ -2893,14 +3099,14 @@
         <w:rPr>
           <w:lang w:val="en-US"/>
         </w:rPr>
-        <w:t xml:space="preserve"> is to accomplish filtering dangerous, or at least for some reason </w:t>
+        <w:t xml:space="preserve"> is to accomplish filtering dangerous, or at least for some </w:t>
       </w:r>
       <w:r>
         <w:rPr>
           <w:lang w:val="en-US"/>
         </w:rPr>
         <w:lastRenderedPageBreak/>
-        <w:t>crucial for safety people, implementing algorithms that detect and recognize their faces.</w:t>
+        <w:t>reason crucial for safety people, implementing algorithms that detect and recognize their faces.</w:t>
       </w:r>
     </w:p>
     <w:p>
@@ -2973,7 +3179,7 @@
           <w:lang w:val="en-US"/>
         </w:rPr>
       </w:pPr>
-      <w:bookmarkStart w:id="2" w:name="_Toc526891483"/>
+      <w:bookmarkStart w:id="3" w:name="_Toc526891483"/>
       <w:r>
         <w:rPr>
           <w:lang w:val="en-US"/>
@@ -2992,7 +3198,7 @@
         </w:rPr>
         <w:t>]</w:t>
       </w:r>
-      <w:bookmarkEnd w:id="2"/>
+      <w:bookmarkEnd w:id="3"/>
     </w:p>
     <w:p>
       <w:pPr>
@@ -3330,7 +3536,25 @@
         <w:rPr>
           <w:lang w:val="en-US"/>
         </w:rPr>
-        <w:t xml:space="preserve">We can compare similar CPUs using tool </w:t>
+        <w:t>S</w:t>
+      </w:r>
+      <w:r>
+        <w:rPr>
+          <w:lang w:val="en-US"/>
+        </w:rPr>
+        <w:t>imilar CPUs</w:t>
+      </w:r>
+      <w:r>
+        <w:rPr>
+          <w:lang w:val="en-US"/>
+        </w:rPr>
+        <w:t xml:space="preserve"> will be compared</w:t>
+      </w:r>
+      <w:r>
+        <w:rPr>
+          <w:lang w:val="en-US"/>
+        </w:rPr>
+        <w:t xml:space="preserve"> using tool </w:t>
       </w:r>
       <w:proofErr w:type="spellStart"/>
       <w:r>
@@ -3625,7 +3849,31 @@
         <w:rPr>
           <w:lang w:val="en-US"/>
         </w:rPr>
-        <w:t xml:space="preserve">Idea is that if given element, item or other object has a unique shape, we can assume, that it also has unique properties when it comes to light that is projected onto that object. This gives us a tool to check whether </w:t>
+        <w:t xml:space="preserve">Idea is that if given element, item or other object has a unique shape, </w:t>
+      </w:r>
+      <w:r>
+        <w:rPr>
+          <w:lang w:val="en-US"/>
+        </w:rPr>
+        <w:t>it can be</w:t>
+      </w:r>
+      <w:r>
+        <w:rPr>
+          <w:lang w:val="en-US"/>
+        </w:rPr>
+        <w:t xml:space="preserve"> assume</w:t>
+      </w:r>
+      <w:r>
+        <w:rPr>
+          <w:lang w:val="en-US"/>
+        </w:rPr>
+        <w:t>d</w:t>
+      </w:r>
+      <w:r>
+        <w:rPr>
+          <w:lang w:val="en-US"/>
+        </w:rPr>
+        <w:t xml:space="preserve">, that it also has unique properties when it comes to light that is projected onto that object. This gives us a tool to check whether </w:t>
       </w:r>
       <w:r>
         <w:rPr>
@@ -3713,8 +3961,8 @@
           <w:lang w:val="en-US"/>
         </w:rPr>
       </w:pPr>
-      <w:bookmarkStart w:id="3" w:name="_Ref533875397"/>
-      <w:bookmarkStart w:id="4" w:name="_Ref533875366"/>
+      <w:bookmarkStart w:id="4" w:name="_Ref533875397"/>
+      <w:bookmarkStart w:id="5" w:name="_Ref533875366"/>
       <w:r>
         <w:rPr>
           <w:lang w:val="en-US"/>
@@ -3743,7 +3991,7 @@
       <w:r>
         <w:fldChar w:fldCharType="end"/>
       </w:r>
-      <w:bookmarkEnd w:id="3"/>
+      <w:bookmarkEnd w:id="4"/>
       <w:r>
         <w:rPr>
           <w:lang w:val="en-US"/>
@@ -3812,7 +4060,7 @@
           </w:r>
         </w:sdtContent>
       </w:sdt>
-      <w:bookmarkEnd w:id="4"/>
+      <w:bookmarkEnd w:id="5"/>
     </w:p>
     <w:p>
       <w:pPr>
@@ -3885,7 +4133,85 @@
         <w:rPr>
           <w:lang w:val="en-US"/>
         </w:rPr>
-        <w:t xml:space="preserve">we can see what features are used to distinguish between light and dark spots on a picture. Although this can be misleading, what we really want to see if we want to understand is to see the image in a way shown </w:t>
+        <w:t>is can</w:t>
+      </w:r>
+      <w:r>
+        <w:rPr>
+          <w:lang w:val="en-US"/>
+        </w:rPr>
+        <w:t xml:space="preserve"> </w:t>
+      </w:r>
+      <w:r>
+        <w:rPr>
+          <w:lang w:val="en-US"/>
+        </w:rPr>
+        <w:t xml:space="preserve">be </w:t>
+      </w:r>
+      <w:r>
+        <w:rPr>
+          <w:lang w:val="en-US"/>
+        </w:rPr>
+        <w:t>see</w:t>
+      </w:r>
+      <w:r>
+        <w:rPr>
+          <w:lang w:val="en-US"/>
+        </w:rPr>
+        <w:t>n</w:t>
+      </w:r>
+      <w:r>
+        <w:rPr>
+          <w:lang w:val="en-US"/>
+        </w:rPr>
+        <w:t xml:space="preserve"> what features are used to distinguish between light and dark spots on a picture. Although this can be misleading, what </w:t>
+      </w:r>
+      <w:r>
+        <w:rPr>
+          <w:lang w:val="en-US"/>
+        </w:rPr>
+        <w:t>should be</w:t>
+      </w:r>
+      <w:r>
+        <w:rPr>
+          <w:lang w:val="en-US"/>
+        </w:rPr>
+        <w:t xml:space="preserve"> really</w:t>
+      </w:r>
+      <w:r>
+        <w:rPr>
+          <w:lang w:val="en-US"/>
+        </w:rPr>
+        <w:t xml:space="preserve"> be</w:t>
+      </w:r>
+      <w:r>
+        <w:rPr>
+          <w:lang w:val="en-US"/>
+        </w:rPr>
+        <w:t xml:space="preserve"> see</w:t>
+      </w:r>
+      <w:r>
+        <w:rPr>
+          <w:lang w:val="en-US"/>
+        </w:rPr>
+        <w:t>n</w:t>
+      </w:r>
+      <w:r>
+        <w:rPr>
+          <w:lang w:val="en-US"/>
+        </w:rPr>
+        <w:t xml:space="preserve"> if </w:t>
+      </w:r>
+      <w:r>
+        <w:rPr>
+          <w:lang w:val="en-US"/>
+        </w:rPr>
+        <w:t>understanding of the problem is a priority,</w:t>
+      </w:r>
+      <w:r>
+        <w:rPr>
+          <w:lang w:val="en-US"/>
+        </w:rPr>
+        <w:t xml:space="preserve"> is to see the image in a way shown </w:t>
       </w:r>
       <w:r>
         <w:rPr>
@@ -4023,7 +4349,7 @@
           <w:lang w:val="en-US"/>
         </w:rPr>
       </w:pPr>
-      <w:bookmarkStart w:id="5" w:name="_Ref533875707"/>
+      <w:bookmarkStart w:id="6" w:name="_Ref533875707"/>
       <w:r>
         <w:rPr>
           <w:lang w:val="en-US"/>
@@ -4052,7 +4378,7 @@
       <w:r>
         <w:fldChar w:fldCharType="end"/>
       </w:r>
-      <w:bookmarkEnd w:id="5"/>
+      <w:bookmarkEnd w:id="6"/>
       <w:r>
         <w:rPr>
           <w:lang w:val="en-US"/>
@@ -4119,7 +4445,13 @@
         <w:rPr>
           <w:lang w:val="en-US"/>
         </w:rPr>
-        <w:t>So, the colors itself are not important,</w:t>
+        <w:t>The</w:t>
+      </w:r>
+      <w:r>
+        <w:rPr>
+          <w:lang w:val="en-US"/>
+        </w:rPr>
+        <w:t xml:space="preserve"> colors itself are not important,</w:t>
       </w:r>
       <w:r>
         <w:rPr>
@@ -4131,13 +4463,73 @@
         <w:rPr>
           <w:lang w:val="en-US"/>
         </w:rPr>
-        <w:t xml:space="preserve"> the pixel values within. For example, if we want to find a face, we can safely assume, that forehead pixels will be on average brighter than pixels that are within eyes region, due to the shadow dropping from the eyebrows.</w:t>
-      </w:r>
-      <w:r>
-        <w:rPr>
-          <w:lang w:val="en-US"/>
-        </w:rPr>
-        <w:t xml:space="preserve"> The same goes mostly for things like nose, where we can assume either vertical line, that is bright and has darker surroundings due to the shadows. But this is also something that we need to be careful with, due to the changing light conditions. We can compensate for that looking for w line that has a darker region only on one side.</w:t>
+        <w:t xml:space="preserve"> the pixel values within. For example, if </w:t>
+      </w:r>
+      <w:r>
+        <w:rPr>
+          <w:lang w:val="en-US"/>
+        </w:rPr>
+        <w:t>face is to be found</w:t>
+      </w:r>
+      <w:r>
+        <w:rPr>
+          <w:lang w:val="en-US"/>
+        </w:rPr>
+        <w:t xml:space="preserve">, </w:t>
+      </w:r>
+      <w:r>
+        <w:rPr>
+          <w:lang w:val="en-US"/>
+        </w:rPr>
+        <w:t>it can be safely assumed</w:t>
+      </w:r>
+      <w:r>
+        <w:rPr>
+          <w:lang w:val="en-US"/>
+        </w:rPr>
+        <w:t>, that forehead pixels will be on average brighter than pixels that are within eyes region, due to the shadow dropping from the eyebrows.</w:t>
+      </w:r>
+      <w:r>
+        <w:rPr>
+          <w:lang w:val="en-US"/>
+        </w:rPr>
+        <w:t xml:space="preserve"> The same goes mostly for things like nose, where either vertical line, that is bright and has darker surroundings due to the shadows. But this is also something that </w:t>
+      </w:r>
+      <w:r>
+        <w:rPr>
+          <w:lang w:val="en-US"/>
+        </w:rPr>
+        <w:t>needs to be taken with care</w:t>
+      </w:r>
+      <w:r>
+        <w:rPr>
+          <w:lang w:val="en-US"/>
+        </w:rPr>
+        <w:t xml:space="preserve">, due to the changing light conditions. </w:t>
+      </w:r>
+      <w:r>
+        <w:rPr>
+          <w:lang w:val="en-US"/>
+        </w:rPr>
+        <w:t>Compensation can be done, by</w:t>
+      </w:r>
+      <w:r>
+        <w:rPr>
+          <w:lang w:val="en-US"/>
+        </w:rPr>
+        <w:t xml:space="preserve"> looking for w</w:t>
+      </w:r>
+      <w:r>
+        <w:rPr>
+          <w:lang w:val="en-US"/>
+        </w:rPr>
+        <w:t>hite</w:t>
+      </w:r>
+      <w:r>
+        <w:rPr>
+          <w:lang w:val="en-US"/>
+        </w:rPr>
+        <w:t xml:space="preserve"> line that has a darker region only on one side.</w:t>
       </w:r>
     </w:p>
     <w:p>
@@ -4437,7 +4829,25 @@
         <w:rPr>
           <w:lang w:val="en-US"/>
         </w:rPr>
-        <w:t xml:space="preserve">We can also observe further attempts of improvements. </w:t>
+        <w:t>F</w:t>
+      </w:r>
+      <w:r>
+        <w:rPr>
+          <w:lang w:val="en-US"/>
+        </w:rPr>
+        <w:t>urther attempts of improvements</w:t>
+      </w:r>
+      <w:r>
+        <w:rPr>
+          <w:lang w:val="en-US"/>
+        </w:rPr>
+        <w:t xml:space="preserve"> can be observed</w:t>
+      </w:r>
+      <w:r>
+        <w:rPr>
+          <w:lang w:val="en-US"/>
+        </w:rPr>
+        <w:t xml:space="preserve">. </w:t>
       </w:r>
       <w:r>
         <w:rPr>
@@ -4877,19 +5287,49 @@
         <w:rPr>
           <w:lang w:val="en-US"/>
         </w:rPr>
-        <w:t>then, we</w:t>
-      </w:r>
-      <w:r>
-        <w:rPr>
-          <w:lang w:val="en-US"/>
-        </w:rPr>
-        <w:t xml:space="preserve"> have developed numerous </w:t>
-      </w:r>
-      <w:r>
-        <w:rPr>
-          <w:lang w:val="en-US"/>
-        </w:rPr>
-        <w:t>amounts of methods to recognize patterns, that includes faces</w:t>
+        <w:t xml:space="preserve">then, </w:t>
+      </w:r>
+      <w:r>
+        <w:rPr>
+          <w:lang w:val="en-US"/>
+        </w:rPr>
+        <w:t>great</w:t>
+      </w:r>
+      <w:r>
+        <w:rPr>
+          <w:lang w:val="en-US"/>
+        </w:rPr>
+        <w:t xml:space="preserve"> </w:t>
+      </w:r>
+      <w:r>
+        <w:rPr>
+          <w:lang w:val="en-US"/>
+        </w:rPr>
+        <w:t>amounts of methods</w:t>
+      </w:r>
+      <w:r>
+        <w:rPr>
+          <w:lang w:val="en-US"/>
+        </w:rPr>
+        <w:t xml:space="preserve"> were </w:t>
+      </w:r>
+      <w:r>
+        <w:rPr>
+          <w:lang w:val="en-US"/>
+        </w:rPr>
+        <w:t>developed</w:t>
+      </w:r>
+      <w:r>
+        <w:rPr>
+          <w:lang w:val="en-US"/>
+        </w:rPr>
+        <w:t xml:space="preserve"> </w:t>
+      </w:r>
+      <w:r>
+        <w:rPr>
+          <w:lang w:val="en-US"/>
+        </w:rPr>
+        <w:t>to recognize patterns, that includes faces</w:t>
       </w:r>
       <w:r>
         <w:rPr>
@@ -4949,7 +5389,13 @@
         <w:rPr>
           <w:lang w:val="en-US"/>
         </w:rPr>
-        <w:t xml:space="preserve">We can find approaches that </w:t>
+        <w:t>Numerous approaches</w:t>
+      </w:r>
+      <w:r>
+        <w:rPr>
+          <w:lang w:val="en-US"/>
+        </w:rPr>
+        <w:t xml:space="preserve"> that </w:t>
       </w:r>
       <w:r>
         <w:rPr>
@@ -4961,7 +5407,19 @@
         <w:rPr>
           <w:lang w:val="en-US"/>
         </w:rPr>
-        <w:t xml:space="preserve">, hybrid, feature-based, artificial neural networks, fuzzy-based, generic-algorithms based and more </w:t>
+        <w:t>, hybrid, feature-based, artificial neural networks, fuzzy-based, generic-algorithms based and more</w:t>
+      </w:r>
+      <w:r>
+        <w:rPr>
+          <w:lang w:val="en-US"/>
+        </w:rPr>
+        <w:t xml:space="preserve"> can be found</w:t>
+      </w:r>
+      <w:r>
+        <w:rPr>
+          <w:lang w:val="en-US"/>
+        </w:rPr>
+        <w:t xml:space="preserve"> </w:t>
       </w:r>
       <w:sdt>
         <w:sdtPr>
@@ -5054,7 +5512,19 @@
         <w:rPr>
           <w:lang w:val="en-US"/>
         </w:rPr>
-        <w:t xml:space="preserve"> to provide good quality images, for face recognition we would probably want straight face, without rotation and with the same scale as the rest of the photos</w:t>
+        <w:t xml:space="preserve"> to provide good quality images, for face recognition straight face</w:t>
+      </w:r>
+      <w:r>
+        <w:rPr>
+          <w:lang w:val="en-US"/>
+        </w:rPr>
+        <w:t xml:space="preserve"> is a suggested look</w:t>
+      </w:r>
+      <w:r>
+        <w:rPr>
+          <w:lang w:val="en-US"/>
+        </w:rPr>
+        <w:t>, without rotation and with the same scale as the rest of the photos</w:t>
       </w:r>
       <w:r>
         <w:rPr>
@@ -5189,7 +5659,31 @@
         <w:rPr>
           <w:lang w:val="en-US"/>
         </w:rPr>
-        <w:t xml:space="preserve">. We would also want to reduce dimensionality of the image, so that the data that needs to be processed is not that enormous, and yet the important features are </w:t>
+        <w:t xml:space="preserve">. </w:t>
+      </w:r>
+      <w:r>
+        <w:rPr>
+          <w:lang w:val="en-US"/>
+        </w:rPr>
+        <w:t>D</w:t>
+      </w:r>
+      <w:r>
+        <w:rPr>
+          <w:lang w:val="en-US"/>
+        </w:rPr>
+        <w:t>imensionality of the image</w:t>
+      </w:r>
+      <w:r>
+        <w:rPr>
+          <w:lang w:val="en-US"/>
+        </w:rPr>
+        <w:t xml:space="preserve"> is needed to be reduced</w:t>
+      </w:r>
+      <w:r>
+        <w:rPr>
+          <w:lang w:val="en-US"/>
+        </w:rPr>
+        <w:t xml:space="preserve">, so that the data that needs to be processed is not that enormous, and yet the important features are </w:t>
       </w:r>
       <w:r>
         <w:rPr>
@@ -5375,13 +5869,43 @@
         <w:rPr>
           <w:lang w:val="en-US"/>
         </w:rPr>
-        <w:t xml:space="preserve">The advantage of this approach is that we don’t need a </w:t>
-      </w:r>
-      <w:r>
-        <w:rPr>
-          <w:lang w:val="en-US"/>
-        </w:rPr>
-        <w:t>big dataset, although the bigger is usually the better. Eigenface is a method that is extracting features into vectors, and then represent then in a form of covariance matrix. Having those vectors, we can calculate how distant they are</w:t>
+        <w:t xml:space="preserve">The advantage of this approach is that </w:t>
+      </w:r>
+      <w:r>
+        <w:rPr>
+          <w:lang w:val="en-US"/>
+        </w:rPr>
+        <w:t>big dataset is not needed</w:t>
+      </w:r>
+      <w:r>
+        <w:rPr>
+          <w:lang w:val="en-US"/>
+        </w:rPr>
+        <w:t xml:space="preserve">, although the bigger is usually the better. Eigenface is a method that is extracting features into vectors, and then represent then in a form of covariance matrix. Having those vectors, </w:t>
+      </w:r>
+      <w:r>
+        <w:rPr>
+          <w:lang w:val="en-US"/>
+        </w:rPr>
+        <w:t>it can be</w:t>
+      </w:r>
+      <w:r>
+        <w:rPr>
+          <w:lang w:val="en-US"/>
+        </w:rPr>
+        <w:t xml:space="preserve"> calculate</w:t>
+      </w:r>
+      <w:r>
+        <w:rPr>
+          <w:lang w:val="en-US"/>
+        </w:rPr>
+        <w:t xml:space="preserve">d </w:t>
+      </w:r>
+      <w:r>
+        <w:rPr>
+          <w:lang w:val="en-US"/>
+        </w:rPr>
+        <w:t>how distant they are</w:t>
       </w:r>
       <w:r>
         <w:rPr>
@@ -5510,7 +6034,38 @@
         <w:rPr>
           <w:lang w:val="en-US"/>
         </w:rPr>
-        <w:t xml:space="preserve">not satisfactory. We need to equalize lighting, and alight image, it is also preferred to remove background and other noise that could have negative influence. This algorithm is using PCA (Principal Component Analysis) to reduce dimensions and find vectors. Vector defines subspace – </w:t>
+        <w:t xml:space="preserve">not satisfactory. </w:t>
+      </w:r>
+      <w:r>
+        <w:rPr>
+          <w:lang w:val="en-US"/>
+        </w:rPr>
+        <w:t>It is needed</w:t>
+      </w:r>
+      <w:r>
+        <w:rPr>
+          <w:lang w:val="en-US"/>
+        </w:rPr>
+        <w:t xml:space="preserve"> to equalize lighting, and alig</w:t>
+      </w:r>
+      <w:r>
+        <w:rPr>
+          <w:lang w:val="en-US"/>
+        </w:rPr>
+        <w:t>n</w:t>
+      </w:r>
+      <w:r>
+        <w:rPr>
+          <w:lang w:val="en-US"/>
+        </w:rPr>
+        <w:t xml:space="preserve"> image, it is also preferred to remove background and other noise that could have negative influence. This algorithm is using PCA (Principal Component Analysis) to reduce dimensions and find vectors. Vector defines </w:t>
+      </w:r>
+      <w:r>
+        <w:rPr>
+          <w:lang w:val="en-US"/>
+        </w:rPr>
+        <w:lastRenderedPageBreak/>
+        <w:t xml:space="preserve">subspace – </w:t>
       </w:r>
       <w:r>
         <w:rPr>
@@ -5530,6 +6085,459 @@
         </w:rPr>
         <w:t>eights, or similarities in other words.</w:t>
       </w:r>
+    </w:p>
+    <w:p>
+      <w:pPr>
+        <w:pStyle w:val="Heading4"/>
+        <w:rPr>
+          <w:lang w:val="en-US"/>
+        </w:rPr>
+      </w:pPr>
+      <w:proofErr w:type="spellStart"/>
+      <w:r>
+        <w:rPr>
+          <w:lang w:val="en-US"/>
+        </w:rPr>
+        <w:t>Fisherfaces</w:t>
+      </w:r>
+      <w:proofErr w:type="spellEnd"/>
+    </w:p>
+    <w:p>
+      <w:pPr>
+        <w:ind w:firstLine="357"/>
+        <w:rPr>
+          <w:lang w:val="en-US"/>
+        </w:rPr>
+      </w:pPr>
+      <w:proofErr w:type="spellStart"/>
+      <w:r>
+        <w:rPr>
+          <w:lang w:val="en-US"/>
+        </w:rPr>
+        <w:t>Fisherfaces</w:t>
+      </w:r>
+      <w:proofErr w:type="spellEnd"/>
+      <w:r>
+        <w:rPr>
+          <w:lang w:val="en-US"/>
+        </w:rPr>
+        <w:t xml:space="preserve"> are </w:t>
+      </w:r>
+      <w:proofErr w:type="gramStart"/>
+      <w:r>
+        <w:rPr>
+          <w:lang w:val="en-US"/>
+        </w:rPr>
+        <w:t>similar to</w:t>
+      </w:r>
+      <w:proofErr w:type="gramEnd"/>
+      <w:r>
+        <w:rPr>
+          <w:lang w:val="en-US"/>
+        </w:rPr>
+        <w:t xml:space="preserve"> Eigenfaces. Method uses both principal component analysis and linear discriminant analysis and produce a subspace projection matrix. It is minimizing variation within classes and maximizing separation. It should provide better results when it comes to different facial expressions and light variance. Although computation time is more complex, and time needed is greater </w:t>
+      </w:r>
+      <w:sdt>
+        <w:sdtPr>
+          <w:rPr>
+            <w:lang w:val="en-US"/>
+          </w:rPr>
+          <w:id w:val="645173188"/>
+          <w:citation/>
+        </w:sdtPr>
+        <w:sdtContent>
+          <w:r>
+            <w:rPr>
+              <w:lang w:val="en-US"/>
+            </w:rPr>
+            <w:fldChar w:fldCharType="begin"/>
+          </w:r>
+          <w:r>
+            <w:rPr>
+              <w:lang w:val="en-US"/>
+            </w:rPr>
+            <w:instrText xml:space="preserve"> CITATION Sus11 \l 1033 </w:instrText>
+          </w:r>
+          <w:r>
+            <w:rPr>
+              <w:lang w:val="en-US"/>
+            </w:rPr>
+            <w:fldChar w:fldCharType="separate"/>
+          </w:r>
+          <w:r>
+            <w:rPr>
+              <w:noProof/>
+              <w:lang w:val="en-US"/>
+            </w:rPr>
+            <w:t>[13]</w:t>
+          </w:r>
+          <w:r>
+            <w:rPr>
+              <w:lang w:val="en-US"/>
+            </w:rPr>
+            <w:fldChar w:fldCharType="end"/>
+          </w:r>
+        </w:sdtContent>
+      </w:sdt>
+      <w:r>
+        <w:rPr>
+          <w:lang w:val="en-US"/>
+        </w:rPr>
+        <w:t>.</w:t>
+      </w:r>
+    </w:p>
+    <w:p>
+      <w:pPr>
+        <w:pStyle w:val="Heading3"/>
+        <w:rPr>
+          <w:lang w:val="en-US"/>
+        </w:rPr>
+      </w:pPr>
+      <w:r>
+        <w:rPr>
+          <w:lang w:val="en-US"/>
+        </w:rPr>
+        <w:t>Hybrid approaches</w:t>
+      </w:r>
+    </w:p>
+    <w:p>
+      <w:pPr>
+        <w:pStyle w:val="Tekstpods"/>
+        <w:rPr>
+          <w:lang w:val="en-US"/>
+        </w:rPr>
+      </w:pPr>
+      <w:r>
+        <w:rPr>
+          <w:lang w:val="en-US"/>
+        </w:rPr>
+        <w:t xml:space="preserve">These methods </w:t>
+      </w:r>
+      <w:r>
+        <w:rPr>
+          <w:lang w:val="en-US"/>
+        </w:rPr>
+        <w:t>are</w:t>
+      </w:r>
+      <w:r>
+        <w:rPr>
+          <w:lang w:val="en-US"/>
+        </w:rPr>
+        <w:t xml:space="preserve"> based on mixing holistic approach and feature-based matching. These two methods have their advantages and disadvantages, but the idea is that combination of those two might give a better result and eliminate each other disadvantages </w:t>
+      </w:r>
+      <w:sdt>
+        <w:sdtPr>
+          <w:rPr>
+            <w:lang w:val="en-US"/>
+          </w:rPr>
+          <w:id w:val="1660264935"/>
+          <w:citation/>
+        </w:sdtPr>
+        <w:sdtContent>
+          <w:r>
+            <w:rPr>
+              <w:lang w:val="en-US"/>
+            </w:rPr>
+            <w:fldChar w:fldCharType="begin"/>
+          </w:r>
+          <w:r>
+            <w:rPr>
+              <w:lang w:val="en-US"/>
+            </w:rPr>
+            <w:instrText xml:space="preserve"> CITATION Rui04 \l 1033 </w:instrText>
+          </w:r>
+          <w:r>
+            <w:rPr>
+              <w:lang w:val="en-US"/>
+            </w:rPr>
+            <w:fldChar w:fldCharType="separate"/>
+          </w:r>
+          <w:r>
+            <w:rPr>
+              <w:noProof/>
+              <w:lang w:val="en-US"/>
+            </w:rPr>
+            <w:t>[14]</w:t>
+          </w:r>
+          <w:r>
+            <w:rPr>
+              <w:lang w:val="en-US"/>
+            </w:rPr>
+            <w:fldChar w:fldCharType="end"/>
+          </w:r>
+        </w:sdtContent>
+      </w:sdt>
+      <w:sdt>
+        <w:sdtPr>
+          <w:rPr>
+            <w:lang w:val="en-US"/>
+          </w:rPr>
+          <w:id w:val="185105124"/>
+          <w:citation/>
+        </w:sdtPr>
+        <w:sdtContent>
+          <w:r>
+            <w:rPr>
+              <w:lang w:val="en-US"/>
+            </w:rPr>
+            <w:fldChar w:fldCharType="begin"/>
+          </w:r>
+          <w:r>
+            <w:rPr>
+              <w:lang w:val="en-US"/>
+            </w:rPr>
+            <w:instrText xml:space="preserve"> CITATION Cho14 \l 1033 </w:instrText>
+          </w:r>
+          <w:r>
+            <w:rPr>
+              <w:lang w:val="en-US"/>
+            </w:rPr>
+            <w:fldChar w:fldCharType="separate"/>
+          </w:r>
+          <w:r>
+            <w:rPr>
+              <w:noProof/>
+              <w:lang w:val="en-US"/>
+            </w:rPr>
+            <w:t xml:space="preserve"> </w:t>
+          </w:r>
+          <w:r>
+            <w:rPr>
+              <w:noProof/>
+              <w:lang w:val="en-US"/>
+            </w:rPr>
+            <w:t>[15]</w:t>
+          </w:r>
+          <w:r>
+            <w:rPr>
+              <w:lang w:val="en-US"/>
+            </w:rPr>
+            <w:fldChar w:fldCharType="end"/>
+          </w:r>
+        </w:sdtContent>
+      </w:sdt>
+      <w:r>
+        <w:rPr>
+          <w:lang w:val="en-US"/>
+        </w:rPr>
+        <w:t xml:space="preserve">. </w:t>
+      </w:r>
+    </w:p>
+    <w:p>
+      <w:pPr>
+        <w:pStyle w:val="Tekstpods"/>
+        <w:rPr>
+          <w:lang w:val="en-US"/>
+        </w:rPr>
+      </w:pPr>
+      <w:r>
+        <w:rPr>
+          <w:lang w:val="en-US"/>
+        </w:rPr>
+        <w:t>A lot of hybrid approaches draw from the Gabor wavelets that were acknowledged as a reliable local feature extraction method, due to its sturdiness when it comes to light, distortions, translation</w:t>
+      </w:r>
+      <w:r>
+        <w:rPr>
+          <w:lang w:val="en-US"/>
+        </w:rPr>
+        <w:t xml:space="preserve"> </w:t>
+      </w:r>
+      <w:sdt>
+        <w:sdtPr>
+          <w:rPr>
+            <w:lang w:val="en-US"/>
+          </w:rPr>
+          <w:id w:val="1891383144"/>
+          <w:citation/>
+        </w:sdtPr>
+        <w:sdtContent>
+          <w:r>
+            <w:rPr>
+              <w:lang w:val="en-US"/>
+            </w:rPr>
+            <w:fldChar w:fldCharType="begin"/>
+          </w:r>
+          <w:r>
+            <w:rPr>
+              <w:lang w:val="en-US"/>
+            </w:rPr>
+            <w:instrText xml:space="preserve"> CITATION Cho14 \l 1033 </w:instrText>
+          </w:r>
+          <w:r>
+            <w:rPr>
+              <w:lang w:val="en-US"/>
+            </w:rPr>
+            <w:fldChar w:fldCharType="separate"/>
+          </w:r>
+          <w:r>
+            <w:rPr>
+              <w:noProof/>
+              <w:lang w:val="en-US"/>
+            </w:rPr>
+            <w:t>[15]</w:t>
+          </w:r>
+          <w:r>
+            <w:rPr>
+              <w:lang w:val="en-US"/>
+            </w:rPr>
+            <w:fldChar w:fldCharType="end"/>
+          </w:r>
+        </w:sdtContent>
+      </w:sdt>
+      <w:r>
+        <w:rPr>
+          <w:lang w:val="en-US"/>
+        </w:rPr>
+        <w:t>.</w:t>
+      </w:r>
+    </w:p>
+    <w:p>
+      <w:pPr>
+        <w:pStyle w:val="Heading3"/>
+        <w:rPr>
+          <w:lang w:val="en-US"/>
+        </w:rPr>
+      </w:pPr>
+      <w:r>
+        <w:rPr>
+          <w:lang w:val="en-US"/>
+        </w:rPr>
+        <w:t>Feature-based</w:t>
+      </w:r>
+    </w:p>
+    <w:p>
+      <w:pPr>
+        <w:pStyle w:val="Tekstpods"/>
+        <w:rPr>
+          <w:lang w:val="en-US"/>
+        </w:rPr>
+      </w:pPr>
+      <w:r>
+        <w:rPr>
+          <w:lang w:val="en-US"/>
+        </w:rPr>
+        <w:t xml:space="preserve">Every face has some distinctive features related to some regions that can be </w:t>
+      </w:r>
+      <w:r>
+        <w:rPr>
+          <w:lang w:val="en-US"/>
+        </w:rPr>
+        <w:t xml:space="preserve">extracted. Eyes, nose, mouth, cheeks can be used to classify a face. </w:t>
+      </w:r>
+      <w:r>
+        <w:rPr>
+          <w:lang w:val="en-US"/>
+        </w:rPr>
+        <w:t xml:space="preserve">Complexity of these solutions are often hidden under recognizing </w:t>
+      </w:r>
+      <w:proofErr w:type="gramStart"/>
+      <w:r>
+        <w:rPr>
+          <w:lang w:val="en-US"/>
+        </w:rPr>
+        <w:t>particular parts</w:t>
+      </w:r>
+      <w:proofErr w:type="gramEnd"/>
+      <w:r>
+        <w:rPr>
+          <w:lang w:val="en-US"/>
+        </w:rPr>
+        <w:t xml:space="preserve"> of the face. For example, </w:t>
+      </w:r>
+      <w:r>
+        <w:rPr>
+          <w:lang w:val="en-US"/>
+        </w:rPr>
+        <w:t xml:space="preserve">eye processing could be interrupted by reflexes on the iris, that should be eliminated, eyebrows are often described as a parabola approximation. Nose is one of the simplest properties that can be used as a base, where gray levels contrasts are great within neighbor regions. </w:t>
+      </w:r>
+      <w:r>
+        <w:rPr>
+          <w:lang w:val="en-US"/>
+        </w:rPr>
+        <w:t xml:space="preserve">Mouth shape can be also described as a function. Knowing that many facial points chin </w:t>
+      </w:r>
+      <w:proofErr w:type="gramStart"/>
+      <w:r>
+        <w:rPr>
+          <w:lang w:val="en-US"/>
+        </w:rPr>
+        <w:t>location</w:t>
+      </w:r>
+      <w:proofErr w:type="gramEnd"/>
+      <w:r>
+        <w:rPr>
+          <w:lang w:val="en-US"/>
+        </w:rPr>
+        <w:t xml:space="preserve"> can</w:t>
+      </w:r>
+      <w:r>
+        <w:rPr>
+          <w:lang w:val="en-US"/>
+        </w:rPr>
+        <w:t xml:space="preserve"> be also estimated. Approach like this was described in </w:t>
+      </w:r>
+      <w:sdt>
+        <w:sdtPr>
+          <w:rPr>
+            <w:lang w:val="en-US"/>
+          </w:rPr>
+          <w:id w:val="1658883136"/>
+          <w:citation/>
+        </w:sdtPr>
+        <w:sdtContent>
+          <w:r>
+            <w:rPr>
+              <w:lang w:val="en-US"/>
+            </w:rPr>
+            <w:fldChar w:fldCharType="begin"/>
+          </w:r>
+          <w:r>
+            <w:rPr>
+              <w:lang w:val="en-US"/>
+            </w:rPr>
+            <w:instrText xml:space="preserve"> CITATION Pao03 \l 1033 </w:instrText>
+          </w:r>
+          <w:r>
+            <w:rPr>
+              <w:lang w:val="en-US"/>
+            </w:rPr>
+            <w:fldChar w:fldCharType="separate"/>
+          </w:r>
+          <w:r>
+            <w:rPr>
+              <w:noProof/>
+              <w:lang w:val="en-US"/>
+            </w:rPr>
+            <w:t>[16]</w:t>
+          </w:r>
+          <w:r>
+            <w:rPr>
+              <w:lang w:val="en-US"/>
+            </w:rPr>
+            <w:fldChar w:fldCharType="end"/>
+          </w:r>
+        </w:sdtContent>
+      </w:sdt>
+      <w:r>
+        <w:rPr>
+          <w:lang w:val="en-US"/>
+        </w:rPr>
+        <w:t xml:space="preserve"> where </w:t>
+      </w:r>
+      <w:r>
+        <w:rPr>
+          <w:lang w:val="en-US"/>
+        </w:rPr>
+        <w:t>efficiency was often exceeding 90 percent.</w:t>
+      </w:r>
+    </w:p>
+    <w:p>
+      <w:pPr>
+        <w:pStyle w:val="Tekstpods"/>
+        <w:rPr>
+          <w:lang w:val="en-US"/>
+        </w:rPr>
+      </w:pPr>
     </w:p>
     <w:p>
       <w:pPr>
@@ -5545,8 +6553,36 @@
           <w:lang w:val="en-US"/>
         </w:rPr>
       </w:pPr>
-      <w:bookmarkStart w:id="6" w:name="_GoBack"/>
-      <w:bookmarkEnd w:id="6"/>
+    </w:p>
+    <w:p>
+      <w:pPr>
+        <w:pStyle w:val="Tekstpods"/>
+        <w:keepNext/>
+        <w:overflowPunct/>
+        <w:autoSpaceDE/>
+        <w:autoSpaceDN/>
+        <w:adjustRightInd/>
+        <w:ind w:firstLine="0"/>
+        <w:textAlignment w:val="auto"/>
+        <w:rPr>
+          <w:lang w:val="en-US"/>
+        </w:rPr>
+      </w:pPr>
+    </w:p>
+    <w:p>
+      <w:pPr>
+        <w:pStyle w:val="Tekstpods"/>
+        <w:keepNext/>
+        <w:overflowPunct/>
+        <w:autoSpaceDE/>
+        <w:autoSpaceDN/>
+        <w:adjustRightInd/>
+        <w:ind w:firstLine="0"/>
+        <w:textAlignment w:val="auto"/>
+        <w:rPr>
+          <w:lang w:val="en-US"/>
+        </w:rPr>
+      </w:pPr>
       <w:r>
         <w:rPr>
           <w:lang w:val="en-US"/>
@@ -15297,6 +16333,7 @@
     <w:rsid w:val="00AC2EB7"/>
     <w:rsid w:val="00AC714C"/>
     <w:rsid w:val="00B00EDB"/>
+    <w:rsid w:val="00B97D57"/>
     <w:rsid w:val="00BE2049"/>
     <w:rsid w:val="00C1454A"/>
     <w:rsid w:val="00C94562"/>
@@ -16394,7 +17431,7 @@
     <b:Year>2014</b:Year>
     <b:City>Mysore</b:City>
     <b:ConferenceName>International Conference on Contemporary Computing and Informatics</b:ConferenceName>
-    <b:RefOrder>13</b:RefOrder>
+    <b:RefOrder>17</b:RefOrder>
   </b:Source>
   <b:Source>
     <b:Tag>Bel97</b:Tag>
@@ -16426,11 +17463,122 @@
     <b:Issue>7</b:Issue>
     <b:RefOrder>12</b:RefOrder>
   </b:Source>
+  <b:Source>
+    <b:Tag>Sus11</b:Tag>
+    <b:SourceType>JournalArticle</b:SourceType>
+    <b:Guid>{A25C9DB6-8DD5-4C91-873D-21950C941C85}</b:Guid>
+    <b:Author>
+      <b:Author>
+        <b:NameList>
+          <b:Person>
+            <b:Last>Jaiswal</b:Last>
+            <b:First>Sushma</b:First>
+          </b:Person>
+          <b:Person>
+            <b:Last>Bhadauria</b:Last>
+            <b:First>Dr.</b:First>
+            <b:Middle>(Smt.) Sarita Singh</b:Middle>
+          </b:Person>
+          <b:Person>
+            <b:Last>Jadon</b:Last>
+            <b:First>Dr.</b:First>
+            <b:Middle>Rakesh Singh</b:Middle>
+          </b:Person>
+        </b:NameList>
+      </b:Author>
+    </b:Author>
+    <b:Title>COMPARISON BETWEEN FACE RECOGNITION ALGORITHM-EIGENFACES, FISHERFACES AND ELASTIC BUNCH GRAPH MATCHING</b:Title>
+    <b:JournalName>Journal of Global Research in Computer Science</b:JournalName>
+    <b:Year>2011</b:Year>
+    <b:Pages>187-192</b:Pages>
+    <b:Volume>2</b:Volume>
+    <b:Issue>7</b:Issue>
+    <b:RefOrder>13</b:RefOrder>
+  </b:Source>
+  <b:Source>
+    <b:Tag>Rui04</b:Tag>
+    <b:SourceType>ConferenceProceedings</b:SourceType>
+    <b:Guid>{0A7A9866-3058-4617-A6F3-50892AD108E6}</b:Guid>
+    <b:Title>A hybrid face recognition method using Markov random fields</b:Title>
+    <b:Year>2004</b:Year>
+    <b:Author>
+      <b:Author>
+        <b:NameList>
+          <b:Person>
+            <b:Last>Huang</b:Last>
+            <b:First>Rui</b:First>
+          </b:Person>
+          <b:Person>
+            <b:Last>Pavlovic</b:Last>
+            <b:First>V.</b:First>
+          </b:Person>
+          <b:Person>
+            <b:Last>Metaxas</b:Last>
+            <b:First>D.</b:First>
+            <b:Middle>N.</b:Middle>
+          </b:Person>
+        </b:NameList>
+      </b:Author>
+    </b:Author>
+    <b:ConferenceName>Proceedings of the 17th International Conference on Pattern Recognition</b:ConferenceName>
+    <b:City>Cambridge</b:City>
+    <b:RefOrder>14</b:RefOrder>
+  </b:Source>
+  <b:Source>
+    <b:Tag>Cho14</b:Tag>
+    <b:SourceType>JournalArticle</b:SourceType>
+    <b:Guid>{02E31D4C-C2E2-4807-A918-5B323BF0EAC3}</b:Guid>
+    <b:Title>An Efficient Hybrid Face Recognition Algorithm Using PCA and GABOR Wavelets</b:Title>
+    <b:Year>2014</b:Year>
+    <b:Author>
+      <b:Author>
+        <b:NameList>
+          <b:Person>
+            <b:Last>Cho</b:Last>
+            <b:First>H.,</b:First>
+            <b:Middle>Roberts, R., Jung, B., Choi, O., &amp; Moon, S</b:Middle>
+          </b:Person>
+        </b:NameList>
+      </b:Author>
+    </b:Author>
+    <b:JournalName>International Journal of Advanced Robotic Systems</b:JournalName>
+    <b:Volume>11</b:Volume>
+    <b:Issue>4</b:Issue>
+    <b:RefOrder>15</b:RefOrder>
+  </b:Source>
+  <b:Source>
+    <b:Tag>Pao03</b:Tag>
+    <b:SourceType>ConferenceProceedings</b:SourceType>
+    <b:Guid>{2A1CE7DB-0403-4D2C-BB73-C9E13529A407}</b:Guid>
+    <b:Title>A feature-based face recognition system</b:Title>
+    <b:Year>2003</b:Year>
+    <b:Author>
+      <b:Author>
+        <b:NameList>
+          <b:Person>
+            <b:Last>Campadelli</b:Last>
+            <b:First>Paola</b:First>
+          </b:Person>
+          <b:Person>
+            <b:Last>Lanzarotti</b:Last>
+            <b:First>Raffaella</b:First>
+          </b:Person>
+          <b:Person>
+            <b:Last>Savazzi</b:Last>
+            <b:First>Chiara</b:First>
+          </b:Person>
+        </b:NameList>
+      </b:Author>
+    </b:Author>
+    <b:ConferenceName>Proceedings of the 12th International Conference on Image Analysis and Processing </b:ConferenceName>
+    <b:City>Milano</b:City>
+    <b:RefOrder>16</b:RefOrder>
+  </b:Source>
 </b:Sources>
 </file>
 
 <file path=customXml/itemProps1.xml><?xml version="1.0" encoding="utf-8"?>
-<ds:datastoreItem xmlns:ds="http://schemas.openxmlformats.org/officeDocument/2006/customXml" ds:itemID="{5266C23A-7C72-4DE2-9511-D2C84648AC96}">
+<ds:datastoreItem xmlns:ds="http://schemas.openxmlformats.org/officeDocument/2006/customXml" ds:itemID="{C2A286B9-14E3-4FE9-A7C4-66FF43D78F13}">
   <ds:schemaRefs>
     <ds:schemaRef ds:uri="http://schemas.openxmlformats.org/officeDocument/2006/bibliography"/>
   </ds:schemaRefs>

</xml_diff>

<commit_message>
Soft computing methods, ann, fuzzy logic
</commit_message>
<xml_diff>
--- a/wojciech-mazur-engineer-thesis.docx
+++ b/wojciech-mazur-engineer-thesis.docx
@@ -2913,15 +2913,7 @@
         <w:rPr>
           <w:lang w:val="en-US"/>
         </w:rPr>
-        <w:t>. The a</w:t>
-      </w:r>
-      <w:bookmarkStart w:id="2" w:name="_GoBack"/>
-      <w:bookmarkEnd w:id="2"/>
-      <w:r>
-        <w:rPr>
-          <w:lang w:val="en-US"/>
-        </w:rPr>
-        <w:t>wareness of people is also increasing</w:t>
+        <w:t>. The awareness of people is also increasing</w:t>
       </w:r>
       <w:r>
         <w:rPr>
@@ -3179,7 +3171,7 @@
           <w:lang w:val="en-US"/>
         </w:rPr>
       </w:pPr>
-      <w:bookmarkStart w:id="3" w:name="_Toc526891483"/>
+      <w:bookmarkStart w:id="2" w:name="_Toc526891483"/>
       <w:r>
         <w:rPr>
           <w:lang w:val="en-US"/>
@@ -3198,7 +3190,7 @@
         </w:rPr>
         <w:t>]</w:t>
       </w:r>
-      <w:bookmarkEnd w:id="3"/>
+      <w:bookmarkEnd w:id="2"/>
     </w:p>
     <w:p>
       <w:pPr>
@@ -3961,8 +3953,8 @@
           <w:lang w:val="en-US"/>
         </w:rPr>
       </w:pPr>
-      <w:bookmarkStart w:id="4" w:name="_Ref533875397"/>
-      <w:bookmarkStart w:id="5" w:name="_Ref533875366"/>
+      <w:bookmarkStart w:id="3" w:name="_Ref533875397"/>
+      <w:bookmarkStart w:id="4" w:name="_Ref533875366"/>
       <w:r>
         <w:rPr>
           <w:lang w:val="en-US"/>
@@ -3991,7 +3983,7 @@
       <w:r>
         <w:fldChar w:fldCharType="end"/>
       </w:r>
-      <w:bookmarkEnd w:id="4"/>
+      <w:bookmarkEnd w:id="3"/>
       <w:r>
         <w:rPr>
           <w:lang w:val="en-US"/>
@@ -4060,7 +4052,7 @@
           </w:r>
         </w:sdtContent>
       </w:sdt>
-      <w:bookmarkEnd w:id="5"/>
+      <w:bookmarkEnd w:id="4"/>
     </w:p>
     <w:p>
       <w:pPr>
@@ -4349,7 +4341,7 @@
           <w:lang w:val="en-US"/>
         </w:rPr>
       </w:pPr>
-      <w:bookmarkStart w:id="6" w:name="_Ref533875707"/>
+      <w:bookmarkStart w:id="5" w:name="_Ref533875707"/>
       <w:r>
         <w:rPr>
           <w:lang w:val="en-US"/>
@@ -4378,7 +4370,7 @@
       <w:r>
         <w:fldChar w:fldCharType="end"/>
       </w:r>
-      <w:bookmarkEnd w:id="6"/>
+      <w:bookmarkEnd w:id="5"/>
       <w:r>
         <w:rPr>
           <w:lang w:val="en-US"/>
@@ -5311,19 +5303,7 @@
         <w:rPr>
           <w:lang w:val="en-US"/>
         </w:rPr>
-        <w:t xml:space="preserve"> were </w:t>
-      </w:r>
-      <w:r>
-        <w:rPr>
-          <w:lang w:val="en-US"/>
-        </w:rPr>
-        <w:t>developed</w:t>
-      </w:r>
-      <w:r>
-        <w:rPr>
-          <w:lang w:val="en-US"/>
-        </w:rPr>
-        <w:t xml:space="preserve"> </w:t>
+        <w:t xml:space="preserve"> were developed </w:t>
       </w:r>
       <w:r>
         <w:rPr>
@@ -6454,21 +6434,25 @@
         <w:rPr>
           <w:lang w:val="en-US"/>
         </w:rPr>
-        <w:t xml:space="preserve">Mouth shape can be also described as a function. Knowing that many facial points chin </w:t>
-      </w:r>
-      <w:proofErr w:type="gramStart"/>
-      <w:r>
-        <w:rPr>
-          <w:lang w:val="en-US"/>
-        </w:rPr>
-        <w:t>location</w:t>
-      </w:r>
-      <w:proofErr w:type="gramEnd"/>
-      <w:r>
-        <w:rPr>
-          <w:lang w:val="en-US"/>
-        </w:rPr>
-        <w:t xml:space="preserve"> can</w:t>
+        <w:t>Mouth shape can be also described as a function. Knowing that many facial points</w:t>
+      </w:r>
+      <w:r>
+        <w:rPr>
+          <w:lang w:val="en-US"/>
+        </w:rPr>
+        <w:t>,</w:t>
+      </w:r>
+      <w:r>
+        <w:rPr>
+          <w:lang w:val="en-US"/>
+        </w:rPr>
+        <w:t xml:space="preserve"> chin </w:t>
+      </w:r>
+      <w:r>
+        <w:rPr>
+          <w:lang w:val="en-US"/>
+        </w:rPr>
+        <w:t>location can</w:t>
       </w:r>
       <w:r>
         <w:rPr>
@@ -6530,6 +6514,334 @@
         </w:rPr>
         <w:t>efficiency was often exceeding 90 percent.</w:t>
       </w:r>
+    </w:p>
+    <w:p>
+      <w:pPr>
+        <w:pStyle w:val="Tekstpods"/>
+        <w:rPr>
+          <w:lang w:val="en-US"/>
+        </w:rPr>
+      </w:pPr>
+      <w:r>
+        <w:rPr>
+          <w:lang w:val="en-US"/>
+        </w:rPr>
+        <w:t xml:space="preserve">However, </w:t>
+      </w:r>
+      <w:r>
+        <w:rPr>
+          <w:lang w:val="en-US"/>
+        </w:rPr>
+        <w:t xml:space="preserve">this is a limited approach when it comes to providing information about face details. Facial features are rich in texture, but not enough to tell them </w:t>
+      </w:r>
+      <w:r>
+        <w:rPr>
+          <w:lang w:val="en-US"/>
+        </w:rPr>
+        <w:lastRenderedPageBreak/>
+        <w:t xml:space="preserve">apart from background. </w:t>
+      </w:r>
+      <w:r>
+        <w:rPr>
+          <w:lang w:val="en-US"/>
+        </w:rPr>
+        <w:t>This problem is being approached by adding context information of each feature. But this is a tough task, especially when within- class variance is big.</w:t>
+      </w:r>
+    </w:p>
+    <w:p>
+      <w:pPr>
+        <w:pStyle w:val="Heading3"/>
+        <w:rPr>
+          <w:lang w:val="en-US"/>
+        </w:rPr>
+      </w:pPr>
+      <w:r>
+        <w:rPr>
+          <w:lang w:val="en-US"/>
+        </w:rPr>
+        <w:t>Soft computing methods</w:t>
+      </w:r>
+    </w:p>
+    <w:p>
+      <w:pPr>
+        <w:pStyle w:val="Tekstpods"/>
+        <w:ind w:left="360" w:firstLine="360"/>
+        <w:rPr>
+          <w:lang w:val="en-US"/>
+        </w:rPr>
+      </w:pPr>
+      <w:r>
+        <w:rPr>
+          <w:lang w:val="en-US"/>
+        </w:rPr>
+        <w:t>Face recognition comes with a lot of variance, imprecision, uncertain</w:t>
+      </w:r>
+      <w:r>
+        <w:rPr>
+          <w:lang w:val="en-US"/>
+        </w:rPr>
+        <w:t xml:space="preserve">ty and approximations. Soft computing methods are addressing those problems and tries to solve them. </w:t>
+      </w:r>
+      <w:r>
+        <w:rPr>
+          <w:lang w:val="en-US"/>
+        </w:rPr>
+        <w:t xml:space="preserve">These approaches </w:t>
+      </w:r>
+      <w:r>
+        <w:rPr>
+          <w:lang w:val="en-US"/>
+        </w:rPr>
+        <w:t>contain</w:t>
+      </w:r>
+      <w:r>
+        <w:rPr>
+          <w:lang w:val="en-US"/>
+        </w:rPr>
+        <w:t xml:space="preserve"> methods like fuzzy logic, artificial neural networks, machine learning, generic algorithms</w:t>
+      </w:r>
+      <w:r>
+        <w:rPr>
+          <w:lang w:val="en-US"/>
+        </w:rPr>
+        <w:t xml:space="preserve"> </w:t>
+      </w:r>
+      <w:sdt>
+        <w:sdtPr>
+          <w:rPr>
+            <w:lang w:val="en-US"/>
+          </w:rPr>
+          <w:id w:val="-235946443"/>
+          <w:citation/>
+        </w:sdtPr>
+        <w:sdtContent>
+          <w:r>
+            <w:rPr>
+              <w:lang w:val="en-US"/>
+            </w:rPr>
+            <w:fldChar w:fldCharType="begin"/>
+          </w:r>
+          <w:r>
+            <w:rPr>
+              <w:lang w:val="en-US"/>
+            </w:rPr>
+            <w:instrText xml:space="preserve"> CITATION Dog16 \l 1033 </w:instrText>
+          </w:r>
+          <w:r>
+            <w:rPr>
+              <w:lang w:val="en-US"/>
+            </w:rPr>
+            <w:fldChar w:fldCharType="separate"/>
+          </w:r>
+          <w:r>
+            <w:rPr>
+              <w:noProof/>
+              <w:lang w:val="en-US"/>
+            </w:rPr>
+            <w:t>[17]</w:t>
+          </w:r>
+          <w:r>
+            <w:rPr>
+              <w:lang w:val="en-US"/>
+            </w:rPr>
+            <w:fldChar w:fldCharType="end"/>
+          </w:r>
+        </w:sdtContent>
+      </w:sdt>
+      <w:r>
+        <w:rPr>
+          <w:lang w:val="en-US"/>
+        </w:rPr>
+        <w:t xml:space="preserve">. </w:t>
+      </w:r>
+    </w:p>
+    <w:p>
+      <w:pPr>
+        <w:pStyle w:val="Heading4"/>
+        <w:rPr>
+          <w:lang w:val="en-US"/>
+        </w:rPr>
+      </w:pPr>
+      <w:r>
+        <w:rPr>
+          <w:lang w:val="en-US"/>
+        </w:rPr>
+        <w:t>Artificial neural networks</w:t>
+      </w:r>
+    </w:p>
+    <w:p>
+      <w:pPr>
+        <w:rPr>
+          <w:lang w:val="en-US"/>
+        </w:rPr>
+      </w:pPr>
+      <w:r>
+        <w:rPr>
+          <w:lang w:val="en-US"/>
+        </w:rPr>
+        <w:t xml:space="preserve">Inspired by the biological nervous system and the way it works. </w:t>
+      </w:r>
+      <w:r>
+        <w:rPr>
+          <w:lang w:val="en-US"/>
+        </w:rPr>
+        <w:t xml:space="preserve">This solution aims to solve non-linear problems. Artificial neural networks are in fact an interconnected web of so-called neurons. Each of the neurons performs little operations that adjusts weights, so that desired output is shown. Training is often </w:t>
+      </w:r>
+      <w:r>
+        <w:rPr>
+          <w:lang w:val="en-US"/>
+        </w:rPr>
+        <w:t>accomplished by feeding the neural network with patterns</w:t>
+      </w:r>
+      <w:bookmarkStart w:id="6" w:name="_GoBack"/>
+      <w:bookmarkEnd w:id="6"/>
+    </w:p>
+    <w:p>
+      <w:pPr>
+        <w:rPr>
+          <w:lang w:val="en-US"/>
+        </w:rPr>
+      </w:pPr>
+    </w:p>
+    <w:p>
+      <w:pPr>
+        <w:rPr>
+          <w:lang w:val="en-US"/>
+        </w:rPr>
+      </w:pPr>
+    </w:p>
+    <w:p>
+      <w:pPr>
+        <w:pStyle w:val="Heading4"/>
+        <w:rPr>
+          <w:lang w:val="en-US"/>
+        </w:rPr>
+      </w:pPr>
+      <w:r>
+        <w:rPr>
+          <w:lang w:val="en-US"/>
+        </w:rPr>
+        <w:t>Fuzzy logic</w:t>
+      </w:r>
+    </w:p>
+    <w:p>
+      <w:pPr>
+        <w:ind w:firstLine="360"/>
+        <w:rPr>
+          <w:lang w:val="en-US"/>
+        </w:rPr>
+      </w:pPr>
+      <w:r>
+        <w:rPr>
+          <w:lang w:val="en-US"/>
+        </w:rPr>
+        <w:t xml:space="preserve">This is an approach mimicking human knowledge, that is naturally imprecise. </w:t>
+      </w:r>
+      <w:r>
+        <w:rPr>
+          <w:lang w:val="en-US"/>
+        </w:rPr>
+        <w:t xml:space="preserve">It introduces concept of partial truth and false. </w:t>
+      </w:r>
+      <w:r>
+        <w:rPr>
+          <w:lang w:val="en-US"/>
+        </w:rPr>
+        <w:t xml:space="preserve">That is </w:t>
+      </w:r>
+      <w:proofErr w:type="gramStart"/>
+      <w:r>
+        <w:rPr>
+          <w:lang w:val="en-US"/>
+        </w:rPr>
+        <w:t>due to the fact that</w:t>
+      </w:r>
+      <w:proofErr w:type="gramEnd"/>
+      <w:r>
+        <w:rPr>
+          <w:lang w:val="en-US"/>
+        </w:rPr>
+        <w:t xml:space="preserve"> most of the human </w:t>
+      </w:r>
+      <w:r>
+        <w:rPr>
+          <w:lang w:val="en-US"/>
+        </w:rPr>
+        <w:t>body properties are nonlinear and trimming them down to linear solutions makes them often impossible to achieve high accuracy</w:t>
+      </w:r>
+      <w:r>
+        <w:rPr>
+          <w:lang w:val="en-US"/>
+        </w:rPr>
+        <w:t xml:space="preserve"> </w:t>
+      </w:r>
+      <w:sdt>
+        <w:sdtPr>
+          <w:rPr>
+            <w:lang w:val="en-US"/>
+          </w:rPr>
+          <w:id w:val="903642908"/>
+          <w:citation/>
+        </w:sdtPr>
+        <w:sdtContent>
+          <w:r>
+            <w:rPr>
+              <w:lang w:val="en-US"/>
+            </w:rPr>
+            <w:fldChar w:fldCharType="begin"/>
+          </w:r>
+          <w:r>
+            <w:rPr>
+              <w:lang w:val="en-US"/>
+            </w:rPr>
+            <w:instrText xml:space="preserve"> CITATION MHF97 \l 1033 </w:instrText>
+          </w:r>
+          <w:r>
+            <w:rPr>
+              <w:lang w:val="en-US"/>
+            </w:rPr>
+            <w:fldChar w:fldCharType="separate"/>
+          </w:r>
+          <w:r>
+            <w:rPr>
+              <w:noProof/>
+              <w:lang w:val="en-US"/>
+            </w:rPr>
+            <w:t>[18]</w:t>
+          </w:r>
+          <w:r>
+            <w:rPr>
+              <w:lang w:val="en-US"/>
+            </w:rPr>
+            <w:fldChar w:fldCharType="end"/>
+          </w:r>
+        </w:sdtContent>
+      </w:sdt>
+      <w:r>
+        <w:rPr>
+          <w:lang w:val="en-US"/>
+        </w:rPr>
+        <w:t xml:space="preserve">. </w:t>
+      </w:r>
+      <w:r>
+        <w:rPr>
+          <w:lang w:val="en-US"/>
+        </w:rPr>
+        <w:t xml:space="preserve">This method is often incorporated </w:t>
+      </w:r>
+      <w:r>
+        <w:rPr>
+          <w:lang w:val="en-US"/>
+        </w:rPr>
+        <w:t>as a part of recognition process with other methods. For example, fuzzy k-nearest neighbor classification to find suitable scatter matrices.</w:t>
+      </w:r>
+    </w:p>
+    <w:p>
+      <w:pPr>
+        <w:rPr>
+          <w:lang w:val="en-US"/>
+        </w:rPr>
+      </w:pPr>
     </w:p>
     <w:p>
       <w:pPr>
@@ -9807,7 +10119,7 @@
               </w:tblGrid>
               <w:tr>
                 <w:trPr>
-                  <w:divId w:val="1443064743"/>
+                  <w:divId w:val="1224179229"/>
                   <w:tblCellSpacing w:w="15" w:type="dxa"/>
                 </w:trPr>
                 <w:tc>
@@ -9878,7 +10190,7 @@
               </w:tr>
               <w:tr>
                 <w:trPr>
-                  <w:divId w:val="1443064743"/>
+                  <w:divId w:val="1224179229"/>
                   <w:tblCellSpacing w:w="15" w:type="dxa"/>
                 </w:trPr>
                 <w:tc>
@@ -9942,7 +10254,7 @@
               </w:tr>
               <w:tr>
                 <w:trPr>
-                  <w:divId w:val="1443064743"/>
+                  <w:divId w:val="1224179229"/>
                   <w:tblCellSpacing w:w="15" w:type="dxa"/>
                 </w:trPr>
                 <w:tc>
@@ -9996,7 +10308,7 @@
               </w:tr>
               <w:tr>
                 <w:trPr>
-                  <w:divId w:val="1443064743"/>
+                  <w:divId w:val="1224179229"/>
                   <w:tblCellSpacing w:w="15" w:type="dxa"/>
                 </w:trPr>
                 <w:tc>
@@ -10049,7 +10361,7 @@
               </w:tr>
               <w:tr>
                 <w:trPr>
-                  <w:divId w:val="1443064743"/>
+                  <w:divId w:val="1224179229"/>
                   <w:tblCellSpacing w:w="15" w:type="dxa"/>
                 </w:trPr>
                 <w:tc>
@@ -10097,7 +10409,7 @@
               </w:tr>
               <w:tr>
                 <w:trPr>
-                  <w:divId w:val="1443064743"/>
+                  <w:divId w:val="1224179229"/>
                   <w:tblCellSpacing w:w="15" w:type="dxa"/>
                 </w:trPr>
                 <w:tc>
@@ -10167,7 +10479,7 @@
               </w:tr>
               <w:tr>
                 <w:trPr>
-                  <w:divId w:val="1443064743"/>
+                  <w:divId w:val="1224179229"/>
                   <w:tblCellSpacing w:w="15" w:type="dxa"/>
                 </w:trPr>
                 <w:tc>
@@ -10231,7 +10543,7 @@
               </w:tr>
               <w:tr>
                 <w:trPr>
-                  <w:divId w:val="1443064743"/>
+                  <w:divId w:val="1224179229"/>
                   <w:tblCellSpacing w:w="15" w:type="dxa"/>
                 </w:trPr>
                 <w:tc>
@@ -10279,7 +10591,7 @@
               </w:tr>
               <w:tr>
                 <w:trPr>
-                  <w:divId w:val="1443064743"/>
+                  <w:divId w:val="1224179229"/>
                   <w:tblCellSpacing w:w="15" w:type="dxa"/>
                 </w:trPr>
                 <w:tc>
@@ -10343,7 +10655,7 @@
               </w:tr>
               <w:tr>
                 <w:trPr>
-                  <w:divId w:val="1443064743"/>
+                  <w:divId w:val="1224179229"/>
                   <w:tblCellSpacing w:w="15" w:type="dxa"/>
                 </w:trPr>
                 <w:tc>
@@ -10405,10 +10717,571 @@
                   </w:p>
                 </w:tc>
               </w:tr>
+              <w:tr>
+                <w:trPr>
+                  <w:divId w:val="1224179229"/>
+                  <w:tblCellSpacing w:w="15" w:type="dxa"/>
+                </w:trPr>
+                <w:tc>
+                  <w:tcPr>
+                    <w:tcW w:w="50" w:type="pct"/>
+                    <w:hideMark/>
+                  </w:tcPr>
+                  <w:p>
+                    <w:pPr>
+                      <w:pStyle w:val="Bibliography"/>
+                      <w:rPr>
+                        <w:noProof/>
+                      </w:rPr>
+                    </w:pPr>
+                    <w:r>
+                      <w:rPr>
+                        <w:noProof/>
+                      </w:rPr>
+                      <w:lastRenderedPageBreak/>
+                      <w:t xml:space="preserve">[11] </w:t>
+                    </w:r>
+                  </w:p>
+                </w:tc>
+                <w:tc>
+                  <w:tcPr>
+                    <w:tcW w:w="0" w:type="auto"/>
+                    <w:hideMark/>
+                  </w:tcPr>
+                  <w:p>
+                    <w:pPr>
+                      <w:pStyle w:val="Bibliography"/>
+                      <w:rPr>
+                        <w:noProof/>
+                        <w:lang w:val="en-US"/>
+                      </w:rPr>
+                    </w:pPr>
+                    <w:r>
+                      <w:rPr>
+                        <w:noProof/>
+                        <w:lang w:val="en-US"/>
+                      </w:rPr>
+                      <w:t xml:space="preserve">G. M. Zafaruddin i H. S. Fadewar, Face recognition: A holistic approach review, Mysore: IEEE, 2014. </w:t>
+                    </w:r>
+                  </w:p>
+                </w:tc>
+              </w:tr>
+              <w:tr>
+                <w:trPr>
+                  <w:divId w:val="1224179229"/>
+                  <w:tblCellSpacing w:w="15" w:type="dxa"/>
+                </w:trPr>
+                <w:tc>
+                  <w:tcPr>
+                    <w:tcW w:w="50" w:type="pct"/>
+                    <w:hideMark/>
+                  </w:tcPr>
+                  <w:p>
+                    <w:pPr>
+                      <w:pStyle w:val="Bibliography"/>
+                      <w:rPr>
+                        <w:noProof/>
+                      </w:rPr>
+                    </w:pPr>
+                    <w:r>
+                      <w:rPr>
+                        <w:noProof/>
+                      </w:rPr>
+                      <w:t xml:space="preserve">[12] </w:t>
+                    </w:r>
+                  </w:p>
+                </w:tc>
+                <w:tc>
+                  <w:tcPr>
+                    <w:tcW w:w="0" w:type="auto"/>
+                    <w:hideMark/>
+                  </w:tcPr>
+                  <w:p>
+                    <w:pPr>
+                      <w:pStyle w:val="Bibliography"/>
+                      <w:rPr>
+                        <w:noProof/>
+                        <w:lang w:val="en-US"/>
+                      </w:rPr>
+                    </w:pPr>
+                    <w:r>
+                      <w:rPr>
+                        <w:noProof/>
+                        <w:lang w:val="en-US"/>
+                      </w:rPr>
+                      <w:t xml:space="preserve">P. Belhumeur, J. Hespanha i D. Kriegman, „Eigenfaces vs. Fisherfaces: recognition using class specific linear projection,” </w:t>
+                    </w:r>
+                    <w:r>
+                      <w:rPr>
+                        <w:i/>
+                        <w:iCs/>
+                        <w:noProof/>
+                        <w:lang w:val="en-US"/>
+                      </w:rPr>
+                      <w:t xml:space="preserve">IEEE Transactions on Pattern Analysis and Machine Intelligence, </w:t>
+                    </w:r>
+                    <w:r>
+                      <w:rPr>
+                        <w:noProof/>
+                        <w:lang w:val="en-US"/>
+                      </w:rPr>
+                      <w:t xml:space="preserve">tom 19, nr 7, pp. 711-720, 1997. </w:t>
+                    </w:r>
+                  </w:p>
+                </w:tc>
+              </w:tr>
+              <w:tr>
+                <w:trPr>
+                  <w:divId w:val="1224179229"/>
+                  <w:tblCellSpacing w:w="15" w:type="dxa"/>
+                </w:trPr>
+                <w:tc>
+                  <w:tcPr>
+                    <w:tcW w:w="50" w:type="pct"/>
+                    <w:hideMark/>
+                  </w:tcPr>
+                  <w:p>
+                    <w:pPr>
+                      <w:pStyle w:val="Bibliography"/>
+                      <w:rPr>
+                        <w:noProof/>
+                      </w:rPr>
+                    </w:pPr>
+                    <w:r>
+                      <w:rPr>
+                        <w:noProof/>
+                      </w:rPr>
+                      <w:t xml:space="preserve">[13] </w:t>
+                    </w:r>
+                  </w:p>
+                </w:tc>
+                <w:tc>
+                  <w:tcPr>
+                    <w:tcW w:w="0" w:type="auto"/>
+                    <w:hideMark/>
+                  </w:tcPr>
+                  <w:p>
+                    <w:pPr>
+                      <w:pStyle w:val="Bibliography"/>
+                      <w:rPr>
+                        <w:noProof/>
+                        <w:lang w:val="en-US"/>
+                      </w:rPr>
+                    </w:pPr>
+                    <w:r>
+                      <w:rPr>
+                        <w:noProof/>
+                        <w:lang w:val="en-US"/>
+                      </w:rPr>
+                      <w:t xml:space="preserve">S. Jaiswal, D. (. S. S. Bhadauria i D. R. S. Jadon, „COMPARISON BETWEEN FACE RECOGNITION ALGORITHM-EIGENFACES, FISHERFACES AND ELASTIC BUNCH GRAPH MATCHING,” </w:t>
+                    </w:r>
+                    <w:r>
+                      <w:rPr>
+                        <w:i/>
+                        <w:iCs/>
+                        <w:noProof/>
+                        <w:lang w:val="en-US"/>
+                      </w:rPr>
+                      <w:t xml:space="preserve">Journal of Global Research in Computer Science, </w:t>
+                    </w:r>
+                    <w:r>
+                      <w:rPr>
+                        <w:noProof/>
+                        <w:lang w:val="en-US"/>
+                      </w:rPr>
+                      <w:t xml:space="preserve">tom 2, nr 7, pp. 187-192, 2011. </w:t>
+                    </w:r>
+                  </w:p>
+                </w:tc>
+              </w:tr>
+              <w:tr>
+                <w:trPr>
+                  <w:divId w:val="1224179229"/>
+                  <w:tblCellSpacing w:w="15" w:type="dxa"/>
+                </w:trPr>
+                <w:tc>
+                  <w:tcPr>
+                    <w:tcW w:w="50" w:type="pct"/>
+                    <w:hideMark/>
+                  </w:tcPr>
+                  <w:p>
+                    <w:pPr>
+                      <w:pStyle w:val="Bibliography"/>
+                      <w:rPr>
+                        <w:noProof/>
+                      </w:rPr>
+                    </w:pPr>
+                    <w:r>
+                      <w:rPr>
+                        <w:noProof/>
+                      </w:rPr>
+                      <w:t xml:space="preserve">[14] </w:t>
+                    </w:r>
+                  </w:p>
+                </w:tc>
+                <w:tc>
+                  <w:tcPr>
+                    <w:tcW w:w="0" w:type="auto"/>
+                    <w:hideMark/>
+                  </w:tcPr>
+                  <w:p>
+                    <w:pPr>
+                      <w:pStyle w:val="Bibliography"/>
+                      <w:rPr>
+                        <w:noProof/>
+                        <w:lang w:val="en-US"/>
+                      </w:rPr>
+                    </w:pPr>
+                    <w:r>
+                      <w:rPr>
+                        <w:noProof/>
+                        <w:lang w:val="en-US"/>
+                      </w:rPr>
+                      <w:t xml:space="preserve">R. Huang, V. Pavlovic i D. N. Metaxas, „A hybrid face recognition method using Markov random fields,” w </w:t>
+                    </w:r>
+                    <w:r>
+                      <w:rPr>
+                        <w:i/>
+                        <w:iCs/>
+                        <w:noProof/>
+                        <w:lang w:val="en-US"/>
+                      </w:rPr>
+                      <w:t>Proceedings of the 17th International Conference on Pattern Recognition</w:t>
+                    </w:r>
+                    <w:r>
+                      <w:rPr>
+                        <w:noProof/>
+                        <w:lang w:val="en-US"/>
+                      </w:rPr>
+                      <w:t xml:space="preserve">, Cambridge, 2004. </w:t>
+                    </w:r>
+                  </w:p>
+                </w:tc>
+              </w:tr>
+              <w:tr>
+                <w:trPr>
+                  <w:divId w:val="1224179229"/>
+                  <w:tblCellSpacing w:w="15" w:type="dxa"/>
+                </w:trPr>
+                <w:tc>
+                  <w:tcPr>
+                    <w:tcW w:w="50" w:type="pct"/>
+                    <w:hideMark/>
+                  </w:tcPr>
+                  <w:p>
+                    <w:pPr>
+                      <w:pStyle w:val="Bibliography"/>
+                      <w:rPr>
+                        <w:noProof/>
+                      </w:rPr>
+                    </w:pPr>
+                    <w:r>
+                      <w:rPr>
+                        <w:noProof/>
+                      </w:rPr>
+                      <w:t xml:space="preserve">[15] </w:t>
+                    </w:r>
+                  </w:p>
+                </w:tc>
+                <w:tc>
+                  <w:tcPr>
+                    <w:tcW w:w="0" w:type="auto"/>
+                    <w:hideMark/>
+                  </w:tcPr>
+                  <w:p>
+                    <w:pPr>
+                      <w:pStyle w:val="Bibliography"/>
+                      <w:rPr>
+                        <w:noProof/>
+                        <w:lang w:val="en-US"/>
+                      </w:rPr>
+                    </w:pPr>
+                    <w:r>
+                      <w:rPr>
+                        <w:noProof/>
+                        <w:lang w:val="en-US"/>
+                      </w:rPr>
+                      <w:t xml:space="preserve">H. R. R. J. B. C. O. &amp;. M. S. Cho, „An Efficient Hybrid Face Recognition Algorithm Using PCA and GABOR Wavelets,” </w:t>
+                    </w:r>
+                    <w:r>
+                      <w:rPr>
+                        <w:i/>
+                        <w:iCs/>
+                        <w:noProof/>
+                        <w:lang w:val="en-US"/>
+                      </w:rPr>
+                      <w:t xml:space="preserve">International Journal of Advanced Robotic Systems, </w:t>
+                    </w:r>
+                    <w:r>
+                      <w:rPr>
+                        <w:noProof/>
+                        <w:lang w:val="en-US"/>
+                      </w:rPr>
+                      <w:t xml:space="preserve">tom 11, nr 4, 2014. </w:t>
+                    </w:r>
+                  </w:p>
+                </w:tc>
+              </w:tr>
+              <w:tr>
+                <w:trPr>
+                  <w:divId w:val="1224179229"/>
+                  <w:tblCellSpacing w:w="15" w:type="dxa"/>
+                </w:trPr>
+                <w:tc>
+                  <w:tcPr>
+                    <w:tcW w:w="50" w:type="pct"/>
+                    <w:hideMark/>
+                  </w:tcPr>
+                  <w:p>
+                    <w:pPr>
+                      <w:pStyle w:val="Bibliography"/>
+                      <w:rPr>
+                        <w:noProof/>
+                      </w:rPr>
+                    </w:pPr>
+                    <w:r>
+                      <w:rPr>
+                        <w:noProof/>
+                      </w:rPr>
+                      <w:t xml:space="preserve">[16] </w:t>
+                    </w:r>
+                  </w:p>
+                </w:tc>
+                <w:tc>
+                  <w:tcPr>
+                    <w:tcW w:w="0" w:type="auto"/>
+                    <w:hideMark/>
+                  </w:tcPr>
+                  <w:p>
+                    <w:pPr>
+                      <w:pStyle w:val="Bibliography"/>
+                      <w:rPr>
+                        <w:noProof/>
+                        <w:lang w:val="en-US"/>
+                      </w:rPr>
+                    </w:pPr>
+                    <w:r>
+                      <w:rPr>
+                        <w:noProof/>
+                        <w:lang w:val="en-US"/>
+                      </w:rPr>
+                      <w:t xml:space="preserve">P. Campadelli, R. Lanzarotti i C. Savazzi, „A feature-based face recognition system,” w </w:t>
+                    </w:r>
+                    <w:r>
+                      <w:rPr>
+                        <w:i/>
+                        <w:iCs/>
+                        <w:noProof/>
+                        <w:lang w:val="en-US"/>
+                      </w:rPr>
+                      <w:t xml:space="preserve">Proceedings of the 12th International Conference on Image Analysis and Processing </w:t>
+                    </w:r>
+                    <w:r>
+                      <w:rPr>
+                        <w:noProof/>
+                        <w:lang w:val="en-US"/>
+                      </w:rPr>
+                      <w:t xml:space="preserve">, Milano, 2003. </w:t>
+                    </w:r>
+                  </w:p>
+                </w:tc>
+              </w:tr>
+              <w:tr>
+                <w:trPr>
+                  <w:divId w:val="1224179229"/>
+                  <w:tblCellSpacing w:w="15" w:type="dxa"/>
+                </w:trPr>
+                <w:tc>
+                  <w:tcPr>
+                    <w:tcW w:w="50" w:type="pct"/>
+                    <w:hideMark/>
+                  </w:tcPr>
+                  <w:p>
+                    <w:pPr>
+                      <w:pStyle w:val="Bibliography"/>
+                      <w:rPr>
+                        <w:noProof/>
+                      </w:rPr>
+                    </w:pPr>
+                    <w:r>
+                      <w:rPr>
+                        <w:noProof/>
+                      </w:rPr>
+                      <w:t xml:space="preserve">[17] </w:t>
+                    </w:r>
+                  </w:p>
+                </w:tc>
+                <w:tc>
+                  <w:tcPr>
+                    <w:tcW w:w="0" w:type="auto"/>
+                    <w:hideMark/>
+                  </w:tcPr>
+                  <w:p>
+                    <w:pPr>
+                      <w:pStyle w:val="Bibliography"/>
+                      <w:rPr>
+                        <w:noProof/>
+                        <w:lang w:val="en-US"/>
+                      </w:rPr>
+                    </w:pPr>
+                    <w:r>
+                      <w:rPr>
+                        <w:noProof/>
+                        <w:lang w:val="en-US"/>
+                      </w:rPr>
+                      <w:t xml:space="preserve">D. Ibrahim, „An overview of soft computing,” w </w:t>
+                    </w:r>
+                    <w:r>
+                      <w:rPr>
+                        <w:i/>
+                        <w:iCs/>
+                        <w:noProof/>
+                        <w:lang w:val="en-US"/>
+                      </w:rPr>
+                      <w:t>12th International Conference on Application of Fuzzy Systems and Soft Computing</w:t>
+                    </w:r>
+                    <w:r>
+                      <w:rPr>
+                        <w:noProof/>
+                        <w:lang w:val="en-US"/>
+                      </w:rPr>
+                      <w:t xml:space="preserve">, Vienna, 2016. </w:t>
+                    </w:r>
+                  </w:p>
+                </w:tc>
+              </w:tr>
+              <w:tr>
+                <w:trPr>
+                  <w:divId w:val="1224179229"/>
+                  <w:tblCellSpacing w:w="15" w:type="dxa"/>
+                </w:trPr>
+                <w:tc>
+                  <w:tcPr>
+                    <w:tcW w:w="50" w:type="pct"/>
+                    <w:hideMark/>
+                  </w:tcPr>
+                  <w:p>
+                    <w:pPr>
+                      <w:pStyle w:val="Bibliography"/>
+                      <w:rPr>
+                        <w:noProof/>
+                      </w:rPr>
+                    </w:pPr>
+                    <w:r>
+                      <w:rPr>
+                        <w:noProof/>
+                      </w:rPr>
+                      <w:t xml:space="preserve">[18] </w:t>
+                    </w:r>
+                  </w:p>
+                </w:tc>
+                <w:tc>
+                  <w:tcPr>
+                    <w:tcW w:w="0" w:type="auto"/>
+                    <w:hideMark/>
+                  </w:tcPr>
+                  <w:p>
+                    <w:pPr>
+                      <w:pStyle w:val="Bibliography"/>
+                      <w:rPr>
+                        <w:noProof/>
+                        <w:lang w:val="en-US"/>
+                      </w:rPr>
+                    </w:pPr>
+                    <w:r>
+                      <w:rPr>
+                        <w:noProof/>
+                        <w:lang w:val="en-US"/>
+                      </w:rPr>
+                      <w:t xml:space="preserve">M. H. Fadzil i L. C. Choon, „Face recognition system based on neural networks and fuzzy logic,” w </w:t>
+                    </w:r>
+                    <w:r>
+                      <w:rPr>
+                        <w:i/>
+                        <w:iCs/>
+                        <w:noProof/>
+                        <w:lang w:val="en-US"/>
+                      </w:rPr>
+                      <w:t>Proceedings of International Conference on Neural Networks</w:t>
+                    </w:r>
+                    <w:r>
+                      <w:rPr>
+                        <w:noProof/>
+                        <w:lang w:val="en-US"/>
+                      </w:rPr>
+                      <w:t xml:space="preserve">, Houston, 1997. </w:t>
+                    </w:r>
+                  </w:p>
+                </w:tc>
+              </w:tr>
+              <w:tr>
+                <w:trPr>
+                  <w:divId w:val="1224179229"/>
+                  <w:tblCellSpacing w:w="15" w:type="dxa"/>
+                </w:trPr>
+                <w:tc>
+                  <w:tcPr>
+                    <w:tcW w:w="50" w:type="pct"/>
+                    <w:hideMark/>
+                  </w:tcPr>
+                  <w:p>
+                    <w:pPr>
+                      <w:pStyle w:val="Bibliography"/>
+                      <w:rPr>
+                        <w:noProof/>
+                      </w:rPr>
+                    </w:pPr>
+                    <w:r>
+                      <w:rPr>
+                        <w:noProof/>
+                      </w:rPr>
+                      <w:t xml:space="preserve">[19] </w:t>
+                    </w:r>
+                  </w:p>
+                </w:tc>
+                <w:tc>
+                  <w:tcPr>
+                    <w:tcW w:w="0" w:type="auto"/>
+                    <w:hideMark/>
+                  </w:tcPr>
+                  <w:p>
+                    <w:pPr>
+                      <w:pStyle w:val="Bibliography"/>
+                      <w:rPr>
+                        <w:noProof/>
+                        <w:lang w:val="en-US"/>
+                      </w:rPr>
+                    </w:pPr>
+                    <w:r>
+                      <w:rPr>
+                        <w:noProof/>
+                        <w:lang w:val="en-US"/>
+                      </w:rPr>
+                      <w:t xml:space="preserve">G. M. Zafaruddin i H. S. Fadewar, „Face recognition: A holistic approach review,” w </w:t>
+                    </w:r>
+                    <w:r>
+                      <w:rPr>
+                        <w:i/>
+                        <w:iCs/>
+                        <w:noProof/>
+                        <w:lang w:val="en-US"/>
+                      </w:rPr>
+                      <w:t>International Conference on Contemporary Computing and Informatics</w:t>
+                    </w:r>
+                    <w:r>
+                      <w:rPr>
+                        <w:noProof/>
+                        <w:lang w:val="en-US"/>
+                      </w:rPr>
+                      <w:t xml:space="preserve">, Mysore, 2014. </w:t>
+                    </w:r>
+                  </w:p>
+                </w:tc>
+              </w:tr>
             </w:tbl>
             <w:p>
               <w:pPr>
-                <w:divId w:val="1443064743"/>
+                <w:divId w:val="1224179229"/>
                 <w:rPr>
                   <w:noProof/>
                   <w:lang w:val="en-US"/>
@@ -10422,7 +11295,6 @@
                   <w:bCs/>
                   <w:noProof/>
                 </w:rPr>
-                <w:lastRenderedPageBreak/>
                 <w:fldChar w:fldCharType="end"/>
               </w:r>
             </w:p>
@@ -16334,6 +17206,7 @@
     <w:rsid w:val="00AC714C"/>
     <w:rsid w:val="00B00EDB"/>
     <w:rsid w:val="00B97D57"/>
+    <w:rsid w:val="00BC2EBF"/>
     <w:rsid w:val="00BE2049"/>
     <w:rsid w:val="00C1454A"/>
     <w:rsid w:val="00C94562"/>
@@ -17431,7 +18304,7 @@
     <b:Year>2014</b:Year>
     <b:City>Mysore</b:City>
     <b:ConferenceName>International Conference on Contemporary Computing and Informatics</b:ConferenceName>
-    <b:RefOrder>17</b:RefOrder>
+    <b:RefOrder>19</b:RefOrder>
   </b:Source>
   <b:Source>
     <b:Tag>Bel97</b:Tag>
@@ -17574,11 +18447,57 @@
     <b:City>Milano</b:City>
     <b:RefOrder>16</b:RefOrder>
   </b:Source>
+  <b:Source>
+    <b:Tag>Dog16</b:Tag>
+    <b:SourceType>ConferenceProceedings</b:SourceType>
+    <b:Guid>{342C8988-CB43-46DA-A7C4-0B15A3516A1A}</b:Guid>
+    <b:Author>
+      <b:Author>
+        <b:NameList>
+          <b:Person>
+            <b:Last>Ibrahim</b:Last>
+            <b:First>Dogan</b:First>
+          </b:Person>
+        </b:NameList>
+      </b:Author>
+    </b:Author>
+    <b:Title>An overview of soft computing</b:Title>
+    <b:Year>2016</b:Year>
+    <b:ConferenceName>12th International Conference on Application of Fuzzy Systems and Soft Computing</b:ConferenceName>
+    <b:City>Vienna</b:City>
+    <b:RefOrder>17</b:RefOrder>
+  </b:Source>
+  <b:Source>
+    <b:Tag>MHF97</b:Tag>
+    <b:SourceType>ConferenceProceedings</b:SourceType>
+    <b:Guid>{876E7D83-F11B-400B-81D6-817D59E6DC45}</b:Guid>
+    <b:Author>
+      <b:Author>
+        <b:NameList>
+          <b:Person>
+            <b:Last>Fadzil</b:Last>
+            <b:First>M.</b:First>
+            <b:Middle>H.</b:Middle>
+          </b:Person>
+          <b:Person>
+            <b:Last>Choon</b:Last>
+            <b:First>Lim</b:First>
+            <b:Middle>Cheah</b:Middle>
+          </b:Person>
+        </b:NameList>
+      </b:Author>
+    </b:Author>
+    <b:Title>Face recognition system based on neural networks and fuzzy logic</b:Title>
+    <b:Year>1997</b:Year>
+    <b:ConferenceName>Proceedings of International Conference on Neural Networks</b:ConferenceName>
+    <b:City>Houston</b:City>
+    <b:RefOrder>18</b:RefOrder>
+  </b:Source>
 </b:Sources>
 </file>
 
 <file path=customXml/itemProps1.xml><?xml version="1.0" encoding="utf-8"?>
-<ds:datastoreItem xmlns:ds="http://schemas.openxmlformats.org/officeDocument/2006/customXml" ds:itemID="{C2A286B9-14E3-4FE9-A7C4-66FF43D78F13}">
+<ds:datastoreItem xmlns:ds="http://schemas.openxmlformats.org/officeDocument/2006/customXml" ds:itemID="{C8D55CF4-C584-4A12-9234-50B6D3E39DEE}">
   <ds:schemaRefs>
     <ds:schemaRef ds:uri="http://schemas.openxmlformats.org/officeDocument/2006/bibliography"/>
   </ds:schemaRefs>

</xml_diff>

<commit_message>
Added git ignore, thesis - fucntional requirements, Tools, programming language, libraries
</commit_message>
<xml_diff>
--- a/wojciech-mazur-engineer-thesis.docx
+++ b/wojciech-mazur-engineer-thesis.docx
@@ -2418,12 +2418,14 @@
         </w:numPr>
         <w:ind w:left="709" w:hanging="357"/>
         <w:rPr>
+          <w:b/>
           <w:lang w:val="en-US"/>
         </w:rPr>
       </w:pPr>
       <w:r>
         <w:rPr>
           <w:rFonts w:ascii="LMRoman12-Regular" w:hAnsi="LMRoman12-Regular" w:cs="LMRoman12-Regular"/>
+          <w:b/>
           <w:szCs w:val="24"/>
           <w:lang w:val="en-US"/>
         </w:rPr>
@@ -2439,12 +2441,14 @@
         </w:numPr>
         <w:ind w:left="709" w:hanging="357"/>
         <w:rPr>
+          <w:b/>
           <w:lang w:val="en-US"/>
         </w:rPr>
       </w:pPr>
       <w:r>
         <w:rPr>
           <w:rFonts w:ascii="LMRoman12-Regular" w:hAnsi="LMRoman12-Regular" w:cs="LMRoman12-Regular"/>
+          <w:b/>
           <w:szCs w:val="24"/>
           <w:lang w:val="en-US"/>
         </w:rPr>
@@ -2460,12 +2464,14 @@
         </w:numPr>
         <w:ind w:left="709" w:hanging="357"/>
         <w:rPr>
+          <w:b/>
           <w:lang w:val="en-US"/>
         </w:rPr>
       </w:pPr>
       <w:r>
         <w:rPr>
           <w:rFonts w:ascii="LMRoman12-Regular" w:hAnsi="LMRoman12-Regular" w:cs="LMRoman12-Regular"/>
+          <w:b/>
           <w:szCs w:val="24"/>
           <w:lang w:val="en-US"/>
         </w:rPr>
@@ -2481,12 +2487,14 @@
         </w:numPr>
         <w:ind w:left="709" w:hanging="357"/>
         <w:rPr>
+          <w:b/>
           <w:lang w:val="en-US"/>
         </w:rPr>
       </w:pPr>
       <w:r>
         <w:rPr>
           <w:rFonts w:ascii="LMRoman12-Regular" w:hAnsi="LMRoman12-Regular" w:cs="LMRoman12-Regular"/>
+          <w:b/>
           <w:szCs w:val="24"/>
           <w:lang w:val="en-US"/>
         </w:rPr>
@@ -3215,12 +3223,14 @@
         </w:numPr>
         <w:ind w:left="709" w:hanging="357"/>
         <w:rPr>
+          <w:b/>
           <w:lang w:val="en-US"/>
         </w:rPr>
       </w:pPr>
       <w:r>
         <w:rPr>
           <w:rFonts w:ascii="LMRoman12-Regular" w:hAnsi="LMRoman12-Regular" w:cs="LMRoman12-Regular"/>
+          <w:b/>
           <w:szCs w:val="24"/>
           <w:lang w:val="en-US"/>
         </w:rPr>
@@ -3236,12 +3246,14 @@
         </w:numPr>
         <w:ind w:left="709" w:hanging="357"/>
         <w:rPr>
+          <w:b/>
           <w:lang w:val="en-US"/>
         </w:rPr>
       </w:pPr>
       <w:r>
         <w:rPr>
           <w:rFonts w:ascii="LMRoman12-Regular" w:hAnsi="LMRoman12-Regular" w:cs="LMRoman12-Regular"/>
+          <w:b/>
           <w:szCs w:val="24"/>
           <w:lang w:val="en-US"/>
         </w:rPr>
@@ -3257,17 +3269,39 @@
         </w:numPr>
         <w:ind w:left="709" w:hanging="357"/>
         <w:rPr>
+          <w:b/>
           <w:lang w:val="en-US"/>
         </w:rPr>
       </w:pPr>
       <w:r>
         <w:rPr>
           <w:rFonts w:ascii="LMRoman12-Regular" w:hAnsi="LMRoman12-Regular" w:cs="LMRoman12-Regular"/>
+          <w:b/>
           <w:szCs w:val="24"/>
           <w:lang w:val="en-US"/>
         </w:rPr>
         <w:lastRenderedPageBreak/>
-        <w:t>literature research (all sources in the thesis have to be referenced [1, 2, 4, 3]),</w:t>
+        <w:t xml:space="preserve">literature research (all sources in the thesis </w:t>
+      </w:r>
+      <w:proofErr w:type="gramStart"/>
+      <w:r>
+        <w:rPr>
+          <w:rFonts w:ascii="LMRoman12-Regular" w:hAnsi="LMRoman12-Regular" w:cs="LMRoman12-Regular"/>
+          <w:b/>
+          <w:szCs w:val="24"/>
+          <w:lang w:val="en-US"/>
+        </w:rPr>
+        <w:t>have to</w:t>
+      </w:r>
+      <w:proofErr w:type="gramEnd"/>
+      <w:r>
+        <w:rPr>
+          <w:rFonts w:ascii="LMRoman12-Regular" w:hAnsi="LMRoman12-Regular" w:cs="LMRoman12-Regular"/>
+          <w:b/>
+          <w:szCs w:val="24"/>
+          <w:lang w:val="en-US"/>
+        </w:rPr>
+        <w:t xml:space="preserve"> be referenced [1, 2, 4, 3]),</w:t>
       </w:r>
     </w:p>
     <w:p>
@@ -3284,12 +3318,14 @@
         <w:ind w:left="709" w:hanging="357"/>
         <w:textAlignment w:val="auto"/>
         <w:rPr>
+          <w:b/>
           <w:lang w:val="en-US"/>
         </w:rPr>
       </w:pPr>
       <w:r>
         <w:rPr>
           <w:rFonts w:ascii="LMRoman12-Regular" w:hAnsi="LMRoman12-Regular" w:cs="LMRoman12-Regular"/>
+          <w:b/>
           <w:szCs w:val="24"/>
           <w:lang w:val="en-US"/>
         </w:rPr>
@@ -3297,6 +3333,7 @@
       </w:r>
       <w:r>
         <w:rPr>
+          <w:b/>
           <w:lang w:val="en-US"/>
         </w:rPr>
         <w:t xml:space="preserve"> </w:t>
@@ -3304,6 +3341,7 @@
       <w:r>
         <w:rPr>
           <w:rFonts w:ascii="LMRoman12-Regular" w:hAnsi="LMRoman12-Regular" w:cs="LMRoman12-Regular"/>
+          <w:b/>
           <w:szCs w:val="24"/>
           <w:lang w:val="en-US"/>
         </w:rPr>
@@ -4063,6 +4101,8 @@
     </w:p>
     <w:p>
       <w:pPr>
+        <w:pStyle w:val="Tekstpods"/>
+        <w:ind w:left="360" w:firstLine="360"/>
         <w:rPr>
           <w:lang w:val="en-US"/>
         </w:rPr>
@@ -4429,6 +4469,8 @@
     </w:p>
     <w:p>
       <w:pPr>
+        <w:pStyle w:val="Tekstpods"/>
+        <w:ind w:left="360" w:firstLine="360"/>
         <w:rPr>
           <w:lang w:val="en-US"/>
         </w:rPr>
@@ -4485,7 +4527,14 @@
         <w:rPr>
           <w:lang w:val="en-US"/>
         </w:rPr>
-        <w:t xml:space="preserve"> The same goes mostly for things like nose, where either vertical line, that is bright and has darker surroundings due to the shadows. But this is also something that </w:t>
+        <w:t xml:space="preserve"> The same goes mostly for things like nose, where either vertical line, that is bright and has darker </w:t>
+      </w:r>
+      <w:r>
+        <w:rPr>
+          <w:lang w:val="en-US"/>
+        </w:rPr>
+        <w:lastRenderedPageBreak/>
+        <w:t xml:space="preserve">surroundings due to the shadows. But this is also something that </w:t>
       </w:r>
       <w:r>
         <w:rPr>
@@ -4526,16 +4575,16 @@
     </w:p>
     <w:p>
       <w:pPr>
-        <w:ind w:firstLine="360"/>
-        <w:rPr>
-          <w:lang w:val="en-US"/>
-        </w:rPr>
-      </w:pPr>
-      <w:r>
-        <w:rPr>
-          <w:lang w:val="en-US"/>
-        </w:rPr>
-        <w:lastRenderedPageBreak/>
+        <w:pStyle w:val="Tekstpods"/>
+        <w:ind w:left="360" w:firstLine="360"/>
+        <w:rPr>
+          <w:lang w:val="en-US"/>
+        </w:rPr>
+      </w:pPr>
+      <w:r>
+        <w:rPr>
+          <w:lang w:val="en-US"/>
+        </w:rPr>
         <w:t xml:space="preserve">There were taken many approaches to improve initial Viola and Jones, including the Viola himself. </w:t>
       </w:r>
       <w:r>
@@ -4806,13 +4855,7 @@
     <w:p>
       <w:pPr>
         <w:pStyle w:val="Tekstpods"/>
-        <w:keepNext/>
-        <w:overflowPunct/>
-        <w:autoSpaceDE/>
-        <w:autoSpaceDN/>
-        <w:adjustRightInd/>
-        <w:ind w:firstLine="0"/>
-        <w:textAlignment w:val="auto"/>
+        <w:ind w:left="360" w:firstLine="360"/>
         <w:rPr>
           <w:lang w:val="en-US"/>
         </w:rPr>
@@ -4931,14 +4974,7 @@
         <w:rPr>
           <w:lang w:val="en-US"/>
         </w:rPr>
-        <w:t xml:space="preserve"> </w:t>
-      </w:r>
-      <w:r>
-        <w:rPr>
-          <w:lang w:val="en-US"/>
-        </w:rPr>
-        <w:lastRenderedPageBreak/>
-        <w:t xml:space="preserve">after detecting one feature, detecting of proceeding ones comes with much higher error rate </w:t>
+        <w:t xml:space="preserve"> after detecting one feature, detecting of proceeding ones comes with much higher error rate </w:t>
       </w:r>
       <w:sdt>
         <w:sdtPr>
@@ -5005,6 +5041,7 @@
         <w:rPr>
           <w:noProof/>
         </w:rPr>
+        <w:lastRenderedPageBreak/>
         <w:drawing>
           <wp:inline distT="0" distB="0" distL="0" distR="0" wp14:anchorId="7738C2F7" wp14:editId="390B88B1">
             <wp:extent cx="3667125" cy="2120232"/>
@@ -5108,6 +5145,8 @@
     </w:p>
     <w:p>
       <w:pPr>
+        <w:pStyle w:val="Tekstpods"/>
+        <w:ind w:left="360" w:firstLine="360"/>
         <w:rPr>
           <w:lang w:val="en-US"/>
         </w:rPr>
@@ -6084,7 +6123,8 @@
     </w:p>
     <w:p>
       <w:pPr>
-        <w:ind w:firstLine="357"/>
+        <w:pStyle w:val="Tekstpods"/>
+        <w:ind w:left="360" w:firstLine="360"/>
         <w:rPr>
           <w:lang w:val="en-US"/>
         </w:rPr>
@@ -6526,20 +6566,14 @@
         <w:rPr>
           <w:lang w:val="en-US"/>
         </w:rPr>
+        <w:lastRenderedPageBreak/>
         <w:t xml:space="preserve">However, </w:t>
       </w:r>
       <w:r>
         <w:rPr>
           <w:lang w:val="en-US"/>
         </w:rPr>
-        <w:t xml:space="preserve">this is a limited approach when it comes to providing information about face details. Facial features are rich in texture, but not enough to tell them </w:t>
-      </w:r>
-      <w:r>
-        <w:rPr>
-          <w:lang w:val="en-US"/>
-        </w:rPr>
-        <w:lastRenderedPageBreak/>
-        <w:t xml:space="preserve">apart from background. </w:t>
+        <w:t xml:space="preserve">this is a limited approach when it comes to providing information about face details. Facial features are rich in texture, but not enough to tell them apart from background. </w:t>
       </w:r>
       <w:r>
         <w:rPr>
@@ -6671,6 +6705,8 @@
     </w:p>
     <w:p>
       <w:pPr>
+        <w:pStyle w:val="Tekstpods"/>
+        <w:ind w:left="360" w:firstLine="360"/>
         <w:rPr>
           <w:lang w:val="en-US"/>
         </w:rPr>
@@ -6693,8 +6729,6 @@
         </w:rPr>
         <w:t>accomplished by feeding the neural network with patterns</w:t>
       </w:r>
-      <w:bookmarkStart w:id="6" w:name="_GoBack"/>
-      <w:bookmarkEnd w:id="6"/>
     </w:p>
     <w:p>
       <w:pPr>
@@ -6726,7 +6760,8 @@
     </w:p>
     <w:p>
       <w:pPr>
-        <w:ind w:firstLine="360"/>
+        <w:pStyle w:val="Tekstpods"/>
+        <w:ind w:left="360" w:firstLine="360"/>
         <w:rPr>
           <w:lang w:val="en-US"/>
         </w:rPr>
@@ -6845,11 +6880,213 @@
     </w:p>
     <w:p>
       <w:pPr>
+        <w:pStyle w:val="Heading4"/>
+        <w:rPr>
+          <w:lang w:val="en-US"/>
+        </w:rPr>
+      </w:pPr>
+      <w:r>
+        <w:rPr>
+          <w:lang w:val="en-US"/>
+        </w:rPr>
+        <w:lastRenderedPageBreak/>
+        <w:t xml:space="preserve">Genetic </w:t>
+      </w:r>
+      <w:r>
+        <w:rPr>
+          <w:lang w:val="en-US"/>
+        </w:rPr>
+        <w:t>algorithms</w:t>
+      </w:r>
+    </w:p>
+    <w:p>
+      <w:pPr>
         <w:pStyle w:val="Tekstpods"/>
-        <w:rPr>
-          <w:lang w:val="en-US"/>
-        </w:rPr>
-      </w:pPr>
+        <w:ind w:left="360" w:firstLine="360"/>
+        <w:rPr>
+          <w:lang w:val="en-US"/>
+        </w:rPr>
+      </w:pPr>
+      <w:r>
+        <w:rPr>
+          <w:lang w:val="en-US"/>
+        </w:rPr>
+        <w:t>Genetic algorithm approaches derive its ide from natural evolution. It is based on inheritance, mutation, natural selection, recombination</w:t>
+      </w:r>
+      <w:r>
+        <w:rPr>
+          <w:lang w:val="en-US"/>
+        </w:rPr>
+        <w:t xml:space="preserve">, where goal is to select fittest solution. </w:t>
+      </w:r>
+      <w:r>
+        <w:rPr>
+          <w:lang w:val="en-US"/>
+        </w:rPr>
+        <w:t xml:space="preserve">It is randomized, but also directed. </w:t>
+      </w:r>
+    </w:p>
+    <w:p>
+      <w:pPr>
+        <w:pStyle w:val="Tekstpods"/>
+        <w:ind w:left="360" w:firstLine="360"/>
+        <w:rPr>
+          <w:lang w:val="en-US"/>
+        </w:rPr>
+      </w:pPr>
+      <w:r>
+        <w:rPr>
+          <w:lang w:val="en-US"/>
+        </w:rPr>
+        <w:t>Some terms are needed for further explanation to understand basics of those solutions. Chromosomes are set of genes, and gene contains part of the solution. Fitness describes closeness to solution</w:t>
+      </w:r>
+      <w:r>
+        <w:rPr>
+          <w:lang w:val="en-US"/>
+        </w:rPr>
+        <w:t>, and its function assign fitness value to individual</w:t>
+      </w:r>
+      <w:r>
+        <w:rPr>
+          <w:lang w:val="en-US"/>
+        </w:rPr>
+        <w:t>. Mutation is a change in random gene, crossover is an operation to create new chromosomes for offspring</w:t>
+      </w:r>
+      <w:r>
+        <w:rPr>
+          <w:lang w:val="en-US"/>
+        </w:rPr>
+        <w:t>, the better they are, the better chance of “surviving” they have</w:t>
+      </w:r>
+      <w:r>
+        <w:rPr>
+          <w:lang w:val="en-US"/>
+        </w:rPr>
+        <w:t xml:space="preserve"> </w:t>
+      </w:r>
+      <w:sdt>
+        <w:sdtPr>
+          <w:rPr>
+            <w:lang w:val="en-US"/>
+          </w:rPr>
+          <w:id w:val="-1213571586"/>
+          <w:citation/>
+        </w:sdtPr>
+        <w:sdtContent>
+          <w:r>
+            <w:rPr>
+              <w:lang w:val="en-US"/>
+            </w:rPr>
+            <w:fldChar w:fldCharType="begin"/>
+          </w:r>
+          <w:r>
+            <w:rPr>
+              <w:lang w:val="en-US"/>
+            </w:rPr>
+            <w:instrText xml:space="preserve"> CITATION Fir14 \l 1033 </w:instrText>
+          </w:r>
+          <w:r>
+            <w:rPr>
+              <w:lang w:val="en-US"/>
+            </w:rPr>
+            <w:fldChar w:fldCharType="separate"/>
+          </w:r>
+          <w:r>
+            <w:rPr>
+              <w:noProof/>
+              <w:lang w:val="en-US"/>
+            </w:rPr>
+            <w:t>[19]</w:t>
+          </w:r>
+          <w:r>
+            <w:rPr>
+              <w:lang w:val="en-US"/>
+            </w:rPr>
+            <w:fldChar w:fldCharType="end"/>
+          </w:r>
+        </w:sdtContent>
+      </w:sdt>
+      <w:r>
+        <w:rPr>
+          <w:lang w:val="en-US"/>
+        </w:rPr>
+        <w:t xml:space="preserve">. </w:t>
+      </w:r>
+    </w:p>
+    <w:p>
+      <w:pPr>
+        <w:pStyle w:val="Tekstpods"/>
+        <w:ind w:left="360" w:firstLine="360"/>
+        <w:rPr>
+          <w:lang w:val="en-US"/>
+        </w:rPr>
+      </w:pPr>
+      <w:r>
+        <w:rPr>
+          <w:lang w:val="en-US"/>
+        </w:rPr>
+        <w:t xml:space="preserve">Solutions can be found where </w:t>
+      </w:r>
+      <w:r>
+        <w:rPr>
+          <w:lang w:val="en-US"/>
+        </w:rPr>
+        <w:t xml:space="preserve">GA solutions are mixed with other approaches, for example systems where principal component analysis is used for feature extraction and Genetic </w:t>
+      </w:r>
+      <w:r>
+        <w:rPr>
+          <w:lang w:val="en-US"/>
+        </w:rPr>
+        <w:t xml:space="preserve">Algorithm to recognize </w:t>
+      </w:r>
+      <w:sdt>
+        <w:sdtPr>
+          <w:rPr>
+            <w:lang w:val="en-US"/>
+          </w:rPr>
+          <w:id w:val="-1273013284"/>
+          <w:citation/>
+        </w:sdtPr>
+        <w:sdtContent>
+          <w:r>
+            <w:rPr>
+              <w:lang w:val="en-US"/>
+            </w:rPr>
+            <w:fldChar w:fldCharType="begin"/>
+          </w:r>
+          <w:r>
+            <w:rPr>
+              <w:lang w:val="en-US"/>
+            </w:rPr>
+            <w:instrText xml:space="preserve"> CITATION Fir14 \l 1033 </w:instrText>
+          </w:r>
+          <w:r>
+            <w:rPr>
+              <w:lang w:val="en-US"/>
+            </w:rPr>
+            <w:fldChar w:fldCharType="separate"/>
+          </w:r>
+          <w:r>
+            <w:rPr>
+              <w:noProof/>
+              <w:lang w:val="en-US"/>
+            </w:rPr>
+            <w:t>[19]</w:t>
+          </w:r>
+          <w:r>
+            <w:rPr>
+              <w:lang w:val="en-US"/>
+            </w:rPr>
+            <w:fldChar w:fldCharType="end"/>
+          </w:r>
+        </w:sdtContent>
+      </w:sdt>
+      <w:r>
+        <w:rPr>
+          <w:lang w:val="en-US"/>
+        </w:rPr>
+        <w:t xml:space="preserve">. </w:t>
+      </w:r>
     </w:p>
     <w:p>
       <w:pPr>
@@ -6895,26 +7132,31 @@
           <w:lang w:val="en-US"/>
         </w:rPr>
       </w:pPr>
-      <w:r>
-        <w:rPr>
-          <w:lang w:val="en-US"/>
-        </w:rPr>
-        <w:br w:type="page"/>
-      </w:r>
-      <w:r>
-        <w:rPr>
-          <w:lang w:val="en-US"/>
-        </w:rPr>
-        <w:lastRenderedPageBreak/>
-        <w:br w:type="page"/>
-      </w:r>
-    </w:p>
-    <w:p>
-      <w:pPr>
+    </w:p>
+    <w:p>
+      <w:pPr>
+        <w:pStyle w:val="Tekstpods"/>
+        <w:keepNext/>
         <w:overflowPunct/>
         <w:autoSpaceDE/>
         <w:autoSpaceDN/>
         <w:adjustRightInd/>
+        <w:ind w:firstLine="0"/>
+        <w:textAlignment w:val="auto"/>
+        <w:rPr>
+          <w:lang w:val="en-US"/>
+        </w:rPr>
+      </w:pPr>
+    </w:p>
+    <w:p>
+      <w:pPr>
+        <w:pStyle w:val="Tekstpods"/>
+        <w:keepNext/>
+        <w:overflowPunct/>
+        <w:autoSpaceDE/>
+        <w:autoSpaceDN/>
+        <w:adjustRightInd/>
+        <w:ind w:firstLine="0"/>
         <w:textAlignment w:val="auto"/>
         <w:rPr>
           <w:lang w:val="en-US"/>
@@ -6936,7 +7178,6 @@
         <w:rPr>
           <w:lang w:val="en-US"/>
         </w:rPr>
-        <w:lastRenderedPageBreak/>
         <w:br w:type="page"/>
       </w:r>
     </w:p>
@@ -6967,14 +7208,14 @@
           <w:lang w:val="en-US"/>
         </w:rPr>
       </w:pPr>
-      <w:bookmarkStart w:id="7" w:name="_Toc526891484"/>
+      <w:bookmarkStart w:id="6" w:name="_Toc526891484"/>
       <w:r>
         <w:rPr>
           <w:lang w:val="en-US"/>
         </w:rPr>
         <w:t>Requirements and tools</w:t>
       </w:r>
-      <w:bookmarkEnd w:id="7"/>
+      <w:bookmarkEnd w:id="6"/>
       <w:r>
         <w:rPr>
           <w:lang w:val="en-US"/>
@@ -7063,6 +7304,7 @@
         </w:numPr>
         <w:ind w:left="709" w:hanging="357"/>
         <w:rPr>
+          <w:u w:val="single"/>
           <w:lang w:val="en-US"/>
         </w:rPr>
       </w:pPr>
@@ -7070,17 +7312,10 @@
         <w:rPr>
           <w:rFonts w:ascii="LMRoman12-Regular" w:hAnsi="LMRoman12-Regular" w:cs="LMRoman12-Regular"/>
           <w:szCs w:val="24"/>
-          <w:lang w:val="en-US"/>
-        </w:rPr>
-        <w:t>description of tools</w:t>
-      </w:r>
-      <w:r>
-        <w:rPr>
-          <w:rFonts w:ascii="LMRoman12-Regular" w:hAnsi="LMRoman12-Regular" w:cs="LMRoman12-Regular"/>
-          <w:szCs w:val="24"/>
-          <w:lang w:val="en-US"/>
-        </w:rPr>
-        <w:t>,</w:t>
+          <w:u w:val="single"/>
+          <w:lang w:val="en-US"/>
+        </w:rPr>
+        <w:t>description of tools,</w:t>
       </w:r>
     </w:p>
     <w:p>
@@ -7111,6 +7346,1167 @@
         </w:rPr>
         <w:t>.</w:t>
       </w:r>
+    </w:p>
+    <w:p>
+      <w:pPr>
+        <w:pStyle w:val="Tekstpods"/>
+        <w:rPr>
+          <w:lang w:val="en-US"/>
+        </w:rPr>
+      </w:pPr>
+    </w:p>
+    <w:p>
+      <w:pPr>
+        <w:pStyle w:val="Heading2"/>
+        <w:rPr>
+          <w:lang w:val="en-US"/>
+        </w:rPr>
+      </w:pPr>
+      <w:r>
+        <w:rPr>
+          <w:lang w:val="en-US"/>
+        </w:rPr>
+        <w:t>Requirements</w:t>
+      </w:r>
+    </w:p>
+    <w:p>
+      <w:pPr>
+        <w:pStyle w:val="Heading3"/>
+        <w:rPr>
+          <w:lang w:val="en-US"/>
+        </w:rPr>
+      </w:pPr>
+      <w:r>
+        <w:rPr>
+          <w:lang w:val="en-US"/>
+        </w:rPr>
+        <w:t>Functional requirements</w:t>
+      </w:r>
+    </w:p>
+    <w:p>
+      <w:pPr>
+        <w:pStyle w:val="Tekstpods"/>
+        <w:ind w:left="357"/>
+        <w:rPr>
+          <w:lang w:val="en-US"/>
+        </w:rPr>
+      </w:pPr>
+      <w:r>
+        <w:rPr>
+          <w:lang w:val="en-US"/>
+        </w:rPr>
+        <w:t xml:space="preserve">Basic database of photos should be easy to provide by the user to the given folder. Every photo needs to contain one face, preferably with good lighting. Phots should be grouped in folders, one folder to one person that detection will be </w:t>
+      </w:r>
+      <w:r>
+        <w:rPr>
+          <w:lang w:val="en-US"/>
+        </w:rPr>
+        <w:t>take place on</w:t>
+      </w:r>
+      <w:r>
+        <w:rPr>
+          <w:lang w:val="en-US"/>
+        </w:rPr>
+        <w:t>. Folders should be named accordingly, uniquely and describe the person</w:t>
+      </w:r>
+      <w:r>
+        <w:rPr>
+          <w:lang w:val="en-US"/>
+        </w:rPr>
+        <w:t xml:space="preserve">, as this name will be used to recognize given face. Every folder should contain the same </w:t>
+      </w:r>
+      <w:r>
+        <w:rPr>
+          <w:lang w:val="en-US"/>
+        </w:rPr>
+        <w:t>number</w:t>
+      </w:r>
+      <w:r>
+        <w:rPr>
+          <w:lang w:val="en-US"/>
+        </w:rPr>
+        <w:t xml:space="preserve"> of photos, to allow the training process</w:t>
+      </w:r>
+      <w:r>
+        <w:rPr>
+          <w:lang w:val="en-US"/>
+        </w:rPr>
+        <w:t xml:space="preserve"> to achieve</w:t>
+      </w:r>
+      <w:r>
+        <w:rPr>
+          <w:lang w:val="en-US"/>
+        </w:rPr>
+        <w:t xml:space="preserve"> best performance. </w:t>
+      </w:r>
+    </w:p>
+    <w:p>
+      <w:pPr>
+        <w:pStyle w:val="Tekstpods"/>
+        <w:ind w:left="357"/>
+        <w:rPr>
+          <w:lang w:val="en-US"/>
+        </w:rPr>
+      </w:pPr>
+      <w:r>
+        <w:rPr>
+          <w:lang w:val="en-US"/>
+        </w:rPr>
+        <w:lastRenderedPageBreak/>
+        <w:t>Aligned and processed images should be placed in a separate folder, with the same labels, segregated in folder</w:t>
+      </w:r>
+      <w:r>
+        <w:rPr>
+          <w:lang w:val="en-US"/>
+        </w:rPr>
+        <w:t>s</w:t>
+      </w:r>
+      <w:r>
+        <w:rPr>
+          <w:lang w:val="en-US"/>
+        </w:rPr>
+        <w:t xml:space="preserve"> the same way as before the processing.</w:t>
+      </w:r>
+    </w:p>
+    <w:p>
+      <w:pPr>
+        <w:pStyle w:val="Tekstpods"/>
+        <w:ind w:left="357"/>
+        <w:rPr>
+          <w:lang w:val="en-US"/>
+        </w:rPr>
+      </w:pPr>
+      <w:r>
+        <w:rPr>
+          <w:lang w:val="en-US"/>
+        </w:rPr>
+        <w:t>The application should provide possibility to specify video sequence that will be further processed</w:t>
+      </w:r>
+      <w:r>
+        <w:rPr>
+          <w:lang w:val="en-US"/>
+        </w:rPr>
+        <w:t xml:space="preserve"> as a string of characters.</w:t>
+      </w:r>
+    </w:p>
+    <w:p>
+      <w:pPr>
+        <w:pStyle w:val="Tekstpods"/>
+        <w:ind w:left="357"/>
+        <w:rPr>
+          <w:lang w:val="en-US"/>
+        </w:rPr>
+      </w:pPr>
+      <w:r>
+        <w:rPr>
+          <w:lang w:val="en-US"/>
+        </w:rPr>
+        <w:t>Face on a processed video media should be</w:t>
+      </w:r>
+      <w:r>
+        <w:rPr>
+          <w:lang w:val="en-US"/>
+        </w:rPr>
+        <w:t xml:space="preserve"> tracked and</w:t>
+      </w:r>
+      <w:r>
+        <w:rPr>
+          <w:lang w:val="en-US"/>
+        </w:rPr>
+        <w:t xml:space="preserve"> clearly marked with a square shaped box. Above the </w:t>
+      </w:r>
+      <w:r>
+        <w:rPr>
+          <w:lang w:val="en-US"/>
+        </w:rPr>
+        <w:t>square should be a text with the prediction</w:t>
+      </w:r>
+      <w:r>
+        <w:rPr>
+          <w:lang w:val="en-US"/>
+        </w:rPr>
+        <w:t xml:space="preserve"> result, that is name</w:t>
+      </w:r>
+      <w:r>
+        <w:rPr>
+          <w:lang w:val="en-US"/>
+        </w:rPr>
+        <w:t xml:space="preserve"> of the face owner. Text should be readable both when the face detected is far, so the square</w:t>
+      </w:r>
+      <w:r>
+        <w:rPr>
+          <w:lang w:val="en-US"/>
+        </w:rPr>
+        <w:t xml:space="preserve"> and text above</w:t>
+      </w:r>
+      <w:r>
+        <w:rPr>
+          <w:lang w:val="en-US"/>
+        </w:rPr>
+        <w:t xml:space="preserve"> is small, and when the face is close, and the text could be too big to fit into the screen.</w:t>
+      </w:r>
+    </w:p>
+    <w:p>
+      <w:pPr>
+        <w:pStyle w:val="Tekstpods"/>
+        <w:ind w:left="357"/>
+        <w:rPr>
+          <w:lang w:val="en-US"/>
+        </w:rPr>
+      </w:pPr>
+      <w:r>
+        <w:rPr>
+          <w:lang w:val="en-US"/>
+        </w:rPr>
+        <w:t xml:space="preserve">Output video after face detection should be placed in separate folder marked as the output videos, with each video named the same way as before processing </w:t>
+      </w:r>
+      <w:r>
+        <w:rPr>
+          <w:lang w:val="en-US"/>
+        </w:rPr>
+        <w:t>with “output” appended to the original title to be easily distinguished.</w:t>
+      </w:r>
+    </w:p>
+    <w:p>
+      <w:pPr>
+        <w:pStyle w:val="Heading3"/>
+        <w:rPr>
+          <w:lang w:val="en-US"/>
+        </w:rPr>
+      </w:pPr>
+      <w:r>
+        <w:rPr>
+          <w:lang w:val="en-US"/>
+        </w:rPr>
+        <w:t>Non-functional requirements</w:t>
+      </w:r>
+    </w:p>
+    <w:p>
+      <w:pPr>
+        <w:pStyle w:val="Heading2"/>
+        <w:rPr>
+          <w:lang w:val="en-US"/>
+        </w:rPr>
+      </w:pPr>
+      <w:r>
+        <w:rPr>
+          <w:lang w:val="en-US"/>
+        </w:rPr>
+        <w:t>Use cases</w:t>
+      </w:r>
+    </w:p>
+    <w:p>
+      <w:pPr>
+        <w:pStyle w:val="Tekstpods"/>
+        <w:rPr>
+          <w:lang w:val="en-US"/>
+        </w:rPr>
+      </w:pPr>
+      <w:bookmarkStart w:id="7" w:name="_GoBack"/>
+      <w:bookmarkEnd w:id="7"/>
+    </w:p>
+    <w:p>
+      <w:pPr>
+        <w:pStyle w:val="Heading2"/>
+        <w:rPr>
+          <w:lang w:val="en-US"/>
+        </w:rPr>
+      </w:pPr>
+      <w:r>
+        <w:rPr>
+          <w:lang w:val="en-US"/>
+        </w:rPr>
+        <w:lastRenderedPageBreak/>
+        <w:t>Tools</w:t>
+      </w:r>
+    </w:p>
+    <w:p>
+      <w:pPr>
+        <w:pStyle w:val="Heading3"/>
+        <w:rPr>
+          <w:lang w:val="en-US"/>
+        </w:rPr>
+      </w:pPr>
+      <w:r>
+        <w:rPr>
+          <w:lang w:val="en-US"/>
+        </w:rPr>
+        <w:t>Programming language</w:t>
+      </w:r>
+    </w:p>
+    <w:p>
+      <w:pPr>
+        <w:pStyle w:val="Heading4"/>
+        <w:rPr>
+          <w:lang w:val="en-US"/>
+        </w:rPr>
+      </w:pPr>
+      <w:r>
+        <w:rPr>
+          <w:lang w:val="en-US"/>
+        </w:rPr>
+        <w:t>Research results</w:t>
+      </w:r>
+    </w:p>
+    <w:p>
+      <w:pPr>
+        <w:pStyle w:val="Tekstpods"/>
+        <w:rPr>
+          <w:lang w:val="en-US"/>
+        </w:rPr>
+      </w:pPr>
+      <w:r>
+        <w:rPr>
+          <w:lang w:val="en-US"/>
+        </w:rPr>
+        <w:t xml:space="preserve">In data processing, especially in image processing there are a few most viable options when it comes to programming languages. There are basically four different options available. </w:t>
+      </w:r>
+    </w:p>
+    <w:p>
+      <w:pPr>
+        <w:pStyle w:val="Tekstpods"/>
+        <w:rPr>
+          <w:lang w:val="en-US"/>
+        </w:rPr>
+      </w:pPr>
+      <w:r>
+        <w:rPr>
+          <w:lang w:val="en-US"/>
+        </w:rPr>
+        <w:t>First option is Java language that comes with two libraries that would help with writing this thesis</w:t>
+      </w:r>
+      <w:r>
+        <w:rPr>
+          <w:lang w:val="en-US"/>
+        </w:rPr>
+        <w:t xml:space="preserve">. Wrapper for OpenCV and native </w:t>
+      </w:r>
+      <w:proofErr w:type="spellStart"/>
+      <w:r>
+        <w:rPr>
+          <w:lang w:val="en-US"/>
+        </w:rPr>
+        <w:t>JavaCV</w:t>
+      </w:r>
+      <w:proofErr w:type="spellEnd"/>
+      <w:r>
+        <w:rPr>
+          <w:lang w:val="en-US"/>
+        </w:rPr>
+        <w:t>.  However, due to the lack of experience and personal preferences, choice was made not to use Java for development.</w:t>
+      </w:r>
+    </w:p>
+    <w:p>
+      <w:pPr>
+        <w:pStyle w:val="Tekstpods"/>
+        <w:rPr>
+          <w:lang w:val="en-US"/>
+        </w:rPr>
+      </w:pPr>
+      <w:r>
+        <w:rPr>
+          <w:lang w:val="en-US"/>
+        </w:rPr>
+        <w:t xml:space="preserve">MATLAB is a </w:t>
+      </w:r>
+      <w:proofErr w:type="gramStart"/>
+      <w:r>
+        <w:rPr>
+          <w:lang w:val="en-US"/>
+        </w:rPr>
+        <w:t>really powerful</w:t>
+      </w:r>
+      <w:proofErr w:type="gramEnd"/>
+      <w:r>
+        <w:rPr>
+          <w:lang w:val="en-US"/>
+        </w:rPr>
+        <w:t xml:space="preserve"> tool and can be successfully used for tasks like image processing. There are toolboxes available, that further extend possibilities, for example image processing toolbox, computer vision toolbox and many more. Also, the program allows for easy access to data, and easy visualization, with simple methods. MATLAB also supports OpenCV which is a next huge advantage. It also comes with a great documentation. However, cost of the software is enormous for an ordinary user, that completely brought chances of using this tool to zero percent </w:t>
+      </w:r>
+      <w:sdt>
+        <w:sdtPr>
+          <w:rPr>
+            <w:lang w:val="en-US"/>
+          </w:rPr>
+          <w:id w:val="1866780539"/>
+          <w:citation/>
+        </w:sdtPr>
+        <w:sdtContent>
+          <w:r>
+            <w:rPr>
+              <w:lang w:val="en-US"/>
+            </w:rPr>
+            <w:fldChar w:fldCharType="begin"/>
+          </w:r>
+          <w:r>
+            <w:rPr>
+              <w:lang w:val="en-US"/>
+            </w:rPr>
+            <w:instrText xml:space="preserve"> CITATION Sat15 \l 1033 </w:instrText>
+          </w:r>
+          <w:r>
+            <w:rPr>
+              <w:lang w:val="en-US"/>
+            </w:rPr>
+            <w:fldChar w:fldCharType="separate"/>
+          </w:r>
+          <w:r>
+            <w:rPr>
+              <w:noProof/>
+              <w:lang w:val="en-US"/>
+            </w:rPr>
+            <w:t>[20]</w:t>
+          </w:r>
+          <w:r>
+            <w:rPr>
+              <w:lang w:val="en-US"/>
+            </w:rPr>
+            <w:fldChar w:fldCharType="end"/>
+          </w:r>
+        </w:sdtContent>
+      </w:sdt>
+      <w:r>
+        <w:rPr>
+          <w:lang w:val="en-US"/>
+        </w:rPr>
+        <w:t>.</w:t>
+      </w:r>
+    </w:p>
+    <w:p>
+      <w:pPr>
+        <w:pStyle w:val="Tekstpods"/>
+        <w:rPr>
+          <w:lang w:val="en-US"/>
+        </w:rPr>
+      </w:pPr>
+      <w:r>
+        <w:rPr>
+          <w:lang w:val="en-US"/>
+        </w:rPr>
+        <w:t>More of a low-level approach would be to use C++, it comes with a great support of OpenCV and great performance. Although, it comes with responsibility of managing memory</w:t>
+      </w:r>
+      <w:r>
+        <w:rPr>
+          <w:lang w:val="en-US"/>
+        </w:rPr>
+        <w:t>.</w:t>
+      </w:r>
+    </w:p>
+    <w:p>
+      <w:pPr>
+        <w:pStyle w:val="Heading4"/>
+        <w:rPr>
+          <w:lang w:val="en-US"/>
+        </w:rPr>
+      </w:pPr>
+      <w:r>
+        <w:rPr>
+          <w:lang w:val="en-US"/>
+        </w:rPr>
+        <w:t>Language of choice</w:t>
+      </w:r>
+    </w:p>
+    <w:p>
+      <w:pPr>
+        <w:pStyle w:val="Tekstpods"/>
+        <w:rPr>
+          <w:lang w:val="en-US"/>
+        </w:rPr>
+      </w:pPr>
+      <w:r>
+        <w:rPr>
+          <w:lang w:val="en-US"/>
+        </w:rPr>
+        <w:t xml:space="preserve">Language of choice for this project was Python. </w:t>
+      </w:r>
+      <w:r>
+        <w:rPr>
+          <w:lang w:val="en-US"/>
+        </w:rPr>
+        <w:t>It is widely used in data science field, due to the huge number of libraries and supportive community.</w:t>
+      </w:r>
+      <w:r>
+        <w:rPr>
+          <w:lang w:val="en-US"/>
+        </w:rPr>
+        <w:t xml:space="preserve"> There are a few advantages that decided for this language to be used.</w:t>
+      </w:r>
+    </w:p>
+    <w:p>
+      <w:pPr>
+        <w:pStyle w:val="Tekstpods"/>
+        <w:rPr>
+          <w:lang w:val="en-US"/>
+        </w:rPr>
+      </w:pPr>
+      <w:r>
+        <w:rPr>
+          <w:lang w:val="en-US"/>
+        </w:rPr>
+        <w:t xml:space="preserve">The cleanness of language – this was the main purpose while Python was designed. To keep it simple, consistent and compact, which is already a distinctive feature in a programming world. Code is easy to write and easy to </w:t>
+      </w:r>
+      <w:r>
+        <w:rPr>
+          <w:lang w:val="en-US"/>
+        </w:rPr>
+        <w:lastRenderedPageBreak/>
+        <w:t xml:space="preserve">read, and this makes it </w:t>
+      </w:r>
+      <w:proofErr w:type="gramStart"/>
+      <w:r>
+        <w:rPr>
+          <w:lang w:val="en-US"/>
+        </w:rPr>
+        <w:t>really great</w:t>
+      </w:r>
+      <w:proofErr w:type="gramEnd"/>
+      <w:r>
+        <w:rPr>
+          <w:lang w:val="en-US"/>
+        </w:rPr>
+        <w:t xml:space="preserve"> for code </w:t>
+      </w:r>
+      <w:r>
+        <w:rPr>
+          <w:lang w:val="en-US"/>
+        </w:rPr>
+        <w:t>maintenance</w:t>
+      </w:r>
+      <w:r>
+        <w:rPr>
+          <w:lang w:val="en-US"/>
+        </w:rPr>
+        <w:t>. Yet, it was designed to fully support Object Oriented Programming</w:t>
+      </w:r>
+      <w:r>
+        <w:rPr>
+          <w:lang w:val="en-US"/>
+        </w:rPr>
+        <w:t>, imperative, procedural and functional programming.</w:t>
+      </w:r>
+    </w:p>
+    <w:p>
+      <w:pPr>
+        <w:pStyle w:val="Tekstpods"/>
+        <w:rPr>
+          <w:lang w:val="en-US"/>
+        </w:rPr>
+      </w:pPr>
+      <w:r>
+        <w:rPr>
+          <w:lang w:val="en-US"/>
+        </w:rPr>
+        <w:t xml:space="preserve">Efficiency of prototyping – This is a dynamic type language, which means, that there are no strict types defined. Of course, they are assigned later, </w:t>
+      </w:r>
+      <w:r>
+        <w:rPr>
+          <w:lang w:val="en-US"/>
+        </w:rPr>
+        <w:t>during interpreting, but a programmer doesn’t have to think about that while creating the code. Python code is often much shorter, which further extends ease of upkeeping clean code.</w:t>
+      </w:r>
+    </w:p>
+    <w:p>
+      <w:pPr>
+        <w:pStyle w:val="Tekstpods"/>
+        <w:rPr>
+          <w:lang w:val="en-US"/>
+        </w:rPr>
+      </w:pPr>
+      <w:r>
+        <w:rPr>
+          <w:lang w:val="en-US"/>
+        </w:rPr>
+        <w:t>Portability – Python code is multiplatform for most part. It can be easily executed on many different platforms. It allows not only to make graphical user interface applications, but also web applications. This makes it a universal tool for many applications.</w:t>
+      </w:r>
+    </w:p>
+    <w:p>
+      <w:pPr>
+        <w:pStyle w:val="Tekstpods"/>
+        <w:rPr>
+          <w:lang w:val="en-US"/>
+        </w:rPr>
+      </w:pPr>
+      <w:r>
+        <w:rPr>
+          <w:lang w:val="en-US"/>
+        </w:rPr>
+        <w:t xml:space="preserve">Libraries – Python offers great </w:t>
+      </w:r>
+      <w:r>
+        <w:rPr>
+          <w:lang w:val="en-US"/>
+        </w:rPr>
+        <w:t xml:space="preserve">number of libraries that </w:t>
+      </w:r>
+      <w:r>
+        <w:rPr>
+          <w:lang w:val="en-US"/>
+        </w:rPr>
+        <w:t xml:space="preserve">makes it </w:t>
+      </w:r>
+      <w:proofErr w:type="gramStart"/>
+      <w:r>
+        <w:rPr>
+          <w:lang w:val="en-US"/>
+        </w:rPr>
+        <w:t>really easy</w:t>
+      </w:r>
+      <w:proofErr w:type="gramEnd"/>
+      <w:r>
+        <w:rPr>
+          <w:lang w:val="en-US"/>
+        </w:rPr>
+        <w:t xml:space="preserve"> to develop applications. This includes web development</w:t>
+      </w:r>
+      <w:r>
+        <w:rPr>
+          <w:lang w:val="en-US"/>
+        </w:rPr>
+        <w:t xml:space="preserve"> like Django or Flask</w:t>
+      </w:r>
+      <w:r>
+        <w:rPr>
+          <w:lang w:val="en-US"/>
+        </w:rPr>
+        <w:t>, calculations</w:t>
+      </w:r>
+      <w:r>
+        <w:rPr>
+          <w:lang w:val="en-US"/>
+        </w:rPr>
+        <w:t xml:space="preserve"> like NumPy</w:t>
+      </w:r>
+      <w:r>
+        <w:rPr>
+          <w:lang w:val="en-US"/>
+        </w:rPr>
+        <w:t>, game development</w:t>
+      </w:r>
+      <w:r>
+        <w:rPr>
+          <w:lang w:val="en-US"/>
+        </w:rPr>
+        <w:t xml:space="preserve"> like </w:t>
+      </w:r>
+      <w:proofErr w:type="spellStart"/>
+      <w:r>
+        <w:rPr>
+          <w:lang w:val="en-US"/>
+        </w:rPr>
+        <w:t>Pygame</w:t>
+      </w:r>
+      <w:proofErr w:type="spellEnd"/>
+      <w:r>
+        <w:rPr>
+          <w:lang w:val="en-US"/>
+        </w:rPr>
+        <w:t xml:space="preserve"> and many more. </w:t>
+      </w:r>
+    </w:p>
+    <w:p>
+      <w:pPr>
+        <w:pStyle w:val="Tekstpods"/>
+        <w:rPr>
+          <w:lang w:val="en-US"/>
+        </w:rPr>
+      </w:pPr>
+      <w:r>
+        <w:rPr>
+          <w:lang w:val="en-US"/>
+        </w:rPr>
+        <w:t>Quality of code – On the base of Python stands so-called Zen of Python (PEP 20)</w:t>
+      </w:r>
+      <w:r>
+        <w:rPr>
+          <w:lang w:val="en-US"/>
+        </w:rPr>
+        <w:t xml:space="preserve">, that includes aphorisms like “Beautiful is better than ugly” or “complex is better than complicated” or “readability counts”. </w:t>
+      </w:r>
+      <w:r>
+        <w:rPr>
+          <w:lang w:val="en-US"/>
+        </w:rPr>
+        <w:t xml:space="preserve"> </w:t>
+      </w:r>
+      <w:r>
+        <w:rPr>
+          <w:lang w:val="en-US"/>
+        </w:rPr>
+        <w:t xml:space="preserve">It has also a lot of other PEP rules defining style convention of Python like PEP 8, where it is defined how many spaces for indentation level, maximum line length or occurrence of white spaces. Even though there are a lot of rules, most of IDE (programming environments) give possibility to install extensions that keep track of those </w:t>
+      </w:r>
+      <w:r>
+        <w:rPr>
+          <w:lang w:val="en-US"/>
+        </w:rPr>
+        <w:t>rules and often even automatically correct them. This makes Python code very universal and easy to read among developers.</w:t>
+      </w:r>
+    </w:p>
+    <w:p>
+      <w:pPr>
+        <w:pStyle w:val="Tekstpods"/>
+        <w:rPr>
+          <w:lang w:val="en-US"/>
+        </w:rPr>
+      </w:pPr>
+    </w:p>
+    <w:p>
+      <w:pPr>
+        <w:pStyle w:val="Heading3"/>
+        <w:rPr>
+          <w:lang w:val="en-US"/>
+        </w:rPr>
+      </w:pPr>
+      <w:r>
+        <w:rPr>
+          <w:lang w:val="en-US"/>
+        </w:rPr>
+        <w:t>Libraries</w:t>
+      </w:r>
+    </w:p>
+    <w:p>
+      <w:pPr>
+        <w:pStyle w:val="Heading4"/>
+        <w:rPr>
+          <w:lang w:val="en-US"/>
+        </w:rPr>
+      </w:pPr>
+      <w:r>
+        <w:rPr>
+          <w:lang w:val="en-US"/>
+        </w:rPr>
+        <w:t>OpenCV</w:t>
+      </w:r>
+    </w:p>
+    <w:p>
+      <w:pPr>
+        <w:pStyle w:val="Tekstpods"/>
+        <w:rPr>
+          <w:lang w:val="en-US"/>
+        </w:rPr>
+      </w:pPr>
+      <w:r>
+        <w:rPr>
+          <w:lang w:val="en-US"/>
+        </w:rPr>
+        <w:t xml:space="preserve">It’s an open source, free for commercial and educational use library. It was written in C and C++ and is developed using wrappers in a lot of programming languages like C#, Python, </w:t>
+      </w:r>
+      <w:r>
+        <w:rPr>
+          <w:lang w:val="en-US"/>
+        </w:rPr>
+        <w:t>MATLAB</w:t>
+      </w:r>
+      <w:r>
+        <w:rPr>
+          <w:lang w:val="en-US"/>
+        </w:rPr>
+        <w:t>, Java.</w:t>
+      </w:r>
+      <w:r>
+        <w:rPr>
+          <w:lang w:val="en-US"/>
+        </w:rPr>
+        <w:t xml:space="preserve"> One of the great advantages of this </w:t>
+      </w:r>
+      <w:r>
+        <w:rPr>
+          <w:lang w:val="en-US"/>
+        </w:rPr>
+        <w:lastRenderedPageBreak/>
+        <w:t>library possible multiplatform usage. It’s compatible with Windows, Mac OS X, Linux, Android and iOS.</w:t>
+      </w:r>
+    </w:p>
+    <w:p>
+      <w:pPr>
+        <w:pStyle w:val="Tekstpods"/>
+        <w:rPr>
+          <w:lang w:val="en-US"/>
+        </w:rPr>
+      </w:pPr>
+      <w:r>
+        <w:rPr>
+          <w:lang w:val="en-US"/>
+        </w:rPr>
+        <w:tab/>
+        <w:t>Library was create</w:t>
+      </w:r>
+      <w:r>
+        <w:rPr>
+          <w:lang w:val="en-US"/>
+        </w:rPr>
+        <w:t>d</w:t>
+      </w:r>
+      <w:r>
+        <w:rPr>
+          <w:lang w:val="en-US"/>
+        </w:rPr>
+        <w:t xml:space="preserve"> to serve in real-time </w:t>
+      </w:r>
+      <w:r>
+        <w:rPr>
+          <w:lang w:val="en-US"/>
+        </w:rPr>
+        <w:t>applications, where computing efficiency is a main issue. C and C++ as a relatively low-level language gives possibility to optimize and use multicore processor units.</w:t>
+      </w:r>
+    </w:p>
+    <w:p>
+      <w:pPr>
+        <w:pStyle w:val="Tekstpods"/>
+        <w:rPr>
+          <w:lang w:val="en-US"/>
+        </w:rPr>
+      </w:pPr>
+      <w:r>
+        <w:rPr>
+          <w:lang w:val="en-US"/>
+        </w:rPr>
+        <w:tab/>
+      </w:r>
+      <w:r>
+        <w:rPr>
+          <w:lang w:val="en-US"/>
+        </w:rPr>
+        <w:t xml:space="preserve">One of the main goals of OpenCV is to provide </w:t>
+      </w:r>
+      <w:r>
+        <w:rPr>
+          <w:lang w:val="en-US"/>
+        </w:rPr>
+        <w:t xml:space="preserve">an all in one tool that would allow to easily create advanced </w:t>
+      </w:r>
+      <w:r>
+        <w:rPr>
+          <w:lang w:val="en-US"/>
+        </w:rPr>
+        <w:t>projects by people on different knowledge levels. It can be easily use both for educating beginners, but it also gives the professionals to use advanced tools without reinventing the wheel.</w:t>
+      </w:r>
+    </w:p>
+    <w:p>
+      <w:pPr>
+        <w:pStyle w:val="Heading4"/>
+        <w:rPr>
+          <w:lang w:val="en-US"/>
+        </w:rPr>
+      </w:pPr>
+      <w:r>
+        <w:rPr>
+          <w:lang w:val="en-US"/>
+        </w:rPr>
+        <w:t xml:space="preserve"> </w:t>
+      </w:r>
+      <w:r>
+        <w:rPr>
+          <w:lang w:val="en-US"/>
+        </w:rPr>
+        <w:t>Num</w:t>
+      </w:r>
+      <w:r>
+        <w:rPr>
+          <w:lang w:val="en-US"/>
+        </w:rPr>
+        <w:t>P</w:t>
+      </w:r>
+      <w:r>
+        <w:rPr>
+          <w:lang w:val="en-US"/>
+        </w:rPr>
+        <w:t>y</w:t>
+      </w:r>
+    </w:p>
+    <w:p>
+      <w:pPr>
+        <w:pStyle w:val="Tekstpods"/>
+        <w:rPr>
+          <w:lang w:val="en-US"/>
+        </w:rPr>
+      </w:pPr>
+      <w:r>
+        <w:rPr>
+          <w:lang w:val="en-US"/>
+        </w:rPr>
+        <w:t xml:space="preserve">NumPy package is a basic Python tool that allows for advanced mathematical calculations, mainly for scientific purposes like numerical methods, operations on matrixes, diagonalization, integration, solving of equations and so on. </w:t>
+      </w:r>
+    </w:p>
+    <w:p>
+      <w:pPr>
+        <w:pStyle w:val="Tekstpods"/>
+        <w:rPr>
+          <w:lang w:val="en-US"/>
+        </w:rPr>
+      </w:pPr>
+      <w:r>
+        <w:rPr>
+          <w:lang w:val="en-US"/>
+        </w:rPr>
+        <w:t xml:space="preserve">One of the basic objects that is introduced by NumPy is </w:t>
+      </w:r>
+      <w:proofErr w:type="spellStart"/>
+      <w:r>
+        <w:rPr>
+          <w:lang w:val="en-US"/>
+        </w:rPr>
+        <w:t>ndarray</w:t>
+      </w:r>
+      <w:proofErr w:type="spellEnd"/>
+      <w:r>
+        <w:rPr>
+          <w:lang w:val="en-US"/>
+        </w:rPr>
+        <w:t xml:space="preserve">. </w:t>
+      </w:r>
+      <w:r>
+        <w:rPr>
+          <w:lang w:val="en-US"/>
+        </w:rPr>
+        <w:t xml:space="preserve">It can be treated as a universal container for data in form of vectors or arrays. The main difference between arrays provided by </w:t>
+      </w:r>
+      <w:proofErr w:type="spellStart"/>
+      <w:r>
+        <w:rPr>
+          <w:lang w:val="en-US"/>
+        </w:rPr>
+        <w:t>ndarray</w:t>
+      </w:r>
+      <w:proofErr w:type="spellEnd"/>
+      <w:r>
+        <w:rPr>
+          <w:lang w:val="en-US"/>
+        </w:rPr>
+        <w:t xml:space="preserve"> and default Python arrays is that objects inside needs to be the same type, they keep their size, while changing size new object is being created, and old is removed, objects contain functions to operate on contained data, optimized to use on big datasets.</w:t>
+      </w:r>
+    </w:p>
+    <w:p>
+      <w:pPr>
+        <w:pStyle w:val="Heading4"/>
+        <w:rPr>
+          <w:lang w:val="en-US"/>
+        </w:rPr>
+      </w:pPr>
+      <w:r>
+        <w:rPr>
+          <w:lang w:val="en-US"/>
+        </w:rPr>
+        <w:t>Matplotlib</w:t>
+      </w:r>
+    </w:p>
+    <w:p>
+      <w:pPr>
+        <w:pStyle w:val="Tekstpods"/>
+        <w:rPr>
+          <w:lang w:val="en-US"/>
+        </w:rPr>
+      </w:pPr>
+      <w:r>
+        <w:rPr>
+          <w:lang w:val="en-US"/>
+        </w:rPr>
+        <w:t xml:space="preserve">Powerful and rich library used for plotting and data visualization. </w:t>
+      </w:r>
+      <w:r>
+        <w:rPr>
+          <w:lang w:val="en-US"/>
+        </w:rPr>
+        <w:t xml:space="preserve">It produces 2D graphics in interactive environments. It allows to draw graphs like lines, scattered, bar and many more. </w:t>
+      </w:r>
+    </w:p>
+    <w:p>
+      <w:pPr>
+        <w:pStyle w:val="Tekstpods"/>
+        <w:rPr>
+          <w:lang w:val="en-US"/>
+        </w:rPr>
+      </w:pPr>
+      <w:proofErr w:type="spellStart"/>
+      <w:r>
+        <w:rPr>
+          <w:lang w:val="en-US"/>
+        </w:rPr>
+        <w:t>Matplotlib</w:t>
+      </w:r>
+      <w:proofErr w:type="spellEnd"/>
+      <w:r>
+        <w:rPr>
+          <w:lang w:val="en-US"/>
+        </w:rPr>
+        <w:t xml:space="preserve"> has </w:t>
+      </w:r>
+      <w:proofErr w:type="spellStart"/>
+      <w:r>
+        <w:rPr>
+          <w:lang w:val="en-US"/>
+        </w:rPr>
+        <w:t>Pyplot</w:t>
+      </w:r>
+      <w:proofErr w:type="spellEnd"/>
+      <w:r>
+        <w:rPr>
+          <w:lang w:val="en-US"/>
+        </w:rPr>
+        <w:t xml:space="preserve"> module that provide MATLAB-like interface. Which makes it easy for developers moving from that environment to begin. It also has object-oriented API to easily embed plotting into graphical interfaces like Qt or </w:t>
+      </w:r>
+      <w:proofErr w:type="spellStart"/>
+      <w:r>
+        <w:rPr>
+          <w:lang w:val="en-US"/>
+        </w:rPr>
+        <w:t>Tkinter</w:t>
+      </w:r>
+      <w:proofErr w:type="spellEnd"/>
+      <w:r>
+        <w:rPr>
+          <w:lang w:val="en-US"/>
+        </w:rPr>
+        <w:t>.</w:t>
+      </w:r>
+    </w:p>
+    <w:p>
+      <w:pPr>
+        <w:pStyle w:val="Tekstpods"/>
+        <w:rPr>
+          <w:lang w:val="en-US"/>
+        </w:rPr>
+      </w:pPr>
+      <w:r>
+        <w:rPr>
+          <w:lang w:val="en-US"/>
+        </w:rPr>
+        <w:lastRenderedPageBreak/>
+        <w:t xml:space="preserve">It can be also extended to use with Microsoft Excel, or to create 3D plots by using </w:t>
+      </w:r>
+      <w:r>
+        <w:rPr>
+          <w:lang w:val="en-US"/>
+        </w:rPr>
+        <w:t>mplot3d</w:t>
+      </w:r>
+      <w:r>
+        <w:rPr>
+          <w:lang w:val="en-US"/>
+        </w:rPr>
+        <w:t>. Active group of developers comes also with great profit with constant support and big community.</w:t>
+      </w:r>
+    </w:p>
+    <w:p>
+      <w:pPr>
+        <w:pStyle w:val="Heading4"/>
+        <w:rPr>
+          <w:lang w:val="en-US"/>
+        </w:rPr>
+      </w:pPr>
+      <w:proofErr w:type="spellStart"/>
+      <w:r>
+        <w:rPr>
+          <w:lang w:val="en-US"/>
+        </w:rPr>
+        <w:t>Scikit</w:t>
+      </w:r>
+      <w:proofErr w:type="spellEnd"/>
+      <w:r>
+        <w:rPr>
+          <w:lang w:val="en-US"/>
+        </w:rPr>
+        <w:t>-learn</w:t>
+      </w:r>
+    </w:p>
+    <w:p>
+      <w:pPr>
+        <w:pStyle w:val="Tekstpods"/>
+        <w:rPr>
+          <w:lang w:val="en-US"/>
+        </w:rPr>
+      </w:pPr>
+      <w:r>
+        <w:rPr>
+          <w:lang w:val="en-US"/>
+        </w:rPr>
+        <w:t>Package that provides simple and efficient tools for data mining and analysis. Includes various classification, regression, clustering algorithms including support vector machines, random forests, gradient boosting, k-means and more. It is also</w:t>
+      </w:r>
+      <w:r>
+        <w:rPr>
+          <w:lang w:val="en-US"/>
+        </w:rPr>
+        <w:t xml:space="preserve"> </w:t>
+      </w:r>
+      <w:r>
+        <w:rPr>
+          <w:lang w:val="en-US"/>
+        </w:rPr>
+        <w:t>built</w:t>
+      </w:r>
+      <w:r>
+        <w:rPr>
+          <w:lang w:val="en-US"/>
+        </w:rPr>
+        <w:t xml:space="preserve"> upon and</w:t>
+      </w:r>
+      <w:r>
+        <w:rPr>
+          <w:lang w:val="en-US"/>
+        </w:rPr>
+        <w:t xml:space="preserve"> designed to cooperate with other scientific libraries like NumPy and SciPy. </w:t>
+      </w:r>
+    </w:p>
+    <w:p>
+      <w:pPr>
+        <w:pStyle w:val="Tekstpods"/>
+        <w:rPr>
+          <w:lang w:val="en-US"/>
+        </w:rPr>
+      </w:pPr>
+    </w:p>
+    <w:p>
+      <w:pPr>
+        <w:rPr>
+          <w:lang w:val="en-US"/>
+        </w:rPr>
+      </w:pPr>
+    </w:p>
+    <w:p>
+      <w:pPr>
+        <w:ind w:firstLine="360"/>
+        <w:rPr>
+          <w:lang w:val="en-US"/>
+        </w:rPr>
+      </w:pPr>
+    </w:p>
+    <w:p>
+      <w:pPr>
+        <w:rPr>
+          <w:lang w:val="en-US"/>
+        </w:rPr>
+      </w:pPr>
+    </w:p>
+    <w:p>
+      <w:pPr>
+        <w:pStyle w:val="Tekstpods"/>
+        <w:rPr>
+          <w:lang w:val="en-US"/>
+        </w:rPr>
+      </w:pPr>
+    </w:p>
+    <w:p>
+      <w:pPr>
+        <w:pStyle w:val="Tekstpods"/>
+        <w:rPr>
+          <w:lang w:val="en-US"/>
+        </w:rPr>
+      </w:pPr>
+    </w:p>
+    <w:p>
+      <w:pPr>
+        <w:pStyle w:val="Tekstpods"/>
+        <w:rPr>
+          <w:lang w:val="en-US"/>
+        </w:rPr>
+      </w:pPr>
+    </w:p>
+    <w:p>
+      <w:pPr>
+        <w:pStyle w:val="Tekstpods"/>
+        <w:rPr>
+          <w:lang w:val="en-US"/>
+        </w:rPr>
+      </w:pPr>
     </w:p>
     <w:p>
       <w:pPr>
@@ -7130,12 +8526,6 @@
           <w:docGrid w:linePitch="326"/>
         </w:sectPr>
       </w:pPr>
-      <w:r>
-        <w:rPr>
-          <w:lang w:val="en-US"/>
-        </w:rPr>
-        <w:t>.</w:t>
-      </w:r>
     </w:p>
     <w:p>
       <w:pPr>
@@ -7489,6 +8879,100 @@
         <w:rPr>
           <w:lang w:val="en-US"/>
         </w:rPr>
+      </w:pPr>
+      <w:r>
+        <w:rPr>
+          <w:rFonts w:ascii="LMRoman12-Regular" w:hAnsi="LMRoman12-Regular" w:cs="LMRoman12-Regular"/>
+          <w:szCs w:val="24"/>
+          <w:lang w:val="en-US"/>
+        </w:rPr>
+        <w:t>working scenarios (with screenshots or output files)</w:t>
+      </w:r>
+      <w:r>
+        <w:rPr>
+          <w:rFonts w:ascii="LMRoman12-Regular" w:hAnsi="LMRoman12-Regular" w:cs="LMRoman12-Regular"/>
+          <w:szCs w:val="24"/>
+          <w:lang w:val="en-US"/>
+        </w:rPr>
+        <w:t>.</w:t>
+      </w:r>
+    </w:p>
+    <w:p>
+      <w:pPr>
+        <w:pStyle w:val="Tekstpods"/>
+        <w:rPr>
+          <w:lang w:val="en-US"/>
+        </w:rPr>
+      </w:pPr>
+    </w:p>
+    <w:p>
+      <w:pPr>
+        <w:pStyle w:val="Heading3"/>
+        <w:rPr>
+          <w:lang w:val="en-US"/>
+        </w:rPr>
+      </w:pPr>
+      <w:r>
+        <w:rPr>
+          <w:lang w:val="en-US"/>
+        </w:rPr>
+        <w:t>Requirements</w:t>
+      </w:r>
+    </w:p>
+    <w:p>
+      <w:pPr>
+        <w:pStyle w:val="Tekstpods"/>
+        <w:rPr>
+          <w:lang w:val="en-US"/>
+        </w:rPr>
+      </w:pPr>
+    </w:p>
+    <w:p>
+      <w:pPr>
+        <w:pStyle w:val="Tekstpods"/>
+        <w:rPr>
+          <w:lang w:val="en-US"/>
+        </w:rPr>
+      </w:pPr>
+    </w:p>
+    <w:p>
+      <w:pPr>
+        <w:pStyle w:val="Tekstpods"/>
+        <w:rPr>
+          <w:lang w:val="en-US"/>
+        </w:rPr>
+      </w:pPr>
+    </w:p>
+    <w:p>
+      <w:pPr>
+        <w:pStyle w:val="Tekstpods"/>
+        <w:rPr>
+          <w:lang w:val="en-US"/>
+        </w:rPr>
+      </w:pPr>
+    </w:p>
+    <w:p>
+      <w:pPr>
+        <w:pStyle w:val="Tekstpods"/>
+        <w:rPr>
+          <w:lang w:val="en-US"/>
+        </w:rPr>
+      </w:pPr>
+    </w:p>
+    <w:p>
+      <w:pPr>
+        <w:pStyle w:val="Tekstpods"/>
+        <w:rPr>
+          <w:lang w:val="en-US"/>
+        </w:rPr>
+      </w:pPr>
+    </w:p>
+    <w:p>
+      <w:pPr>
+        <w:pStyle w:val="Tekstpods"/>
+        <w:rPr>
+          <w:lang w:val="en-US"/>
+        </w:rPr>
         <w:sectPr>
           <w:headerReference w:type="even" r:id="rId26"/>
           <w:headerReference w:type="default" r:id="rId27"/>
@@ -7501,22 +8985,6 @@
           <w:docGrid w:linePitch="326"/>
         </w:sectPr>
       </w:pPr>
-      <w:r>
-        <w:rPr>
-          <w:rFonts w:ascii="LMRoman12-Regular" w:hAnsi="LMRoman12-Regular" w:cs="LMRoman12-Regular"/>
-          <w:szCs w:val="24"/>
-          <w:lang w:val="en-US"/>
-        </w:rPr>
-        <w:t>working scenarios (with screenshots or output files)</w:t>
-      </w:r>
-      <w:r>
-        <w:rPr>
-          <w:rFonts w:ascii="LMRoman12-Regular" w:hAnsi="LMRoman12-Regular" w:cs="LMRoman12-Regular"/>
-          <w:szCs w:val="24"/>
-          <w:lang w:val="en-US"/>
-        </w:rPr>
-        <w:t>.</w:t>
-      </w:r>
     </w:p>
     <w:p>
       <w:pPr>
@@ -7533,42 +9001,14 @@
           <w:lang w:val="en-US"/>
         </w:rPr>
       </w:pPr>
-      <w:r>
-        <w:rPr>
-          <w:lang w:val="en"/>
-        </w:rPr>
-        <w:t>The entire document should contain references to the illustrations contained therein</w:t>
-      </w:r>
-      <w:r>
-        <w:rPr>
-          <w:lang w:val="en-US"/>
-        </w:rPr>
-        <w:t xml:space="preserve"> </w:t>
-      </w:r>
-      <w:r>
-        <w:rPr>
-          <w:lang w:val="en-US"/>
-        </w:rPr>
-        <w:t>(</w:t>
-      </w:r>
-      <w:r>
-        <w:rPr>
-          <w:lang w:val="en-US"/>
-        </w:rPr>
-        <w:t>Fig</w:t>
-      </w:r>
-      <w:r>
-        <w:rPr>
-          <w:lang w:val="en-US"/>
-        </w:rPr>
-        <w:t>. 4.1)</w:t>
-      </w:r>
-      <w:r>
-        <w:rPr>
-          <w:lang w:val="en-US"/>
-        </w:rPr>
-        <w:t>.</w:t>
-      </w:r>
+    </w:p>
+    <w:p>
+      <w:pPr>
+        <w:pStyle w:val="Tekstpods"/>
+        <w:rPr>
+          <w:lang w:val="en-US"/>
+        </w:rPr>
+      </w:pPr>
       <w:r>
         <w:rPr>
           <w:lang w:val="en-US"/>
@@ -7605,48 +9045,6 @@
                 <w:lang w:val="en-US"/>
               </w:rPr>
             </w:pPr>
-            <w:r>
-              <w:rPr>
-                <w:noProof/>
-                <w:lang w:val="en-US" w:eastAsia="en-US"/>
-              </w:rPr>
-              <w:lastRenderedPageBreak/>
-              <w:drawing>
-                <wp:inline distT="0" distB="0" distL="0" distR="0" wp14:anchorId="5A5F2954" wp14:editId="0FC15E0D">
-                  <wp:extent cx="2800350" cy="2257425"/>
-                  <wp:effectExtent l="0" t="0" r="0" b="9525"/>
-                  <wp:docPr id="1" name="Obraz 1"/>
-                  <wp:cNvGraphicFramePr>
-                    <a:graphicFrameLocks xmlns:a="http://schemas.openxmlformats.org/drawingml/2006/main" noChangeAspect="1"/>
-                  </wp:cNvGraphicFramePr>
-                  <a:graphic xmlns:a="http://schemas.openxmlformats.org/drawingml/2006/main">
-                    <a:graphicData uri="http://schemas.openxmlformats.org/drawingml/2006/picture">
-                      <pic:pic xmlns:pic="http://schemas.openxmlformats.org/drawingml/2006/picture">
-                        <pic:nvPicPr>
-                          <pic:cNvPr id="1" name=""/>
-                          <pic:cNvPicPr/>
-                        </pic:nvPicPr>
-                        <pic:blipFill>
-                          <a:blip r:embed="rId28"/>
-                          <a:stretch>
-                            <a:fillRect/>
-                          </a:stretch>
-                        </pic:blipFill>
-                        <pic:spPr>
-                          <a:xfrm>
-                            <a:off x="0" y="0"/>
-                            <a:ext cx="2800350" cy="2257425"/>
-                          </a:xfrm>
-                          <a:prstGeom prst="rect">
-                            <a:avLst/>
-                          </a:prstGeom>
-                        </pic:spPr>
-                      </pic:pic>
-                    </a:graphicData>
-                  </a:graphic>
-                </wp:inline>
-              </w:drawing>
-            </w:r>
           </w:p>
         </w:tc>
       </w:tr>
@@ -7672,40 +9070,6 @@
                 <w:lang w:val="en-US"/>
               </w:rPr>
             </w:pPr>
-            <w:r>
-              <w:rPr>
-                <w:noProof/>
-                <w:szCs w:val="24"/>
-                <w:lang w:val="en-US"/>
-              </w:rPr>
-              <w:t>Fig</w:t>
-            </w:r>
-            <w:r>
-              <w:rPr>
-                <w:noProof/>
-                <w:szCs w:val="24"/>
-                <w:lang w:val="en-US"/>
-              </w:rPr>
-              <w:t xml:space="preserve">.4.1. </w:t>
-            </w:r>
-            <w:r>
-              <w:rPr>
-                <w:i/>
-                <w:noProof/>
-                <w:szCs w:val="24"/>
-                <w:lang w:val="en-US"/>
-              </w:rPr>
-              <w:t>The variation funkstion</w:t>
-            </w:r>
-            <w:r>
-              <w:rPr>
-                <w:i/>
-                <w:noProof/>
-                <w:szCs w:val="24"/>
-                <w:lang w:val="en-US"/>
-              </w:rPr>
-              <w:t>i</w:t>
-            </w:r>
           </w:p>
         </w:tc>
       </w:tr>
@@ -7756,8 +9120,8 @@
           <w:lang w:val="en-US"/>
         </w:rPr>
         <w:sectPr>
-          <w:headerReference w:type="even" r:id="rId29"/>
-          <w:headerReference w:type="default" r:id="rId30"/>
+          <w:headerReference w:type="even" r:id="rId28"/>
+          <w:headerReference w:type="default" r:id="rId29"/>
           <w:footnotePr>
             <w:numRestart w:val="eachPage"/>
           </w:footnotePr>
@@ -9480,8 +10844,8 @@
           <w:lang w:val="en-US"/>
         </w:rPr>
         <w:sectPr>
-          <w:headerReference w:type="even" r:id="rId31"/>
-          <w:headerReference w:type="default" r:id="rId32"/>
+          <w:headerReference w:type="even" r:id="rId30"/>
+          <w:headerReference w:type="default" r:id="rId31"/>
           <w:footnotePr>
             <w:numRestart w:val="eachPage"/>
           </w:footnotePr>
@@ -9517,8 +10881,8 @@
           <w:lang w:val="en-US"/>
         </w:rPr>
         <w:sectPr>
-          <w:headerReference w:type="even" r:id="rId33"/>
-          <w:headerReference w:type="default" r:id="rId34"/>
+          <w:headerReference w:type="even" r:id="rId32"/>
+          <w:headerReference w:type="default" r:id="rId33"/>
           <w:footnotePr>
             <w:numRestart w:val="eachPage"/>
           </w:footnotePr>
@@ -9724,7 +11088,7 @@
           <w:lang w:val="en-US"/>
         </w:rPr>
         <w:sectPr>
-          <w:headerReference w:type="first" r:id="rId35"/>
+          <w:headerReference w:type="first" r:id="rId34"/>
           <w:footnotePr>
             <w:numRestart w:val="eachPage"/>
           </w:footnotePr>
@@ -9747,7 +11111,7 @@
           <w:lang w:val="en-US"/>
         </w:rPr>
         <w:sectPr>
-          <w:headerReference w:type="even" r:id="rId36"/>
+          <w:headerReference w:type="even" r:id="rId35"/>
           <w:footnotePr>
             <w:numRestart w:val="eachPage"/>
           </w:footnotePr>
@@ -10016,8 +11380,8 @@
           <w:lang w:val="en-US"/>
         </w:rPr>
         <w:sectPr>
-          <w:headerReference w:type="even" r:id="rId37"/>
-          <w:headerReference w:type="default" r:id="rId38"/>
+          <w:headerReference w:type="even" r:id="rId36"/>
+          <w:headerReference w:type="default" r:id="rId37"/>
           <w:footnotePr>
             <w:numRestart w:val="eachPage"/>
           </w:footnotePr>
@@ -10040,8 +11404,8 @@
           <w:lang w:val="en-US"/>
         </w:rPr>
         <w:sectPr>
-          <w:headerReference w:type="even" r:id="rId39"/>
-          <w:headerReference w:type="default" r:id="rId40"/>
+          <w:headerReference w:type="even" r:id="rId38"/>
+          <w:headerReference w:type="default" r:id="rId39"/>
           <w:footnotePr>
             <w:numRestart w:val="eachPage"/>
           </w:footnotePr>
@@ -15515,7 +16879,7 @@
     <w:lsdException w:name="heading 2" w:uiPriority="9" w:qFormat="1"/>
     <w:lsdException w:name="heading 3" w:uiPriority="9" w:qFormat="1"/>
     <w:lsdException w:name="heading 4" w:uiPriority="9" w:qFormat="1"/>
-    <w:lsdException w:name="heading 5" w:uiPriority="9"/>
+    <w:lsdException w:name="heading 5" w:uiPriority="9" w:qFormat="1"/>
     <w:lsdException w:name="heading 6" w:uiPriority="9"/>
     <w:lsdException w:name="heading 7" w:uiPriority="9"/>
     <w:lsdException w:name="heading 8" w:uiPriority="9"/>
@@ -15999,6 +17363,7 @@
     <w:next w:val="Normal"/>
     <w:link w:val="Heading5Char"/>
     <w:uiPriority w:val="9"/>
+    <w:qFormat/>
     <w:pPr>
       <w:numPr>
         <w:ilvl w:val="4"/>
@@ -17198,6 +18563,7 @@
     <w:rsid w:val="00627A3F"/>
     <w:rsid w:val="00632E95"/>
     <w:rsid w:val="00651178"/>
+    <w:rsid w:val="008607D0"/>
     <w:rsid w:val="008D3D45"/>
     <w:rsid w:val="00915642"/>
     <w:rsid w:val="009A67B1"/>
@@ -18304,7 +19670,7 @@
     <b:Year>2014</b:Year>
     <b:City>Mysore</b:City>
     <b:ConferenceName>International Conference on Contemporary Computing and Informatics</b:ConferenceName>
-    <b:RefOrder>19</b:RefOrder>
+    <b:RefOrder>21</b:RefOrder>
   </b:Source>
   <b:Source>
     <b:Tag>Bel97</b:Tag>
@@ -18493,11 +19859,69 @@
     <b:City>Houston</b:City>
     <b:RefOrder>18</b:RefOrder>
   </b:Source>
+  <b:Source>
+    <b:Tag>Fir14</b:Tag>
+    <b:SourceType>ConferenceProceedings</b:SourceType>
+    <b:Guid>{9D68DC35-ECAA-47D6-91D0-6702979D6275}</b:Guid>
+    <b:Author>
+      <b:Author>
+        <b:NameList>
+          <b:Person>
+            <b:Last>Mahmud</b:Last>
+            <b:First>Firoz</b:First>
+          </b:Person>
+          <b:Person>
+            <b:Last>Haque</b:Last>
+            <b:First>Md.</b:First>
+            <b:Middle>Enamul</b:Middle>
+          </b:Person>
+          <b:Person>
+            <b:Last>Zuhori</b:Last>
+            <b:First>Syed</b:First>
+            <b:Middle>Tauhid</b:Middle>
+          </b:Person>
+          <b:Person>
+            <b:Last>Pal</b:Last>
+            <b:First>Biprodip</b:First>
+          </b:Person>
+        </b:NameList>
+      </b:Author>
+    </b:Author>
+    <b:Title>Human Face Recognition Using PCA based Genetic</b:Title>
+    <b:Year>2014</b:Year>
+    <b:ConferenceName>International Conference on Electrical Engineering and Information &amp; Communication Technology</b:ConferenceName>
+    <b:City>Bangladesh</b:City>
+    <b:RefOrder>19</b:RefOrder>
+  </b:Source>
+  <b:Source>
+    <b:Tag>Sat15</b:Tag>
+    <b:SourceType>InternetSite</b:SourceType>
+    <b:Guid>{85CACF12-D1BC-4FEA-A949-50A94B48A2DB}</b:Guid>
+    <b:Title>Learn OpenCV</b:Title>
+    <b:Year>2015</b:Year>
+    <b:Author>
+      <b:Author>
+        <b:NameList>
+          <b:Person>
+            <b:Last>Mallick</b:Last>
+            <b:First>Satya</b:First>
+          </b:Person>
+        </b:NameList>
+      </b:Author>
+    </b:Author>
+    <b:Month>10</b:Month>
+    <b:Day>30</b:Day>
+    <b:YearAccessed>2018</b:YearAccessed>
+    <b:MonthAccessed>1</b:MonthAccessed>
+    <b:DayAccessed>6</b:DayAccessed>
+    <b:URL>https://www.learnopencv.com/opencv-c-vs-python-vs-matlab-for-computer-vision/</b:URL>
+    <b:RefOrder>20</b:RefOrder>
+  </b:Source>
 </b:Sources>
 </file>
 
 <file path=customXml/itemProps1.xml><?xml version="1.0" encoding="utf-8"?>
-<ds:datastoreItem xmlns:ds="http://schemas.openxmlformats.org/officeDocument/2006/customXml" ds:itemID="{C8D55CF4-C584-4A12-9234-50B6D3E39DEE}">
+<ds:datastoreItem xmlns:ds="http://schemas.openxmlformats.org/officeDocument/2006/customXml" ds:itemID="{57A5FC84-0702-485C-82D2-01CBFECF2337}">
   <ds:schemaRefs>
     <ds:schemaRef ds:uri="http://schemas.openxmlformats.org/officeDocument/2006/bibliography"/>
   </ds:schemaRefs>

</xml_diff>

<commit_message>
5. internal details - Face image processing, training recognizer, video processing
</commit_message>
<xml_diff>
--- a/wojciech-mazur-engineer-thesis.docx
+++ b/wojciech-mazur-engineer-thesis.docx
@@ -1658,7 +1658,7 @@
           <w:rPr>
             <w:webHidden/>
           </w:rPr>
-          <w:t>13</w:t>
+          <w:t>14</w:t>
         </w:r>
         <w:r>
           <w:rPr>
@@ -1737,7 +1737,7 @@
           <w:rPr>
             <w:webHidden/>
           </w:rPr>
-          <w:t>16</w:t>
+          <w:t>21</w:t>
         </w:r>
         <w:r>
           <w:rPr>
@@ -1816,7 +1816,7 @@
           <w:rPr>
             <w:webHidden/>
           </w:rPr>
-          <w:t>19</w:t>
+          <w:t>30</w:t>
         </w:r>
         <w:r>
           <w:rPr>
@@ -1895,7 +1895,7 @@
           <w:rPr>
             <w:webHidden/>
           </w:rPr>
-          <w:t>22</w:t>
+          <w:t>33</w:t>
         </w:r>
         <w:r>
           <w:rPr>
@@ -1974,7 +1974,7 @@
           <w:rPr>
             <w:webHidden/>
           </w:rPr>
-          <w:t>25</w:t>
+          <w:t>36</w:t>
         </w:r>
         <w:r>
           <w:rPr>
@@ -26643,88 +26643,10 @@
       <w:pPr>
         <w:keepNext/>
         <w:jc w:val="center"/>
-      </w:pPr>
-      <w:r>
-        <w:rPr>
-          <w:lang w:val="en-US"/>
-        </w:rPr>
-        <w:drawing>
-          <wp:inline distT="0" distB="0" distL="0" distR="0" wp14:anchorId="664E7B31" wp14:editId="0286E745">
-            <wp:extent cx="4397071" cy="2438476"/>
-            <wp:effectExtent l="0" t="0" r="3810" b="0"/>
-            <wp:docPr id="1" name="Picture 1"/>
-            <wp:cNvGraphicFramePr>
-              <a:graphicFrameLocks xmlns:a="http://schemas.openxmlformats.org/drawingml/2006/main" noChangeAspect="1"/>
-            </wp:cNvGraphicFramePr>
-            <a:graphic xmlns:a="http://schemas.openxmlformats.org/drawingml/2006/main">
-              <a:graphicData uri="http://schemas.openxmlformats.org/drawingml/2006/picture">
-                <pic:pic xmlns:pic="http://schemas.openxmlformats.org/drawingml/2006/picture">
-                  <pic:nvPicPr>
-                    <pic:cNvPr id="1" name=""/>
-                    <pic:cNvPicPr/>
-                  </pic:nvPicPr>
-                  <pic:blipFill>
-                    <a:blip r:embed="rId26"/>
-                    <a:stretch>
-                      <a:fillRect/>
-                    </a:stretch>
-                  </pic:blipFill>
-                  <pic:spPr>
-                    <a:xfrm>
-                      <a:off x="0" y="0"/>
-                      <a:ext cx="4413524" cy="2447600"/>
-                    </a:xfrm>
-                    <a:prstGeom prst="rect">
-                      <a:avLst/>
-                    </a:prstGeom>
-                  </pic:spPr>
-                </pic:pic>
-              </a:graphicData>
-            </a:graphic>
-          </wp:inline>
-        </w:drawing>
-      </w:r>
-    </w:p>
-    <w:p>
-      <w:pPr>
-        <w:pStyle w:val="Caption"/>
-        <w:jc w:val="center"/>
-        <w:rPr>
-          <w:lang w:val="en-US"/>
-        </w:rPr>
-      </w:pPr>
-      <w:proofErr w:type="spellStart"/>
-      <w:r>
-        <w:t>Figure</w:t>
-      </w:r>
-      <w:proofErr w:type="spellEnd"/>
-      <w:r>
-        <w:t xml:space="preserve"> </w:t>
-      </w:r>
-      <w:fldSimple w:instr=" SEQ Figure \* ARABIC ">
-        <w:r>
-          <w:rPr>
-            <w:noProof/>
-          </w:rPr>
-          <w:t>5</w:t>
-        </w:r>
-      </w:fldSimple>
-      <w:r>
-        <w:t xml:space="preserve"> BBC </w:t>
-      </w:r>
-      <w:proofErr w:type="spellStart"/>
-      <w:r>
-        <w:t>America</w:t>
-      </w:r>
-      <w:proofErr w:type="spellEnd"/>
-      <w:r>
-        <w:t xml:space="preserve"> interview </w:t>
-      </w:r>
-      <w:proofErr w:type="spellStart"/>
-      <w:r>
-        <w:t>material</w:t>
-      </w:r>
-      <w:proofErr w:type="spellEnd"/>
+        <w:rPr>
+          <w:lang w:val="en-US"/>
+        </w:rPr>
+      </w:pPr>
     </w:p>
     <w:p>
       <w:pPr>
@@ -26853,8 +26775,8 @@
           <w:lang w:val="en-US"/>
         </w:rPr>
         <w:sectPr>
-          <w:headerReference w:type="even" r:id="rId27"/>
-          <w:headerReference w:type="default" r:id="rId28"/>
+          <w:headerReference w:type="even" r:id="rId26"/>
+          <w:headerReference w:type="default" r:id="rId27"/>
           <w:footnotePr>
             <w:numRestart w:val="eachPage"/>
           </w:footnotePr>
@@ -27164,7 +27086,7 @@
       <w:pPr>
         <w:pStyle w:val="Tekstpods"/>
         <w:rPr>
-          <w:lang w:val="en-US"/>
+          <w:lang w:val="en"/>
         </w:rPr>
       </w:pPr>
       <w:r>
@@ -27214,6 +27136,954 @@
         </w:rPr>
         <w:t xml:space="preserve"> font size 10 in frames (Listing 4.1) with a space between the lines of the value 1. All lines of code should be numbered so that they can be referenced in the text of the document.</w:t>
       </w:r>
+    </w:p>
+    <w:p>
+      <w:pPr>
+        <w:pStyle w:val="Heading2"/>
+        <w:rPr>
+          <w:lang w:val="en"/>
+        </w:rPr>
+      </w:pPr>
+      <w:r>
+        <w:rPr>
+          <w:lang w:val="en"/>
+        </w:rPr>
+        <w:lastRenderedPageBreak/>
+        <w:t xml:space="preserve">Application </w:t>
+      </w:r>
+      <w:r>
+        <w:rPr>
+          <w:lang w:val="en"/>
+        </w:rPr>
+        <w:t>internal details</w:t>
+      </w:r>
+    </w:p>
+    <w:p>
+      <w:pPr>
+        <w:pStyle w:val="Heading3"/>
+        <w:rPr>
+          <w:lang w:val="en"/>
+        </w:rPr>
+      </w:pPr>
+      <w:r>
+        <w:rPr>
+          <w:lang w:val="en"/>
+        </w:rPr>
+        <w:t>Face image processing</w:t>
+      </w:r>
+    </w:p>
+    <w:p>
+      <w:pPr>
+        <w:pStyle w:val="Tekstpods"/>
+        <w:rPr>
+          <w:lang w:val="en"/>
+        </w:rPr>
+      </w:pPr>
+      <w:r>
+        <w:rPr>
+          <w:lang w:val="en"/>
+        </w:rPr>
+        <w:t xml:space="preserve">First file that user needs to run is a file responsible for cropping images of people, so that only the processed image of a face is saved. </w:t>
+      </w:r>
+      <w:r>
+        <w:rPr>
+          <w:lang w:val="en"/>
+        </w:rPr>
+        <w:t xml:space="preserve">To detect the face first method that is used, is previously described </w:t>
+      </w:r>
+      <w:proofErr w:type="spellStart"/>
+      <w:r>
+        <w:rPr>
+          <w:lang w:val="en"/>
+        </w:rPr>
+        <w:t>haar</w:t>
+      </w:r>
+      <w:proofErr w:type="spellEnd"/>
+      <w:r>
+        <w:rPr>
+          <w:lang w:val="en"/>
+        </w:rPr>
+        <w:t xml:space="preserve">-like cascades classifier, with proper xml file that will allow to quickly find location of frontal part of face. The loop is </w:t>
+      </w:r>
+      <w:r>
+        <w:rPr>
+          <w:lang w:val="en-US"/>
+        </w:rPr>
+        <w:t>recursively</w:t>
+      </w:r>
+      <w:r>
+        <w:rPr>
+          <w:lang w:val="en"/>
+        </w:rPr>
+        <w:t xml:space="preserve"> walking though folders from image folders</w:t>
+      </w:r>
+      <w:r>
+        <w:rPr>
+          <w:lang w:val="en"/>
+        </w:rPr>
+        <w:t>, reading labels, which is used to identify recognized person later, and put that on a video material</w:t>
+      </w:r>
+      <w:r>
+        <w:rPr>
+          <w:lang w:val="en"/>
+        </w:rPr>
+        <w:t xml:space="preserve"> above the face</w:t>
+      </w:r>
+      <w:r>
+        <w:rPr>
+          <w:lang w:val="en"/>
+        </w:rPr>
+        <w:t>.</w:t>
+      </w:r>
+    </w:p>
+    <w:p>
+      <w:pPr>
+        <w:pStyle w:val="Tekstpods"/>
+        <w:rPr>
+          <w:lang w:val="en"/>
+        </w:rPr>
+      </w:pPr>
+      <w:r>
+        <w:rPr>
+          <w:lang w:val="en"/>
+        </w:rPr>
+        <w:tab/>
+      </w:r>
+      <w:proofErr w:type="spellStart"/>
+      <w:r>
+        <w:rPr>
+          <w:lang w:val="en"/>
+        </w:rPr>
+        <w:t>Haar</w:t>
+      </w:r>
+      <w:proofErr w:type="spellEnd"/>
+      <w:r>
+        <w:rPr>
+          <w:lang w:val="en"/>
+        </w:rPr>
+        <w:t>-like cascades method works in greyscale, so the next step is image being changed to greyscale from b</w:t>
+      </w:r>
+      <w:r>
+        <w:rPr>
+          <w:lang w:val="en"/>
+        </w:rPr>
+        <w:t xml:space="preserve">lue </w:t>
+      </w:r>
+      <w:r>
+        <w:rPr>
+          <w:lang w:val="en"/>
+        </w:rPr>
+        <w:t>g</w:t>
+      </w:r>
+      <w:r>
+        <w:rPr>
+          <w:lang w:val="en"/>
+        </w:rPr>
+        <w:t xml:space="preserve">reen </w:t>
+      </w:r>
+      <w:r>
+        <w:rPr>
+          <w:lang w:val="en"/>
+        </w:rPr>
+        <w:t>r</w:t>
+      </w:r>
+      <w:r>
+        <w:rPr>
+          <w:lang w:val="en"/>
+        </w:rPr>
+        <w:t>ed scale</w:t>
+      </w:r>
+      <w:r>
+        <w:rPr>
+          <w:lang w:val="en"/>
+        </w:rPr>
+        <w:t xml:space="preserve">, which is provided by the OpenCV library. Then, </w:t>
+      </w:r>
+      <w:r>
+        <w:rPr>
+          <w:lang w:val="en"/>
+        </w:rPr>
+        <w:t xml:space="preserve">detector tries to find a face on a given image, where two arguments are being used, </w:t>
+      </w:r>
+      <w:proofErr w:type="spellStart"/>
+      <w:r>
+        <w:rPr>
+          <w:lang w:val="en"/>
+        </w:rPr>
+        <w:t>scaleFactor</w:t>
+      </w:r>
+      <w:proofErr w:type="spellEnd"/>
+      <w:r>
+        <w:rPr>
+          <w:lang w:val="en"/>
+        </w:rPr>
+        <w:t xml:space="preserve"> and </w:t>
+      </w:r>
+      <w:proofErr w:type="spellStart"/>
+      <w:r>
+        <w:rPr>
+          <w:lang w:val="en"/>
+        </w:rPr>
+        <w:t>minNeighbors</w:t>
+      </w:r>
+      <w:proofErr w:type="spellEnd"/>
+      <w:r>
+        <w:rPr>
+          <w:lang w:val="en"/>
+        </w:rPr>
+        <w:t xml:space="preserve">. </w:t>
+      </w:r>
+      <w:proofErr w:type="spellStart"/>
+      <w:r>
+        <w:rPr>
+          <w:lang w:val="en"/>
+        </w:rPr>
+        <w:t>S</w:t>
+      </w:r>
+      <w:r>
+        <w:rPr>
+          <w:lang w:val="en"/>
+        </w:rPr>
+        <w:t>caleFactor</w:t>
+      </w:r>
+      <w:proofErr w:type="spellEnd"/>
+      <w:r>
+        <w:rPr>
+          <w:lang w:val="en"/>
+        </w:rPr>
+        <w:t xml:space="preserve"> </w:t>
+      </w:r>
+      <w:r>
+        <w:rPr>
+          <w:lang w:val="en"/>
+        </w:rPr>
+        <w:t>pa</w:t>
+      </w:r>
+      <w:r>
+        <w:rPr>
+          <w:lang w:val="en"/>
+        </w:rPr>
+        <w:t>rameter</w:t>
+      </w:r>
+      <w:r>
+        <w:rPr>
+          <w:lang w:val="en"/>
+        </w:rPr>
+        <w:t xml:space="preserve"> is</w:t>
+      </w:r>
+      <w:r>
+        <w:rPr>
+          <w:lang w:val="en"/>
+        </w:rPr>
+        <w:t xml:space="preserve"> specifying how much the image size is reduced at each image scale</w:t>
+      </w:r>
+      <w:r>
+        <w:rPr>
+          <w:lang w:val="en"/>
+        </w:rPr>
+        <w:t xml:space="preserve">, </w:t>
+      </w:r>
+      <w:proofErr w:type="spellStart"/>
+      <w:r>
+        <w:rPr>
+          <w:lang w:val="en"/>
+        </w:rPr>
+        <w:t>m</w:t>
+      </w:r>
+      <w:r>
+        <w:rPr>
+          <w:lang w:val="en"/>
+        </w:rPr>
+        <w:t>inNeighbors</w:t>
+      </w:r>
+      <w:proofErr w:type="spellEnd"/>
+      <w:r>
+        <w:rPr>
+          <w:lang w:val="en"/>
+        </w:rPr>
+        <w:t xml:space="preserve"> </w:t>
+      </w:r>
+      <w:r>
+        <w:rPr>
+          <w:lang w:val="en"/>
+        </w:rPr>
+        <w:t>specif</w:t>
+      </w:r>
+      <w:r>
+        <w:rPr>
+          <w:lang w:val="en"/>
+        </w:rPr>
+        <w:t>ies</w:t>
+      </w:r>
+      <w:r>
+        <w:rPr>
+          <w:lang w:val="en"/>
+        </w:rPr>
+        <w:t xml:space="preserve"> how many neighbors each candidate rectangle should have to retain it</w:t>
+      </w:r>
+      <w:r>
+        <w:rPr>
+          <w:lang w:val="en"/>
+        </w:rPr>
+        <w:t xml:space="preserve"> </w:t>
+      </w:r>
+      <w:sdt>
+        <w:sdtPr>
+          <w:rPr>
+            <w:lang w:val="en"/>
+          </w:rPr>
+          <w:id w:val="1331107043"/>
+          <w:citation/>
+        </w:sdtPr>
+        <w:sdtContent>
+          <w:r>
+            <w:rPr>
+              <w:lang w:val="en"/>
+            </w:rPr>
+            <w:fldChar w:fldCharType="begin"/>
+          </w:r>
+          <w:r>
+            <w:rPr>
+              <w:lang w:val="en-US"/>
+            </w:rPr>
+            <w:instrText xml:space="preserve"> CITATION doc19 \l 1033 </w:instrText>
+          </w:r>
+          <w:r>
+            <w:rPr>
+              <w:lang w:val="en"/>
+            </w:rPr>
+            <w:fldChar w:fldCharType="separate"/>
+          </w:r>
+          <w:r>
+            <w:rPr>
+              <w:noProof/>
+              <w:lang w:val="en-US"/>
+            </w:rPr>
+            <w:t>[21]</w:t>
+          </w:r>
+          <w:r>
+            <w:rPr>
+              <w:lang w:val="en"/>
+            </w:rPr>
+            <w:fldChar w:fldCharType="end"/>
+          </w:r>
+        </w:sdtContent>
+      </w:sdt>
+      <w:r>
+        <w:rPr>
+          <w:lang w:val="en"/>
+        </w:rPr>
+        <w:t>.</w:t>
+      </w:r>
+      <w:r>
+        <w:rPr>
+          <w:lang w:val="en"/>
+        </w:rPr>
+        <w:t xml:space="preserve"> </w:t>
+      </w:r>
+      <w:r>
+        <w:rPr>
+          <w:lang w:val="en-US"/>
+        </w:rPr>
+        <w:t>Those</w:t>
+      </w:r>
+      <w:r>
+        <w:rPr>
+          <w:lang w:val="en"/>
+        </w:rPr>
+        <w:t xml:space="preserve"> parameters often need to be checked manually, as there is </w:t>
+      </w:r>
+      <w:r>
+        <w:rPr>
+          <w:lang w:val="en"/>
+        </w:rPr>
+        <w:t>no one given indicator of how well they will perform on a chosen material.</w:t>
+      </w:r>
+    </w:p>
+    <w:p>
+      <w:pPr>
+        <w:pStyle w:val="Tekstpods"/>
+        <w:rPr>
+          <w:lang w:val="en-US"/>
+        </w:rPr>
+      </w:pPr>
+      <w:r>
+        <w:rPr>
+          <w:lang w:val="en-US"/>
+        </w:rPr>
+        <w:t xml:space="preserve">One of the anchors that can be used to align a </w:t>
+      </w:r>
+      <w:r>
+        <w:rPr>
+          <w:lang w:val="en-US"/>
+        </w:rPr>
+        <w:t xml:space="preserve">face image, are eyes, and they were chosen in this thesis. Again, a </w:t>
+      </w:r>
+      <w:proofErr w:type="spellStart"/>
+      <w:r>
+        <w:rPr>
+          <w:lang w:val="en-US"/>
+        </w:rPr>
+        <w:t>haar</w:t>
+      </w:r>
+      <w:proofErr w:type="spellEnd"/>
+      <w:r>
+        <w:rPr>
+          <w:lang w:val="en-US"/>
+        </w:rPr>
+        <w:t xml:space="preserve">-like classifier is used, but this time with a </w:t>
+      </w:r>
+      <w:r>
+        <w:rPr>
+          <w:lang w:val="en-US"/>
+        </w:rPr>
+        <w:t xml:space="preserve">different xml file. To reduce possibility of false positive, eyes are only detected on a surface, where face was previously detected. </w:t>
+      </w:r>
+      <w:r>
+        <w:rPr>
+          <w:lang w:val="en-US"/>
+        </w:rPr>
+        <w:t>If there was only one eye detected, it is being ignored and no alignment is applied.</w:t>
+      </w:r>
+      <w:r>
+        <w:rPr>
+          <w:lang w:val="en-US"/>
+        </w:rPr>
+        <w:t xml:space="preserve"> If there are two eyes detected, angle between them is calculated</w:t>
+      </w:r>
+      <w:r>
+        <w:rPr>
+          <w:lang w:val="en-US"/>
+        </w:rPr>
+        <w:t xml:space="preserve">, but the result is returned in radians, so multiplication is required. </w:t>
+      </w:r>
+    </w:p>
+    <w:p>
+      <w:pPr>
+        <w:pStyle w:val="Tekstpods"/>
+        <w:rPr>
+          <w:lang w:val="en-US"/>
+        </w:rPr>
+      </w:pPr>
+      <m:oMathPara>
+        <m:oMath>
+          <m:func>
+            <m:funcPr>
+              <m:ctrlPr>
+                <w:rPr>
+                  <w:rFonts w:ascii="Cambria Math" w:hAnsi="Cambria Math"/>
+                  <w:i/>
+                  <w:lang w:val="en-US"/>
+                </w:rPr>
+              </m:ctrlPr>
+            </m:funcPr>
+            <m:fName>
+              <m:sSup>
+                <m:sSupPr>
+                  <m:ctrlPr>
+                    <w:rPr>
+                      <w:rFonts w:ascii="Cambria Math" w:hAnsi="Cambria Math"/>
+                      <w:i/>
+                      <w:lang w:val="en-US"/>
+                    </w:rPr>
+                  </m:ctrlPr>
+                </m:sSupPr>
+                <m:e>
+                  <m:r>
+                    <m:rPr>
+                      <m:sty m:val="p"/>
+                    </m:rPr>
+                    <w:rPr>
+                      <w:rFonts w:ascii="Cambria Math" w:hAnsi="Cambria Math"/>
+                    </w:rPr>
+                    <m:t>tan</m:t>
+                  </m:r>
+                </m:e>
+                <m:sup>
+                  <m:r>
+                    <w:rPr>
+                      <w:rFonts w:ascii="Cambria Math" w:hAnsi="Cambria Math"/>
+                    </w:rPr>
+                    <m:t>-1</m:t>
+                  </m:r>
+                </m:sup>
+              </m:sSup>
+            </m:fName>
+            <m:e>
+              <m:d>
+                <m:dPr>
+                  <m:ctrlPr>
+                    <w:rPr>
+                      <w:rFonts w:ascii="Cambria Math" w:hAnsi="Cambria Math"/>
+                      <w:i/>
+                      <w:lang w:val="en-US"/>
+                    </w:rPr>
+                  </m:ctrlPr>
+                </m:dPr>
+                <m:e>
+                  <m:r>
+                    <w:rPr>
+                      <w:rFonts w:ascii="Cambria Math" w:hAnsi="Cambria Math"/>
+                      <w:lang w:val="en-US"/>
+                    </w:rPr>
+                    <m:t>x1-x2 , y1-y2</m:t>
+                  </m:r>
+                </m:e>
+              </m:d>
+              <m:r>
+                <w:rPr>
+                  <w:rFonts w:ascii="Cambria Math" w:hAnsi="Cambria Math"/>
+                  <w:lang w:val="en-US"/>
+                </w:rPr>
+                <m:t>*</m:t>
+              </m:r>
+              <m:f>
+                <m:fPr>
+                  <m:ctrlPr>
+                    <w:rPr>
+                      <w:rFonts w:ascii="Cambria Math" w:hAnsi="Cambria Math"/>
+                      <w:i/>
+                      <w:lang w:val="en-US"/>
+                    </w:rPr>
+                  </m:ctrlPr>
+                </m:fPr>
+                <m:num>
+                  <m:r>
+                    <w:rPr>
+                      <w:rFonts w:ascii="Cambria Math" w:hAnsi="Cambria Math"/>
+                      <w:lang w:val="en-US"/>
+                    </w:rPr>
+                    <m:t>180</m:t>
+                  </m:r>
+                </m:num>
+                <m:den>
+                  <m:r>
+                    <w:rPr>
+                      <w:rFonts w:ascii="Cambria Math" w:hAnsi="Cambria Math"/>
+                      <w:lang w:val="en-US"/>
+                    </w:rPr>
+                    <m:t>π</m:t>
+                  </m:r>
+                </m:den>
+              </m:f>
+            </m:e>
+          </m:func>
+        </m:oMath>
+      </m:oMathPara>
+    </w:p>
+    <w:p>
+      <w:pPr>
+        <w:pStyle w:val="Tekstpods"/>
+        <w:rPr>
+          <w:lang w:val="en-US"/>
+        </w:rPr>
+      </w:pPr>
+      <w:r>
+        <w:rPr>
+          <w:lang w:val="en-US"/>
+        </w:rPr>
+        <w:t xml:space="preserve">Then, a few rules are being applied to filter whether the eyes that were detected, are not a false positive. Assuming that pictures are of the people with </w:t>
+      </w:r>
+      <w:r>
+        <w:rPr>
+          <w:lang w:val="en-US"/>
+        </w:rPr>
+        <w:lastRenderedPageBreak/>
+        <w:t>the face only in position</w:t>
+      </w:r>
+      <w:r>
+        <w:rPr>
+          <w:lang w:val="en-US"/>
+        </w:rPr>
+        <w:t xml:space="preserve"> </w:t>
+      </w:r>
+      <w:proofErr w:type="gramStart"/>
+      <w:r>
+        <w:rPr>
+          <w:lang w:val="en-US"/>
+        </w:rPr>
+        <w:t>more or less</w:t>
+      </w:r>
+      <w:r>
+        <w:rPr>
+          <w:lang w:val="en-US"/>
+        </w:rPr>
+        <w:t xml:space="preserve"> perpendicularly</w:t>
+      </w:r>
+      <w:proofErr w:type="gramEnd"/>
+      <w:r>
+        <w:rPr>
+          <w:lang w:val="en-US"/>
+        </w:rPr>
+        <w:t xml:space="preserve"> to the bottom of the image, </w:t>
+      </w:r>
+      <w:r>
+        <w:rPr>
+          <w:lang w:val="en-US"/>
+        </w:rPr>
+        <w:t>when rotation above 20 degrees is detected, it is zeroed. Python atan2 function</w:t>
+      </w:r>
+      <w:r>
+        <w:rPr>
+          <w:lang w:val="en-US"/>
+        </w:rPr>
+        <w:t xml:space="preserve"> is working in such a way, that depending on which eye is higher, whether right or left, arctan value differs and function</w:t>
+      </w:r>
+      <w:r>
+        <w:rPr>
+          <w:lang w:val="en-US"/>
+        </w:rPr>
+        <w:t xml:space="preserve"> can also return a big negative number like -177. </w:t>
+      </w:r>
+      <w:r>
+        <w:rPr>
+          <w:lang w:val="en-US"/>
+        </w:rPr>
+        <w:t xml:space="preserve">With such value rotation matrix that is further calculated would flip image about upside down. To </w:t>
+      </w:r>
+      <w:r>
+        <w:rPr>
+          <w:lang w:val="en-US"/>
+        </w:rPr>
+        <w:t xml:space="preserve">adjust that value </w:t>
+      </w:r>
+      <w:r>
+        <w:rPr>
+          <w:lang w:val="en-US"/>
+        </w:rPr>
+        <w:t xml:space="preserve"> </w:t>
+      </w:r>
+      <m:oMath>
+        <m:f>
+          <m:fPr>
+            <m:ctrlPr>
+              <w:rPr>
+                <w:rFonts w:ascii="Cambria Math" w:hAnsi="Cambria Math"/>
+                <w:i/>
+                <w:lang w:val="en-US"/>
+              </w:rPr>
+            </m:ctrlPr>
+          </m:fPr>
+          <m:num>
+            <m:r>
+              <w:rPr>
+                <w:rFonts w:ascii="Cambria Math" w:hAnsi="Cambria Math"/>
+                <w:lang w:val="en-US"/>
+              </w:rPr>
+              <m:t>π</m:t>
+            </m:r>
+          </m:num>
+          <m:den>
+            <m:r>
+              <w:rPr>
+                <w:rFonts w:ascii="Cambria Math" w:hAnsi="Cambria Math"/>
+                <w:lang w:val="en-US"/>
+              </w:rPr>
+              <m:t>2</m:t>
+            </m:r>
+          </m:den>
+        </m:f>
+        <m:r>
+          <w:rPr>
+            <w:rFonts w:ascii="Cambria Math" w:hAnsi="Cambria Math"/>
+            <w:lang w:val="en-US"/>
+          </w:rPr>
+          <m:t>-177</m:t>
+        </m:r>
+      </m:oMath>
+      <w:r>
+        <w:rPr>
+          <w:lang w:val="en-US"/>
+        </w:rPr>
+        <w:t xml:space="preserve"> would be applied.</w:t>
+      </w:r>
+    </w:p>
+    <w:p>
+      <w:pPr>
+        <w:pStyle w:val="Tekstpods"/>
+        <w:rPr>
+          <w:lang w:val="en-US"/>
+        </w:rPr>
+      </w:pPr>
+      <w:r>
+        <w:rPr>
+          <w:lang w:val="en-US"/>
+        </w:rPr>
+        <w:t xml:space="preserve">Taking above angle, rotation matrix is calculated and applied to the photo. Although to avoid black corners that appear when rotation is applied to previously cut photo, rotation is applied to the main photo before the face cutout and the procedure with looking for the face is retried. To avoid noises and training algorithm with unnecessary details Gaussian blur is applied. </w:t>
+      </w:r>
+      <w:r>
+        <w:rPr>
+          <w:lang w:val="en-US"/>
+        </w:rPr>
+        <w:t>Also,</w:t>
+      </w:r>
+      <w:r>
+        <w:rPr>
+          <w:lang w:val="en-US"/>
+        </w:rPr>
+        <w:t xml:space="preserve"> histogram normalization</w:t>
+      </w:r>
+      <w:r>
+        <w:rPr>
+          <w:lang w:val="en-US"/>
+        </w:rPr>
+        <w:t xml:space="preserve"> method is applied</w:t>
+      </w:r>
+      <w:r>
+        <w:rPr>
+          <w:lang w:val="en-US"/>
+        </w:rPr>
+        <w:t>, to emphasize the most distinct spots.</w:t>
+      </w:r>
+    </w:p>
+    <w:p>
+      <w:pPr>
+        <w:pStyle w:val="Tekstpods"/>
+        <w:rPr>
+          <w:lang w:val="en-US"/>
+        </w:rPr>
+      </w:pPr>
+      <w:r>
+        <w:rPr>
+          <w:lang w:val="en-US"/>
+        </w:rPr>
+        <w:t xml:space="preserve">Last operation is to create a separate folder that processed images will be stored in. Every face picture has the same height and width, that is previously set in the program code. Images are saved </w:t>
+      </w:r>
+      <w:r>
+        <w:rPr>
+          <w:lang w:val="en-US"/>
+        </w:rPr>
+        <w:t xml:space="preserve">in folders, that are named the same as the folders that they were originally stored in. </w:t>
+      </w:r>
+    </w:p>
+    <w:p>
+      <w:pPr>
+        <w:pStyle w:val="Heading3"/>
+        <w:rPr>
+          <w:lang w:val="en-US"/>
+        </w:rPr>
+      </w:pPr>
+      <w:r>
+        <w:rPr>
+          <w:lang w:val="en-US"/>
+        </w:rPr>
+        <w:t>Training recognizer</w:t>
+      </w:r>
+    </w:p>
+    <w:p>
+      <w:pPr>
+        <w:pStyle w:val="Tekstpods"/>
+        <w:rPr>
+          <w:lang w:val="en-US"/>
+        </w:rPr>
+      </w:pPr>
+      <w:r>
+        <w:rPr>
+          <w:lang w:val="en-US"/>
+        </w:rPr>
+        <w:t xml:space="preserve">Second file available for user </w:t>
+      </w:r>
+      <w:r>
+        <w:rPr>
+          <w:lang w:val="en-US"/>
+        </w:rPr>
+        <w:t>is a file that launches training process.</w:t>
+      </w:r>
+      <w:r>
+        <w:rPr>
+          <w:lang w:val="en-US"/>
+        </w:rPr>
+        <w:t xml:space="preserve"> </w:t>
+      </w:r>
+      <w:r>
+        <w:rPr>
+          <w:lang w:val="en-US"/>
+        </w:rPr>
+        <w:t>OpenCV makes this process very straightforward. There is Eigenface Recognizer method used to create an object</w:t>
+      </w:r>
+      <w:r>
+        <w:rPr>
+          <w:lang w:val="en-US"/>
+        </w:rPr>
+        <w:t xml:space="preserve"> that contains </w:t>
+      </w:r>
+      <w:r>
+        <w:rPr>
+          <w:lang w:val="en-US"/>
+        </w:rPr>
+        <w:t>train method</w:t>
+      </w:r>
+      <w:r>
+        <w:rPr>
+          <w:lang w:val="en-US"/>
+        </w:rPr>
+        <w:t xml:space="preserve">. Then, previously created and aligned images are walked though, and based on the names of folders labels are created. Every image is appended to an array both with </w:t>
+      </w:r>
+      <w:r>
+        <w:rPr>
+          <w:lang w:val="en-US"/>
+        </w:rPr>
+        <w:t xml:space="preserve">label. Then, train method with two previously created arrays is called and then save method is called to save trainer to </w:t>
+      </w:r>
+      <w:proofErr w:type="spellStart"/>
+      <w:r>
+        <w:rPr>
+          <w:lang w:val="en-US"/>
+        </w:rPr>
+        <w:t>yml</w:t>
+      </w:r>
+      <w:proofErr w:type="spellEnd"/>
+      <w:r>
+        <w:rPr>
+          <w:lang w:val="en-US"/>
+        </w:rPr>
+        <w:t xml:space="preserve"> file.</w:t>
+      </w:r>
+    </w:p>
+    <w:p>
+      <w:pPr>
+        <w:pStyle w:val="Heading3"/>
+        <w:rPr>
+          <w:lang w:val="en-US"/>
+        </w:rPr>
+      </w:pPr>
+      <w:r>
+        <w:rPr>
+          <w:lang w:val="en-US"/>
+        </w:rPr>
+        <w:t>Video processing</w:t>
+      </w:r>
+    </w:p>
+    <w:p>
+      <w:pPr>
+        <w:pStyle w:val="Tekstpods"/>
+        <w:rPr>
+          <w:lang w:val="en-US"/>
+        </w:rPr>
+      </w:pPr>
+      <w:r>
+        <w:rPr>
+          <w:lang w:val="en-US"/>
+        </w:rPr>
+        <w:t xml:space="preserve">OpenCV </w:t>
+      </w:r>
+      <w:r>
+        <w:rPr>
+          <w:lang w:val="en-US"/>
+        </w:rPr>
+        <w:t xml:space="preserve">provides </w:t>
+      </w:r>
+      <w:proofErr w:type="spellStart"/>
+      <w:r>
+        <w:rPr>
+          <w:lang w:val="en-US"/>
+        </w:rPr>
+        <w:t>VideoCapture</w:t>
+      </w:r>
+      <w:proofErr w:type="spellEnd"/>
+      <w:r>
+        <w:rPr>
+          <w:lang w:val="en-US"/>
+        </w:rPr>
+        <w:t xml:space="preserve"> function where name of the file to be processed can be specified. Then, </w:t>
+      </w:r>
+      <w:proofErr w:type="spellStart"/>
+      <w:r>
+        <w:rPr>
+          <w:lang w:val="en-US"/>
+        </w:rPr>
+        <w:t>haar</w:t>
+      </w:r>
+      <w:proofErr w:type="spellEnd"/>
+      <w:r>
+        <w:rPr>
+          <w:lang w:val="en-US"/>
+        </w:rPr>
+        <w:t xml:space="preserve">-like cascade classifier is created to find </w:t>
+      </w:r>
+      <w:r>
+        <w:rPr>
+          <w:lang w:val="en-US"/>
+        </w:rPr>
+        <w:lastRenderedPageBreak/>
+        <w:t xml:space="preserve">faces on the image. </w:t>
+      </w:r>
+      <w:r>
+        <w:rPr>
+          <w:lang w:val="en-US"/>
+        </w:rPr>
+        <w:t xml:space="preserve">Then, again Eigenface recognizer is created and previously created </w:t>
+      </w:r>
+      <w:proofErr w:type="spellStart"/>
+      <w:r>
+        <w:rPr>
+          <w:lang w:val="en-US"/>
+        </w:rPr>
+        <w:t>trainer.yml</w:t>
+      </w:r>
+      <w:proofErr w:type="spellEnd"/>
+      <w:r>
+        <w:rPr>
+          <w:lang w:val="en-US"/>
+        </w:rPr>
+        <w:t xml:space="preserve"> file can be read. This will allow to recognize already trained faces. A loop is used to iterate though every frame of the video. Each frame is put though following procedure. It is transformed to greyscale, </w:t>
+      </w:r>
+      <w:r>
+        <w:rPr>
+          <w:lang w:val="en-US"/>
+        </w:rPr>
+        <w:t xml:space="preserve">and faces are detected by cascades method. </w:t>
+      </w:r>
+    </w:p>
+    <w:p>
+      <w:pPr>
+        <w:pStyle w:val="Tekstpods"/>
+        <w:rPr>
+          <w:lang w:val="en-US"/>
+        </w:rPr>
+      </w:pPr>
+      <w:r>
+        <w:rPr>
+          <w:lang w:val="en-US"/>
+        </w:rPr>
+        <w:t xml:space="preserve">For reach face there is a prediction made, thanks to the predict function from recognizer object. Each recognition is compared to the predefined values with </w:t>
+      </w:r>
+      <w:r>
+        <w:rPr>
+          <w:lang w:val="en-US"/>
+        </w:rPr>
+        <w:t xml:space="preserve">coordinates for each person that are manually provided, to test accuracy. Then, prediction is printed </w:t>
+      </w:r>
+      <w:r>
+        <w:rPr>
+          <w:lang w:val="en-US"/>
+        </w:rPr>
+        <w:t xml:space="preserve">on the frame, above face of given person, with coordinates visible. </w:t>
+      </w:r>
+    </w:p>
+    <w:p>
+      <w:pPr>
+        <w:pStyle w:val="Tekstpods"/>
+        <w:rPr>
+          <w:lang w:val="en-US"/>
+        </w:rPr>
+      </w:pPr>
+    </w:p>
+    <w:p>
+      <w:pPr>
+        <w:pStyle w:val="Tekstpods"/>
+        <w:rPr>
+          <w:lang w:val="en-US"/>
+        </w:rPr>
+      </w:pPr>
+    </w:p>
+    <w:p>
+      <w:pPr>
+        <w:pStyle w:val="Tekstpods"/>
+        <w:rPr>
+          <w:lang w:val="en-US"/>
+        </w:rPr>
+      </w:pPr>
     </w:p>
     <w:p>
       <w:pPr>
@@ -27252,8 +28122,6 @@
           <w:lang w:val="en-US"/>
         </w:rPr>
       </w:pPr>
-      <w:bookmarkStart w:id="11" w:name="_GoBack"/>
-      <w:bookmarkEnd w:id="11"/>
     </w:p>
     <w:p>
       <w:pPr>
@@ -28579,8 +29447,8 @@
           <w:lang w:val="en-US"/>
         </w:rPr>
         <w:sectPr>
-          <w:headerReference w:type="even" r:id="rId29"/>
-          <w:headerReference w:type="default" r:id="rId30"/>
+          <w:headerReference w:type="even" r:id="rId28"/>
+          <w:headerReference w:type="default" r:id="rId29"/>
           <w:footnotePr>
             <w:numRestart w:val="eachPage"/>
           </w:footnotePr>
@@ -28616,8 +29484,8 @@
           <w:lang w:val="en-US"/>
         </w:rPr>
         <w:sectPr>
-          <w:headerReference w:type="even" r:id="rId31"/>
-          <w:headerReference w:type="default" r:id="rId32"/>
+          <w:headerReference w:type="even" r:id="rId30"/>
+          <w:headerReference w:type="default" r:id="rId31"/>
           <w:footnotePr>
             <w:numRestart w:val="eachPage"/>
           </w:footnotePr>
@@ -28642,14 +29510,14 @@
           <w:lang w:val="en-US"/>
         </w:rPr>
       </w:pPr>
-      <w:bookmarkStart w:id="12" w:name="_Toc526891487"/>
+      <w:bookmarkStart w:id="11" w:name="_Toc526891487"/>
       <w:r>
         <w:rPr>
           <w:lang w:val="en-US"/>
         </w:rPr>
         <w:t>Verification and validation</w:t>
       </w:r>
-      <w:bookmarkEnd w:id="12"/>
+      <w:bookmarkEnd w:id="11"/>
     </w:p>
     <w:p>
       <w:pPr>
@@ -28802,6 +29670,8 @@
         </w:rPr>
         <w:br w:type="page"/>
       </w:r>
+      <w:bookmarkStart w:id="12" w:name="_GoBack"/>
+      <w:bookmarkEnd w:id="12"/>
     </w:p>
     <w:p>
       <w:pPr>
@@ -28823,7 +29693,7 @@
           <w:lang w:val="en-US"/>
         </w:rPr>
         <w:sectPr>
-          <w:headerReference w:type="first" r:id="rId33"/>
+          <w:headerReference w:type="first" r:id="rId32"/>
           <w:footnotePr>
             <w:numRestart w:val="eachPage"/>
           </w:footnotePr>
@@ -28846,7 +29716,7 @@
           <w:lang w:val="en-US"/>
         </w:rPr>
         <w:sectPr>
-          <w:headerReference w:type="even" r:id="rId34"/>
+          <w:headerReference w:type="even" r:id="rId33"/>
           <w:footnotePr>
             <w:numRestart w:val="eachPage"/>
           </w:footnotePr>
@@ -29115,8 +29985,8 @@
           <w:lang w:val="en-US"/>
         </w:rPr>
         <w:sectPr>
-          <w:headerReference w:type="even" r:id="rId35"/>
-          <w:headerReference w:type="default" r:id="rId36"/>
+          <w:headerReference w:type="even" r:id="rId34"/>
+          <w:headerReference w:type="default" r:id="rId35"/>
           <w:footnotePr>
             <w:numRestart w:val="eachPage"/>
           </w:footnotePr>
@@ -29139,8 +30009,8 @@
           <w:lang w:val="en-US"/>
         </w:rPr>
         <w:sectPr>
-          <w:headerReference w:type="even" r:id="rId37"/>
-          <w:headerReference w:type="default" r:id="rId38"/>
+          <w:headerReference w:type="even" r:id="rId36"/>
+          <w:headerReference w:type="default" r:id="rId37"/>
           <w:footnotePr>
             <w:numRestart w:val="eachPage"/>
           </w:footnotePr>
@@ -36137,6 +37007,13 @@
     <w:pitch w:val="fixed"/>
     <w:sig w:usb0="E00006FF" w:usb1="0000FCFF" w:usb2="00000001" w:usb3="00000000" w:csb0="0000019F" w:csb1="00000000"/>
   </w:font>
+  <w:font w:name="Cambria Math">
+    <w:panose1 w:val="02040503050406030204"/>
+    <w:charset w:val="00"/>
+    <w:family w:val="roman"/>
+    <w:pitch w:val="variable"/>
+    <w:sig w:usb0="E00006FF" w:usb1="420024FF" w:usb2="02000000" w:usb3="00000000" w:csb0="0000019F" w:csb1="00000000"/>
+  </w:font>
   <w:font w:name="Courier">
     <w:altName w:val="Courier New"/>
     <w:panose1 w:val="02070409020205020404"/>
@@ -36179,11 +37056,14 @@
     <w:rsid w:val="002B0504"/>
     <w:rsid w:val="003A48C4"/>
     <w:rsid w:val="00401A7C"/>
+    <w:rsid w:val="00414228"/>
+    <w:rsid w:val="00434DE5"/>
     <w:rsid w:val="00462442"/>
     <w:rsid w:val="00570B4E"/>
     <w:rsid w:val="00627A3F"/>
     <w:rsid w:val="00632E95"/>
     <w:rsid w:val="00651178"/>
+    <w:rsid w:val="00773F34"/>
     <w:rsid w:val="008607D0"/>
     <w:rsid w:val="008D3D45"/>
     <w:rsid w:val="00915642"/>
@@ -36654,7 +37534,7 @@
     <w:basedOn w:val="DefaultParagraphFont"/>
     <w:uiPriority w:val="99"/>
     <w:semiHidden/>
-    <w:rsid w:val="000E1819"/>
+    <w:rsid w:val="00434DE5"/>
     <w:rPr>
       <w:color w:val="808080"/>
     </w:rPr>
@@ -37292,7 +38172,7 @@
     <b:Year>2014</b:Year>
     <b:City>Mysore</b:City>
     <b:ConferenceName>International Conference on Contemporary Computing and Informatics</b:ConferenceName>
-    <b:RefOrder>21</b:RefOrder>
+    <b:RefOrder>22</b:RefOrder>
   </b:Source>
   <b:Source>
     <b:Tag>Bel97</b:Tag>
@@ -37539,11 +38419,23 @@
     <b:URL>https://www.learnopencv.com/opencv-c-vs-python-vs-matlab-for-computer-vision/</b:URL>
     <b:RefOrder>20</b:RefOrder>
   </b:Source>
+  <b:Source>
+    <b:Tag>doc19</b:Tag>
+    <b:SourceType>InternetSite</b:SourceType>
+    <b:Guid>{E5CA5E69-FEB7-4150-A2DE-4C4A3633ED99}</b:Guid>
+    <b:Title>docs.opencv</b:Title>
+    <b:ProductionCompany>Intel Corporation</b:ProductionCompany>
+    <b:YearAccessed>2019</b:YearAccessed>
+    <b:MonthAccessed>January</b:MonthAccessed>
+    <b:DayAccessed>10</b:DayAccessed>
+    <b:URL>https://docs.opencv.org/2.4/modules/objdetect/doc/cascade_classification.html</b:URL>
+    <b:RefOrder>21</b:RefOrder>
+  </b:Source>
 </b:Sources>
 </file>
 
 <file path=customXml/itemProps1.xml><?xml version="1.0" encoding="utf-8"?>
-<ds:datastoreItem xmlns:ds="http://schemas.openxmlformats.org/officeDocument/2006/customXml" ds:itemID="{95960D27-FCE7-49E7-9EA4-C5FFF5A7EA5D}">
+<ds:datastoreItem xmlns:ds="http://schemas.openxmlformats.org/officeDocument/2006/customXml" ds:itemID="{404B3E95-3F2E-48C1-A650-530C86CF0626}">
   <ds:schemaRefs>
     <ds:schemaRef ds:uri="http://schemas.openxmlformats.org/officeDocument/2006/bibliography"/>
   </ds:schemaRefs>

</xml_diff>